<commit_message>
(doc) update document of HDDL-S installation guide
Change-Id: I881e733fbbf27038392ccb3c28c18180da738386
Signed-off-by: Li, River <river.li@intel.com>
</commit_message>
<xml_diff>
--- a/HDDL-S_installation_guide.docx
+++ b/HDDL-S_installation_guide.docx
@@ -20,6 +20,74 @@
     </w:p>
     <w:p>
       <w:pPr>
+        <w:rPr>
+          <w:sz w:val="28"/>
+          <w:szCs w:val="28"/>
+        </w:rPr>
+      </w:pPr>
+    </w:p>
+    <w:p>
+      <w:pPr>
+        <w:rPr>
+          <w:sz w:val="28"/>
+          <w:szCs w:val="28"/>
+          <w:highlight w:val="yellow"/>
+        </w:rPr>
+      </w:pPr>
+      <w:r>
+        <w:rPr>
+          <w:sz w:val="28"/>
+          <w:szCs w:val="28"/>
+          <w:highlight w:val="yellow"/>
+        </w:rPr>
+        <w:t xml:space="preserve">Hardware: </w:t>
+      </w:r>
+      <w:proofErr w:type="spellStart"/>
+      <w:r>
+        <w:rPr>
+          <w:sz w:val="28"/>
+          <w:szCs w:val="28"/>
+          <w:highlight w:val="yellow"/>
+        </w:rPr>
+        <w:t>Coff</w:t>
+      </w:r>
+      <w:r>
+        <w:rPr>
+          <w:sz w:val="28"/>
+          <w:szCs w:val="28"/>
+          <w:highlight w:val="yellow"/>
+        </w:rPr>
+        <w:t>e</w:t>
+      </w:r>
+      <w:r>
+        <w:rPr>
+          <w:sz w:val="28"/>
+          <w:szCs w:val="28"/>
+          <w:highlight w:val="yellow"/>
+        </w:rPr>
+        <w:t>eLake</w:t>
+      </w:r>
+      <w:proofErr w:type="spellEnd"/>
+    </w:p>
+    <w:p>
+      <w:pPr>
+        <w:rPr>
+          <w:rFonts w:hint="eastAsia"/>
+          <w:sz w:val="28"/>
+          <w:szCs w:val="28"/>
+        </w:rPr>
+      </w:pPr>
+      <w:r>
+        <w:rPr>
+          <w:sz w:val="28"/>
+          <w:szCs w:val="28"/>
+          <w:highlight w:val="yellow"/>
+        </w:rPr>
+        <w:t>OS: Ubuntu 16.04.3</w:t>
+      </w:r>
+    </w:p>
+    <w:p>
+      <w:pPr>
         <w:pStyle w:val="ListParagraph"/>
         <w:numPr>
           <w:ilvl w:val="0"/>
@@ -56,6 +124,22 @@
           <w:szCs w:val="28"/>
         </w:rPr>
         <w:t xml:space="preserve"> R3</w:t>
+      </w:r>
+    </w:p>
+    <w:p>
+      <w:pPr>
+        <w:pStyle w:val="ListParagraph"/>
+      </w:pPr>
+      <w:r>
+        <w:t xml:space="preserve">Download </w:t>
+      </w:r>
+      <w:proofErr w:type="spellStart"/>
+      <w:r>
+        <w:t>OpenVINO</w:t>
+      </w:r>
+      <w:proofErr w:type="spellEnd"/>
+      <w:r>
+        <w:t xml:space="preserve"> R3:</w:t>
       </w:r>
     </w:p>
     <w:p>
@@ -75,6 +159,22 @@
       <w:pPr>
         <w:pStyle w:val="ListParagraph"/>
       </w:pPr>
+      <w:r>
+        <w:t xml:space="preserve">Install </w:t>
+      </w:r>
+      <w:proofErr w:type="spellStart"/>
+      <w:r>
+        <w:t>OpenVINO</w:t>
+      </w:r>
+      <w:proofErr w:type="spellEnd"/>
+      <w:r>
+        <w:t>:</w:t>
+      </w:r>
+    </w:p>
+    <w:p>
+      <w:pPr>
+        <w:pStyle w:val="ListParagraph"/>
+      </w:pPr>
       <w:hyperlink r:id="rId6" w:history="1">
         <w:r>
           <w:rPr>
@@ -396,7 +496,13 @@
         <w:pStyle w:val="ListParagraph"/>
       </w:pPr>
       <w:r>
-        <w:t xml:space="preserve">   i915.alpha_support=1</w:t>
+        <w:t xml:space="preserve">   </w:t>
+      </w:r>
+      <w:r>
+        <w:rPr>
+          <w:highlight w:val="green"/>
+        </w:rPr>
+        <w:t>i915.alpha_support=1</w:t>
       </w:r>
     </w:p>
     <w:p>
@@ -639,68 +745,119 @@
     <w:p>
       <w:pPr>
         <w:pStyle w:val="ListParagraph"/>
-      </w:pPr>
-      <w:r>
-        <w:t>#</w:t>
-      </w:r>
-      <w:proofErr w:type="spellStart"/>
-      <w:r>
+        <w:rPr>
+          <w:i/>
+        </w:rPr>
+      </w:pPr>
+      <w:r>
+        <w:rPr>
+          <w:i/>
+        </w:rPr>
+        <w:t>#</w:t>
+      </w:r>
+      <w:proofErr w:type="spellStart"/>
+      <w:r>
+        <w:rPr>
+          <w:i/>
+        </w:rPr>
         <w:t>sudo</w:t>
       </w:r>
       <w:proofErr w:type="spellEnd"/>
       <w:r>
+        <w:rPr>
+          <w:i/>
+        </w:rPr>
         <w:t xml:space="preserve"> apt-get install </w:t>
       </w:r>
       <w:proofErr w:type="spellStart"/>
       <w:r>
+        <w:rPr>
+          <w:i/>
+        </w:rPr>
         <w:t>libelf</w:t>
       </w:r>
       <w:proofErr w:type="spellEnd"/>
       <w:r>
+        <w:rPr>
+          <w:i/>
+        </w:rPr>
         <w:t>-dev</w:t>
       </w:r>
     </w:p>
     <w:p>
       <w:pPr>
         <w:pStyle w:val="ListParagraph"/>
-      </w:pPr>
-      <w:r>
-        <w:t>#</w:t>
-      </w:r>
-      <w:proofErr w:type="spellStart"/>
-      <w:r>
+        <w:rPr>
+          <w:i/>
+        </w:rPr>
+      </w:pPr>
+      <w:r>
+        <w:rPr>
+          <w:i/>
+        </w:rPr>
+        <w:t>#</w:t>
+      </w:r>
+      <w:proofErr w:type="spellStart"/>
+      <w:r>
+        <w:rPr>
+          <w:i/>
+        </w:rPr>
         <w:t>sudo</w:t>
       </w:r>
       <w:proofErr w:type="spellEnd"/>
       <w:r>
+        <w:rPr>
+          <w:i/>
+        </w:rPr>
         <w:t xml:space="preserve"> apt-get install libusb-1.0-0-dev </w:t>
       </w:r>
       <w:proofErr w:type="spellStart"/>
       <w:r>
+        <w:rPr>
+          <w:i/>
+        </w:rPr>
         <w:t>libudev</w:t>
       </w:r>
       <w:proofErr w:type="spellEnd"/>
       <w:r>
+        <w:rPr>
+          <w:i/>
+        </w:rPr>
         <w:t xml:space="preserve">-dev </w:t>
       </w:r>
       <w:proofErr w:type="spellStart"/>
       <w:r>
+        <w:rPr>
+          <w:i/>
+        </w:rPr>
         <w:t>libssl</w:t>
       </w:r>
       <w:proofErr w:type="spellEnd"/>
       <w:r>
+        <w:rPr>
+          <w:i/>
+        </w:rPr>
         <w:t xml:space="preserve">-dev rpm </w:t>
       </w:r>
       <w:proofErr w:type="spellStart"/>
       <w:r>
+        <w:rPr>
+          <w:i/>
+        </w:rPr>
         <w:t>cmake</w:t>
       </w:r>
       <w:proofErr w:type="spellEnd"/>
       <w:r>
+        <w:rPr>
+          <w:i/>
+        </w:rPr>
         <w:t xml:space="preserve"> libboost-program-options1.58-dev libboost-thread1.58 libboost-filesystem1.58 </w:t>
       </w:r>
       <w:proofErr w:type="spellStart"/>
       <w:r>
+        <w:rPr>
+          <w:i/>
+        </w:rPr>
         <w:t>git</w:t>
       </w:r>
       <w:proofErr w:type="spellEnd"/>
@@ -725,6 +882,7 @@
           <w:sz w:val="24"/>
           <w:szCs w:val="24"/>
         </w:rPr>
+        <w:lastRenderedPageBreak/>
         <w:t xml:space="preserve">4.2 </w:t>
       </w:r>
       <w:r>
@@ -757,79 +915,139 @@
     <w:p>
       <w:pPr>
         <w:pStyle w:val="ListParagraph"/>
-      </w:pPr>
-      <w:r>
-        <w:t>#</w:t>
-      </w:r>
-      <w:proofErr w:type="spellStart"/>
-      <w:r>
+        <w:rPr>
+          <w:i/>
+        </w:rPr>
+      </w:pPr>
+      <w:r>
+        <w:rPr>
+          <w:i/>
+        </w:rPr>
+        <w:t>#</w:t>
+      </w:r>
+      <w:proofErr w:type="spellStart"/>
+      <w:r>
+        <w:rPr>
+          <w:i/>
+        </w:rPr>
         <w:t>git</w:t>
       </w:r>
       <w:proofErr w:type="spellEnd"/>
       <w:r>
+        <w:rPr>
+          <w:i/>
+        </w:rPr>
         <w:t xml:space="preserve"> clone https://github.com/json-c/json-c.git</w:t>
       </w:r>
     </w:p>
     <w:p>
       <w:pPr>
         <w:pStyle w:val="ListParagraph"/>
-      </w:pPr>
-      <w:r>
-        <w:t>#</w:t>
-      </w:r>
-      <w:r>
+        <w:rPr>
+          <w:i/>
+        </w:rPr>
+      </w:pPr>
+      <w:r>
+        <w:rPr>
+          <w:i/>
+        </w:rPr>
+        <w:t>#</w:t>
+      </w:r>
+      <w:r>
+        <w:rPr>
+          <w:i/>
+        </w:rPr>
         <w:t xml:space="preserve">cd </w:t>
       </w:r>
       <w:proofErr w:type="spellStart"/>
       <w:r>
+        <w:rPr>
+          <w:i/>
+        </w:rPr>
         <w:t>json</w:t>
       </w:r>
       <w:proofErr w:type="spellEnd"/>
       <w:r>
+        <w:rPr>
+          <w:i/>
+        </w:rPr>
         <w:t>-c</w:t>
       </w:r>
     </w:p>
     <w:p>
       <w:pPr>
         <w:pStyle w:val="ListParagraph"/>
-      </w:pPr>
-      <w:r>
-        <w:t>#</w:t>
-      </w:r>
-      <w:proofErr w:type="spellStart"/>
-      <w:r>
+        <w:rPr>
+          <w:i/>
+        </w:rPr>
+      </w:pPr>
+      <w:r>
+        <w:rPr>
+          <w:i/>
+        </w:rPr>
+        <w:t>#</w:t>
+      </w:r>
+      <w:proofErr w:type="spellStart"/>
+      <w:r>
+        <w:rPr>
+          <w:i/>
+        </w:rPr>
         <w:t>git</w:t>
       </w:r>
       <w:proofErr w:type="spellEnd"/>
       <w:r>
+        <w:rPr>
+          <w:i/>
+        </w:rPr>
         <w:t xml:space="preserve"> checkout f8c632f579c71012f9aca81543b880a579f634fc</w:t>
       </w:r>
     </w:p>
     <w:p>
       <w:pPr>
         <w:pStyle w:val="ListParagraph"/>
-      </w:pPr>
-      <w:r>
-        <w:t>#</w:t>
-      </w:r>
-      <w:proofErr w:type="spellStart"/>
-      <w:r>
+        <w:rPr>
+          <w:i/>
+        </w:rPr>
+      </w:pPr>
+      <w:r>
+        <w:rPr>
+          <w:i/>
+        </w:rPr>
+        <w:t>#</w:t>
+      </w:r>
+      <w:proofErr w:type="spellStart"/>
+      <w:r>
+        <w:rPr>
+          <w:i/>
+        </w:rPr>
         <w:t>sudo</w:t>
       </w:r>
       <w:proofErr w:type="spellEnd"/>
       <w:r>
+        <w:rPr>
+          <w:i/>
+        </w:rPr>
         <w:t xml:space="preserve"> apt-get install </w:t>
       </w:r>
       <w:proofErr w:type="spellStart"/>
       <w:r>
+        <w:rPr>
+          <w:i/>
+        </w:rPr>
         <w:t>autoconf</w:t>
       </w:r>
       <w:proofErr w:type="spellEnd"/>
       <w:r>
+        <w:rPr>
+          <w:i/>
+        </w:rPr>
         <w:t xml:space="preserve"> </w:t>
       </w:r>
       <w:proofErr w:type="spellStart"/>
       <w:r>
+        <w:rPr>
+          <w:i/>
+        </w:rPr>
         <w:t>libtool</w:t>
       </w:r>
       <w:proofErr w:type="spellEnd"/>
@@ -837,60 +1055,104 @@
     <w:p>
       <w:pPr>
         <w:pStyle w:val="ListParagraph"/>
-      </w:pPr>
-      <w:r>
-        <w:t>#</w:t>
-      </w:r>
-      <w:proofErr w:type="spellStart"/>
-      <w:r>
+        <w:rPr>
+          <w:i/>
+        </w:rPr>
+      </w:pPr>
+      <w:r>
+        <w:rPr>
+          <w:i/>
+        </w:rPr>
+        <w:t>#</w:t>
+      </w:r>
+      <w:proofErr w:type="spellStart"/>
+      <w:r>
+        <w:rPr>
+          <w:i/>
+        </w:rPr>
         <w:t>sh</w:t>
       </w:r>
       <w:proofErr w:type="spellEnd"/>
       <w:r>
+        <w:rPr>
+          <w:i/>
+        </w:rPr>
         <w:t xml:space="preserve"> autogen.sh</w:t>
       </w:r>
     </w:p>
     <w:p>
       <w:pPr>
         <w:pStyle w:val="ListParagraph"/>
+        <w:rPr>
+          <w:i/>
+        </w:rPr>
       </w:pPr>
       <w:proofErr w:type="gramStart"/>
       <w:r>
-        <w:t>#</w:t>
-      </w:r>
-      <w:r>
+        <w:rPr>
+          <w:i/>
+        </w:rPr>
+        <w:t>#</w:t>
+      </w:r>
+      <w:r>
+        <w:rPr>
+          <w:i/>
+        </w:rPr>
         <w:t>./</w:t>
       </w:r>
       <w:proofErr w:type="gramEnd"/>
       <w:r>
+        <w:rPr>
+          <w:i/>
+        </w:rPr>
         <w:t>configure</w:t>
       </w:r>
     </w:p>
     <w:p>
       <w:pPr>
         <w:pStyle w:val="ListParagraph"/>
-      </w:pPr>
-      <w:r>
-        <w:t>#</w:t>
-      </w:r>
-      <w:r>
+        <w:rPr>
+          <w:i/>
+        </w:rPr>
+      </w:pPr>
+      <w:r>
+        <w:rPr>
+          <w:i/>
+        </w:rPr>
+        <w:t>#</w:t>
+      </w:r>
+      <w:r>
+        <w:rPr>
+          <w:i/>
+        </w:rPr>
         <w:t>make</w:t>
       </w:r>
     </w:p>
     <w:p>
       <w:pPr>
         <w:pStyle w:val="ListParagraph"/>
-      </w:pPr>
-      <w:r>
-        <w:lastRenderedPageBreak/>
-        <w:t>#</w:t>
-      </w:r>
-      <w:proofErr w:type="spellStart"/>
-      <w:r>
+        <w:rPr>
+          <w:i/>
+        </w:rPr>
+      </w:pPr>
+      <w:r>
+        <w:rPr>
+          <w:i/>
+        </w:rPr>
+        <w:t>#</w:t>
+      </w:r>
+      <w:proofErr w:type="spellStart"/>
+      <w:r>
+        <w:rPr>
+          <w:i/>
+        </w:rPr>
         <w:t>sudo</w:t>
       </w:r>
       <w:proofErr w:type="spellEnd"/>
       <w:r>
+        <w:rPr>
+          <w:i/>
+        </w:rPr>
         <w:t xml:space="preserve"> make install</w:t>
       </w:r>
     </w:p>
@@ -925,32 +1187,56 @@
       <w:pPr>
         <w:pStyle w:val="ListParagraph"/>
         <w:ind w:left="1080"/>
-      </w:pPr>
-      <w:r>
-        <w:t>#</w:t>
-      </w:r>
-      <w:proofErr w:type="spellStart"/>
-      <w:r>
+        <w:rPr>
+          <w:i/>
+        </w:rPr>
+      </w:pPr>
+      <w:r>
+        <w:rPr>
+          <w:i/>
+        </w:rPr>
+        <w:t>#</w:t>
+      </w:r>
+      <w:proofErr w:type="spellStart"/>
+      <w:r>
+        <w:rPr>
+          <w:i/>
+        </w:rPr>
         <w:t>sudo</w:t>
       </w:r>
       <w:proofErr w:type="spellEnd"/>
       <w:r>
+        <w:rPr>
+          <w:i/>
+        </w:rPr>
         <w:t xml:space="preserve"> rpm -</w:t>
       </w:r>
       <w:proofErr w:type="spellStart"/>
       <w:r>
+        <w:rPr>
+          <w:i/>
+        </w:rPr>
         <w:t>ivh</w:t>
       </w:r>
       <w:proofErr w:type="spellEnd"/>
       <w:r>
+        <w:rPr>
+          <w:i/>
+        </w:rPr>
         <w:t xml:space="preserve"> --</w:t>
       </w:r>
       <w:proofErr w:type="spellStart"/>
       <w:r>
+        <w:rPr>
+          <w:i/>
+        </w:rPr>
         <w:t>nodeps</w:t>
       </w:r>
       <w:proofErr w:type="spellEnd"/>
       <w:r>
+        <w:rPr>
+          <w:i/>
+        </w:rPr>
         <w:t xml:space="preserve"> Intel_Movidius_MyriadX_HDDL-R_Linux-01.02.12.B.36.3.rpm</w:t>
       </w:r>
     </w:p>
@@ -958,19 +1244,34 @@
       <w:pPr>
         <w:pStyle w:val="ListParagraph"/>
         <w:ind w:left="1080"/>
-      </w:pPr>
-      <w:r>
-        <w:t>#</w:t>
-      </w:r>
-      <w:r>
+        <w:rPr>
+          <w:i/>
+        </w:rPr>
+      </w:pPr>
+      <w:r>
+        <w:rPr>
+          <w:i/>
+        </w:rPr>
+        <w:t>#</w:t>
+      </w:r>
+      <w:r>
+        <w:rPr>
+          <w:i/>
+        </w:rPr>
         <w:t>export HDDL_INSTALL_DIR=/</w:t>
       </w:r>
       <w:proofErr w:type="spellStart"/>
       <w:r>
+        <w:rPr>
+          <w:i/>
+        </w:rPr>
         <w:t>usr</w:t>
       </w:r>
       <w:proofErr w:type="spellEnd"/>
       <w:r>
+        <w:rPr>
+          <w:i/>
+        </w:rPr>
         <w:t>/local</w:t>
       </w:r>
     </w:p>
@@ -978,19 +1279,34 @@
       <w:pPr>
         <w:pStyle w:val="ListParagraph"/>
         <w:ind w:left="1080"/>
-      </w:pPr>
-      <w:r>
-        <w:t>#</w:t>
-      </w:r>
-      <w:r>
+        <w:rPr>
+          <w:i/>
+        </w:rPr>
+      </w:pPr>
+      <w:r>
+        <w:rPr>
+          <w:i/>
+        </w:rPr>
+        <w:t>#</w:t>
+      </w:r>
+      <w:r>
+        <w:rPr>
+          <w:i/>
+        </w:rPr>
         <w:t>export LD_LIBRARY_PATH=/</w:t>
       </w:r>
       <w:proofErr w:type="spellStart"/>
       <w:r>
+        <w:rPr>
+          <w:i/>
+        </w:rPr>
         <w:t>usr</w:t>
       </w:r>
       <w:proofErr w:type="spellEnd"/>
       <w:r>
+        <w:rPr>
+          <w:i/>
+        </w:rPr>
         <w:t>/local/lib</w:t>
       </w:r>
     </w:p>
@@ -998,37 +1314,64 @@
       <w:pPr>
         <w:pStyle w:val="ListParagraph"/>
         <w:ind w:left="1080"/>
-      </w:pPr>
-      <w:r>
-        <w:t>#</w:t>
-      </w:r>
-      <w:proofErr w:type="spellStart"/>
-      <w:r>
+        <w:rPr>
+          <w:i/>
+        </w:rPr>
+      </w:pPr>
+      <w:r>
+        <w:rPr>
+          <w:i/>
+        </w:rPr>
+        <w:t>#</w:t>
+      </w:r>
+      <w:proofErr w:type="spellStart"/>
+      <w:r>
+        <w:rPr>
+          <w:i/>
+        </w:rPr>
         <w:t>sudo</w:t>
       </w:r>
       <w:proofErr w:type="spellEnd"/>
       <w:r>
+        <w:rPr>
+          <w:i/>
+        </w:rPr>
         <w:t xml:space="preserve"> </w:t>
       </w:r>
       <w:proofErr w:type="spellStart"/>
       <w:r>
+        <w:rPr>
+          <w:i/>
+        </w:rPr>
         <w:t>usermod</w:t>
       </w:r>
       <w:proofErr w:type="spellEnd"/>
       <w:r>
+        <w:rPr>
+          <w:i/>
+        </w:rPr>
         <w:t xml:space="preserve"> -a -G </w:t>
       </w:r>
       <w:proofErr w:type="spellStart"/>
       <w:r>
+        <w:rPr>
+          <w:i/>
+        </w:rPr>
         <w:t>users</w:t>
       </w:r>
       <w:proofErr w:type="gramStart"/>
       <w:r>
+        <w:rPr>
+          <w:i/>
+        </w:rPr>
         <w:t>,video</w:t>
       </w:r>
       <w:proofErr w:type="spellEnd"/>
       <w:proofErr w:type="gramEnd"/>
       <w:r>
+        <w:rPr>
+          <w:i/>
+        </w:rPr>
         <w:t xml:space="preserve"> $USER</w:t>
       </w:r>
     </w:p>
@@ -1184,63 +1527,106 @@
     <w:p>
       <w:pPr>
         <w:pStyle w:val="ListParagraph"/>
-      </w:pPr>
-      <w:r>
-        <w:t>#</w:t>
-      </w:r>
-      <w:proofErr w:type="spellStart"/>
-      <w:r>
+        <w:rPr>
+          <w:i/>
+        </w:rPr>
+      </w:pPr>
+      <w:r>
+        <w:rPr>
+          <w:i/>
+        </w:rPr>
+        <w:t>#</w:t>
+      </w:r>
+      <w:proofErr w:type="spellStart"/>
+      <w:r>
+        <w:rPr>
+          <w:i/>
+        </w:rPr>
         <w:t>sudo</w:t>
       </w:r>
       <w:proofErr w:type="spellEnd"/>
       <w:r>
+        <w:rPr>
+          <w:i/>
+        </w:rPr>
         <w:t xml:space="preserve"> apt-get install </w:t>
       </w:r>
       <w:proofErr w:type="spellStart"/>
       <w:r>
+        <w:rPr>
+          <w:i/>
+        </w:rPr>
         <w:t>libssl</w:t>
       </w:r>
       <w:proofErr w:type="spellEnd"/>
       <w:r>
+        <w:rPr>
+          <w:i/>
+        </w:rPr>
         <w:t>-dev</w:t>
       </w:r>
     </w:p>
     <w:p>
       <w:pPr>
         <w:pStyle w:val="ListParagraph"/>
-      </w:pPr>
-      <w:r>
-        <w:t>#</w:t>
-      </w:r>
-      <w:proofErr w:type="spellStart"/>
-      <w:r>
+        <w:rPr>
+          <w:i/>
+        </w:rPr>
+      </w:pPr>
+      <w:r>
+        <w:rPr>
+          <w:i/>
+        </w:rPr>
+        <w:t>#</w:t>
+      </w:r>
+      <w:proofErr w:type="spellStart"/>
+      <w:r>
+        <w:rPr>
+          <w:i/>
+        </w:rPr>
         <w:t>git</w:t>
       </w:r>
       <w:proofErr w:type="spellEnd"/>
       <w:r>
+        <w:rPr>
+          <w:i/>
+        </w:rPr>
         <w:t xml:space="preserve"> clone https://github.com/uNetworking/uWebSockets.git</w:t>
       </w:r>
     </w:p>
     <w:p>
       <w:pPr>
         <w:pStyle w:val="ListParagraph"/>
-      </w:pPr>
-      <w:r>
-        <w:t>#</w:t>
-      </w:r>
-      <w:r>
+        <w:rPr>
+          <w:i/>
+        </w:rPr>
+      </w:pPr>
+      <w:r>
+        <w:rPr>
+          <w:i/>
+        </w:rPr>
+        <w:t>#</w:t>
+      </w:r>
+      <w:r>
+        <w:rPr>
+          <w:i/>
+        </w:rPr>
         <w:t xml:space="preserve">make &amp;&amp; </w:t>
       </w:r>
       <w:proofErr w:type="spellStart"/>
       <w:r>
+        <w:rPr>
+          <w:i/>
+        </w:rPr>
         <w:t>sudo</w:t>
       </w:r>
       <w:proofErr w:type="spellEnd"/>
       <w:r>
+        <w:rPr>
+          <w:i/>
+        </w:rPr>
         <w:t xml:space="preserve"> make install</w:t>
       </w:r>
-      <w:bookmarkStart w:id="0" w:name="_GoBack"/>
-      <w:bookmarkEnd w:id="0"/>
     </w:p>
     <w:p>
       <w:pPr>
@@ -1340,13 +1726,7 @@
         <w:rPr>
           <w:i/>
         </w:rPr>
-        <w:t>#</w:t>
-      </w:r>
-      <w:r>
-        <w:rPr>
-          <w:i/>
-        </w:rPr>
-        <w:t>export CPLUS_INCLUDE_PATH=/opt/intel/mediasdk/include</w:t>
+        <w:t>#export CPLUS_INCLUDE_PATH=/opt/intel/mediasdk/include</w:t>
       </w:r>
       <w:proofErr w:type="gramStart"/>
       <w:r>
@@ -1609,6 +1989,14 @@
         </w:rPr>
         <w:t>Install HDDL-S</w:t>
       </w:r>
+      <w:r>
+        <w:rPr>
+          <w:b/>
+          <w:sz w:val="28"/>
+          <w:szCs w:val="28"/>
+        </w:rPr>
+        <w:t xml:space="preserve"> software</w:t>
+      </w:r>
     </w:p>
     <w:p>
       <w:pPr>
@@ -1636,7 +2024,10 @@
         </w:rPr>
       </w:pPr>
       <w:r>
-        <w:t xml:space="preserve">      </w:t>
+        <w:t xml:space="preserve">    </w:t>
+      </w:r>
+      <w:r>
+        <w:t xml:space="preserve">  </w:t>
       </w:r>
       <w:r>
         <w:rPr>
@@ -1663,8 +2054,25 @@
           <w:rPr>
             <w:rStyle w:val="Hyperlink"/>
             <w:i/>
+            <w:color w:val="auto"/>
           </w:rPr>
-          <w:t>git@gitlab-icv.inn.intel.com:hddl/s_framework.git</w:t>
+          <w:t>git@gitlab-icv.inn.intel.co</w:t>
+        </w:r>
+        <w:r>
+          <w:rPr>
+            <w:rStyle w:val="Hyperlink"/>
+            <w:i/>
+            <w:color w:val="auto"/>
+          </w:rPr>
+          <w:t>m</w:t>
+        </w:r>
+        <w:r>
+          <w:rPr>
+            <w:rStyle w:val="Hyperlink"/>
+            <w:i/>
+            <w:color w:val="auto"/>
+          </w:rPr>
+          <w:t>:hddl/s_framework.git</w:t>
         </w:r>
       </w:hyperlink>
     </w:p>
@@ -2043,12 +2451,21 @@
       <w:pPr>
         <w:pStyle w:val="ListParagraph"/>
         <w:ind w:left="1080"/>
-      </w:pPr>
-      <w:r>
+        <w:rPr>
+          <w:i/>
+        </w:rPr>
+      </w:pPr>
+      <w:r>
+        <w:rPr>
+          <w:i/>
+        </w:rPr>
         <w:t xml:space="preserve">#cd </w:t>
       </w:r>
       <w:proofErr w:type="spellStart"/>
       <w:r>
+        <w:rPr>
+          <w:i/>
+        </w:rPr>
         <w:t>gstreamer_plugin_openVINO</w:t>
       </w:r>
       <w:proofErr w:type="spellEnd"/>
@@ -2057,8 +2474,14 @@
       <w:pPr>
         <w:pStyle w:val="ListParagraph"/>
         <w:ind w:left="1080"/>
-      </w:pPr>
-      <w:r>
+        <w:rPr>
+          <w:i/>
+        </w:rPr>
+      </w:pPr>
+      <w:r>
+        <w:rPr>
+          <w:i/>
+        </w:rPr>
         <w:t>#make</w:t>
       </w:r>
     </w:p>
@@ -2066,16 +2489,28 @@
       <w:pPr>
         <w:pStyle w:val="ListParagraph"/>
         <w:ind w:left="1080"/>
-      </w:pPr>
-      <w:r>
-        <w:t>#</w:t>
-      </w:r>
-      <w:proofErr w:type="spellStart"/>
-      <w:r>
+        <w:rPr>
+          <w:i/>
+        </w:rPr>
+      </w:pPr>
+      <w:r>
+        <w:rPr>
+          <w:i/>
+        </w:rPr>
+        <w:t>#</w:t>
+      </w:r>
+      <w:proofErr w:type="spellStart"/>
+      <w:r>
+        <w:rPr>
+          <w:i/>
+        </w:rPr>
         <w:t>sudo</w:t>
       </w:r>
       <w:proofErr w:type="spellEnd"/>
       <w:r>
+        <w:rPr>
+          <w:i/>
+        </w:rPr>
         <w:t xml:space="preserve"> make install</w:t>
       </w:r>
     </w:p>
@@ -2225,34 +2660,79 @@
           <w:sz w:val="28"/>
           <w:szCs w:val="28"/>
         </w:rPr>
-        <w:t>install media server</w:t>
-      </w:r>
-    </w:p>
-    <w:p>
-      <w:pPr>
-        <w:pStyle w:val="ListParagraph"/>
-      </w:pPr>
-      <w:r>
-        <w:t>#</w:t>
-      </w:r>
-      <w:proofErr w:type="spellStart"/>
-      <w:r>
+        <w:t xml:space="preserve">Setup </w:t>
+      </w:r>
+      <w:r>
+        <w:rPr>
+          <w:b/>
+          <w:sz w:val="28"/>
+          <w:szCs w:val="28"/>
+        </w:rPr>
+        <w:t>HDDL-S</w:t>
+      </w:r>
+      <w:r>
+        <w:rPr>
+          <w:b/>
+          <w:sz w:val="28"/>
+          <w:szCs w:val="28"/>
+        </w:rPr>
+        <w:t xml:space="preserve"> S</w:t>
+      </w:r>
+      <w:r>
+        <w:rPr>
+          <w:b/>
+          <w:sz w:val="28"/>
+          <w:szCs w:val="28"/>
+        </w:rPr>
+        <w:t>erver</w:t>
+      </w:r>
+    </w:p>
+    <w:p>
+      <w:pPr>
+        <w:pStyle w:val="ListParagraph"/>
+        <w:rPr>
+          <w:i/>
+        </w:rPr>
+      </w:pPr>
+      <w:r>
+        <w:rPr>
+          <w:i/>
+        </w:rPr>
+        <w:t>#</w:t>
+      </w:r>
+      <w:proofErr w:type="spellStart"/>
+      <w:r>
+        <w:rPr>
+          <w:i/>
+        </w:rPr>
         <w:t>sudo</w:t>
       </w:r>
       <w:proofErr w:type="spellEnd"/>
       <w:r>
+        <w:rPr>
+          <w:i/>
+        </w:rPr>
         <w:t xml:space="preserve"> apt-get install </w:t>
       </w:r>
       <w:proofErr w:type="spellStart"/>
       <w:r>
+        <w:rPr>
+          <w:i/>
+        </w:rPr>
         <w:t>nodejs</w:t>
       </w:r>
       <w:proofErr w:type="spellEnd"/>
       <w:r>
+        <w:rPr>
+          <w:i/>
+        </w:rPr>
         <w:t xml:space="preserve">-legacy </w:t>
       </w:r>
       <w:proofErr w:type="spellStart"/>
       <w:r>
+        <w:rPr>
+          <w:i/>
+        </w:rPr>
         <w:t>npm</w:t>
       </w:r>
       <w:proofErr w:type="spellEnd"/>
@@ -2260,131 +2740,208 @@
     <w:p>
       <w:pPr>
         <w:pStyle w:val="ListParagraph"/>
-      </w:pPr>
-      <w:r>
-        <w:t>#</w:t>
-      </w:r>
-      <w:proofErr w:type="spellStart"/>
-      <w:r>
+        <w:rPr>
+          <w:i/>
+        </w:rPr>
+      </w:pPr>
+      <w:r>
+        <w:rPr>
+          <w:i/>
+        </w:rPr>
+        <w:t>#</w:t>
+      </w:r>
+      <w:proofErr w:type="spellStart"/>
+      <w:r>
+        <w:rPr>
+          <w:i/>
+        </w:rPr>
         <w:t>npm</w:t>
       </w:r>
       <w:proofErr w:type="spellEnd"/>
       <w:r>
+        <w:rPr>
+          <w:i/>
+        </w:rPr>
         <w:t xml:space="preserve"> </w:t>
       </w:r>
       <w:proofErr w:type="spellStart"/>
       <w:r>
+        <w:rPr>
+          <w:i/>
+        </w:rPr>
         <w:t>config</w:t>
       </w:r>
       <w:proofErr w:type="spellEnd"/>
       <w:r>
+        <w:rPr>
+          <w:i/>
+        </w:rPr>
         <w:t xml:space="preserve"> set proxy</w:t>
       </w:r>
       <w:r>
+        <w:rPr>
+          <w:i/>
+        </w:rPr>
         <w:t xml:space="preserve"> http://child-prc.intel.com:913</w:t>
       </w:r>
     </w:p>
     <w:p>
       <w:pPr>
         <w:pStyle w:val="ListParagraph"/>
-      </w:pPr>
-      <w:r>
-        <w:t>#</w:t>
-      </w:r>
-      <w:proofErr w:type="spellStart"/>
-      <w:r>
+        <w:rPr>
+          <w:i/>
+        </w:rPr>
+      </w:pPr>
+      <w:r>
+        <w:rPr>
+          <w:i/>
+        </w:rPr>
+        <w:t>#</w:t>
+      </w:r>
+      <w:proofErr w:type="spellStart"/>
+      <w:r>
+        <w:rPr>
+          <w:i/>
+        </w:rPr>
         <w:t>sudo</w:t>
       </w:r>
       <w:proofErr w:type="spellEnd"/>
       <w:r>
+        <w:rPr>
+          <w:i/>
+        </w:rPr>
         <w:t xml:space="preserve"> </w:t>
       </w:r>
       <w:proofErr w:type="spellStart"/>
       <w:r>
+        <w:rPr>
+          <w:i/>
+        </w:rPr>
         <w:t>npm</w:t>
       </w:r>
       <w:proofErr w:type="spellEnd"/>
       <w:r>
+        <w:rPr>
+          <w:i/>
+        </w:rPr>
         <w:t xml:space="preserve"> install -g n</w:t>
       </w:r>
     </w:p>
     <w:p>
       <w:pPr>
         <w:pStyle w:val="ListParagraph"/>
-      </w:pPr>
-      <w:r>
-        <w:t>#</w:t>
-      </w:r>
-      <w:proofErr w:type="spellStart"/>
-      <w:r>
+        <w:rPr>
+          <w:i/>
+        </w:rPr>
+      </w:pPr>
+      <w:r>
+        <w:rPr>
+          <w:i/>
+        </w:rPr>
+        <w:t>#</w:t>
+      </w:r>
+      <w:proofErr w:type="spellStart"/>
+      <w:r>
+        <w:rPr>
+          <w:i/>
+        </w:rPr>
         <w:t>sudo</w:t>
       </w:r>
       <w:proofErr w:type="spellEnd"/>
       <w:r>
+        <w:rPr>
+          <w:i/>
+        </w:rPr>
         <w:t xml:space="preserve"> </w:t>
       </w:r>
       <w:r>
+        <w:rPr>
+          <w:i/>
+        </w:rPr>
         <w:t>n stable</w:t>
       </w:r>
     </w:p>
     <w:p>
       <w:pPr>
         <w:pStyle w:val="ListParagraph"/>
-      </w:pPr>
-      <w:r>
-        <w:t>#</w:t>
-      </w:r>
-      <w:proofErr w:type="spellStart"/>
-      <w:r>
+        <w:rPr>
+          <w:i/>
+        </w:rPr>
+      </w:pPr>
+      <w:r>
+        <w:rPr>
+          <w:i/>
+        </w:rPr>
+        <w:t>#</w:t>
+      </w:r>
+      <w:proofErr w:type="spellStart"/>
+      <w:r>
+        <w:rPr>
+          <w:i/>
+        </w:rPr>
         <w:t>npm</w:t>
       </w:r>
       <w:proofErr w:type="spellEnd"/>
       <w:r>
+        <w:rPr>
+          <w:i/>
+        </w:rPr>
         <w:t xml:space="preserve"> install ws@6.0.0</w:t>
       </w:r>
     </w:p>
     <w:p>
       <w:pPr>
         <w:pStyle w:val="ListParagraph"/>
-      </w:pPr>
-      <w:r>
-        <w:t>#</w:t>
-      </w:r>
-      <w:proofErr w:type="spellStart"/>
-      <w:r>
+        <w:rPr>
+          <w:i/>
+        </w:rPr>
+      </w:pPr>
+      <w:r>
+        <w:rPr>
+          <w:i/>
+        </w:rPr>
+        <w:t>#</w:t>
+      </w:r>
+      <w:proofErr w:type="spellStart"/>
+      <w:r>
+        <w:rPr>
+          <w:i/>
+        </w:rPr>
         <w:t>npm</w:t>
       </w:r>
       <w:proofErr w:type="spellEnd"/>
       <w:r>
+        <w:rPr>
+          <w:i/>
+        </w:rPr>
         <w:t xml:space="preserve"> install </w:t>
       </w:r>
       <w:proofErr w:type="spellStart"/>
       <w:r>
+        <w:rPr>
+          <w:i/>
+        </w:rPr>
         <w:t>child_process</w:t>
       </w:r>
       <w:proofErr w:type="spellEnd"/>
-    </w:p>
-    <w:p>
-      <w:pPr>
-        <w:pStyle w:val="ListParagraph"/>
-      </w:pPr>
-      <w:r>
-        <w:t>#</w:t>
-      </w:r>
-      <w:proofErr w:type="spellStart"/>
-      <w:r>
-        <w:t>npm</w:t>
-      </w:r>
-      <w:proofErr w:type="spellEnd"/>
-      <w:r>
-        <w:t xml:space="preserve"> install </w:t>
-      </w:r>
-      <w:proofErr w:type="spellStart"/>
-      <w:r>
+      <w:r>
+        <w:rPr>
+          <w:i/>
+        </w:rPr>
+        <w:t xml:space="preserve"> </w:t>
+      </w:r>
+      <w:proofErr w:type="spellStart"/>
+      <w:r>
+        <w:rPr>
+          <w:i/>
+        </w:rPr>
         <w:t>arraybuffer</w:t>
       </w:r>
       <w:proofErr w:type="spellEnd"/>
       <w:r>
+        <w:rPr>
+          <w:i/>
+        </w:rPr>
         <w:t>-to-string</w:t>
       </w:r>
     </w:p>
@@ -2423,7 +2980,15 @@
           <w:sz w:val="28"/>
           <w:szCs w:val="28"/>
         </w:rPr>
-        <w:t xml:space="preserve">setup </w:t>
+        <w:t>S</w:t>
+      </w:r>
+      <w:r>
+        <w:rPr>
+          <w:b/>
+          <w:sz w:val="28"/>
+          <w:szCs w:val="28"/>
+        </w:rPr>
+        <w:t xml:space="preserve">etup </w:t>
       </w:r>
       <w:proofErr w:type="spellStart"/>
       <w:r>
@@ -2442,6 +3007,14 @@
           <w:szCs w:val="28"/>
         </w:rPr>
         <w:t xml:space="preserve"> server</w:t>
+      </w:r>
+      <w:r>
+        <w:rPr>
+          <w:b/>
+          <w:sz w:val="28"/>
+          <w:szCs w:val="28"/>
+        </w:rPr>
+        <w:t xml:space="preserve"> as input stream source</w:t>
       </w:r>
     </w:p>
     <w:p>
@@ -2476,6 +3049,7 @@
           <w:rPr>
             <w:rStyle w:val="Hyperlink"/>
             <w:i/>
+            <w:color w:val="auto"/>
           </w:rPr>
           <w:t>https://gstreamer.freedesktop.org/src/gst-rtsp-server/gst-rtsp-server-1.8.3.tar.xz</w:t>
         </w:r>
@@ -2748,7 +3322,129 @@
         <w:t>"</w:t>
       </w:r>
     </w:p>
-    <w:p/>
+    <w:p>
+      <w:r>
+        <w:t xml:space="preserve">               Note: in </w:t>
+      </w:r>
+      <w:proofErr w:type="spellStart"/>
+      <w:r>
+        <w:t>rtsp</w:t>
+      </w:r>
+      <w:proofErr w:type="spellEnd"/>
+      <w:r>
+        <w:t xml:space="preserve"> receiver side, we need set </w:t>
+      </w:r>
+    </w:p>
+    <w:p>
+      <w:r>
+        <w:t xml:space="preserve">                          1). </w:t>
+      </w:r>
+      <w:r>
+        <w:t>echo 800000 &gt; /</w:t>
+      </w:r>
+      <w:proofErr w:type="spellStart"/>
+      <w:r>
+        <w:t>proc</w:t>
+      </w:r>
+      <w:proofErr w:type="spellEnd"/>
+      <w:r>
+        <w:t>/sys/net/core/</w:t>
+      </w:r>
+      <w:proofErr w:type="spellStart"/>
+      <w:r>
+        <w:t>rmem_max</w:t>
+      </w:r>
+      <w:proofErr w:type="spellEnd"/>
+    </w:p>
+    <w:p>
+      <w:r>
+        <w:t xml:space="preserve">                          2). Add </w:t>
+      </w:r>
+      <w:proofErr w:type="spellStart"/>
+      <w:r>
+        <w:rPr>
+          <w:highlight w:val="yellow"/>
+        </w:rPr>
+        <w:t>udp</w:t>
+      </w:r>
+      <w:proofErr w:type="spellEnd"/>
+      <w:r>
+        <w:rPr>
+          <w:highlight w:val="yellow"/>
+        </w:rPr>
+        <w:t>-buff-size=800000</w:t>
+      </w:r>
+      <w:r>
+        <w:t xml:space="preserve"> into </w:t>
+      </w:r>
+      <w:proofErr w:type="spellStart"/>
+      <w:r>
+        <w:t>rtspsrc</w:t>
+      </w:r>
+      <w:proofErr w:type="spellEnd"/>
+      <w:r>
+        <w:t xml:space="preserve"> </w:t>
+      </w:r>
+    </w:p>
+    <w:p>
+      <w:r>
+        <w:t xml:space="preserve">             For example:</w:t>
+      </w:r>
+    </w:p>
+    <w:p>
+      <w:pPr>
+        <w:ind w:left="720" w:firstLine="720"/>
+      </w:pPr>
+      <w:proofErr w:type="gramStart"/>
+      <w:r>
+        <w:t>gst-launch-1.0</w:t>
+      </w:r>
+      <w:proofErr w:type="gramEnd"/>
+      <w:r>
+        <w:t xml:space="preserve"> -v </w:t>
+      </w:r>
+      <w:proofErr w:type="spellStart"/>
+      <w:r>
+        <w:t>rtspsrc</w:t>
+      </w:r>
+      <w:proofErr w:type="spellEnd"/>
+      <w:r>
+        <w:t xml:space="preserve"> location=rtsp://10.239.85.64:8554/test </w:t>
+      </w:r>
+      <w:proofErr w:type="spellStart"/>
+      <w:r>
+        <w:rPr>
+          <w:highlight w:val="yellow"/>
+        </w:rPr>
+        <w:t>udp</w:t>
+      </w:r>
+      <w:proofErr w:type="spellEnd"/>
+      <w:r>
+        <w:rPr>
+          <w:highlight w:val="yellow"/>
+        </w:rPr>
+        <w:t>-buff-size=800000</w:t>
+      </w:r>
+      <w:r>
+        <w:t xml:space="preserve"> !</w:t>
+      </w:r>
+    </w:p>
+    <w:p>
+      <w:pPr>
+        <w:ind w:left="1440"/>
+      </w:pPr>
+      <w:proofErr w:type="gramStart"/>
+      <w:r>
+        <w:t>rtph264depay !</w:t>
+      </w:r>
+      <w:proofErr w:type="gramEnd"/>
+      <w:r>
+        <w:t xml:space="preserve"> h264parse</w:t>
+      </w:r>
+      <w:r>
+        <w:t>…</w:t>
+      </w:r>
+    </w:p>
     <w:p>
       <w:pPr>
         <w:pStyle w:val="ListParagraph"/>
@@ -2776,7 +3472,59 @@
           <w:sz w:val="28"/>
           <w:szCs w:val="28"/>
         </w:rPr>
-        <w:t>run</w:t>
+        <w:t>R</w:t>
+      </w:r>
+      <w:r>
+        <w:rPr>
+          <w:b/>
+          <w:sz w:val="28"/>
+          <w:szCs w:val="28"/>
+        </w:rPr>
+        <w:t>un</w:t>
+      </w:r>
+      <w:r>
+        <w:rPr>
+          <w:b/>
+          <w:sz w:val="28"/>
+          <w:szCs w:val="28"/>
+        </w:rPr>
+        <w:t xml:space="preserve"> HDDL-S</w:t>
+      </w:r>
+      <w:r>
+        <w:rPr>
+          <w:b/>
+          <w:sz w:val="28"/>
+          <w:szCs w:val="28"/>
+        </w:rPr>
+        <w:t xml:space="preserve"> Software Stack</w:t>
+      </w:r>
+    </w:p>
+    <w:p>
+      <w:pPr>
+        <w:pStyle w:val="ListParagraph"/>
+        <w:rPr>
+          <w:b/>
+        </w:rPr>
+      </w:pPr>
+    </w:p>
+    <w:p>
+      <w:pPr>
+        <w:pStyle w:val="ListParagraph"/>
+        <w:rPr>
+          <w:b/>
+        </w:rPr>
+      </w:pPr>
+      <w:r>
+        <w:rPr>
+          <w:b/>
+        </w:rPr>
+        <w:t>11.1 S</w:t>
+      </w:r>
+      <w:r>
+        <w:rPr>
+          <w:b/>
+        </w:rPr>
+        <w:t>et environment variable</w:t>
       </w:r>
     </w:p>
     <w:p>
@@ -2910,111 +3658,412 @@
           <w:b/>
         </w:rPr>
       </w:pPr>
+      <w:r>
+        <w:rPr>
+          <w:b/>
+        </w:rPr>
+        <w:t xml:space="preserve">11.2 </w:t>
+      </w:r>
+      <w:r>
+        <w:rPr>
+          <w:b/>
+        </w:rPr>
+        <w:t>R</w:t>
+      </w:r>
+      <w:r>
+        <w:rPr>
+          <w:b/>
+        </w:rPr>
+        <w:t xml:space="preserve">un </w:t>
+      </w:r>
+      <w:r>
+        <w:rPr>
+          <w:b/>
+        </w:rPr>
+        <w:t>from</w:t>
+      </w:r>
+      <w:r>
+        <w:rPr>
+          <w:b/>
+        </w:rPr>
+        <w:t xml:space="preserve"> HDDL side:</w:t>
+      </w:r>
+    </w:p>
+    <w:p>
+      <w:pPr>
+        <w:pStyle w:val="ListParagraph"/>
+        <w:rPr>
+          <w:i/>
+        </w:rPr>
+      </w:pPr>
+      <w:r>
+        <w:rPr>
+          <w:i/>
+        </w:rPr>
+        <w:t>#</w:t>
+      </w:r>
+      <w:r>
+        <w:rPr>
+          <w:i/>
+        </w:rPr>
+        <w:t>n use 10.10.0 server.js</w:t>
+      </w:r>
+    </w:p>
+    <w:p>
+      <w:pPr>
+        <w:pStyle w:val="ListParagraph"/>
+      </w:pPr>
+    </w:p>
+    <w:p>
+      <w:pPr>
+        <w:pStyle w:val="ListParagraph"/>
+        <w:rPr>
+          <w:b/>
+        </w:rPr>
+      </w:pPr>
+      <w:r>
+        <w:rPr>
+          <w:b/>
+        </w:rPr>
+        <w:t xml:space="preserve">11.3 </w:t>
+      </w:r>
+      <w:r>
+        <w:rPr>
+          <w:b/>
+        </w:rPr>
+        <w:t>R</w:t>
+      </w:r>
+      <w:r>
+        <w:rPr>
+          <w:b/>
+        </w:rPr>
+        <w:t xml:space="preserve">un </w:t>
+      </w:r>
+      <w:r>
+        <w:rPr>
+          <w:b/>
+        </w:rPr>
+        <w:t>from</w:t>
+      </w:r>
+      <w:r>
+        <w:rPr>
+          <w:b/>
+        </w:rPr>
+        <w:t xml:space="preserve"> host side:</w:t>
+      </w:r>
+    </w:p>
+    <w:p>
+      <w:pPr>
+        <w:pStyle w:val="ListParagraph"/>
+        <w:rPr>
+          <w:i/>
+        </w:rPr>
+      </w:pPr>
+      <w:r>
+        <w:rPr>
+          <w:i/>
+        </w:rPr>
+        <w:t>#</w:t>
+      </w:r>
+      <w:r>
+        <w:rPr>
+          <w:i/>
+        </w:rPr>
+        <w:t>n use 10.10.0 receive_data_client.js</w:t>
+      </w:r>
+      <w:bookmarkStart w:id="0" w:name="_GoBack"/>
+      <w:bookmarkEnd w:id="0"/>
+    </w:p>
+    <w:p>
+      <w:pPr>
+        <w:pStyle w:val="ListParagraph"/>
+        <w:rPr>
+          <w:i/>
+        </w:rPr>
+      </w:pPr>
+      <w:r>
+        <w:rPr>
+          <w:i/>
+        </w:rPr>
+        <w:t>#</w:t>
+      </w:r>
+      <w:r>
+        <w:rPr>
+          <w:i/>
+        </w:rPr>
+        <w:t>n use 10.10.0 send_path_client.js</w:t>
+      </w:r>
+    </w:p>
+    <w:p>
+      <w:pPr>
+        <w:pStyle w:val="ListParagraph"/>
+      </w:pPr>
+      <w:r>
+        <w:t xml:space="preserve">       Step 1: fill stream source</w:t>
+      </w:r>
+    </w:p>
+    <w:p>
+      <w:pPr>
+        <w:pStyle w:val="ListParagraph"/>
+      </w:pPr>
+      <w:r>
+        <w:t xml:space="preserve">       Step 2: set how many pipe will be start</w:t>
+      </w:r>
+    </w:p>
+    <w:p>
+      <w:pPr>
+        <w:pStyle w:val="ListParagraph"/>
+      </w:pPr>
+      <w:r>
+        <w:t xml:space="preserve">       Step 3: we will get result current directory of host side</w:t>
+      </w:r>
+    </w:p>
+    <w:p/>
+    <w:p>
+      <w:r>
+        <w:t xml:space="preserve"> </w:t>
+      </w:r>
+    </w:p>
+    <w:p/>
+    <w:p/>
+    <w:p>
+      <w:pPr>
+        <w:rPr>
+          <w:sz w:val="36"/>
+          <w:szCs w:val="36"/>
+        </w:rPr>
+      </w:pPr>
+      <w:r>
+        <w:rPr>
+          <w:sz w:val="36"/>
+          <w:szCs w:val="36"/>
+        </w:rPr>
+        <w:br w:type="page"/>
+      </w:r>
+    </w:p>
+    <w:p>
+      <w:pPr>
+        <w:pStyle w:val="ListParagraph"/>
+        <w:rPr>
+          <w:sz w:val="36"/>
+          <w:szCs w:val="36"/>
+        </w:rPr>
+      </w:pPr>
+      <w:r>
+        <w:rPr>
+          <w:sz w:val="36"/>
+          <w:szCs w:val="36"/>
+        </w:rPr>
+        <w:t>Backup:</w:t>
+      </w:r>
+    </w:p>
+    <w:p>
+      <w:pPr>
+        <w:pStyle w:val="ListParagraph"/>
+        <w:numPr>
+          <w:ilvl w:val="0"/>
+          <w:numId w:val="2"/>
+        </w:numPr>
+      </w:pPr>
+      <w:r>
+        <w:t xml:space="preserve">Test for </w:t>
+      </w:r>
+      <w:proofErr w:type="spellStart"/>
+      <w:r>
+        <w:t>cvdlfilter</w:t>
+      </w:r>
+      <w:proofErr w:type="spellEnd"/>
+      <w:r>
+        <w:t xml:space="preserve"> and </w:t>
+      </w:r>
+      <w:proofErr w:type="spellStart"/>
+      <w:r>
+        <w:t>resconvert</w:t>
+      </w:r>
+      <w:proofErr w:type="spellEnd"/>
+      <w:r>
+        <w:t xml:space="preserve"> plugin</w:t>
+      </w:r>
+    </w:p>
+    <w:p>
+      <w:pPr>
+        <w:pStyle w:val="ListParagraph"/>
+        <w:rPr>
+          <w:i/>
+        </w:rPr>
+      </w:pPr>
       <w:proofErr w:type="gramStart"/>
       <w:r>
         <w:rPr>
-          <w:b/>
-        </w:rPr>
-        <w:t>run</w:t>
+          <w:i/>
+        </w:rPr>
+        <w:t>gst-launch-1.0</w:t>
       </w:r>
       <w:proofErr w:type="gramEnd"/>
       <w:r>
         <w:rPr>
-          <w:b/>
+          <w:i/>
         </w:rPr>
         <w:t xml:space="preserve"> </w:t>
       </w:r>
-      <w:r>
-        <w:rPr>
-          <w:b/>
-        </w:rPr>
-        <w:t>from</w:t>
-      </w:r>
-      <w:r>
-        <w:rPr>
-          <w:b/>
-        </w:rPr>
-        <w:t xml:space="preserve"> HDDL side:</w:t>
-      </w:r>
-    </w:p>
-    <w:p>
-      <w:pPr>
-        <w:pStyle w:val="ListParagraph"/>
-      </w:pPr>
+      <w:proofErr w:type="spellStart"/>
+      <w:r>
+        <w:rPr>
+          <w:i/>
+        </w:rPr>
+        <w:t>filesrc</w:t>
+      </w:r>
+      <w:proofErr w:type="spellEnd"/>
+      <w:r>
+        <w:rPr>
+          <w:i/>
+        </w:rPr>
+        <w:t xml:space="preserve"> location=&lt;file&gt; ! </w:t>
+      </w:r>
       <w:proofErr w:type="gramStart"/>
       <w:r>
-        <w:t>n</w:t>
+        <w:rPr>
+          <w:i/>
+        </w:rPr>
+        <w:t>h264parse !</w:t>
       </w:r>
       <w:proofErr w:type="gramEnd"/>
       <w:r>
-        <w:t xml:space="preserve"> use 10.10.0 server.js</w:t>
-      </w:r>
-    </w:p>
-    <w:p>
-      <w:pPr>
-        <w:pStyle w:val="ListParagraph"/>
-      </w:pPr>
-    </w:p>
-    <w:p>
-      <w:pPr>
-        <w:pStyle w:val="ListParagraph"/>
-        <w:rPr>
-          <w:b/>
-        </w:rPr>
-      </w:pPr>
+        <w:rPr>
+          <w:i/>
+        </w:rPr>
+        <w:t xml:space="preserve"> </w:t>
+      </w:r>
       <w:proofErr w:type="gramStart"/>
       <w:r>
         <w:rPr>
-          <w:b/>
-        </w:rPr>
-        <w:t>run</w:t>
+          <w:i/>
+        </w:rPr>
+        <w:t>mfxh264dec !</w:t>
       </w:r>
       <w:proofErr w:type="gramEnd"/>
       <w:r>
         <w:rPr>
-          <w:b/>
+          <w:i/>
         </w:rPr>
         <w:t xml:space="preserve"> </w:t>
       </w:r>
-      <w:r>
-        <w:rPr>
-          <w:b/>
-        </w:rPr>
-        <w:t>from</w:t>
-      </w:r>
-      <w:r>
-        <w:rPr>
-          <w:b/>
-        </w:rPr>
-        <w:t xml:space="preserve"> host side:</w:t>
-      </w:r>
-    </w:p>
-    <w:p>
-      <w:pPr>
-        <w:pStyle w:val="ListParagraph"/>
-      </w:pPr>
+      <w:proofErr w:type="spellStart"/>
       <w:proofErr w:type="gramStart"/>
       <w:r>
-        <w:t>n</w:t>
+        <w:rPr>
+          <w:i/>
+        </w:rPr>
+        <w:t>cvd</w:t>
+      </w:r>
+      <w:r>
+        <w:rPr>
+          <w:i/>
+        </w:rPr>
+        <w:t>lfilter</w:t>
+      </w:r>
+      <w:proofErr w:type="spellEnd"/>
+      <w:r>
+        <w:rPr>
+          <w:i/>
+        </w:rPr>
+        <w:t xml:space="preserve"> !</w:t>
       </w:r>
       <w:proofErr w:type="gramEnd"/>
       <w:r>
-        <w:t xml:space="preserve"> use 10.10.0 receive_data_client.js</w:t>
-      </w:r>
-    </w:p>
-    <w:p>
-      <w:pPr>
-        <w:pStyle w:val="ListParagraph"/>
-      </w:pPr>
+        <w:rPr>
+          <w:i/>
+        </w:rPr>
+        <w:t xml:space="preserve"> </w:t>
+      </w:r>
+      <w:proofErr w:type="spellStart"/>
       <w:proofErr w:type="gramStart"/>
       <w:r>
-        <w:t>n</w:t>
+        <w:rPr>
+          <w:i/>
+        </w:rPr>
+        <w:t>resconvert</w:t>
+      </w:r>
+      <w:proofErr w:type="spellEnd"/>
+      <w:r>
+        <w:rPr>
+          <w:i/>
+        </w:rPr>
+        <w:t xml:space="preserve"> </w:t>
+      </w:r>
+      <w:r>
+        <w:rPr>
+          <w:i/>
+        </w:rPr>
+        <w:t xml:space="preserve"> !</w:t>
       </w:r>
       <w:proofErr w:type="gramEnd"/>
       <w:r>
-        <w:t xml:space="preserve"> use 10.10.0 send_path_client.js</w:t>
-      </w:r>
-    </w:p>
+        <w:rPr>
+          <w:i/>
+        </w:rPr>
+        <w:t xml:space="preserve"> </w:t>
+      </w:r>
+      <w:proofErr w:type="spellStart"/>
+      <w:proofErr w:type="gramStart"/>
+      <w:r>
+        <w:rPr>
+          <w:i/>
+        </w:rPr>
+        <w:t>mfxjpegenc</w:t>
+      </w:r>
+      <w:proofErr w:type="spellEnd"/>
+      <w:r>
+        <w:rPr>
+          <w:i/>
+        </w:rPr>
+        <w:t xml:space="preserve"> !</w:t>
+      </w:r>
+      <w:proofErr w:type="gramEnd"/>
+      <w:r>
+        <w:rPr>
+          <w:i/>
+        </w:rPr>
+        <w:t xml:space="preserve"> </w:t>
+      </w:r>
+      <w:proofErr w:type="spellStart"/>
+      <w:proofErr w:type="gramStart"/>
+      <w:r>
+        <w:rPr>
+          <w:i/>
+        </w:rPr>
+        <w:t>multifilesink</w:t>
+      </w:r>
+      <w:proofErr w:type="spellEnd"/>
+      <w:proofErr w:type="gramEnd"/>
+      <w:r>
+        <w:rPr>
+          <w:i/>
+        </w:rPr>
+        <w:t xml:space="preserve"> locatio</w:t>
+      </w:r>
+      <w:r>
+        <w:rPr>
+          <w:i/>
+        </w:rPr>
+        <w:t>n=/home/</w:t>
+      </w:r>
+      <w:proofErr w:type="spellStart"/>
+      <w:r>
+        <w:rPr>
+          <w:i/>
+        </w:rPr>
+        <w:t>lijunjie</w:t>
+      </w:r>
+      <w:proofErr w:type="spellEnd"/>
+      <w:r>
+        <w:rPr>
+          <w:i/>
+        </w:rPr>
+        <w:t>/hddls_%d.jpeg</w:t>
+      </w:r>
+    </w:p>
+    <w:p/>
     <w:sectPr>
       <w:pgSz w:w="12240" w:h="15840"/>
       <w:pgMar w:top="1440" w:right="1440" w:bottom="1440" w:left="1440" w:header="720" w:footer="720" w:gutter="0"/>
@@ -3028,6 +4077,95 @@
 <file path=word/numbering.xml><?xml version="1.0" encoding="utf-8"?>
 <w:numbering xmlns:wpc="http://schemas.microsoft.com/office/word/2010/wordprocessingCanvas" xmlns:mc="http://schemas.openxmlformats.org/markup-compatibility/2006" xmlns:o="urn:schemas-microsoft-com:office:office" xmlns:r="http://schemas.openxmlformats.org/officeDocument/2006/relationships" xmlns:m="http://schemas.openxmlformats.org/officeDocument/2006/math" xmlns:v="urn:schemas-microsoft-com:vml" xmlns:wp14="http://schemas.microsoft.com/office/word/2010/wordprocessingDrawing" xmlns:wp="http://schemas.openxmlformats.org/drawingml/2006/wordprocessingDrawing" xmlns:w10="urn:schemas-microsoft-com:office:word" xmlns:w="http://schemas.openxmlformats.org/wordprocessingml/2006/main" xmlns:w14="http://schemas.microsoft.com/office/word/2010/wordml" xmlns:w15="http://schemas.microsoft.com/office/word/2012/wordml" xmlns:wpg="http://schemas.microsoft.com/office/word/2010/wordprocessingGroup" xmlns:wpi="http://schemas.microsoft.com/office/word/2010/wordprocessingInk" xmlns:wne="http://schemas.microsoft.com/office/word/2006/wordml" xmlns:wps="http://schemas.microsoft.com/office/word/2010/wordprocessingShape" mc:Ignorable="w14 w15 wp14">
   <w:abstractNum w:abstractNumId="0" w15:restartNumberingAfterBreak="0">
+    <w:nsid w:val="2DD62020"/>
+    <w:multiLevelType w:val="hybridMultilevel"/>
+    <w:tmpl w:val="11788DFC"/>
+    <w:lvl w:ilvl="0" w:tplc="FE06F510">
+      <w:start w:val="1"/>
+      <w:numFmt w:val="decimal"/>
+      <w:lvlText w:val="%1."/>
+      <w:lvlJc w:val="left"/>
+      <w:pPr>
+        <w:ind w:left="1080" w:hanging="360"/>
+      </w:pPr>
+      <w:rPr>
+        <w:rFonts w:hint="default"/>
+      </w:rPr>
+    </w:lvl>
+    <w:lvl w:ilvl="1" w:tplc="04090019" w:tentative="1">
+      <w:start w:val="1"/>
+      <w:numFmt w:val="lowerLetter"/>
+      <w:lvlText w:val="%2."/>
+      <w:lvlJc w:val="left"/>
+      <w:pPr>
+        <w:ind w:left="1800" w:hanging="360"/>
+      </w:pPr>
+    </w:lvl>
+    <w:lvl w:ilvl="2" w:tplc="0409001B" w:tentative="1">
+      <w:start w:val="1"/>
+      <w:numFmt w:val="lowerRoman"/>
+      <w:lvlText w:val="%3."/>
+      <w:lvlJc w:val="right"/>
+      <w:pPr>
+        <w:ind w:left="2520" w:hanging="180"/>
+      </w:pPr>
+    </w:lvl>
+    <w:lvl w:ilvl="3" w:tplc="0409000F" w:tentative="1">
+      <w:start w:val="1"/>
+      <w:numFmt w:val="decimal"/>
+      <w:lvlText w:val="%4."/>
+      <w:lvlJc w:val="left"/>
+      <w:pPr>
+        <w:ind w:left="3240" w:hanging="360"/>
+      </w:pPr>
+    </w:lvl>
+    <w:lvl w:ilvl="4" w:tplc="04090019" w:tentative="1">
+      <w:start w:val="1"/>
+      <w:numFmt w:val="lowerLetter"/>
+      <w:lvlText w:val="%5."/>
+      <w:lvlJc w:val="left"/>
+      <w:pPr>
+        <w:ind w:left="3960" w:hanging="360"/>
+      </w:pPr>
+    </w:lvl>
+    <w:lvl w:ilvl="5" w:tplc="0409001B" w:tentative="1">
+      <w:start w:val="1"/>
+      <w:numFmt w:val="lowerRoman"/>
+      <w:lvlText w:val="%6."/>
+      <w:lvlJc w:val="right"/>
+      <w:pPr>
+        <w:ind w:left="4680" w:hanging="180"/>
+      </w:pPr>
+    </w:lvl>
+    <w:lvl w:ilvl="6" w:tplc="0409000F" w:tentative="1">
+      <w:start w:val="1"/>
+      <w:numFmt w:val="decimal"/>
+      <w:lvlText w:val="%7."/>
+      <w:lvlJc w:val="left"/>
+      <w:pPr>
+        <w:ind w:left="5400" w:hanging="360"/>
+      </w:pPr>
+    </w:lvl>
+    <w:lvl w:ilvl="7" w:tplc="04090019" w:tentative="1">
+      <w:start w:val="1"/>
+      <w:numFmt w:val="lowerLetter"/>
+      <w:lvlText w:val="%8."/>
+      <w:lvlJc w:val="left"/>
+      <w:pPr>
+        <w:ind w:left="6120" w:hanging="360"/>
+      </w:pPr>
+    </w:lvl>
+    <w:lvl w:ilvl="8" w:tplc="0409001B" w:tentative="1">
+      <w:start w:val="1"/>
+      <w:numFmt w:val="lowerRoman"/>
+      <w:lvlText w:val="%9."/>
+      <w:lvlJc w:val="right"/>
+      <w:pPr>
+        <w:ind w:left="6840" w:hanging="180"/>
+      </w:pPr>
+    </w:lvl>
+  </w:abstractNum>
+  <w:abstractNum w:abstractNumId="1" w15:restartNumberingAfterBreak="0">
     <w:nsid w:val="57EA73AF"/>
     <w:multiLevelType w:val="multilevel"/>
     <w:tmpl w:val="4316F246"/>
@@ -3149,6 +4287,9 @@
     </w:lvl>
   </w:abstractNum>
   <w:num w:numId="1">
+    <w:abstractNumId w:val="1"/>
+  </w:num>
+  <w:num w:numId="2">
     <w:abstractNumId w:val="0"/>
   </w:num>
 </w:numbering>
@@ -3610,6 +4751,18 @@
       <w:szCs w:val="24"/>
     </w:rPr>
   </w:style>
+  <w:style w:type="character" w:styleId="FollowedHyperlink">
+    <w:name w:val="FollowedHyperlink"/>
+    <w:basedOn w:val="DefaultParagraphFont"/>
+    <w:uiPriority w:val="99"/>
+    <w:semiHidden/>
+    <w:unhideWhenUsed/>
+    <w:rsid w:val="006E1A39"/>
+    <w:rPr>
+      <w:color w:val="954F72" w:themeColor="followedHyperlink"/>
+      <w:u w:val="single"/>
+    </w:rPr>
+  </w:style>
 </w:styles>
 </file>
 

</xml_diff>

<commit_message>
(media_server) support nodejs argv to set client parameter
Change-Id: I07dc7dfb7d4ec399d9837beacb51598c45629db2
Signed-off-by: Li, River <river.li@intel.com>
</commit_message>
<xml_diff>
--- a/HDDL-S_installation_guide.docx
+++ b/HDDL-S_installation_guide.docx
@@ -72,7 +72,6 @@
     <w:p>
       <w:pPr>
         <w:rPr>
-          <w:rFonts w:hint="eastAsia"/>
           <w:sz w:val="28"/>
           <w:szCs w:val="28"/>
         </w:rPr>
@@ -195,19 +194,7 @@
         <w:rPr>
           <w:i/>
         </w:rPr>
-        <w:t>#source</w:t>
-      </w:r>
-      <w:r>
-        <w:rPr>
-          <w:i/>
-        </w:rPr>
-        <w:t xml:space="preserve"> </w:t>
-      </w:r>
-      <w:r>
-        <w:rPr>
-          <w:i/>
-        </w:rPr>
-        <w:t>/opt/intel/computer_vision_sdk/bin/setupvars.sh</w:t>
+        <w:t>#source /opt/intel/computer_vision_sdk/bin/setupvars.sh</w:t>
       </w:r>
     </w:p>
     <w:p>
@@ -258,36 +245,79 @@
         <w:rPr>
           <w:i/>
         </w:rPr>
+        <w:t>#cd /opt/intel/</w:t>
+      </w:r>
+      <w:proofErr w:type="spellStart"/>
+      <w:r>
+        <w:rPr>
+          <w:i/>
+        </w:rPr>
+        <w:t>computer_vision_sdk</w:t>
+      </w:r>
+      <w:proofErr w:type="spellEnd"/>
+      <w:r>
+        <w:rPr>
+          <w:i/>
+        </w:rPr>
+        <w:t>/</w:t>
+      </w:r>
+      <w:proofErr w:type="spellStart"/>
+      <w:r>
+        <w:rPr>
+          <w:i/>
+        </w:rPr>
+        <w:t>install_dependencies</w:t>
+      </w:r>
+      <w:proofErr w:type="spellEnd"/>
+    </w:p>
+    <w:p>
+      <w:pPr>
+        <w:pStyle w:val="ListParagraph"/>
+        <w:rPr>
+          <w:i/>
+        </w:rPr>
+      </w:pPr>
+      <w:r>
+        <w:rPr>
+          <w:i/>
+        </w:rPr>
         <w:t>#</w:t>
       </w:r>
-      <w:r>
-        <w:rPr>
-          <w:i/>
-        </w:rPr>
-        <w:t>cd /opt/intel/</w:t>
-      </w:r>
-      <w:proofErr w:type="spellStart"/>
-      <w:r>
-        <w:rPr>
-          <w:i/>
-        </w:rPr>
-        <w:t>computer_vision_sdk</w:t>
-      </w:r>
-      <w:proofErr w:type="spellEnd"/>
-      <w:r>
-        <w:rPr>
-          <w:i/>
-        </w:rPr>
-        <w:t>/</w:t>
-      </w:r>
-      <w:proofErr w:type="spellStart"/>
-      <w:r>
-        <w:rPr>
-          <w:i/>
-        </w:rPr>
-        <w:t>install_dependencies</w:t>
-      </w:r>
-      <w:proofErr w:type="spellEnd"/>
+      <w:proofErr w:type="spellStart"/>
+      <w:r>
+        <w:rPr>
+          <w:i/>
+        </w:rPr>
+        <w:t>sudo</w:t>
+      </w:r>
+      <w:proofErr w:type="spellEnd"/>
+      <w:r>
+        <w:rPr>
+          <w:i/>
+        </w:rPr>
+        <w:t xml:space="preserve"> ./install_NEO_OCL_driver.sh</w:t>
+      </w:r>
+    </w:p>
+    <w:p>
+      <w:pPr>
+        <w:pStyle w:val="ListParagraph"/>
+      </w:pPr>
+    </w:p>
+    <w:p>
+      <w:pPr>
+        <w:pStyle w:val="ListParagraph"/>
+      </w:pPr>
+      <w:r>
+        <w:t xml:space="preserve">Add </w:t>
+      </w:r>
+      <w:proofErr w:type="spellStart"/>
+      <w:r>
+        <w:t>OpenCL</w:t>
+      </w:r>
+      <w:proofErr w:type="spellEnd"/>
+      <w:r>
+        <w:t xml:space="preserve"> users to the video group: </w:t>
+      </w:r>
     </w:p>
     <w:p>
       <w:pPr>
@@ -314,20 +344,37 @@
         <w:rPr>
           <w:i/>
         </w:rPr>
-        <w:t xml:space="preserve"> ./install_NEO_OCL_driver.sh</w:t>
-      </w:r>
-    </w:p>
-    <w:p>
-      <w:pPr>
-        <w:pStyle w:val="ListParagraph"/>
-      </w:pPr>
-    </w:p>
-    <w:p>
-      <w:pPr>
-        <w:pStyle w:val="ListParagraph"/>
-      </w:pPr>
-      <w:r>
-        <w:t xml:space="preserve">Add </w:t>
+        <w:t xml:space="preserve"> </w:t>
+      </w:r>
+      <w:proofErr w:type="spellStart"/>
+      <w:r>
+        <w:rPr>
+          <w:i/>
+        </w:rPr>
+        <w:t>usermod</w:t>
+      </w:r>
+      <w:proofErr w:type="spellEnd"/>
+      <w:r>
+        <w:rPr>
+          <w:i/>
+        </w:rPr>
+        <w:t xml:space="preserve"> -a -G video USERNAME</w:t>
+      </w:r>
+    </w:p>
+    <w:p>
+      <w:pPr>
+        <w:pStyle w:val="ListParagraph"/>
+      </w:pPr>
+      <w:r>
+        <w:t xml:space="preserve">   </w:t>
+      </w:r>
+      <w:proofErr w:type="gramStart"/>
+      <w:r>
+        <w:t>e.g</w:t>
+      </w:r>
+      <w:proofErr w:type="gramEnd"/>
+      <w:r>
+        <w:t xml:space="preserve">. if the user running </w:t>
       </w:r>
       <w:proofErr w:type="spellStart"/>
       <w:r>
@@ -335,7 +382,36 @@
       </w:r>
       <w:proofErr w:type="spellEnd"/>
       <w:r>
-        <w:t xml:space="preserve"> users to the video group: </w:t>
+        <w:t xml:space="preserve"> host applications is foo, run: </w:t>
+      </w:r>
+      <w:proofErr w:type="spellStart"/>
+      <w:r>
+        <w:t>sudo</w:t>
+      </w:r>
+      <w:proofErr w:type="spellEnd"/>
+      <w:r>
+        <w:t xml:space="preserve"> </w:t>
+      </w:r>
+      <w:proofErr w:type="spellStart"/>
+      <w:r>
+        <w:t>usermod</w:t>
+      </w:r>
+      <w:proofErr w:type="spellEnd"/>
+      <w:r>
+        <w:t xml:space="preserve"> -a -G video foo</w:t>
+      </w:r>
+    </w:p>
+    <w:p>
+      <w:pPr>
+        <w:pStyle w:val="ListParagraph"/>
+      </w:pPr>
+    </w:p>
+    <w:p>
+      <w:pPr>
+        <w:pStyle w:val="ListParagraph"/>
+      </w:pPr>
+      <w:r>
+        <w:t>Install 4.14 kernel using install_4_14_kernel.sh script and reboot into this kernel</w:t>
       </w:r>
     </w:p>
     <w:p>
@@ -356,121 +432,14 @@
         <w:rPr>
           <w:i/>
         </w:rPr>
-        <w:t>su</w:t>
-      </w:r>
-      <w:r>
-        <w:rPr>
-          <w:i/>
-        </w:rPr>
-        <w:t>do</w:t>
-      </w:r>
-      <w:proofErr w:type="spellEnd"/>
-      <w:r>
-        <w:rPr>
-          <w:i/>
-        </w:rPr>
-        <w:t xml:space="preserve"> </w:t>
-      </w:r>
-      <w:proofErr w:type="spellStart"/>
-      <w:r>
-        <w:rPr>
-          <w:i/>
-        </w:rPr>
-        <w:t>usermod</w:t>
-      </w:r>
-      <w:proofErr w:type="spellEnd"/>
-      <w:r>
-        <w:rPr>
-          <w:i/>
-        </w:rPr>
-        <w:t xml:space="preserve"> -a -G video USERNAME</w:t>
-      </w:r>
-    </w:p>
-    <w:p>
-      <w:pPr>
-        <w:pStyle w:val="ListParagraph"/>
-      </w:pPr>
-      <w:r>
-        <w:t xml:space="preserve">   </w:t>
-      </w:r>
-      <w:proofErr w:type="gramStart"/>
-      <w:r>
-        <w:t>e.g</w:t>
-      </w:r>
-      <w:proofErr w:type="gramEnd"/>
-      <w:r>
-        <w:t xml:space="preserve">. if the user running </w:t>
-      </w:r>
-      <w:proofErr w:type="spellStart"/>
-      <w:r>
-        <w:t>OpenCL</w:t>
-      </w:r>
-      <w:proofErr w:type="spellEnd"/>
-      <w:r>
-        <w:t xml:space="preserve"> host applications is foo, run: </w:t>
-      </w:r>
-      <w:proofErr w:type="spellStart"/>
-      <w:r>
         <w:t>sudo</w:t>
       </w:r>
       <w:proofErr w:type="spellEnd"/>
       <w:r>
-        <w:t xml:space="preserve"> </w:t>
-      </w:r>
-      <w:proofErr w:type="spellStart"/>
-      <w:r>
-        <w:t>usermod</w:t>
-      </w:r>
-      <w:proofErr w:type="spellEnd"/>
-      <w:r>
-        <w:t xml:space="preserve"> -a -G video foo</w:t>
-      </w:r>
-    </w:p>
-    <w:p>
-      <w:pPr>
-        <w:pStyle w:val="ListParagraph"/>
-      </w:pPr>
-    </w:p>
-    <w:p>
-      <w:pPr>
-        <w:pStyle w:val="ListParagraph"/>
-      </w:pPr>
-      <w:r>
-        <w:t>Install 4.14 kernel using install_4_14_kernel.sh script and reboot into this kernel</w:t>
-      </w:r>
-    </w:p>
-    <w:p>
-      <w:pPr>
-        <w:pStyle w:val="ListParagraph"/>
-        <w:rPr>
-          <w:i/>
-        </w:rPr>
-      </w:pPr>
-      <w:r>
-        <w:rPr>
-          <w:i/>
-        </w:rPr>
-        <w:t>#</w:t>
-      </w:r>
-      <w:proofErr w:type="spellStart"/>
-      <w:r>
-        <w:rPr>
-          <w:i/>
-        </w:rPr>
-        <w:t>sudo</w:t>
-      </w:r>
-      <w:proofErr w:type="spellEnd"/>
-      <w:r>
-        <w:rPr>
-          <w:i/>
-        </w:rPr>
-        <w:t xml:space="preserve"> ./</w:t>
-      </w:r>
-      <w:r>
-        <w:rPr>
-          <w:i/>
-        </w:rPr>
-        <w:t>install_4_14_kernel.sh</w:t>
+        <w:rPr>
+          <w:i/>
+        </w:rPr>
+        <w:t xml:space="preserve"> ./install_4_14_kernel.sh</w:t>
       </w:r>
     </w:p>
     <w:p>
@@ -599,13 +568,7 @@
         <w:rPr>
           <w:i/>
         </w:rPr>
-        <w:t xml:space="preserve"> </w:t>
-      </w:r>
-      <w:r>
-        <w:rPr>
-          <w:i/>
-        </w:rPr>
-        <w:t xml:space="preserve">apt-get install </w:t>
+        <w:t xml:space="preserve"> apt-get install </w:t>
       </w:r>
       <w:proofErr w:type="spellStart"/>
       <w:r>
@@ -641,33 +604,21 @@
         <w:rPr>
           <w:i/>
         </w:rPr>
-        <w:t xml:space="preserve"> </w:t>
-      </w:r>
-      <w:r>
-        <w:rPr>
-          <w:i/>
-        </w:rPr>
-        <w:t>intel_sdk_for_opencl_2017_7.0.0.2568_x64.gz</w:t>
-      </w:r>
-    </w:p>
-    <w:p>
-      <w:pPr>
-        <w:pStyle w:val="ListParagraph"/>
-        <w:rPr>
-          <w:i/>
-        </w:rPr>
-      </w:pPr>
-      <w:r>
-        <w:rPr>
-          <w:i/>
-        </w:rPr>
-        <w:t xml:space="preserve">#cd </w:t>
-      </w:r>
-      <w:r>
-        <w:rPr>
-          <w:i/>
-        </w:rPr>
-        <w:t>intel_sdk_for_opencl_2017_7.0.0.2568_x64</w:t>
+        <w:t xml:space="preserve"> intel_sdk_for_opencl_2017_7.0.0.2568_x64.gz</w:t>
+      </w:r>
+    </w:p>
+    <w:p>
+      <w:pPr>
+        <w:pStyle w:val="ListParagraph"/>
+        <w:rPr>
+          <w:i/>
+        </w:rPr>
+      </w:pPr>
+      <w:r>
+        <w:rPr>
+          <w:i/>
+        </w:rPr>
+        <w:t>#cd intel_sdk_for_opencl_2017_7.0.0.2568_x64</w:t>
       </w:r>
     </w:p>
     <w:p>
@@ -883,15 +834,7 @@
           <w:szCs w:val="24"/>
         </w:rPr>
         <w:lastRenderedPageBreak/>
-        <w:t xml:space="preserve">4.2 </w:t>
-      </w:r>
-      <w:r>
-        <w:rPr>
-          <w:b/>
-          <w:sz w:val="24"/>
-          <w:szCs w:val="24"/>
-        </w:rPr>
-        <w:t xml:space="preserve">Install </w:t>
+        <w:t xml:space="preserve">4.2 Install </w:t>
       </w:r>
       <w:proofErr w:type="spellStart"/>
       <w:r>
@@ -1252,13 +1195,7 @@
         <w:rPr>
           <w:i/>
         </w:rPr>
-        <w:t>#</w:t>
-      </w:r>
-      <w:r>
-        <w:rPr>
-          <w:i/>
-        </w:rPr>
-        <w:t>export HDDL_INSTALL_DIR=/</w:t>
+        <w:t>#export HDDL_INSTALL_DIR=/</w:t>
       </w:r>
       <w:proofErr w:type="spellStart"/>
       <w:r>
@@ -1287,13 +1224,7 @@
         <w:rPr>
           <w:i/>
         </w:rPr>
-        <w:t>#</w:t>
-      </w:r>
-      <w:r>
-        <w:rPr>
-          <w:i/>
-        </w:rPr>
-        <w:t>export LD_LIBRARY_PATH=/</w:t>
+        <w:t>#export LD_LIBRARY_PATH=/</w:t>
       </w:r>
       <w:proofErr w:type="spellStart"/>
       <w:r>
@@ -1605,13 +1536,7 @@
         <w:rPr>
           <w:i/>
         </w:rPr>
-        <w:t>#</w:t>
-      </w:r>
-      <w:r>
-        <w:rPr>
-          <w:i/>
-        </w:rPr>
-        <w:t xml:space="preserve">make &amp;&amp; </w:t>
+        <w:t xml:space="preserve">#make &amp;&amp; </w:t>
       </w:r>
       <w:proofErr w:type="spellStart"/>
       <w:r>
@@ -1782,41 +1707,63 @@
         <w:rPr>
           <w:i/>
         </w:rPr>
+        <w:t xml:space="preserve">#cd </w:t>
+      </w:r>
+      <w:proofErr w:type="spellStart"/>
+      <w:r>
+        <w:rPr>
+          <w:i/>
+        </w:rPr>
+        <w:t>opencv</w:t>
+      </w:r>
+      <w:proofErr w:type="spellEnd"/>
+      <w:r>
+        <w:rPr>
+          <w:i/>
+        </w:rPr>
+        <w:t xml:space="preserve"> &amp;&amp; </w:t>
+      </w:r>
+      <w:proofErr w:type="spellStart"/>
+      <w:r>
+        <w:rPr>
+          <w:i/>
+        </w:rPr>
+        <w:t>git</w:t>
+      </w:r>
+      <w:proofErr w:type="spellEnd"/>
+      <w:r>
+        <w:rPr>
+          <w:i/>
+        </w:rPr>
+        <w:t xml:space="preserve"> checkout 6ffc48769ac60d53c4bd1913eac15117c9b1c9f7</w:t>
+      </w:r>
+    </w:p>
+    <w:p>
+      <w:pPr>
+        <w:pStyle w:val="ListParagraph"/>
+        <w:rPr>
+          <w:i/>
+        </w:rPr>
+      </w:pPr>
+      <w:r>
+        <w:rPr>
+          <w:i/>
+        </w:rPr>
         <w:t>#</w:t>
       </w:r>
-      <w:r>
-        <w:rPr>
-          <w:i/>
-        </w:rPr>
-        <w:t xml:space="preserve">cd </w:t>
-      </w:r>
-      <w:proofErr w:type="spellStart"/>
-      <w:r>
-        <w:rPr>
-          <w:i/>
-        </w:rPr>
-        <w:t>opencv</w:t>
-      </w:r>
-      <w:proofErr w:type="spellEnd"/>
-      <w:r>
-        <w:rPr>
-          <w:i/>
-        </w:rPr>
-        <w:t xml:space="preserve"> &amp;&amp; </w:t>
-      </w:r>
-      <w:proofErr w:type="spellStart"/>
-      <w:r>
-        <w:rPr>
-          <w:i/>
-        </w:rPr>
-        <w:t>git</w:t>
-      </w:r>
-      <w:proofErr w:type="spellEnd"/>
-      <w:r>
-        <w:rPr>
-          <w:i/>
-        </w:rPr>
-        <w:t xml:space="preserve"> checkout 6ffc48769ac60d53c4bd1913eac15117c9b1c9f7</w:t>
+      <w:proofErr w:type="spellStart"/>
+      <w:r>
+        <w:rPr>
+          <w:i/>
+        </w:rPr>
+        <w:t>mkdir</w:t>
+      </w:r>
+      <w:proofErr w:type="spellEnd"/>
+      <w:r>
+        <w:rPr>
+          <w:i/>
+        </w:rPr>
+        <w:t xml:space="preserve"> build &amp;&amp; cd build</w:t>
       </w:r>
     </w:p>
     <w:p>
@@ -1837,34 +1784,6 @@
         <w:rPr>
           <w:i/>
         </w:rPr>
-        <w:t>mkdir</w:t>
-      </w:r>
-      <w:proofErr w:type="spellEnd"/>
-      <w:r>
-        <w:rPr>
-          <w:i/>
-        </w:rPr>
-        <w:t xml:space="preserve"> build &amp;&amp; cd build</w:t>
-      </w:r>
-    </w:p>
-    <w:p>
-      <w:pPr>
-        <w:pStyle w:val="ListParagraph"/>
-        <w:rPr>
-          <w:i/>
-        </w:rPr>
-      </w:pPr>
-      <w:r>
-        <w:rPr>
-          <w:i/>
-        </w:rPr>
-        <w:t>#</w:t>
-      </w:r>
-      <w:proofErr w:type="spellStart"/>
-      <w:r>
-        <w:rPr>
-          <w:i/>
-        </w:rPr>
         <w:t>cmake</w:t>
       </w:r>
       <w:proofErr w:type="spellEnd"/>
@@ -1894,13 +1813,7 @@
         <w:rPr>
           <w:i/>
         </w:rPr>
-        <w:t>#</w:t>
-      </w:r>
-      <w:r>
-        <w:rPr>
-          <w:i/>
-        </w:rPr>
-        <w:t>make -j8</w:t>
+        <w:t>#make -j8</w:t>
       </w:r>
     </w:p>
     <w:p>
@@ -2056,23 +1969,7 @@
             <w:i/>
             <w:color w:val="auto"/>
           </w:rPr>
-          <w:t>git@gitlab-icv.inn.intel.co</w:t>
-        </w:r>
-        <w:r>
-          <w:rPr>
-            <w:rStyle w:val="Hyperlink"/>
-            <w:i/>
-            <w:color w:val="auto"/>
-          </w:rPr>
-          <w:t>m</w:t>
-        </w:r>
-        <w:r>
-          <w:rPr>
-            <w:rStyle w:val="Hyperlink"/>
-            <w:i/>
-            <w:color w:val="auto"/>
-          </w:rPr>
-          <w:t>:hddl/s_framework.git</w:t>
+          <w:t>git@gitlab-icv.inn.intel.com:hddl/s_framework.git</w:t>
         </w:r>
       </w:hyperlink>
     </w:p>
@@ -2338,13 +2235,7 @@
         <w:rPr>
           <w:i/>
         </w:rPr>
-        <w:t xml:space="preserve">      #</w:t>
-      </w:r>
-      <w:r>
-        <w:rPr>
-          <w:i/>
-        </w:rPr>
-        <w:t xml:space="preserve">make </w:t>
+        <w:t xml:space="preserve">      #make </w:t>
       </w:r>
     </w:p>
     <w:p>
@@ -2542,13 +2433,7 @@
         <w:rPr>
           <w:i/>
         </w:rPr>
-        <w:t>#</w:t>
-      </w:r>
-      <w:r>
-        <w:rPr>
-          <w:i/>
-        </w:rPr>
-        <w:t xml:space="preserve">  gst</w:t>
+        <w:t>#  gst</w:t>
       </w:r>
       <w:proofErr w:type="gramEnd"/>
       <w:r>
@@ -2579,13 +2464,7 @@
         <w:rPr>
           <w:i/>
         </w:rPr>
-        <w:t xml:space="preserve"># </w:t>
-      </w:r>
-      <w:r>
-        <w:rPr>
-          <w:i/>
-        </w:rPr>
-        <w:t xml:space="preserve"> gst</w:t>
+        <w:t>#  gst</w:t>
       </w:r>
       <w:proofErr w:type="gramEnd"/>
       <w:r>
@@ -2615,13 +2494,7 @@
         <w:rPr>
           <w:i/>
         </w:rPr>
-        <w:t>#</w:t>
-      </w:r>
-      <w:r>
-        <w:rPr>
-          <w:i/>
-        </w:rPr>
-        <w:t xml:space="preserve"> gst-inspect-1.0 </w:t>
+        <w:t xml:space="preserve"># gst-inspect-1.0 </w:t>
       </w:r>
       <w:proofErr w:type="spellStart"/>
       <w:r>
@@ -2631,6 +2504,98 @@
         <w:t>wssink</w:t>
       </w:r>
       <w:proofErr w:type="spellEnd"/>
+    </w:p>
+    <w:p>
+      <w:pPr>
+        <w:pStyle w:val="ListParagraph"/>
+        <w:numPr>
+          <w:ilvl w:val="1"/>
+          <w:numId w:val="1"/>
+        </w:numPr>
+        <w:rPr>
+          <w:b/>
+          <w:sz w:val="24"/>
+          <w:szCs w:val="24"/>
+        </w:rPr>
+      </w:pPr>
+      <w:r>
+        <w:rPr>
+          <w:b/>
+          <w:sz w:val="24"/>
+          <w:szCs w:val="24"/>
+        </w:rPr>
+        <w:t>I</w:t>
+      </w:r>
+      <w:r>
+        <w:rPr>
+          <w:b/>
+          <w:sz w:val="24"/>
+          <w:szCs w:val="24"/>
+        </w:rPr>
+        <w:t xml:space="preserve">nstall </w:t>
+      </w:r>
+      <w:proofErr w:type="spellStart"/>
+      <w:r>
+        <w:rPr>
+          <w:b/>
+          <w:sz w:val="24"/>
+          <w:szCs w:val="24"/>
+        </w:rPr>
+        <w:t>hddlspipe</w:t>
+      </w:r>
+      <w:proofErr w:type="spellEnd"/>
+    </w:p>
+    <w:p>
+      <w:pPr>
+        <w:pStyle w:val="ListParagraph"/>
+        <w:ind w:left="1080"/>
+        <w:rPr>
+          <w:i/>
+        </w:rPr>
+      </w:pPr>
+      <w:r>
+        <w:rPr>
+          <w:i/>
+        </w:rPr>
+        <w:t xml:space="preserve">#cd </w:t>
+      </w:r>
+      <w:proofErr w:type="spellStart"/>
+      <w:r>
+        <w:rPr>
+          <w:i/>
+        </w:rPr>
+        <w:t>gstreamer_pipeline</w:t>
+      </w:r>
+      <w:proofErr w:type="spellEnd"/>
+    </w:p>
+    <w:p>
+      <w:pPr>
+        <w:pStyle w:val="ListParagraph"/>
+        <w:ind w:left="1080"/>
+        <w:rPr>
+          <w:i/>
+        </w:rPr>
+      </w:pPr>
+      <w:r>
+        <w:rPr>
+          <w:i/>
+        </w:rPr>
+        <w:t xml:space="preserve">#make &amp;&amp; </w:t>
+      </w:r>
+      <w:proofErr w:type="spellStart"/>
+      <w:r>
+        <w:rPr>
+          <w:i/>
+        </w:rPr>
+        <w:t>sudo</w:t>
+      </w:r>
+      <w:proofErr w:type="spellEnd"/>
+      <w:r>
+        <w:rPr>
+          <w:i/>
+        </w:rPr>
+        <w:t xml:space="preserve"> make install</w:t>
+      </w:r>
     </w:p>
     <w:p>
       <w:pPr>
@@ -2776,13 +2741,7 @@
         <w:rPr>
           <w:i/>
         </w:rPr>
-        <w:t xml:space="preserve"> set proxy</w:t>
-      </w:r>
-      <w:r>
-        <w:rPr>
-          <w:i/>
-        </w:rPr>
-        <w:t xml:space="preserve"> http://child-prc.intel.com:913</w:t>
+        <w:t xml:space="preserve"> set proxy http://child-prc.intel.com:913</w:t>
       </w:r>
     </w:p>
     <w:p>
@@ -2943,6 +2902,140 @@
           <w:i/>
         </w:rPr>
         <w:t>-to-string</w:t>
+      </w:r>
+      <w:r>
+        <w:rPr>
+          <w:i/>
+        </w:rPr>
+        <w:t xml:space="preserve"> </w:t>
+      </w:r>
+      <w:proofErr w:type="spellStart"/>
+      <w:r>
+        <w:rPr>
+          <w:i/>
+        </w:rPr>
+        <w:t>rimraf</w:t>
+      </w:r>
+      <w:proofErr w:type="spellEnd"/>
+      <w:r>
+        <w:rPr>
+          <w:i/>
+        </w:rPr>
+        <w:t xml:space="preserve"> commander</w:t>
+      </w:r>
+    </w:p>
+    <w:p>
+      <w:pPr>
+        <w:pStyle w:val="ListParagraph"/>
+        <w:rPr>
+          <w:i/>
+        </w:rPr>
+      </w:pPr>
+      <w:r>
+        <w:rPr>
+          <w:i/>
+        </w:rPr>
+        <w:t>#</w:t>
+      </w:r>
+      <w:proofErr w:type="spellStart"/>
+      <w:r>
+        <w:rPr>
+          <w:i/>
+        </w:rPr>
+        <w:t>chmod</w:t>
+      </w:r>
+      <w:proofErr w:type="spellEnd"/>
+      <w:r>
+        <w:rPr>
+          <w:i/>
+        </w:rPr>
+        <w:t xml:space="preserve"> </w:t>
+      </w:r>
+      <w:proofErr w:type="spellStart"/>
+      <w:r>
+        <w:rPr>
+          <w:i/>
+        </w:rPr>
+        <w:t>a+x</w:t>
+      </w:r>
+      <w:proofErr w:type="spellEnd"/>
+      <w:r>
+        <w:rPr>
+          <w:i/>
+        </w:rPr>
+        <w:t xml:space="preserve"> *.</w:t>
+      </w:r>
+      <w:proofErr w:type="spellStart"/>
+      <w:r>
+        <w:rPr>
+          <w:i/>
+        </w:rPr>
+        <w:t>js</w:t>
+      </w:r>
+      <w:proofErr w:type="spellEnd"/>
+    </w:p>
+    <w:p>
+      <w:pPr>
+        <w:pStyle w:val="ListParagraph"/>
+        <w:rPr>
+          <w:i/>
+        </w:rPr>
+      </w:pPr>
+    </w:p>
+    <w:p>
+      <w:pPr>
+        <w:pStyle w:val="ListParagraph"/>
+      </w:pPr>
+      <w:r>
+        <w:t>In client side:</w:t>
+      </w:r>
+    </w:p>
+    <w:p>
+      <w:pPr>
+        <w:pStyle w:val="ListParagraph"/>
+        <w:rPr>
+          <w:i/>
+        </w:rPr>
+      </w:pPr>
+      <w:r>
+        <w:rPr>
+          <w:i/>
+        </w:rPr>
+        <w:t>#echo &lt;</w:t>
+      </w:r>
+      <w:proofErr w:type="spellStart"/>
+      <w:r>
+        <w:rPr>
+          <w:i/>
+        </w:rPr>
+        <w:t>server_ip</w:t>
+      </w:r>
+      <w:proofErr w:type="spellEnd"/>
+      <w:proofErr w:type="gramStart"/>
+      <w:r>
+        <w:rPr>
+          <w:i/>
+        </w:rPr>
+        <w:t xml:space="preserve">&gt; </w:t>
+      </w:r>
+      <w:r>
+        <w:rPr>
+          <w:i/>
+        </w:rPr>
+        <w:t xml:space="preserve"> &gt;</w:t>
+      </w:r>
+      <w:proofErr w:type="gramEnd"/>
+      <w:r>
+        <w:rPr>
+          <w:i/>
+        </w:rPr>
+        <w:t xml:space="preserve"> </w:t>
+      </w:r>
+      <w:r>
+        <w:rPr>
+          <w:i/>
+        </w:rPr>
+        <w:t>path.txt</w:t>
       </w:r>
     </w:p>
     <w:p>
@@ -3015,6 +3108,14 @@
           <w:szCs w:val="28"/>
         </w:rPr>
         <w:t xml:space="preserve"> as input stream source</w:t>
+      </w:r>
+      <w:r>
+        <w:rPr>
+          <w:b/>
+          <w:sz w:val="28"/>
+          <w:szCs w:val="28"/>
+        </w:rPr>
+        <w:t>(option)</w:t>
       </w:r>
     </w:p>
     <w:p>
@@ -3172,6 +3273,96 @@
         </w:rPr>
         <w:t>#</w:t>
       </w:r>
+      <w:proofErr w:type="spellStart"/>
+      <w:r>
+        <w:rPr>
+          <w:i/>
+        </w:rPr>
+        <w:t>cp</w:t>
+      </w:r>
+      <w:proofErr w:type="spellEnd"/>
+      <w:r>
+        <w:rPr>
+          <w:i/>
+        </w:rPr>
+        <w:t xml:space="preserve"> </w:t>
+      </w:r>
+      <w:proofErr w:type="spellStart"/>
+      <w:r>
+        <w:rPr>
+          <w:i/>
+        </w:rPr>
+        <w:t>s_framewor</w:t>
+      </w:r>
+      <w:r>
+        <w:rPr>
+          <w:i/>
+        </w:rPr>
+        <w:t>k</w:t>
+      </w:r>
+      <w:proofErr w:type="spellEnd"/>
+      <w:r>
+        <w:rPr>
+          <w:i/>
+        </w:rPr>
+        <w:t>/</w:t>
+      </w:r>
+      <w:proofErr w:type="spellStart"/>
+      <w:r>
+        <w:rPr>
+          <w:i/>
+        </w:rPr>
+        <w:t>gstreamer_pipeline</w:t>
+      </w:r>
+      <w:proofErr w:type="spellEnd"/>
+      <w:r>
+        <w:rPr>
+          <w:i/>
+        </w:rPr>
+        <w:t>/</w:t>
+      </w:r>
+      <w:proofErr w:type="spellStart"/>
+      <w:r>
+        <w:rPr>
+          <w:i/>
+        </w:rPr>
+        <w:t>rtsp_serve</w:t>
+      </w:r>
+      <w:proofErr w:type="spellEnd"/>
+      <w:r>
+        <w:rPr>
+          <w:i/>
+        </w:rPr>
+        <w:t>/test-</w:t>
+      </w:r>
+      <w:proofErr w:type="spellStart"/>
+      <w:r>
+        <w:rPr>
+          <w:i/>
+        </w:rPr>
+        <w:t>launch.c</w:t>
+      </w:r>
+      <w:proofErr w:type="spellEnd"/>
+      <w:r>
+        <w:rPr>
+          <w:i/>
+        </w:rPr>
+        <w:t xml:space="preserve"> examples/.</w:t>
+      </w:r>
+    </w:p>
+    <w:p>
+      <w:pPr>
+        <w:pStyle w:val="ListParagraph"/>
+        <w:rPr>
+          <w:i/>
+        </w:rPr>
+      </w:pPr>
+      <w:r>
+        <w:rPr>
+          <w:i/>
+        </w:rPr>
+        <w:t>#</w:t>
+      </w:r>
       <w:r>
         <w:rPr>
           <w:i/>
@@ -3197,7 +3388,6 @@
       <w:pPr>
         <w:pStyle w:val="ListParagraph"/>
         <w:rPr>
-          <w:rFonts w:hint="eastAsia"/>
           <w:i/>
         </w:rPr>
       </w:pPr>
@@ -3538,13 +3728,188 @@
         <w:rPr>
           <w:i/>
         </w:rPr>
+        <w:t>#export LD_LIBRARY_PATH=/opt/intel/mediasdk/lib64:/usr/local/lib:/usr/local/lib/ubuntu_16.04/intel64:$LD_LIBRARY_PATH</w:t>
+      </w:r>
+    </w:p>
+    <w:p>
+      <w:pPr>
+        <w:pStyle w:val="ListParagraph"/>
+        <w:rPr>
+          <w:i/>
+        </w:rPr>
+      </w:pPr>
+      <w:r>
+        <w:rPr>
+          <w:i/>
+        </w:rPr>
+        <w:t>#export CVDL_KERNEL_DIR=/</w:t>
+      </w:r>
+      <w:proofErr w:type="spellStart"/>
+      <w:r>
+        <w:rPr>
+          <w:i/>
+        </w:rPr>
+        <w:t>usr</w:t>
+      </w:r>
+      <w:proofErr w:type="spellEnd"/>
+      <w:r>
+        <w:rPr>
+          <w:i/>
+        </w:rPr>
+        <w:t>/lib/x86_64-linux-gnu/</w:t>
+      </w:r>
+      <w:proofErr w:type="spellStart"/>
+      <w:r>
+        <w:rPr>
+          <w:i/>
+        </w:rPr>
+        <w:t>libgstcvdl</w:t>
+      </w:r>
+      <w:proofErr w:type="spellEnd"/>
+      <w:r>
+        <w:rPr>
+          <w:i/>
+        </w:rPr>
+        <w:t>/kernels</w:t>
+      </w:r>
+    </w:p>
+    <w:p>
+      <w:pPr>
+        <w:pStyle w:val="ListParagraph"/>
+        <w:rPr>
+          <w:i/>
+        </w:rPr>
+      </w:pPr>
+      <w:r>
+        <w:rPr>
+          <w:i/>
+        </w:rPr>
+        <w:t>#export CVDL_CLASSIFICATION_MODEL_FULL_PATH=/usr/lib/x86_64-linux-gnu/libgstcvdl/models/vehicle_classify/carmodel_fine_tune_1062_bn_iter_370000.xml</w:t>
+      </w:r>
+    </w:p>
+    <w:p>
+      <w:pPr>
+        <w:pStyle w:val="ListParagraph"/>
+        <w:rPr>
+          <w:i/>
+        </w:rPr>
+      </w:pPr>
+      <w:r>
+        <w:rPr>
+          <w:i/>
+        </w:rPr>
+        <w:t>#export CVDL_DETECTION_MODEL_FULL_PATH=/usr/lib/x86_64-linux-gnu/libgstcvdl/models/vehicle_detect/yolov1-tiny.xml</w:t>
+      </w:r>
+    </w:p>
+    <w:p>
+      <w:pPr>
+        <w:pStyle w:val="ListParagraph"/>
+      </w:pPr>
+    </w:p>
+    <w:p>
+      <w:pPr>
+        <w:pStyle w:val="ListParagraph"/>
+      </w:pPr>
+    </w:p>
+    <w:p>
+      <w:pPr>
+        <w:pStyle w:val="ListParagraph"/>
+        <w:rPr>
+          <w:b/>
+        </w:rPr>
+      </w:pPr>
+      <w:r>
+        <w:rPr>
+          <w:b/>
+        </w:rPr>
+        <w:t xml:space="preserve">11.2 </w:t>
+      </w:r>
+      <w:r>
+        <w:rPr>
+          <w:b/>
+        </w:rPr>
+        <w:t>R</w:t>
+      </w:r>
+      <w:r>
+        <w:rPr>
+          <w:b/>
+        </w:rPr>
+        <w:t xml:space="preserve">un </w:t>
+      </w:r>
+      <w:r>
+        <w:rPr>
+          <w:b/>
+        </w:rPr>
+        <w:t>from</w:t>
+      </w:r>
+      <w:r>
+        <w:rPr>
+          <w:b/>
+        </w:rPr>
+        <w:t xml:space="preserve"> HDDL side:</w:t>
+      </w:r>
+    </w:p>
+    <w:p>
+      <w:pPr>
+        <w:pStyle w:val="ListParagraph"/>
+        <w:rPr>
+          <w:i/>
+        </w:rPr>
+      </w:pPr>
+      <w:r>
+        <w:rPr>
+          <w:i/>
+        </w:rPr>
         <w:t>#</w:t>
       </w:r>
       <w:r>
         <w:rPr>
           <w:i/>
         </w:rPr>
-        <w:t>export LD_LIBRARY_PATH=/opt/intel/mediasdk/lib64:/usr/local/lib:/usr/local/lib/ubuntu_16.04/intel64:$LD_LIBRARY_PATH</w:t>
+        <w:t>n use 10.10.0 server.js</w:t>
+      </w:r>
+    </w:p>
+    <w:p>
+      <w:pPr>
+        <w:pStyle w:val="ListParagraph"/>
+      </w:pPr>
+    </w:p>
+    <w:p>
+      <w:pPr>
+        <w:pStyle w:val="ListParagraph"/>
+        <w:rPr>
+          <w:b/>
+        </w:rPr>
+      </w:pPr>
+      <w:r>
+        <w:rPr>
+          <w:b/>
+        </w:rPr>
+        <w:t xml:space="preserve">11.3 </w:t>
+      </w:r>
+      <w:r>
+        <w:rPr>
+          <w:b/>
+        </w:rPr>
+        <w:t>R</w:t>
+      </w:r>
+      <w:r>
+        <w:rPr>
+          <w:b/>
+        </w:rPr>
+        <w:t xml:space="preserve">un </w:t>
+      </w:r>
+      <w:r>
+        <w:rPr>
+          <w:b/>
+        </w:rPr>
+        <w:t>from</w:t>
+      </w:r>
+      <w:r>
+        <w:rPr>
+          <w:b/>
+        </w:rPr>
+        <w:t xml:space="preserve"> host side:</w:t>
       </w:r>
     </w:p>
     <w:p>
@@ -3564,41 +3929,7 @@
         <w:rPr>
           <w:i/>
         </w:rPr>
-        <w:t>export CVDL_KERNEL_DIR=/</w:t>
-      </w:r>
-      <w:proofErr w:type="spellStart"/>
-      <w:r>
-        <w:rPr>
-          <w:i/>
-        </w:rPr>
-        <w:t>usr</w:t>
-      </w:r>
-      <w:proofErr w:type="spellEnd"/>
-      <w:r>
-        <w:rPr>
-          <w:i/>
-        </w:rPr>
-        <w:t>/lib/x86_</w:t>
-      </w:r>
-      <w:r>
-        <w:rPr>
-          <w:i/>
-        </w:rPr>
-        <w:t>64-linux-gnu/</w:t>
-      </w:r>
-      <w:proofErr w:type="spellStart"/>
-      <w:r>
-        <w:rPr>
-          <w:i/>
-        </w:rPr>
-        <w:t>libgstcvdl</w:t>
-      </w:r>
-      <w:proofErr w:type="spellEnd"/>
-      <w:r>
-        <w:rPr>
-          <w:i/>
-        </w:rPr>
-        <w:t>/kernels</w:t>
+        <w:t>n use 10.10.0 receive_data_client.js</w:t>
       </w:r>
     </w:p>
     <w:p>
@@ -3618,204 +3949,41 @@
         <w:rPr>
           <w:i/>
         </w:rPr>
-        <w:t>export CVDL_CLASSIFICATION_MODEL_FULL_PATH=/usr/lib/x86_64-linux-gnu/libgstcvdl/models/vehicle_classify/carmodel_fine_tune_1062_bn_iter_370000.xml</w:t>
-      </w:r>
-    </w:p>
-    <w:p>
-      <w:pPr>
-        <w:pStyle w:val="ListParagraph"/>
-        <w:rPr>
-          <w:i/>
-        </w:rPr>
-      </w:pPr>
-      <w:r>
-        <w:rPr>
-          <w:i/>
-        </w:rPr>
-        <w:t>#</w:t>
-      </w:r>
-      <w:r>
-        <w:rPr>
-          <w:i/>
-        </w:rPr>
-        <w:t>export CVDL_DETECTION_MODEL_FULL_PATH=/usr/lib/x86_64-linux-gnu/libgstcvdl/models/vehicle_detect/yolov1-tiny.xml</w:t>
-      </w:r>
-    </w:p>
-    <w:p>
-      <w:pPr>
-        <w:pStyle w:val="ListParagraph"/>
-      </w:pPr>
-    </w:p>
-    <w:p>
-      <w:pPr>
-        <w:pStyle w:val="ListParagraph"/>
-      </w:pPr>
-    </w:p>
-    <w:p>
-      <w:pPr>
-        <w:pStyle w:val="ListParagraph"/>
-        <w:rPr>
-          <w:b/>
-        </w:rPr>
-      </w:pPr>
-      <w:r>
-        <w:rPr>
-          <w:b/>
-        </w:rPr>
-        <w:t xml:space="preserve">11.2 </w:t>
-      </w:r>
-      <w:r>
-        <w:rPr>
-          <w:b/>
-        </w:rPr>
-        <w:t>R</w:t>
-      </w:r>
-      <w:r>
-        <w:rPr>
-          <w:b/>
-        </w:rPr>
-        <w:t xml:space="preserve">un </w:t>
-      </w:r>
-      <w:r>
-        <w:rPr>
-          <w:b/>
-        </w:rPr>
-        <w:t>from</w:t>
-      </w:r>
-      <w:r>
-        <w:rPr>
-          <w:b/>
-        </w:rPr>
-        <w:t xml:space="preserve"> HDDL side:</w:t>
-      </w:r>
-    </w:p>
-    <w:p>
-      <w:pPr>
-        <w:pStyle w:val="ListParagraph"/>
-        <w:rPr>
-          <w:i/>
-        </w:rPr>
-      </w:pPr>
-      <w:r>
-        <w:rPr>
-          <w:i/>
-        </w:rPr>
-        <w:t>#</w:t>
-      </w:r>
-      <w:r>
-        <w:rPr>
-          <w:i/>
-        </w:rPr>
-        <w:t>n use 10.10.0 server.js</w:t>
-      </w:r>
-    </w:p>
-    <w:p>
-      <w:pPr>
-        <w:pStyle w:val="ListParagraph"/>
-      </w:pPr>
-    </w:p>
-    <w:p>
-      <w:pPr>
-        <w:pStyle w:val="ListParagraph"/>
-        <w:rPr>
-          <w:b/>
-        </w:rPr>
-      </w:pPr>
-      <w:r>
-        <w:rPr>
-          <w:b/>
-        </w:rPr>
-        <w:t xml:space="preserve">11.3 </w:t>
-      </w:r>
-      <w:r>
-        <w:rPr>
-          <w:b/>
-        </w:rPr>
-        <w:t>R</w:t>
-      </w:r>
-      <w:r>
-        <w:rPr>
-          <w:b/>
-        </w:rPr>
-        <w:t xml:space="preserve">un </w:t>
-      </w:r>
-      <w:r>
-        <w:rPr>
-          <w:b/>
-        </w:rPr>
-        <w:t>from</w:t>
-      </w:r>
-      <w:r>
-        <w:rPr>
-          <w:b/>
-        </w:rPr>
-        <w:t xml:space="preserve"> host side:</w:t>
-      </w:r>
-    </w:p>
-    <w:p>
-      <w:pPr>
-        <w:pStyle w:val="ListParagraph"/>
-        <w:rPr>
-          <w:i/>
-        </w:rPr>
-      </w:pPr>
-      <w:r>
-        <w:rPr>
-          <w:i/>
-        </w:rPr>
-        <w:t>#</w:t>
-      </w:r>
-      <w:r>
-        <w:rPr>
-          <w:i/>
-        </w:rPr>
-        <w:t>n use 10.10.0 receive_data_client.js</w:t>
+        <w:t>n use 10.10.0 send_path_client.js</w:t>
+      </w:r>
+      <w:r>
+        <w:rPr>
+          <w:i/>
+        </w:rPr>
+        <w:t xml:space="preserve"> </w:t>
+      </w:r>
+      <w:r>
+        <w:rPr>
+          <w:i/>
+        </w:rPr>
+        <w:t>-</w:t>
       </w:r>
       <w:bookmarkStart w:id="0" w:name="_GoBack"/>
       <w:bookmarkEnd w:id="0"/>
-    </w:p>
-    <w:p>
-      <w:pPr>
-        <w:pStyle w:val="ListParagraph"/>
-        <w:rPr>
-          <w:i/>
-        </w:rPr>
-      </w:pPr>
-      <w:r>
-        <w:rPr>
-          <w:i/>
-        </w:rPr>
-        <w:t>#</w:t>
-      </w:r>
-      <w:r>
-        <w:rPr>
-          <w:i/>
-        </w:rPr>
-        <w:t>n use 10.10.0 send_path_client.js</w:t>
-      </w:r>
-    </w:p>
-    <w:p>
-      <w:pPr>
-        <w:pStyle w:val="ListParagraph"/>
-      </w:pPr>
-      <w:r>
-        <w:t xml:space="preserve">       Step 1: fill stream source</w:t>
-      </w:r>
-    </w:p>
-    <w:p>
-      <w:pPr>
-        <w:pStyle w:val="ListParagraph"/>
-      </w:pPr>
-      <w:r>
-        <w:t xml:space="preserve">       Step 2: set how many pipe will be start</w:t>
-      </w:r>
-    </w:p>
-    <w:p>
-      <w:pPr>
-        <w:pStyle w:val="ListParagraph"/>
-      </w:pPr>
-      <w:r>
-        <w:t xml:space="preserve">       Step 3: we will get result current directory of host side</w:t>
+      <w:r>
+        <w:rPr>
+          <w:i/>
+        </w:rPr>
+        <w:t>s &lt;stream source&gt; -l &lt;</w:t>
+      </w:r>
+      <w:proofErr w:type="spellStart"/>
+      <w:r>
+        <w:rPr>
+          <w:i/>
+        </w:rPr>
+        <w:t>loop_times</w:t>
+      </w:r>
+      <w:proofErr w:type="spellEnd"/>
+      <w:r>
+        <w:rPr>
+          <w:i/>
+        </w:rPr>
+        <w:t>&gt;</w:t>
       </w:r>
     </w:p>
     <w:p/>
@@ -3954,13 +4122,7 @@
         <w:rPr>
           <w:i/>
         </w:rPr>
-        <w:t>cvd</w:t>
-      </w:r>
-      <w:r>
-        <w:rPr>
-          <w:i/>
-        </w:rPr>
-        <w:t>lfilter</w:t>
+        <w:t>cvdlfilter</w:t>
       </w:r>
       <w:proofErr w:type="spellEnd"/>
       <w:r>
@@ -3989,13 +4151,7 @@
         <w:rPr>
           <w:i/>
         </w:rPr>
-        <w:t xml:space="preserve"> </w:t>
-      </w:r>
-      <w:r>
-        <w:rPr>
-          <w:i/>
-        </w:rPr>
-        <w:t xml:space="preserve"> !</w:t>
+        <w:t xml:space="preserve">  !</w:t>
       </w:r>
       <w:proofErr w:type="gramEnd"/>
       <w:r>

</xml_diff>

<commit_message>
(doc) update doc of installation guide
Change-Id: Ie5cbb08d1bdffb6573720a864b866629564d40ec
Signed-off-by: Li, River <river.li@intel.com>
</commit_message>
<xml_diff>
--- a/HDDL-S_installation_guide.docx
+++ b/HDDL-S_installation_guide.docx
@@ -68,6 +68,32 @@
         <w:t>eLake</w:t>
       </w:r>
       <w:proofErr w:type="spellEnd"/>
+      <w:r>
+        <w:rPr>
+          <w:sz w:val="28"/>
+          <w:szCs w:val="28"/>
+          <w:highlight w:val="yellow"/>
+        </w:rPr>
+        <w:t>,</w:t>
+      </w:r>
+      <w:bookmarkStart w:id="0" w:name="_GoBack"/>
+      <w:bookmarkEnd w:id="0"/>
+      <w:r>
+        <w:rPr>
+          <w:sz w:val="28"/>
+          <w:szCs w:val="28"/>
+          <w:highlight w:val="yellow"/>
+        </w:rPr>
+        <w:t xml:space="preserve"> </w:t>
+      </w:r>
+      <w:r>
+        <w:rPr>
+          <w:sz w:val="28"/>
+          <w:szCs w:val="28"/>
+          <w:highlight w:val="yellow"/>
+        </w:rPr>
+        <w:t>Intel(R) Core(TM) i7-6700K CPU @ 4.00GHz</w:t>
+      </w:r>
     </w:p>
     <w:p>
       <w:pPr>
@@ -3963,8 +3989,6 @@
         </w:rPr>
         <w:t>-</w:t>
       </w:r>
-      <w:bookmarkStart w:id="0" w:name="_GoBack"/>
-      <w:bookmarkEnd w:id="0"/>
       <w:r>
         <w:rPr>
           <w:i/>
@@ -3985,11 +4009,81 @@
         </w:rPr>
         <w:t>&gt;</w:t>
       </w:r>
-    </w:p>
-    <w:p/>
+      <w:r>
+        <w:rPr>
+          <w:i/>
+        </w:rPr>
+        <w:t xml:space="preserve"> -n </w:t>
+      </w:r>
+      <w:r>
+        <w:rPr>
+          <w:i/>
+        </w:rPr>
+        <w:t>&lt;</w:t>
+      </w:r>
+      <w:proofErr w:type="spellStart"/>
+      <w:r>
+        <w:rPr>
+          <w:i/>
+        </w:rPr>
+        <w:t>pipe_num</w:t>
+      </w:r>
+      <w:proofErr w:type="spellEnd"/>
+      <w:r>
+        <w:rPr>
+          <w:i/>
+        </w:rPr>
+        <w:t>&gt;</w:t>
+      </w:r>
+    </w:p>
+    <w:p>
+      <w:r>
+        <w:t xml:space="preserve">                       Note: stream source can be local file such as: /home/&lt;user&gt;/&lt;file_name.mp4&gt;</w:t>
+      </w:r>
+    </w:p>
+    <w:p>
+      <w:r>
+        <w:t xml:space="preserve">                                   Or </w:t>
+      </w:r>
+      <w:proofErr w:type="spellStart"/>
+      <w:r>
+        <w:t>rtsp</w:t>
+      </w:r>
+      <w:proofErr w:type="spellEnd"/>
+      <w:r>
+        <w:t xml:space="preserve"> source:   </w:t>
+      </w:r>
+      <w:proofErr w:type="gramStart"/>
+      <w:r>
+        <w:t>rtsp:</w:t>
+      </w:r>
+      <w:proofErr w:type="gramEnd"/>
+      <w:r>
+        <w:t>//&lt;rtsp_addr&gt;%&lt;media_type&gt;</w:t>
+      </w:r>
+    </w:p>
+    <w:p>
+      <w:r>
+        <w:t xml:space="preserve">                                                      For example:  </w:t>
+      </w:r>
+      <w:r>
+        <w:t>rtsp://10.239.85.88:8554/video0%H.264</w:t>
+      </w:r>
+    </w:p>
     <w:p>
       <w:r>
         <w:t xml:space="preserve"> </w:t>
+      </w:r>
+      <w:r>
+        <w:t xml:space="preserve">                                                    </w:t>
+      </w:r>
+      <w:proofErr w:type="spellStart"/>
+      <w:r>
+        <w:t>media_type</w:t>
+      </w:r>
+      <w:proofErr w:type="spellEnd"/>
+      <w:r>
+        <w:t>: H.264 or H.265</w:t>
       </w:r>
     </w:p>
     <w:p/>

</xml_diff>

<commit_message>
(media_server) fix error of directory doesn't exist issue
Async access and create file directory will cause some files are
written before it created, sync access will fix it.

Change-Id: I47ee50c7fe0f22bb85a0c54c3aa382aba882b841
Signed-off-by: Li, River <river.li@intel.com>
</commit_message>
<xml_diff>
--- a/HDDL-S_installation_guide.docx
+++ b/HDDL-S_installation_guide.docx
@@ -74,42 +74,34 @@
           <w:szCs w:val="28"/>
           <w:highlight w:val="yellow"/>
         </w:rPr>
-        <w:t>,</w:t>
+        <w:t xml:space="preserve">, </w:t>
+      </w:r>
+      <w:r>
+        <w:rPr>
+          <w:sz w:val="28"/>
+          <w:szCs w:val="28"/>
+          <w:highlight w:val="yellow"/>
+        </w:rPr>
+        <w:t>Intel(R) Xeon(R) E-2176G CPU @ 3.70GHz</w:t>
+      </w:r>
+    </w:p>
+    <w:p>
+      <w:pPr>
+        <w:rPr>
+          <w:sz w:val="28"/>
+          <w:szCs w:val="28"/>
+        </w:rPr>
+      </w:pPr>
+      <w:r>
+        <w:rPr>
+          <w:sz w:val="28"/>
+          <w:szCs w:val="28"/>
+          <w:highlight w:val="yellow"/>
+        </w:rPr>
+        <w:t>OS: Ubuntu 16.04.3</w:t>
       </w:r>
       <w:bookmarkStart w:id="0" w:name="_GoBack"/>
       <w:bookmarkEnd w:id="0"/>
-      <w:r>
-        <w:rPr>
-          <w:sz w:val="28"/>
-          <w:szCs w:val="28"/>
-          <w:highlight w:val="yellow"/>
-        </w:rPr>
-        <w:t xml:space="preserve"> </w:t>
-      </w:r>
-      <w:r>
-        <w:rPr>
-          <w:sz w:val="28"/>
-          <w:szCs w:val="28"/>
-          <w:highlight w:val="yellow"/>
-        </w:rPr>
-        <w:t>Intel(R) Core(TM) i7-6700K CPU @ 4.00GHz</w:t>
-      </w:r>
-    </w:p>
-    <w:p>
-      <w:pPr>
-        <w:rPr>
-          <w:sz w:val="28"/>
-          <w:szCs w:val="28"/>
-        </w:rPr>
-      </w:pPr>
-      <w:r>
-        <w:rPr>
-          <w:sz w:val="28"/>
-          <w:szCs w:val="28"/>
-          <w:highlight w:val="yellow"/>
-        </w:rPr>
-        <w:t>OS: Ubuntu 16.04.3</w:t>
-      </w:r>
     </w:p>
     <w:p>
       <w:pPr>

</xml_diff>

<commit_message>
(doc) update for how to generate certificate file
Change-Id: I61059aaca7a34aaee5224fee5dcb1cd57f54ec15
Signed-off-by: Li, Xiaoran <xiaoran.li@intel.com>
Signed-off-by: Li, River <river.li@intel.com>
</commit_message>
<xml_diff>
--- a/HDDL-S_installation_guide.docx
+++ b/HDDL-S_installation_guide.docx
@@ -4176,7 +4176,994 @@
         <w:rPr>
           <w:b/>
         </w:rPr>
-        <w:t xml:space="preserve">11.2 </w:t>
+        <w:t xml:space="preserve">11.2 Generate </w:t>
+      </w:r>
+      <w:r>
+        <w:rPr>
+          <w:b/>
+        </w:rPr>
+        <w:t>certificate</w:t>
+      </w:r>
+    </w:p>
+    <w:p>
+      <w:pPr>
+        <w:pStyle w:val="ListParagraph"/>
+      </w:pPr>
+      <w:r>
+        <w:t xml:space="preserve">    </w:t>
+      </w:r>
+      <w:r>
+        <w:t>Please</w:t>
+      </w:r>
+      <w:r>
+        <w:t xml:space="preserve"> generate all these certificates in one pc!!!</w:t>
+      </w:r>
+    </w:p>
+    <w:p>
+      <w:pPr>
+        <w:pStyle w:val="ListParagraph"/>
+      </w:pPr>
+    </w:p>
+    <w:p>
+      <w:pPr>
+        <w:pStyle w:val="ListParagraph"/>
+      </w:pPr>
+      <w:r>
+        <w:t>(1) Prepare certificates</w:t>
+      </w:r>
+    </w:p>
+    <w:p>
+      <w:pPr>
+        <w:pStyle w:val="ListParagraph"/>
+      </w:pPr>
+      <w:r>
+        <w:t xml:space="preserve">    -Ge</w:t>
+      </w:r>
+      <w:r>
+        <w:t>nerate a Certificate Authority:</w:t>
+      </w:r>
+    </w:p>
+    <w:p>
+      <w:pPr>
+        <w:pStyle w:val="ListParagraph"/>
+        <w:rPr>
+          <w:i/>
+        </w:rPr>
+      </w:pPr>
+      <w:r>
+        <w:t xml:space="preserve">      </w:t>
+      </w:r>
+      <w:proofErr w:type="spellStart"/>
+      <w:proofErr w:type="gramStart"/>
+      <w:r>
+        <w:rPr>
+          <w:i/>
+        </w:rPr>
+        <w:t>openssl</w:t>
+      </w:r>
+      <w:proofErr w:type="spellEnd"/>
+      <w:proofErr w:type="gramEnd"/>
+      <w:r>
+        <w:rPr>
+          <w:i/>
+        </w:rPr>
+        <w:t xml:space="preserve"> </w:t>
+      </w:r>
+      <w:proofErr w:type="spellStart"/>
+      <w:r>
+        <w:rPr>
+          <w:i/>
+        </w:rPr>
+        <w:t>req</w:t>
+      </w:r>
+      <w:proofErr w:type="spellEnd"/>
+      <w:r>
+        <w:rPr>
+          <w:i/>
+        </w:rPr>
+        <w:t xml:space="preserve"> -new -x509 -days 9999 -</w:t>
+      </w:r>
+      <w:proofErr w:type="spellStart"/>
+      <w:r>
+        <w:rPr>
+          <w:i/>
+        </w:rPr>
+        <w:t>keyout</w:t>
+      </w:r>
+      <w:proofErr w:type="spellEnd"/>
+      <w:r>
+        <w:rPr>
+          <w:i/>
+        </w:rPr>
+        <w:t xml:space="preserve"> ca-</w:t>
+      </w:r>
+      <w:proofErr w:type="spellStart"/>
+      <w:r>
+        <w:rPr>
+          <w:i/>
+        </w:rPr>
+        <w:t>key.pem</w:t>
+      </w:r>
+      <w:proofErr w:type="spellEnd"/>
+      <w:r>
+        <w:rPr>
+          <w:i/>
+        </w:rPr>
+        <w:t xml:space="preserve"> -out ca-</w:t>
+      </w:r>
+      <w:proofErr w:type="spellStart"/>
+      <w:r>
+        <w:rPr>
+          <w:i/>
+        </w:rPr>
+        <w:t>crt.pem</w:t>
+      </w:r>
+      <w:proofErr w:type="spellEnd"/>
+    </w:p>
+    <w:p>
+      <w:pPr>
+        <w:pStyle w:val="ListParagraph"/>
+      </w:pPr>
+    </w:p>
+    <w:p>
+      <w:pPr>
+        <w:pStyle w:val="ListParagraph"/>
+      </w:pPr>
+      <w:r>
+        <w:t xml:space="preserve">    -Insert a CA Password and remember it</w:t>
+      </w:r>
+    </w:p>
+    <w:p>
+      <w:pPr>
+        <w:pStyle w:val="ListParagraph"/>
+      </w:pPr>
+      <w:r>
+        <w:t xml:space="preserve">    -Specify a CA Common Name, like '</w:t>
+      </w:r>
+      <w:proofErr w:type="spellStart"/>
+      <w:r>
+        <w:t>root.localhost</w:t>
+      </w:r>
+      <w:proofErr w:type="spellEnd"/>
+      <w:r>
+        <w:t>' or '</w:t>
+      </w:r>
+      <w:proofErr w:type="spellStart"/>
+      <w:r>
+        <w:t>ca.localhost</w:t>
+      </w:r>
+      <w:proofErr w:type="spellEnd"/>
+      <w:r>
+        <w:t>'. This MUST be different from both server and client CN.</w:t>
+      </w:r>
+    </w:p>
+    <w:p>
+      <w:pPr>
+        <w:pStyle w:val="ListParagraph"/>
+      </w:pPr>
+    </w:p>
+    <w:p>
+      <w:pPr>
+        <w:pStyle w:val="ListParagraph"/>
+      </w:pPr>
+      <w:r>
+        <w:t>(2) Server certificate</w:t>
+      </w:r>
+    </w:p>
+    <w:p>
+      <w:pPr>
+        <w:pStyle w:val="ListParagraph"/>
+      </w:pPr>
+      <w:r>
+        <w:t xml:space="preserve">    -Generate Server </w:t>
+      </w:r>
+      <w:r>
+        <w:t>Key:</w:t>
+      </w:r>
+    </w:p>
+    <w:p>
+      <w:pPr>
+        <w:pStyle w:val="ListParagraph"/>
+        <w:rPr>
+          <w:i/>
+        </w:rPr>
+      </w:pPr>
+      <w:r>
+        <w:t xml:space="preserve">       </w:t>
+      </w:r>
+      <w:proofErr w:type="spellStart"/>
+      <w:proofErr w:type="gramStart"/>
+      <w:r>
+        <w:rPr>
+          <w:i/>
+        </w:rPr>
+        <w:t>openssl</w:t>
+      </w:r>
+      <w:proofErr w:type="spellEnd"/>
+      <w:proofErr w:type="gramEnd"/>
+      <w:r>
+        <w:rPr>
+          <w:i/>
+        </w:rPr>
+        <w:t xml:space="preserve"> </w:t>
+      </w:r>
+      <w:proofErr w:type="spellStart"/>
+      <w:r>
+        <w:rPr>
+          <w:i/>
+        </w:rPr>
+        <w:t>genrsa</w:t>
+      </w:r>
+      <w:proofErr w:type="spellEnd"/>
+      <w:r>
+        <w:rPr>
+          <w:i/>
+        </w:rPr>
+        <w:t xml:space="preserve"> -out server-</w:t>
+      </w:r>
+      <w:proofErr w:type="spellStart"/>
+      <w:r>
+        <w:rPr>
+          <w:i/>
+        </w:rPr>
+        <w:t>key.pem</w:t>
+      </w:r>
+      <w:proofErr w:type="spellEnd"/>
+      <w:r>
+        <w:rPr>
+          <w:i/>
+        </w:rPr>
+        <w:t xml:space="preserve"> 4096</w:t>
+      </w:r>
+    </w:p>
+    <w:p>
+      <w:pPr>
+        <w:pStyle w:val="ListParagraph"/>
+      </w:pPr>
+    </w:p>
+    <w:p>
+      <w:pPr>
+        <w:pStyle w:val="ListParagraph"/>
+      </w:pPr>
+      <w:r>
+        <w:t xml:space="preserve">    -Generate Serv</w:t>
+      </w:r>
+      <w:r>
+        <w:t>er certificate signing request:</w:t>
+      </w:r>
+    </w:p>
+    <w:p>
+      <w:pPr>
+        <w:pStyle w:val="ListParagraph"/>
+        <w:rPr>
+          <w:i/>
+        </w:rPr>
+      </w:pPr>
+      <w:r>
+        <w:t xml:space="preserve">       </w:t>
+      </w:r>
+      <w:proofErr w:type="spellStart"/>
+      <w:proofErr w:type="gramStart"/>
+      <w:r>
+        <w:rPr>
+          <w:i/>
+        </w:rPr>
+        <w:t>openssl</w:t>
+      </w:r>
+      <w:proofErr w:type="spellEnd"/>
+      <w:proofErr w:type="gramEnd"/>
+      <w:r>
+        <w:rPr>
+          <w:i/>
+        </w:rPr>
+        <w:t xml:space="preserve"> </w:t>
+      </w:r>
+      <w:proofErr w:type="spellStart"/>
+      <w:r>
+        <w:rPr>
+          <w:i/>
+        </w:rPr>
+        <w:t>req</w:t>
+      </w:r>
+      <w:proofErr w:type="spellEnd"/>
+      <w:r>
+        <w:rPr>
+          <w:i/>
+        </w:rPr>
+        <w:t xml:space="preserve"> -new -key server-</w:t>
+      </w:r>
+      <w:proofErr w:type="spellStart"/>
+      <w:r>
+        <w:rPr>
+          <w:i/>
+        </w:rPr>
+        <w:t>key.pem</w:t>
+      </w:r>
+      <w:proofErr w:type="spellEnd"/>
+      <w:r>
+        <w:rPr>
+          <w:i/>
+        </w:rPr>
+        <w:t xml:space="preserve"> -out server-</w:t>
+      </w:r>
+      <w:proofErr w:type="spellStart"/>
+      <w:r>
+        <w:rPr>
+          <w:i/>
+        </w:rPr>
+        <w:t>csr.pem</w:t>
+      </w:r>
+      <w:proofErr w:type="spellEnd"/>
+    </w:p>
+    <w:p>
+      <w:pPr>
+        <w:pStyle w:val="ListParagraph"/>
+      </w:pPr>
+    </w:p>
+    <w:p>
+      <w:pPr>
+        <w:pStyle w:val="ListParagraph"/>
+      </w:pPr>
+      <w:r>
+        <w:t xml:space="preserve">    -Specify server Common Name, run    cat /</w:t>
+      </w:r>
+      <w:proofErr w:type="spellStart"/>
+      <w:r>
+        <w:t>etc</w:t>
+      </w:r>
+      <w:proofErr w:type="spellEnd"/>
+      <w:r>
+        <w:t xml:space="preserve">/hosts    to check valid DNS name, please don't name </w:t>
+      </w:r>
+      <w:proofErr w:type="spellStart"/>
+      <w:r>
+        <w:t>as'localhost</w:t>
+      </w:r>
+      <w:proofErr w:type="spellEnd"/>
+      <w:r>
+        <w:t>'.</w:t>
+      </w:r>
+    </w:p>
+    <w:p>
+      <w:pPr>
+        <w:pStyle w:val="ListParagraph"/>
+      </w:pPr>
+      <w:r>
+        <w:t xml:space="preserve">    -For this example, do not insert the challenge password.</w:t>
+      </w:r>
+    </w:p>
+    <w:p>
+      <w:pPr>
+        <w:pStyle w:val="ListParagraph"/>
+      </w:pPr>
+    </w:p>
+    <w:p>
+      <w:pPr>
+        <w:pStyle w:val="ListParagraph"/>
+      </w:pPr>
+      <w:r>
+        <w:t>(3) Sign certificate using the CA:</w:t>
+      </w:r>
+    </w:p>
+    <w:p>
+      <w:pPr>
+        <w:pStyle w:val="ListParagraph"/>
+      </w:pPr>
+    </w:p>
+    <w:p>
+      <w:pPr>
+        <w:pStyle w:val="ListParagraph"/>
+        <w:rPr>
+          <w:i/>
+        </w:rPr>
+      </w:pPr>
+      <w:r>
+        <w:t xml:space="preserve">       </w:t>
+      </w:r>
+      <w:proofErr w:type="spellStart"/>
+      <w:proofErr w:type="gramStart"/>
+      <w:r>
+        <w:rPr>
+          <w:i/>
+        </w:rPr>
+        <w:t>openssl</w:t>
+      </w:r>
+      <w:proofErr w:type="spellEnd"/>
+      <w:proofErr w:type="gramEnd"/>
+      <w:r>
+        <w:rPr>
+          <w:i/>
+        </w:rPr>
+        <w:t xml:space="preserve"> x509 -</w:t>
+      </w:r>
+      <w:proofErr w:type="spellStart"/>
+      <w:r>
+        <w:rPr>
+          <w:i/>
+        </w:rPr>
+        <w:t>req</w:t>
+      </w:r>
+      <w:proofErr w:type="spellEnd"/>
+      <w:r>
+        <w:rPr>
+          <w:i/>
+        </w:rPr>
+        <w:t xml:space="preserve"> -days 9999 -in server-</w:t>
+      </w:r>
+      <w:proofErr w:type="spellStart"/>
+      <w:r>
+        <w:rPr>
+          <w:i/>
+        </w:rPr>
+        <w:t>csr.pem</w:t>
+      </w:r>
+      <w:proofErr w:type="spellEnd"/>
+      <w:r>
+        <w:rPr>
+          <w:i/>
+        </w:rPr>
+        <w:t xml:space="preserve"> -CA ca-</w:t>
+      </w:r>
+      <w:proofErr w:type="spellStart"/>
+      <w:r>
+        <w:rPr>
+          <w:i/>
+        </w:rPr>
+        <w:t>crt.pem</w:t>
+      </w:r>
+      <w:proofErr w:type="spellEnd"/>
+      <w:r>
+        <w:rPr>
+          <w:i/>
+        </w:rPr>
+        <w:t xml:space="preserve"> -</w:t>
+      </w:r>
+      <w:proofErr w:type="spellStart"/>
+      <w:r>
+        <w:rPr>
+          <w:i/>
+        </w:rPr>
+        <w:t>CAkey</w:t>
+      </w:r>
+      <w:proofErr w:type="spellEnd"/>
+      <w:r>
+        <w:rPr>
+          <w:i/>
+        </w:rPr>
+        <w:t xml:space="preserve"> ca-</w:t>
+      </w:r>
+      <w:proofErr w:type="spellStart"/>
+      <w:r>
+        <w:rPr>
+          <w:i/>
+        </w:rPr>
+        <w:t>key.pem</w:t>
+      </w:r>
+      <w:proofErr w:type="spellEnd"/>
+      <w:r>
+        <w:rPr>
+          <w:i/>
+        </w:rPr>
+        <w:t xml:space="preserve"> -</w:t>
+      </w:r>
+      <w:proofErr w:type="spellStart"/>
+      <w:r>
+        <w:rPr>
+          <w:i/>
+        </w:rPr>
+        <w:t>CAcreateserial</w:t>
+      </w:r>
+      <w:proofErr w:type="spellEnd"/>
+      <w:r>
+        <w:rPr>
+          <w:i/>
+        </w:rPr>
+        <w:t xml:space="preserve"> -out server-</w:t>
+      </w:r>
+      <w:proofErr w:type="spellStart"/>
+      <w:r>
+        <w:rPr>
+          <w:i/>
+        </w:rPr>
+        <w:t>crt.pem</w:t>
+      </w:r>
+      <w:proofErr w:type="spellEnd"/>
+    </w:p>
+    <w:p>
+      <w:pPr>
+        <w:pStyle w:val="ListParagraph"/>
+      </w:pPr>
+    </w:p>
+    <w:p>
+      <w:pPr>
+        <w:pStyle w:val="ListParagraph"/>
+      </w:pPr>
+      <w:r>
+        <w:t xml:space="preserve">    -insert CA Password</w:t>
+      </w:r>
+    </w:p>
+    <w:p>
+      <w:pPr>
+        <w:pStyle w:val="ListParagraph"/>
+      </w:pPr>
+    </w:p>
+    <w:p>
+      <w:pPr>
+        <w:pStyle w:val="ListParagraph"/>
+      </w:pPr>
+      <w:r>
+        <w:t>(4) Verify server certificate:</w:t>
+      </w:r>
+    </w:p>
+    <w:p>
+      <w:pPr>
+        <w:pStyle w:val="ListParagraph"/>
+        <w:rPr>
+          <w:i/>
+        </w:rPr>
+      </w:pPr>
+      <w:r>
+        <w:t xml:space="preserve">       </w:t>
+      </w:r>
+      <w:proofErr w:type="spellStart"/>
+      <w:proofErr w:type="gramStart"/>
+      <w:r>
+        <w:rPr>
+          <w:i/>
+        </w:rPr>
+        <w:t>openssl</w:t>
+      </w:r>
+      <w:proofErr w:type="spellEnd"/>
+      <w:proofErr w:type="gramEnd"/>
+      <w:r>
+        <w:rPr>
+          <w:i/>
+        </w:rPr>
+        <w:t xml:space="preserve"> verify -</w:t>
+      </w:r>
+      <w:proofErr w:type="spellStart"/>
+      <w:r>
+        <w:rPr>
+          <w:i/>
+        </w:rPr>
+        <w:t>CAfile</w:t>
+      </w:r>
+      <w:proofErr w:type="spellEnd"/>
+      <w:r>
+        <w:rPr>
+          <w:i/>
+        </w:rPr>
+        <w:t xml:space="preserve"> ca-</w:t>
+      </w:r>
+      <w:proofErr w:type="spellStart"/>
+      <w:r>
+        <w:rPr>
+          <w:i/>
+        </w:rPr>
+        <w:t>crt.pem</w:t>
+      </w:r>
+      <w:proofErr w:type="spellEnd"/>
+      <w:r>
+        <w:rPr>
+          <w:i/>
+        </w:rPr>
+        <w:t xml:space="preserve"> server-</w:t>
+      </w:r>
+      <w:proofErr w:type="spellStart"/>
+      <w:r>
+        <w:rPr>
+          <w:i/>
+        </w:rPr>
+        <w:t>crt.pem</w:t>
+      </w:r>
+      <w:proofErr w:type="spellEnd"/>
+    </w:p>
+    <w:p>
+      <w:pPr>
+        <w:pStyle w:val="ListParagraph"/>
+      </w:pPr>
+    </w:p>
+    <w:p>
+      <w:pPr>
+        <w:pStyle w:val="ListParagraph"/>
+      </w:pPr>
+      <w:r>
+        <w:t>(5) Client certificate</w:t>
+      </w:r>
+    </w:p>
+    <w:p>
+      <w:pPr>
+        <w:pStyle w:val="ListParagraph"/>
+      </w:pPr>
+    </w:p>
+    <w:p>
+      <w:pPr>
+        <w:pStyle w:val="ListParagraph"/>
+      </w:pPr>
+      <w:r>
+        <w:t xml:space="preserve">    -Generate Client Key:</w:t>
+      </w:r>
+    </w:p>
+    <w:p>
+      <w:pPr>
+        <w:pStyle w:val="ListParagraph"/>
+        <w:rPr>
+          <w:i/>
+        </w:rPr>
+      </w:pPr>
+      <w:r>
+        <w:t xml:space="preserve">       </w:t>
+      </w:r>
+      <w:proofErr w:type="spellStart"/>
+      <w:proofErr w:type="gramStart"/>
+      <w:r>
+        <w:rPr>
+          <w:i/>
+        </w:rPr>
+        <w:t>openssl</w:t>
+      </w:r>
+      <w:proofErr w:type="spellEnd"/>
+      <w:proofErr w:type="gramEnd"/>
+      <w:r>
+        <w:rPr>
+          <w:i/>
+        </w:rPr>
+        <w:t xml:space="preserve"> </w:t>
+      </w:r>
+      <w:proofErr w:type="spellStart"/>
+      <w:r>
+        <w:rPr>
+          <w:i/>
+        </w:rPr>
+        <w:t>genrsa</w:t>
+      </w:r>
+      <w:proofErr w:type="spellEnd"/>
+      <w:r>
+        <w:rPr>
+          <w:i/>
+        </w:rPr>
+        <w:t xml:space="preserve"> -out client1-key.pem 4096</w:t>
+      </w:r>
+    </w:p>
+    <w:p>
+      <w:pPr>
+        <w:pStyle w:val="ListParagraph"/>
+      </w:pPr>
+    </w:p>
+    <w:p>
+      <w:pPr>
+        <w:pStyle w:val="ListParagraph"/>
+      </w:pPr>
+      <w:r>
+        <w:t xml:space="preserve">    -Generate Clie</w:t>
+      </w:r>
+      <w:r>
+        <w:t>nt certificate signing request:</w:t>
+      </w:r>
+    </w:p>
+    <w:p>
+      <w:pPr>
+        <w:pStyle w:val="ListParagraph"/>
+        <w:rPr>
+          <w:i/>
+        </w:rPr>
+      </w:pPr>
+      <w:r>
+        <w:t xml:space="preserve">       </w:t>
+      </w:r>
+      <w:proofErr w:type="spellStart"/>
+      <w:proofErr w:type="gramStart"/>
+      <w:r>
+        <w:rPr>
+          <w:i/>
+        </w:rPr>
+        <w:t>openssl</w:t>
+      </w:r>
+      <w:proofErr w:type="spellEnd"/>
+      <w:proofErr w:type="gramEnd"/>
+      <w:r>
+        <w:rPr>
+          <w:i/>
+        </w:rPr>
+        <w:t xml:space="preserve"> </w:t>
+      </w:r>
+      <w:proofErr w:type="spellStart"/>
+      <w:r>
+        <w:rPr>
+          <w:i/>
+        </w:rPr>
+        <w:t>req</w:t>
+      </w:r>
+      <w:proofErr w:type="spellEnd"/>
+      <w:r>
+        <w:rPr>
+          <w:i/>
+        </w:rPr>
+        <w:t xml:space="preserve"> -new -key client1-key.pem -out client1-csr.pem</w:t>
+      </w:r>
+    </w:p>
+    <w:p>
+      <w:pPr>
+        <w:pStyle w:val="ListParagraph"/>
+      </w:pPr>
+    </w:p>
+    <w:p>
+      <w:pPr>
+        <w:pStyle w:val="ListParagraph"/>
+      </w:pPr>
+      <w:r>
+        <w:t xml:space="preserve">    -Specify client Common Name, like '</w:t>
+      </w:r>
+      <w:proofErr w:type="spellStart"/>
+      <w:r>
+        <w:t>client.localhost</w:t>
+      </w:r>
+      <w:proofErr w:type="spellEnd"/>
+      <w:r>
+        <w:t>'. Server should not verify this, since it should not do reverse-</w:t>
+      </w:r>
+      <w:proofErr w:type="spellStart"/>
+      <w:r>
+        <w:t>dns</w:t>
+      </w:r>
+      <w:proofErr w:type="spellEnd"/>
+      <w:r>
+        <w:t xml:space="preserve"> lookup.</w:t>
+      </w:r>
+    </w:p>
+    <w:p>
+      <w:pPr>
+        <w:pStyle w:val="ListParagraph"/>
+      </w:pPr>
+      <w:r>
+        <w:t xml:space="preserve">    -For this example, do not insert the challenge password.</w:t>
+      </w:r>
+    </w:p>
+    <w:p>
+      <w:pPr>
+        <w:pStyle w:val="ListParagraph"/>
+      </w:pPr>
+    </w:p>
+    <w:p>
+      <w:pPr>
+        <w:pStyle w:val="ListParagraph"/>
+      </w:pPr>
+      <w:r>
+        <w:t>(6)</w:t>
+      </w:r>
+      <w:r>
+        <w:t xml:space="preserve"> Sign certificate using the CA:</w:t>
+      </w:r>
+    </w:p>
+    <w:p>
+      <w:pPr>
+        <w:pStyle w:val="ListParagraph"/>
+        <w:rPr>
+          <w:i/>
+        </w:rPr>
+      </w:pPr>
+      <w:r>
+        <w:t xml:space="preserve">       </w:t>
+      </w:r>
+      <w:proofErr w:type="spellStart"/>
+      <w:proofErr w:type="gramStart"/>
+      <w:r>
+        <w:rPr>
+          <w:i/>
+        </w:rPr>
+        <w:t>openssl</w:t>
+      </w:r>
+      <w:proofErr w:type="spellEnd"/>
+      <w:proofErr w:type="gramEnd"/>
+      <w:r>
+        <w:rPr>
+          <w:i/>
+        </w:rPr>
+        <w:t xml:space="preserve"> x509 -</w:t>
+      </w:r>
+      <w:proofErr w:type="spellStart"/>
+      <w:r>
+        <w:rPr>
+          <w:i/>
+        </w:rPr>
+        <w:t>req</w:t>
+      </w:r>
+      <w:proofErr w:type="spellEnd"/>
+      <w:r>
+        <w:rPr>
+          <w:i/>
+        </w:rPr>
+        <w:t xml:space="preserve"> -days 9999 -in client1-csr.pem -CA ca-</w:t>
+      </w:r>
+      <w:proofErr w:type="spellStart"/>
+      <w:r>
+        <w:rPr>
+          <w:i/>
+        </w:rPr>
+        <w:t>crt.pem</w:t>
+      </w:r>
+      <w:proofErr w:type="spellEnd"/>
+      <w:r>
+        <w:rPr>
+          <w:i/>
+        </w:rPr>
+        <w:t xml:space="preserve"> -</w:t>
+      </w:r>
+      <w:proofErr w:type="spellStart"/>
+      <w:r>
+        <w:rPr>
+          <w:i/>
+        </w:rPr>
+        <w:t>CAkey</w:t>
+      </w:r>
+      <w:proofErr w:type="spellEnd"/>
+      <w:r>
+        <w:rPr>
+          <w:i/>
+        </w:rPr>
+        <w:t xml:space="preserve"> ca-</w:t>
+      </w:r>
+      <w:proofErr w:type="spellStart"/>
+      <w:r>
+        <w:rPr>
+          <w:i/>
+        </w:rPr>
+        <w:t>key.pem</w:t>
+      </w:r>
+      <w:proofErr w:type="spellEnd"/>
+      <w:r>
+        <w:rPr>
+          <w:i/>
+        </w:rPr>
+        <w:t xml:space="preserve"> -</w:t>
+      </w:r>
+      <w:proofErr w:type="spellStart"/>
+      <w:r>
+        <w:rPr>
+          <w:i/>
+        </w:rPr>
+        <w:t>CAcreateserial</w:t>
+      </w:r>
+      <w:proofErr w:type="spellEnd"/>
+      <w:r>
+        <w:rPr>
+          <w:i/>
+        </w:rPr>
+        <w:t xml:space="preserve"> -out client1-crt.pem</w:t>
+      </w:r>
+    </w:p>
+    <w:p>
+      <w:pPr>
+        <w:pStyle w:val="ListParagraph"/>
+      </w:pPr>
+    </w:p>
+    <w:p>
+      <w:pPr>
+        <w:pStyle w:val="ListParagraph"/>
+      </w:pPr>
+      <w:r>
+        <w:t xml:space="preserve">    -insert CA Password</w:t>
+      </w:r>
+    </w:p>
+    <w:p>
+      <w:pPr>
+        <w:pStyle w:val="ListParagraph"/>
+      </w:pPr>
+      <w:r>
+        <w:t>(7) Verify client certificate:</w:t>
+      </w:r>
+    </w:p>
+    <w:p>
+      <w:pPr>
+        <w:pStyle w:val="ListParagraph"/>
+        <w:rPr>
+          <w:i/>
+        </w:rPr>
+      </w:pPr>
+      <w:r>
+        <w:t xml:space="preserve">      </w:t>
+      </w:r>
+      <w:proofErr w:type="spellStart"/>
+      <w:proofErr w:type="gramStart"/>
+      <w:r>
+        <w:rPr>
+          <w:i/>
+        </w:rPr>
+        <w:t>openssl</w:t>
+      </w:r>
+      <w:proofErr w:type="spellEnd"/>
+      <w:proofErr w:type="gramEnd"/>
+      <w:r>
+        <w:rPr>
+          <w:i/>
+        </w:rPr>
+        <w:t xml:space="preserve"> verify -</w:t>
+      </w:r>
+      <w:proofErr w:type="spellStart"/>
+      <w:r>
+        <w:rPr>
+          <w:i/>
+        </w:rPr>
+        <w:t>CAfile</w:t>
+      </w:r>
+      <w:proofErr w:type="spellEnd"/>
+      <w:r>
+        <w:rPr>
+          <w:i/>
+        </w:rPr>
+        <w:t xml:space="preserve"> ca-</w:t>
+      </w:r>
+      <w:proofErr w:type="spellStart"/>
+      <w:r>
+        <w:rPr>
+          <w:i/>
+        </w:rPr>
+        <w:t>crt.pem</w:t>
+      </w:r>
+      <w:proofErr w:type="spellEnd"/>
+      <w:r>
+        <w:rPr>
+          <w:i/>
+        </w:rPr>
+        <w:t xml:space="preserve"> client1-crt.pem</w:t>
+      </w:r>
+    </w:p>
+    <w:p>
+      <w:pPr>
+        <w:pStyle w:val="ListParagraph"/>
+      </w:pPr>
+    </w:p>
+    <w:p>
+      <w:pPr>
+        <w:pStyle w:val="ListParagraph"/>
+      </w:pPr>
+      <w:r>
+        <w:t xml:space="preserve">(8) After generated, please copy all file start with 'ca' and 'client' into </w:t>
+      </w:r>
+      <w:r>
+        <w:rPr>
+          <w:highlight w:val="yellow"/>
+        </w:rPr>
+        <w:t>'cert_client_8216'</w:t>
+      </w:r>
+      <w:r>
+        <w:t xml:space="preserve">, and copy all file start with 'ca' and 'server' into </w:t>
+      </w:r>
+      <w:r>
+        <w:rPr>
+          <w:highlight w:val="yellow"/>
+        </w:rPr>
+        <w:t>'cert_server_8216'</w:t>
+      </w:r>
+      <w:r>
+        <w:t>.</w:t>
+      </w:r>
+    </w:p>
+    <w:p>
+      <w:pPr>
+        <w:pStyle w:val="ListParagraph"/>
+      </w:pPr>
+      <w:bookmarkStart w:id="3" w:name="_GoBack"/>
+      <w:bookmarkEnd w:id="3"/>
+    </w:p>
+    <w:p>
+      <w:pPr>
+        <w:pStyle w:val="ListParagraph"/>
+        <w:rPr>
+          <w:b/>
+        </w:rPr>
+      </w:pPr>
+      <w:r>
+        <w:rPr>
+          <w:b/>
+        </w:rPr>
+        <w:t>11.3</w:t>
+      </w:r>
+      <w:r>
+        <w:rPr>
+          <w:b/>
+        </w:rPr>
+        <w:t xml:space="preserve"> </w:t>
       </w:r>
       <w:r>
         <w:rPr>
@@ -4276,6 +5263,12 @@
         <w:rPr>
           <w:i/>
         </w:rPr>
+        <w:t>hddls_</w:t>
+      </w:r>
+      <w:r>
+        <w:rPr>
+          <w:i/>
+        </w:rPr>
         <w:t>server.js</w:t>
       </w:r>
     </w:p>
@@ -4401,7 +5394,19 @@
         <w:rPr>
           <w:i/>
         </w:rPr>
-        <w:t>receive_data_client.js</w:t>
+        <w:t>receive</w:t>
+      </w:r>
+      <w:r>
+        <w:rPr>
+          <w:i/>
+        </w:rPr>
+        <w:t>r_</w:t>
+      </w:r>
+      <w:r>
+        <w:rPr>
+          <w:i/>
+        </w:rPr>
+        <w:t>client.js</w:t>
       </w:r>
     </w:p>
     <w:p>
@@ -4485,7 +5490,13 @@
         <w:rPr>
           <w:i/>
         </w:rPr>
-        <w:t>send_path_client.js</w:t>
+        <w:t>controller</w:t>
+      </w:r>
+      <w:r>
+        <w:rPr>
+          <w:i/>
+        </w:rPr>
+        <w:t>_client.js</w:t>
       </w:r>
       <w:r>
         <w:rPr>
@@ -4746,8 +5757,6 @@
           <w:szCs w:val="36"/>
         </w:rPr>
       </w:pPr>
-      <w:bookmarkStart w:id="3" w:name="_GoBack"/>
-      <w:bookmarkEnd w:id="3"/>
       <w:r>
         <w:rPr>
           <w:sz w:val="36"/>

</xml_diff>

<commit_message>
(doc) update installation doc and json files
Change-Id: I37087579a47eac8207408127639c7a495553d81a
</commit_message>
<xml_diff>
--- a/HDDL-S_installation_guide.docx
+++ b/HDDL-S_installation_guide.docx
@@ -237,18 +237,8 @@
           <w:sz w:val="28"/>
           <w:szCs w:val="28"/>
         </w:rPr>
-        <w:t xml:space="preserve">Install </w:t>
-      </w:r>
-      <w:proofErr w:type="spellStart"/>
-      <w:r>
-        <w:rPr>
-          <w:b/>
-          <w:sz w:val="28"/>
-          <w:szCs w:val="28"/>
-        </w:rPr>
-        <w:t>OpenCL</w:t>
-      </w:r>
-      <w:proofErr w:type="spellEnd"/>
+        <w:t>Install OpenCL</w:t>
+      </w:r>
     </w:p>
     <w:p>
       <w:pPr>
@@ -324,15 +314,7 @@
         <w:pStyle w:val="ListParagraph"/>
       </w:pPr>
       <w:r>
-        <w:t xml:space="preserve">Add </w:t>
-      </w:r>
-      <w:proofErr w:type="spellStart"/>
-      <w:r>
-        <w:t>OpenCL</w:t>
-      </w:r>
-      <w:proofErr w:type="spellEnd"/>
-      <w:r>
-        <w:t xml:space="preserve"> users to the video group: </w:t>
+        <w:t xml:space="preserve">Add OpenCL users to the video group: </w:t>
       </w:r>
     </w:p>
     <w:p>
@@ -390,15 +372,7 @@
       </w:r>
       <w:proofErr w:type="gramEnd"/>
       <w:r>
-        <w:t xml:space="preserve">. if the user running </w:t>
-      </w:r>
-      <w:proofErr w:type="spellStart"/>
-      <w:r>
-        <w:t>OpenCL</w:t>
-      </w:r>
-      <w:proofErr w:type="spellEnd"/>
-      <w:r>
-        <w:t xml:space="preserve"> host applications is foo, run: </w:t>
+        <w:t xml:space="preserve">. if the user running OpenCL host applications is foo, run: </w:t>
       </w:r>
       <w:proofErr w:type="spellStart"/>
       <w:r>
@@ -501,15 +475,7 @@
       </w:r>
       <w:proofErr w:type="gramEnd"/>
       <w:r>
-        <w:t xml:space="preserve"> the 4.14 kernel command line, in order to enable </w:t>
-      </w:r>
-      <w:proofErr w:type="spellStart"/>
-      <w:r>
-        <w:t>OpenCL</w:t>
-      </w:r>
-      <w:proofErr w:type="spellEnd"/>
-      <w:r>
-        <w:t xml:space="preserve"> functionality for this platform.</w:t>
+        <w:t xml:space="preserve"> the 4.14 kernel command line, in order to enable OpenCL functionality for this platform.</w:t>
       </w:r>
     </w:p>
     <w:p>
@@ -536,25 +502,7 @@
           <w:sz w:val="28"/>
           <w:szCs w:val="28"/>
         </w:rPr>
-        <w:t xml:space="preserve">Install </w:t>
-      </w:r>
-      <w:proofErr w:type="spellStart"/>
-      <w:r>
-        <w:rPr>
-          <w:b/>
-          <w:sz w:val="28"/>
-          <w:szCs w:val="28"/>
-        </w:rPr>
-        <w:t>OpenCL</w:t>
-      </w:r>
-      <w:proofErr w:type="spellEnd"/>
-      <w:r>
-        <w:rPr>
-          <w:b/>
-          <w:sz w:val="28"/>
-          <w:szCs w:val="28"/>
-        </w:rPr>
-        <w:t xml:space="preserve"> SDK</w:t>
+        <w:t>Install OpenCL SDK</w:t>
       </w:r>
     </w:p>
     <w:p>
@@ -2033,6 +1981,7 @@
         </w:rPr>
       </w:pPr>
       <w:r>
+        <w:lastRenderedPageBreak/>
         <w:t xml:space="preserve">      </w:t>
       </w:r>
       <w:r>
@@ -2839,6 +2788,8 @@
         </w:rPr>
         <w:t>n stable</w:t>
       </w:r>
+      <w:bookmarkStart w:id="3" w:name="_GoBack"/>
+      <w:bookmarkEnd w:id="3"/>
     </w:p>
     <w:p>
       <w:pPr>
@@ -3562,15 +3513,7 @@
         <w:t xml:space="preserve">                        </w:t>
       </w:r>
       <w:r>
-        <w:t xml:space="preserve"> 1). echo 800000 &gt; /</w:t>
-      </w:r>
-      <w:proofErr w:type="spellStart"/>
-      <w:r>
-        <w:t>proc</w:t>
-      </w:r>
-      <w:proofErr w:type="spellEnd"/>
-      <w:r>
-        <w:t>/sys/net/core/</w:t>
+        <w:t xml:space="preserve"> 1). echo 800000 &gt; /proc/sys/net/core/</w:t>
       </w:r>
       <w:proofErr w:type="spellStart"/>
       <w:r>
@@ -3583,6 +3526,7 @@
         <w:pStyle w:val="ListParagraph"/>
       </w:pPr>
       <w:r>
+        <w:lastRenderedPageBreak/>
         <w:t xml:space="preserve">                          2). Add </w:t>
       </w:r>
       <w:proofErr w:type="spellStart"/>
@@ -4190,13 +4134,7 @@
         <w:pStyle w:val="ListParagraph"/>
       </w:pPr>
       <w:r>
-        <w:t xml:space="preserve">    </w:t>
-      </w:r>
-      <w:r>
-        <w:t>Please</w:t>
-      </w:r>
-      <w:r>
-        <w:t xml:space="preserve"> generate all these certificates in one pc!!!</w:t>
+        <w:t xml:space="preserve">    Please generate all these certificates in one pc!!!</w:t>
       </w:r>
     </w:p>
     <w:p>
@@ -4217,10 +4155,7 @@
         <w:pStyle w:val="ListParagraph"/>
       </w:pPr>
       <w:r>
-        <w:t xml:space="preserve">    -Ge</w:t>
-      </w:r>
-      <w:r>
-        <w:t>nerate a Certificate Authority:</w:t>
+        <w:t xml:space="preserve">    -Generate a Certificate Authority:</w:t>
       </w:r>
     </w:p>
     <w:p>
@@ -4355,10 +4290,7 @@
         <w:pStyle w:val="ListParagraph"/>
       </w:pPr>
       <w:r>
-        <w:t xml:space="preserve">    -Generate Server </w:t>
-      </w:r>
-      <w:r>
-        <w:t>Key:</w:t>
+        <w:t xml:space="preserve">    -Generate Server Key:</w:t>
       </w:r>
     </w:p>
     <w:p>
@@ -4426,10 +4358,7 @@
         <w:pStyle w:val="ListParagraph"/>
       </w:pPr>
       <w:r>
-        <w:t xml:space="preserve">    -Generate Serv</w:t>
-      </w:r>
-      <w:r>
-        <w:t>er certificate signing request:</w:t>
+        <w:t xml:space="preserve">    -Generate Server certificate signing request:</w:t>
       </w:r>
     </w:p>
     <w:p>
@@ -4558,6 +4487,7 @@
         </w:rPr>
       </w:pPr>
       <w:r>
+        <w:lastRenderedPageBreak/>
         <w:t xml:space="preserve">       </w:t>
       </w:r>
       <w:proofErr w:type="spellStart"/>
@@ -4835,10 +4765,7 @@
         <w:pStyle w:val="ListParagraph"/>
       </w:pPr>
       <w:r>
-        <w:t xml:space="preserve">    -Generate Clie</w:t>
-      </w:r>
-      <w:r>
-        <w:t>nt certificate signing request:</w:t>
+        <w:t xml:space="preserve">    -Generate Client certificate signing request:</w:t>
       </w:r>
     </w:p>
     <w:p>
@@ -4929,10 +4856,7 @@
         <w:pStyle w:val="ListParagraph"/>
       </w:pPr>
       <w:r>
-        <w:t>(6)</w:t>
-      </w:r>
-      <w:r>
-        <w:t xml:space="preserve"> Sign certificate using the CA:</w:t>
+        <w:t>(6) Sign certificate using the CA:</w:t>
       </w:r>
     </w:p>
     <w:p>
@@ -5143,8 +5067,6 @@
       <w:pPr>
         <w:pStyle w:val="ListParagraph"/>
       </w:pPr>
-      <w:bookmarkStart w:id="3" w:name="_GoBack"/>
-      <w:bookmarkEnd w:id="3"/>
     </w:p>
     <w:p>
       <w:pPr>
@@ -5498,260 +5420,328 @@
         </w:rPr>
         <w:t>_client.js</w:t>
       </w:r>
-      <w:r>
-        <w:rPr>
-          <w:i/>
-        </w:rPr>
-        <w:t xml:space="preserve"> </w:t>
-      </w:r>
-      <w:r>
-        <w:rPr>
-          <w:i/>
-        </w:rPr>
-        <w:t>-</w:t>
-      </w:r>
-      <w:r>
-        <w:rPr>
-          <w:i/>
-        </w:rPr>
-        <w:t>s &lt;stream source&gt; -l &lt;</w:t>
-      </w:r>
-      <w:proofErr w:type="spellStart"/>
-      <w:r>
-        <w:rPr>
-          <w:i/>
-        </w:rPr>
-        <w:t>loop_times</w:t>
-      </w:r>
-      <w:proofErr w:type="spellEnd"/>
-      <w:r>
-        <w:rPr>
-          <w:i/>
-        </w:rPr>
-        <w:t>&gt;</w:t>
-      </w:r>
-      <w:r>
-        <w:rPr>
-          <w:i/>
-        </w:rPr>
-        <w:t xml:space="preserve"> -n </w:t>
-      </w:r>
-      <w:r>
-        <w:rPr>
-          <w:i/>
-        </w:rPr>
-        <w:t>&lt;</w:t>
-      </w:r>
-      <w:proofErr w:type="spellStart"/>
-      <w:r>
-        <w:rPr>
-          <w:i/>
-        </w:rPr>
-        <w:t>pipe_num</w:t>
-      </w:r>
-      <w:proofErr w:type="spellEnd"/>
-      <w:r>
-        <w:rPr>
-          <w:i/>
-        </w:rPr>
-        <w:t>&gt;</w:t>
-      </w:r>
-    </w:p>
-    <w:p>
-      <w:r>
-        <w:t xml:space="preserve">                       Note: </w:t>
-      </w:r>
-    </w:p>
-    <w:p>
-      <w:pPr>
-        <w:pStyle w:val="ListParagraph"/>
-        <w:numPr>
-          <w:ilvl w:val="0"/>
-          <w:numId w:val="4"/>
-        </w:numPr>
-      </w:pPr>
-      <w:r>
-        <w:t>stream source can be local file such as: /home/&lt;user&gt;/&lt;file_name.mp4&gt;</w:t>
-      </w:r>
-    </w:p>
-    <w:p>
-      <w:pPr>
-        <w:pStyle w:val="ListParagraph"/>
-      </w:pPr>
-      <w:r>
-        <w:t xml:space="preserve">                                   </w:t>
-      </w:r>
-      <w:r>
-        <w:t xml:space="preserve"> </w:t>
-      </w:r>
-      <w:r>
-        <w:t xml:space="preserve">Or </w:t>
-      </w:r>
-      <w:proofErr w:type="spellStart"/>
-      <w:r>
-        <w:t>rtsp</w:t>
-      </w:r>
-      <w:proofErr w:type="spellEnd"/>
-      <w:r>
-        <w:t xml:space="preserve"> source:   </w:t>
+    </w:p>
+    <w:p>
+      <w:pPr>
+        <w:pStyle w:val="ListParagraph"/>
+        <w:rPr>
+          <w:i/>
+        </w:rPr>
+      </w:pPr>
+      <w:r>
+        <w:rPr>
+          <w:i/>
+        </w:rPr>
+        <w:t>Note:</w:t>
+      </w:r>
+    </w:p>
+    <w:p>
+      <w:pPr>
+        <w:pStyle w:val="ListParagraph"/>
+      </w:pPr>
+      <w:r>
+        <w:t xml:space="preserve">1. </w:t>
       </w:r>
       <w:proofErr w:type="gramStart"/>
       <w:r>
-        <w:t>rtsp:</w:t>
+        <w:t>command</w:t>
       </w:r>
       <w:proofErr w:type="gramEnd"/>
       <w:r>
-        <w:t>//&lt;rtsp_addr&gt;%&lt;media_type&gt;</w:t>
-      </w:r>
-    </w:p>
-    <w:p>
-      <w:pPr>
-        <w:pStyle w:val="ListParagraph"/>
-      </w:pPr>
-      <w:r>
-        <w:t xml:space="preserve">                                                      For example:  rtsp://10.239.85.88:8554/video0%H.264</w:t>
-      </w:r>
-    </w:p>
-    <w:p>
-      <w:pPr>
-        <w:pStyle w:val="ListParagraph"/>
-      </w:pPr>
-      <w:r>
-        <w:t xml:space="preserve"> </w:t>
-      </w:r>
-      <w:r>
-        <w:t xml:space="preserve">                                         </w:t>
-      </w:r>
-      <w:r>
-        <w:t xml:space="preserve">            </w:t>
-      </w:r>
-      <w:proofErr w:type="spellStart"/>
-      <w:r>
-        <w:t>media_type</w:t>
-      </w:r>
-      <w:proofErr w:type="spellEnd"/>
-      <w:r>
-        <w:t>: H.264 or H.265</w:t>
-      </w:r>
-    </w:p>
-    <w:p>
-      <w:pPr>
-        <w:pStyle w:val="ListParagraph"/>
-        <w:numPr>
-          <w:ilvl w:val="0"/>
-          <w:numId w:val="4"/>
-        </w:numPr>
-      </w:pPr>
-      <w:r>
-        <w:t xml:space="preserve">command to </w:t>
-      </w:r>
-      <w:r>
-        <w:t>stop and resume pipe task:</w:t>
-      </w:r>
-    </w:p>
-    <w:p>
-      <w:pPr>
-        <w:pStyle w:val="ListParagraph"/>
-      </w:pPr>
-      <w:r>
-        <w:t xml:space="preserve">                                    </w:t>
-      </w:r>
+        <w:t xml:space="preserve"> format</w:t>
+      </w:r>
+      <w:r>
+        <w:t>:</w:t>
+      </w:r>
+    </w:p>
+    <w:p>
+      <w:pPr>
+        <w:pStyle w:val="ListParagraph"/>
+        <w:rPr>
+          <w:i/>
+          <w:highlight w:val="lightGray"/>
+        </w:rPr>
+      </w:pPr>
+      <w:r>
+        <w:rPr>
+          <w:i/>
+          <w:highlight w:val="lightGray"/>
+        </w:rPr>
+        <w:t xml:space="preserve">           </w:t>
+      </w:r>
+      <w:r>
+        <w:rPr>
+          <w:i/>
+          <w:highlight w:val="lightGray"/>
+        </w:rPr>
+        <w:t>-help                          commanders that you can use.</w:t>
+      </w:r>
+    </w:p>
+    <w:p>
+      <w:pPr>
+        <w:pStyle w:val="ListParagraph"/>
+        <w:rPr>
+          <w:i/>
+          <w:highlight w:val="lightGray"/>
+        </w:rPr>
+      </w:pPr>
+      <w:r>
+        <w:rPr>
+          <w:i/>
+          <w:highlight w:val="lightGray"/>
+        </w:rPr>
+        <w:lastRenderedPageBreak/>
+        <w:t xml:space="preserve">           </w:t>
+      </w:r>
+      <w:r>
+        <w:rPr>
+          <w:i/>
+          <w:highlight w:val="lightGray"/>
+        </w:rPr>
+        <w:t>-c</w:t>
+      </w:r>
+      <w:r>
+        <w:rPr>
+          <w:i/>
+          <w:highlight w:val="lightGray"/>
+        </w:rPr>
+        <w:t xml:space="preserve"> &lt;</w:t>
+      </w:r>
+      <w:proofErr w:type="spellStart"/>
+      <w:r>
+        <w:rPr>
+          <w:i/>
+          <w:highlight w:val="lightGray"/>
+        </w:rPr>
+        <w:t>create.json</w:t>
+      </w:r>
+      <w:proofErr w:type="spellEnd"/>
+      <w:r>
+        <w:rPr>
+          <w:i/>
+          <w:highlight w:val="lightGray"/>
+        </w:rPr>
+        <w:t xml:space="preserve">&gt;       </w:t>
+      </w:r>
+      <w:r>
+        <w:rPr>
+          <w:i/>
+          <w:highlight w:val="lightGray"/>
+        </w:rPr>
+        <w:t xml:space="preserve">create </w:t>
+      </w:r>
+      <w:proofErr w:type="spellStart"/>
+      <w:r>
+        <w:rPr>
+          <w:i/>
+          <w:highlight w:val="lightGray"/>
+        </w:rPr>
+        <w:t>pipeslines</w:t>
+      </w:r>
+      <w:proofErr w:type="spellEnd"/>
+    </w:p>
+    <w:p>
+      <w:pPr>
+        <w:pStyle w:val="ListParagraph"/>
+        <w:rPr>
+          <w:i/>
+          <w:highlight w:val="lightGray"/>
+        </w:rPr>
+      </w:pPr>
+      <w:r>
+        <w:rPr>
+          <w:i/>
+          <w:highlight w:val="lightGray"/>
+        </w:rPr>
+        <w:t xml:space="preserve">           </w:t>
+      </w:r>
+      <w:r>
+        <w:rPr>
+          <w:i/>
+          <w:highlight w:val="lightGray"/>
+        </w:rPr>
+        <w:t>-p &lt;</w:t>
+      </w:r>
+      <w:proofErr w:type="spellStart"/>
+      <w:r>
+        <w:rPr>
+          <w:i/>
+          <w:highlight w:val="lightGray"/>
+        </w:rPr>
+        <w:t>property.json</w:t>
+      </w:r>
+      <w:proofErr w:type="spellEnd"/>
+      <w:r>
+        <w:rPr>
+          <w:i/>
+          <w:highlight w:val="lightGray"/>
+        </w:rPr>
+        <w:t>&gt; &lt;</w:t>
+      </w:r>
+      <w:proofErr w:type="spellStart"/>
+      <w:r>
+        <w:rPr>
+          <w:i/>
+          <w:highlight w:val="lightGray"/>
+        </w:rPr>
+        <w:t>pipe_id</w:t>
+      </w:r>
+      <w:proofErr w:type="spellEnd"/>
+      <w:r>
+        <w:rPr>
+          <w:i/>
+          <w:highlight w:val="lightGray"/>
+        </w:rPr>
+        <w:t xml:space="preserve">&gt;      set </w:t>
+      </w:r>
+      <w:proofErr w:type="spellStart"/>
+      <w:r>
+        <w:rPr>
+          <w:i/>
+          <w:highlight w:val="lightGray"/>
+        </w:rPr>
+        <w:t>pipeslines</w:t>
+      </w:r>
+      <w:proofErr w:type="spellEnd"/>
+      <w:r>
+        <w:rPr>
+          <w:i/>
+          <w:highlight w:val="lightGray"/>
+        </w:rPr>
+        <w:t xml:space="preserve"> property</w:t>
+      </w:r>
+    </w:p>
+    <w:p>
+      <w:pPr>
+        <w:pStyle w:val="ListParagraph"/>
+        <w:rPr>
+          <w:i/>
+          <w:highlight w:val="lightGray"/>
+        </w:rPr>
+      </w:pPr>
+      <w:r>
+        <w:rPr>
+          <w:i/>
+          <w:highlight w:val="lightGray"/>
+        </w:rPr>
+        <w:t xml:space="preserve">           </w:t>
+      </w:r>
+      <w:r>
+        <w:rPr>
+          <w:i/>
+          <w:highlight w:val="lightGray"/>
+        </w:rPr>
+        <w:t>-d &lt;</w:t>
+      </w:r>
+      <w:proofErr w:type="spellStart"/>
+      <w:r>
+        <w:rPr>
+          <w:i/>
+          <w:highlight w:val="lightGray"/>
+        </w:rPr>
+        <w:t>destroy.json</w:t>
+      </w:r>
+      <w:proofErr w:type="spellEnd"/>
       <w:proofErr w:type="gramStart"/>
       <w:r>
-        <w:t>stop</w:t>
-      </w:r>
+        <w:rPr>
+          <w:i/>
+          <w:highlight w:val="lightGray"/>
+        </w:rPr>
+        <w:t>&gt;  &lt;</w:t>
+      </w:r>
+      <w:proofErr w:type="spellStart"/>
       <w:proofErr w:type="gramEnd"/>
       <w:r>
-        <w:t>: &lt;</w:t>
-      </w:r>
-      <w:proofErr w:type="spellStart"/>
-      <w:r>
+        <w:rPr>
+          <w:i/>
+          <w:highlight w:val="lightGray"/>
+        </w:rPr>
         <w:t>pipe_id</w:t>
       </w:r>
       <w:proofErr w:type="spellEnd"/>
       <w:r>
-        <w:t>&gt;,p</w:t>
-      </w:r>
-    </w:p>
-    <w:p>
-      <w:pPr>
-        <w:pStyle w:val="ListParagraph"/>
-      </w:pPr>
-      <w:r>
-        <w:t xml:space="preserve">    </w:t>
-      </w:r>
-      <w:r>
-        <w:t xml:space="preserve">                                </w:t>
-      </w:r>
-      <w:proofErr w:type="gramStart"/>
-      <w:r>
-        <w:t>resume</w:t>
-      </w:r>
-      <w:proofErr w:type="gramEnd"/>
-      <w:r>
-        <w:t>: &lt;</w:t>
-      </w:r>
-      <w:proofErr w:type="spellStart"/>
-      <w:r>
-        <w:t>pipe_id</w:t>
-      </w:r>
-      <w:proofErr w:type="spellEnd"/>
-      <w:r>
-        <w:t>&gt;,c,&lt;</w:t>
-      </w:r>
-      <w:proofErr w:type="spellStart"/>
-      <w:r>
-        <w:t>loop_times</w:t>
-      </w:r>
-      <w:proofErr w:type="spellEnd"/>
-      <w:r>
-        <w:t>&gt;</w:t>
-      </w:r>
-    </w:p>
-    <w:p>
-      <w:pPr>
-        <w:pStyle w:val="ListParagraph"/>
-        <w:numPr>
-          <w:ilvl w:val="0"/>
-          <w:numId w:val="4"/>
-        </w:numPr>
-      </w:pPr>
-      <w:r>
-        <w:t xml:space="preserve">about </w:t>
-      </w:r>
-      <w:proofErr w:type="spellStart"/>
-      <w:r>
-        <w:t>pipe_num</w:t>
-      </w:r>
-      <w:proofErr w:type="spellEnd"/>
-    </w:p>
-    <w:p>
-      <w:pPr>
-        <w:pStyle w:val="ListParagraph"/>
-        <w:ind w:left="2220"/>
-      </w:pPr>
-      <w:r>
-        <w:t xml:space="preserve">    </w:t>
-      </w:r>
-      <w:proofErr w:type="gramStart"/>
-      <w:r>
-        <w:t>set</w:t>
-      </w:r>
-      <w:proofErr w:type="gramEnd"/>
-      <w:r>
-        <w:t xml:space="preserve"> 1 if </w:t>
-      </w:r>
-      <w:proofErr w:type="spellStart"/>
-      <w:r>
-        <w:t>rtsp</w:t>
-      </w:r>
-      <w:proofErr w:type="spellEnd"/>
-      <w:r>
-        <w:t xml:space="preserve"> source don’t support multiple client access.</w:t>
-      </w:r>
-    </w:p>
-    <w:p>
-      <w:pPr>
+        <w:rPr>
+          <w:i/>
+          <w:highlight w:val="lightGray"/>
+        </w:rPr>
+        <w:t xml:space="preserve">&gt;      destroy </w:t>
+      </w:r>
+      <w:proofErr w:type="spellStart"/>
+      <w:r>
+        <w:rPr>
+          <w:i/>
+          <w:highlight w:val="lightGray"/>
+        </w:rPr>
+        <w:t>pipeslines</w:t>
+      </w:r>
+      <w:proofErr w:type="spellEnd"/>
+    </w:p>
+    <w:p>
+      <w:pPr>
+        <w:pStyle w:val="ListParagraph"/>
+        <w:rPr>
+          <w:i/>
+        </w:rPr>
+      </w:pPr>
+      <w:r>
+        <w:rPr>
+          <w:i/>
+          <w:highlight w:val="lightGray"/>
+        </w:rPr>
+        <w:t xml:space="preserve">           </w:t>
+      </w:r>
+      <w:r>
+        <w:rPr>
+          <w:i/>
+          <w:highlight w:val="lightGray"/>
+        </w:rPr>
+        <w:t>-q                               exit client.</w:t>
+      </w:r>
+    </w:p>
+    <w:p>
+      <w:pPr>
+        <w:pStyle w:val="ListParagraph"/>
+        <w:rPr>
+          <w:i/>
+        </w:rPr>
+      </w:pPr>
+    </w:p>
+    <w:p>
+      <w:pPr>
+        <w:pStyle w:val="ListParagraph"/>
+      </w:pPr>
+      <w:r>
+        <w:t xml:space="preserve">2. </w:t>
+      </w:r>
+      <w:proofErr w:type="spellStart"/>
+      <w:r>
+        <w:t>Json</w:t>
+      </w:r>
+      <w:proofErr w:type="spellEnd"/>
+      <w:r>
+        <w:t xml:space="preserve"> file refer to: </w:t>
+      </w:r>
+      <w:proofErr w:type="spellStart"/>
+      <w:r>
+        <w:t>media_service</w:t>
+      </w:r>
+      <w:proofErr w:type="spellEnd"/>
+      <w:r>
+        <w:t>/</w:t>
+      </w:r>
+      <w:proofErr w:type="spellStart"/>
+      <w:r>
+        <w:t>json_file</w:t>
+      </w:r>
+      <w:proofErr w:type="spellEnd"/>
+      <w:r>
+        <w:br w:type="page"/>
+      </w:r>
+    </w:p>
+    <w:p>
+      <w:pPr>
+        <w:pStyle w:val="ListParagraph"/>
         <w:rPr>
           <w:sz w:val="36"/>
           <w:szCs w:val="36"/>
@@ -5762,22 +5752,7 @@
           <w:sz w:val="36"/>
           <w:szCs w:val="36"/>
         </w:rPr>
-        <w:br w:type="page"/>
-      </w:r>
-    </w:p>
-    <w:p>
-      <w:pPr>
-        <w:pStyle w:val="ListParagraph"/>
-        <w:rPr>
-          <w:sz w:val="36"/>
-          <w:szCs w:val="36"/>
-        </w:rPr>
-      </w:pPr>
-      <w:r>
-        <w:rPr>
-          <w:sz w:val="36"/>
-          <w:szCs w:val="36"/>
-        </w:rPr>
+        <w:lastRenderedPageBreak/>
         <w:t>Backup:</w:t>
       </w:r>
     </w:p>

</xml_diff>

<commit_message>
(doc) update doc and scripts
Change-Id: I68af35fde27b645fe46882ef87ed03d234a7a31f
Signed-off-by: Li, River <river.li@intel.com>
</commit_message>
<xml_diff>
--- a/HDDL-S_installation_guide.docx
+++ b/HDDL-S_installation_guide.docx
@@ -2313,6 +2313,107 @@
         <w:ind w:left="1080"/>
         <w:rPr>
           <w:i/>
+          <w:sz w:val="24"/>
+          <w:szCs w:val="24"/>
+        </w:rPr>
+      </w:pPr>
+      <w:r>
+        <w:rPr>
+          <w:i/>
+          <w:sz w:val="24"/>
+          <w:szCs w:val="24"/>
+        </w:rPr>
+        <w:t>#</w:t>
+      </w:r>
+      <w:proofErr w:type="spellStart"/>
+      <w:r>
+        <w:rPr>
+          <w:i/>
+          <w:sz w:val="24"/>
+          <w:szCs w:val="24"/>
+        </w:rPr>
+        <w:t>sudo</w:t>
+      </w:r>
+      <w:proofErr w:type="spellEnd"/>
+      <w:r>
+        <w:rPr>
+          <w:i/>
+          <w:sz w:val="24"/>
+          <w:szCs w:val="24"/>
+        </w:rPr>
+        <w:t xml:space="preserve"> apt-get install libeigen3-</w:t>
+      </w:r>
+      <w:proofErr w:type="gramStart"/>
+      <w:r>
+        <w:rPr>
+          <w:i/>
+          <w:sz w:val="24"/>
+          <w:szCs w:val="24"/>
+        </w:rPr>
+        <w:t xml:space="preserve">dev  </w:t>
+      </w:r>
+      <w:proofErr w:type="spellStart"/>
+      <w:r>
+        <w:rPr>
+          <w:i/>
+          <w:sz w:val="24"/>
+          <w:szCs w:val="24"/>
+        </w:rPr>
+        <w:t>libopenblas</w:t>
+      </w:r>
+      <w:proofErr w:type="spellEnd"/>
+      <w:proofErr w:type="gramEnd"/>
+      <w:r>
+        <w:rPr>
+          <w:i/>
+          <w:sz w:val="24"/>
+          <w:szCs w:val="24"/>
+        </w:rPr>
+        <w:t xml:space="preserve">-dev </w:t>
+      </w:r>
+      <w:proofErr w:type="spellStart"/>
+      <w:r>
+        <w:rPr>
+          <w:i/>
+          <w:sz w:val="24"/>
+          <w:szCs w:val="24"/>
+        </w:rPr>
+        <w:t>liblapack</w:t>
+      </w:r>
+      <w:proofErr w:type="spellEnd"/>
+      <w:r>
+        <w:rPr>
+          <w:i/>
+          <w:sz w:val="24"/>
+          <w:szCs w:val="24"/>
+        </w:rPr>
+        <w:t xml:space="preserve">-dev </w:t>
+      </w:r>
+      <w:proofErr w:type="spellStart"/>
+      <w:r>
+        <w:rPr>
+          <w:i/>
+          <w:sz w:val="24"/>
+          <w:szCs w:val="24"/>
+        </w:rPr>
+        <w:t>libdlib</w:t>
+      </w:r>
+      <w:proofErr w:type="spellEnd"/>
+      <w:r>
+        <w:rPr>
+          <w:i/>
+          <w:sz w:val="24"/>
+          <w:szCs w:val="24"/>
+        </w:rPr>
+        <w:t>-dev</w:t>
+      </w:r>
+    </w:p>
+    <w:p>
+      <w:pPr>
+        <w:pStyle w:val="ListParagraph"/>
+        <w:ind w:left="1080"/>
+        <w:rPr>
+          <w:i/>
         </w:rPr>
       </w:pPr>
       <w:r>
@@ -2379,6 +2480,8 @@
         <w:pStyle w:val="ListParagraph"/>
         <w:ind w:left="1080"/>
       </w:pPr>
+      <w:bookmarkStart w:id="3" w:name="_GoBack"/>
+      <w:bookmarkEnd w:id="3"/>
     </w:p>
     <w:p>
       <w:pPr>
@@ -2788,8 +2891,6 @@
         </w:rPr>
         <w:t>n stable</w:t>
       </w:r>
-      <w:bookmarkStart w:id="3" w:name="_GoBack"/>
-      <w:bookmarkEnd w:id="3"/>
     </w:p>
     <w:p>
       <w:pPr>
@@ -3494,6 +3595,7 @@
         <w:pStyle w:val="ListParagraph"/>
       </w:pPr>
       <w:r>
+        <w:lastRenderedPageBreak/>
         <w:t xml:space="preserve">               Note: in </w:t>
       </w:r>
       <w:proofErr w:type="spellStart"/>
@@ -3526,7 +3628,6 @@
         <w:pStyle w:val="ListParagraph"/>
       </w:pPr>
       <w:r>
-        <w:lastRenderedPageBreak/>
         <w:t xml:space="preserve">                          2). Add </w:t>
       </w:r>
       <w:proofErr w:type="spellStart"/>
@@ -4471,6 +4572,7 @@
         <w:pStyle w:val="ListParagraph"/>
       </w:pPr>
       <w:r>
+        <w:lastRenderedPageBreak/>
         <w:t>(3) Sign certificate using the CA:</w:t>
       </w:r>
     </w:p>
@@ -4487,1253 +4589,1256 @@
         </w:rPr>
       </w:pPr>
       <w:r>
+        <w:t xml:space="preserve">       </w:t>
+      </w:r>
+      <w:proofErr w:type="spellStart"/>
+      <w:proofErr w:type="gramStart"/>
+      <w:r>
+        <w:rPr>
+          <w:i/>
+        </w:rPr>
+        <w:t>openssl</w:t>
+      </w:r>
+      <w:proofErr w:type="spellEnd"/>
+      <w:proofErr w:type="gramEnd"/>
+      <w:r>
+        <w:rPr>
+          <w:i/>
+        </w:rPr>
+        <w:t xml:space="preserve"> x509 -</w:t>
+      </w:r>
+      <w:proofErr w:type="spellStart"/>
+      <w:r>
+        <w:rPr>
+          <w:i/>
+        </w:rPr>
+        <w:t>req</w:t>
+      </w:r>
+      <w:proofErr w:type="spellEnd"/>
+      <w:r>
+        <w:rPr>
+          <w:i/>
+        </w:rPr>
+        <w:t xml:space="preserve"> -days 9999 -in server-</w:t>
+      </w:r>
+      <w:proofErr w:type="spellStart"/>
+      <w:r>
+        <w:rPr>
+          <w:i/>
+        </w:rPr>
+        <w:t>csr.pem</w:t>
+      </w:r>
+      <w:proofErr w:type="spellEnd"/>
+      <w:r>
+        <w:rPr>
+          <w:i/>
+        </w:rPr>
+        <w:t xml:space="preserve"> -CA ca-</w:t>
+      </w:r>
+      <w:proofErr w:type="spellStart"/>
+      <w:r>
+        <w:rPr>
+          <w:i/>
+        </w:rPr>
+        <w:t>crt.pem</w:t>
+      </w:r>
+      <w:proofErr w:type="spellEnd"/>
+      <w:r>
+        <w:rPr>
+          <w:i/>
+        </w:rPr>
+        <w:t xml:space="preserve"> -</w:t>
+      </w:r>
+      <w:proofErr w:type="spellStart"/>
+      <w:r>
+        <w:rPr>
+          <w:i/>
+        </w:rPr>
+        <w:t>CAkey</w:t>
+      </w:r>
+      <w:proofErr w:type="spellEnd"/>
+      <w:r>
+        <w:rPr>
+          <w:i/>
+        </w:rPr>
+        <w:t xml:space="preserve"> ca-</w:t>
+      </w:r>
+      <w:proofErr w:type="spellStart"/>
+      <w:r>
+        <w:rPr>
+          <w:i/>
+        </w:rPr>
+        <w:t>key.pem</w:t>
+      </w:r>
+      <w:proofErr w:type="spellEnd"/>
+      <w:r>
+        <w:rPr>
+          <w:i/>
+        </w:rPr>
+        <w:t xml:space="preserve"> -</w:t>
+      </w:r>
+      <w:proofErr w:type="spellStart"/>
+      <w:r>
+        <w:rPr>
+          <w:i/>
+        </w:rPr>
+        <w:t>CAcreateserial</w:t>
+      </w:r>
+      <w:proofErr w:type="spellEnd"/>
+      <w:r>
+        <w:rPr>
+          <w:i/>
+        </w:rPr>
+        <w:t xml:space="preserve"> -out server-</w:t>
+      </w:r>
+      <w:proofErr w:type="spellStart"/>
+      <w:r>
+        <w:rPr>
+          <w:i/>
+        </w:rPr>
+        <w:t>crt.pem</w:t>
+      </w:r>
+      <w:proofErr w:type="spellEnd"/>
+    </w:p>
+    <w:p>
+      <w:pPr>
+        <w:pStyle w:val="ListParagraph"/>
+      </w:pPr>
+    </w:p>
+    <w:p>
+      <w:pPr>
+        <w:pStyle w:val="ListParagraph"/>
+      </w:pPr>
+      <w:r>
+        <w:t xml:space="preserve">    -insert CA Password</w:t>
+      </w:r>
+    </w:p>
+    <w:p>
+      <w:pPr>
+        <w:pStyle w:val="ListParagraph"/>
+      </w:pPr>
+    </w:p>
+    <w:p>
+      <w:pPr>
+        <w:pStyle w:val="ListParagraph"/>
+      </w:pPr>
+      <w:r>
+        <w:t>(4) Verify server certificate:</w:t>
+      </w:r>
+    </w:p>
+    <w:p>
+      <w:pPr>
+        <w:pStyle w:val="ListParagraph"/>
+        <w:rPr>
+          <w:i/>
+        </w:rPr>
+      </w:pPr>
+      <w:r>
+        <w:t xml:space="preserve">       </w:t>
+      </w:r>
+      <w:proofErr w:type="spellStart"/>
+      <w:proofErr w:type="gramStart"/>
+      <w:r>
+        <w:rPr>
+          <w:i/>
+        </w:rPr>
+        <w:t>openssl</w:t>
+      </w:r>
+      <w:proofErr w:type="spellEnd"/>
+      <w:proofErr w:type="gramEnd"/>
+      <w:r>
+        <w:rPr>
+          <w:i/>
+        </w:rPr>
+        <w:t xml:space="preserve"> verify -</w:t>
+      </w:r>
+      <w:proofErr w:type="spellStart"/>
+      <w:r>
+        <w:rPr>
+          <w:i/>
+        </w:rPr>
+        <w:t>CAfile</w:t>
+      </w:r>
+      <w:proofErr w:type="spellEnd"/>
+      <w:r>
+        <w:rPr>
+          <w:i/>
+        </w:rPr>
+        <w:t xml:space="preserve"> ca-</w:t>
+      </w:r>
+      <w:proofErr w:type="spellStart"/>
+      <w:r>
+        <w:rPr>
+          <w:i/>
+        </w:rPr>
+        <w:t>crt.pem</w:t>
+      </w:r>
+      <w:proofErr w:type="spellEnd"/>
+      <w:r>
+        <w:rPr>
+          <w:i/>
+        </w:rPr>
+        <w:t xml:space="preserve"> server-</w:t>
+      </w:r>
+      <w:proofErr w:type="spellStart"/>
+      <w:r>
+        <w:rPr>
+          <w:i/>
+        </w:rPr>
+        <w:t>crt.pem</w:t>
+      </w:r>
+      <w:proofErr w:type="spellEnd"/>
+    </w:p>
+    <w:p>
+      <w:pPr>
+        <w:pStyle w:val="ListParagraph"/>
+      </w:pPr>
+    </w:p>
+    <w:p>
+      <w:pPr>
+        <w:pStyle w:val="ListParagraph"/>
+      </w:pPr>
+      <w:r>
+        <w:t>(5) Client certificate</w:t>
+      </w:r>
+    </w:p>
+    <w:p>
+      <w:pPr>
+        <w:pStyle w:val="ListParagraph"/>
+      </w:pPr>
+    </w:p>
+    <w:p>
+      <w:pPr>
+        <w:pStyle w:val="ListParagraph"/>
+      </w:pPr>
+      <w:r>
+        <w:t xml:space="preserve">    -Generate Client Key:</w:t>
+      </w:r>
+    </w:p>
+    <w:p>
+      <w:pPr>
+        <w:pStyle w:val="ListParagraph"/>
+        <w:rPr>
+          <w:i/>
+        </w:rPr>
+      </w:pPr>
+      <w:r>
+        <w:t xml:space="preserve">       </w:t>
+      </w:r>
+      <w:proofErr w:type="spellStart"/>
+      <w:proofErr w:type="gramStart"/>
+      <w:r>
+        <w:rPr>
+          <w:i/>
+        </w:rPr>
+        <w:t>openssl</w:t>
+      </w:r>
+      <w:proofErr w:type="spellEnd"/>
+      <w:proofErr w:type="gramEnd"/>
+      <w:r>
+        <w:rPr>
+          <w:i/>
+        </w:rPr>
+        <w:t xml:space="preserve"> </w:t>
+      </w:r>
+      <w:proofErr w:type="spellStart"/>
+      <w:r>
+        <w:rPr>
+          <w:i/>
+        </w:rPr>
+        <w:t>genrsa</w:t>
+      </w:r>
+      <w:proofErr w:type="spellEnd"/>
+      <w:r>
+        <w:rPr>
+          <w:i/>
+        </w:rPr>
+        <w:t xml:space="preserve"> -out client1-key.pem 4096</w:t>
+      </w:r>
+    </w:p>
+    <w:p>
+      <w:pPr>
+        <w:pStyle w:val="ListParagraph"/>
+      </w:pPr>
+    </w:p>
+    <w:p>
+      <w:pPr>
+        <w:pStyle w:val="ListParagraph"/>
+      </w:pPr>
+      <w:r>
+        <w:t xml:space="preserve">    -Generate Client certificate signing request:</w:t>
+      </w:r>
+    </w:p>
+    <w:p>
+      <w:pPr>
+        <w:pStyle w:val="ListParagraph"/>
+        <w:rPr>
+          <w:i/>
+        </w:rPr>
+      </w:pPr>
+      <w:r>
+        <w:t xml:space="preserve">       </w:t>
+      </w:r>
+      <w:proofErr w:type="spellStart"/>
+      <w:proofErr w:type="gramStart"/>
+      <w:r>
+        <w:rPr>
+          <w:i/>
+        </w:rPr>
+        <w:t>openssl</w:t>
+      </w:r>
+      <w:proofErr w:type="spellEnd"/>
+      <w:proofErr w:type="gramEnd"/>
+      <w:r>
+        <w:rPr>
+          <w:i/>
+        </w:rPr>
+        <w:t xml:space="preserve"> </w:t>
+      </w:r>
+      <w:proofErr w:type="spellStart"/>
+      <w:r>
+        <w:rPr>
+          <w:i/>
+        </w:rPr>
+        <w:t>req</w:t>
+      </w:r>
+      <w:proofErr w:type="spellEnd"/>
+      <w:r>
+        <w:rPr>
+          <w:i/>
+        </w:rPr>
+        <w:t xml:space="preserve"> -new -key client1-key.pem -out client1-csr.pem</w:t>
+      </w:r>
+    </w:p>
+    <w:p>
+      <w:pPr>
+        <w:pStyle w:val="ListParagraph"/>
+      </w:pPr>
+    </w:p>
+    <w:p>
+      <w:pPr>
+        <w:pStyle w:val="ListParagraph"/>
+      </w:pPr>
+      <w:r>
+        <w:t xml:space="preserve">    -Specify client Common Name, like '</w:t>
+      </w:r>
+      <w:proofErr w:type="spellStart"/>
+      <w:r>
+        <w:t>client.localhost</w:t>
+      </w:r>
+      <w:proofErr w:type="spellEnd"/>
+      <w:r>
+        <w:t>'. Server should not verify this, since it should not do reverse-</w:t>
+      </w:r>
+      <w:proofErr w:type="spellStart"/>
+      <w:r>
+        <w:t>dns</w:t>
+      </w:r>
+      <w:proofErr w:type="spellEnd"/>
+      <w:r>
+        <w:t xml:space="preserve"> lookup.</w:t>
+      </w:r>
+    </w:p>
+    <w:p>
+      <w:pPr>
+        <w:pStyle w:val="ListParagraph"/>
+      </w:pPr>
+      <w:r>
+        <w:t xml:space="preserve">    -For this example, do not insert the challenge password.</w:t>
+      </w:r>
+    </w:p>
+    <w:p>
+      <w:pPr>
+        <w:pStyle w:val="ListParagraph"/>
+      </w:pPr>
+    </w:p>
+    <w:p>
+      <w:pPr>
+        <w:pStyle w:val="ListParagraph"/>
+      </w:pPr>
+      <w:r>
+        <w:t>(6) Sign certificate using the CA:</w:t>
+      </w:r>
+    </w:p>
+    <w:p>
+      <w:pPr>
+        <w:pStyle w:val="ListParagraph"/>
+        <w:rPr>
+          <w:i/>
+        </w:rPr>
+      </w:pPr>
+      <w:r>
+        <w:t xml:space="preserve">       </w:t>
+      </w:r>
+      <w:proofErr w:type="spellStart"/>
+      <w:proofErr w:type="gramStart"/>
+      <w:r>
+        <w:rPr>
+          <w:i/>
+        </w:rPr>
+        <w:t>openssl</w:t>
+      </w:r>
+      <w:proofErr w:type="spellEnd"/>
+      <w:proofErr w:type="gramEnd"/>
+      <w:r>
+        <w:rPr>
+          <w:i/>
+        </w:rPr>
+        <w:t xml:space="preserve"> x509 -</w:t>
+      </w:r>
+      <w:proofErr w:type="spellStart"/>
+      <w:r>
+        <w:rPr>
+          <w:i/>
+        </w:rPr>
+        <w:t>req</w:t>
+      </w:r>
+      <w:proofErr w:type="spellEnd"/>
+      <w:r>
+        <w:rPr>
+          <w:i/>
+        </w:rPr>
+        <w:t xml:space="preserve"> -days 9999 -in client1-csr.pem -CA ca-</w:t>
+      </w:r>
+      <w:proofErr w:type="spellStart"/>
+      <w:r>
+        <w:rPr>
+          <w:i/>
+        </w:rPr>
+        <w:t>crt.pem</w:t>
+      </w:r>
+      <w:proofErr w:type="spellEnd"/>
+      <w:r>
+        <w:rPr>
+          <w:i/>
+        </w:rPr>
+        <w:t xml:space="preserve"> -</w:t>
+      </w:r>
+      <w:proofErr w:type="spellStart"/>
+      <w:r>
+        <w:rPr>
+          <w:i/>
+        </w:rPr>
+        <w:t>CAkey</w:t>
+      </w:r>
+      <w:proofErr w:type="spellEnd"/>
+      <w:r>
+        <w:rPr>
+          <w:i/>
+        </w:rPr>
+        <w:t xml:space="preserve"> ca-</w:t>
+      </w:r>
+      <w:proofErr w:type="spellStart"/>
+      <w:r>
+        <w:rPr>
+          <w:i/>
+        </w:rPr>
+        <w:t>key.pem</w:t>
+      </w:r>
+      <w:proofErr w:type="spellEnd"/>
+      <w:r>
+        <w:rPr>
+          <w:i/>
+        </w:rPr>
+        <w:t xml:space="preserve"> -</w:t>
+      </w:r>
+      <w:proofErr w:type="spellStart"/>
+      <w:r>
+        <w:rPr>
+          <w:i/>
+        </w:rPr>
+        <w:t>CAcreateserial</w:t>
+      </w:r>
+      <w:proofErr w:type="spellEnd"/>
+      <w:r>
+        <w:rPr>
+          <w:i/>
+        </w:rPr>
+        <w:t xml:space="preserve"> -out client1-crt.pem</w:t>
+      </w:r>
+    </w:p>
+    <w:p>
+      <w:pPr>
+        <w:pStyle w:val="ListParagraph"/>
+      </w:pPr>
+    </w:p>
+    <w:p>
+      <w:pPr>
+        <w:pStyle w:val="ListParagraph"/>
+      </w:pPr>
+      <w:r>
+        <w:t xml:space="preserve">    -insert CA Password</w:t>
+      </w:r>
+    </w:p>
+    <w:p>
+      <w:pPr>
+        <w:pStyle w:val="ListParagraph"/>
+      </w:pPr>
+      <w:r>
+        <w:t>(7) Verify client certificate:</w:t>
+      </w:r>
+    </w:p>
+    <w:p>
+      <w:pPr>
+        <w:pStyle w:val="ListParagraph"/>
+        <w:rPr>
+          <w:i/>
+        </w:rPr>
+      </w:pPr>
+      <w:r>
+        <w:t xml:space="preserve">      </w:t>
+      </w:r>
+      <w:proofErr w:type="spellStart"/>
+      <w:proofErr w:type="gramStart"/>
+      <w:r>
+        <w:rPr>
+          <w:i/>
+        </w:rPr>
+        <w:t>openssl</w:t>
+      </w:r>
+      <w:proofErr w:type="spellEnd"/>
+      <w:proofErr w:type="gramEnd"/>
+      <w:r>
+        <w:rPr>
+          <w:i/>
+        </w:rPr>
+        <w:t xml:space="preserve"> verify -</w:t>
+      </w:r>
+      <w:proofErr w:type="spellStart"/>
+      <w:r>
+        <w:rPr>
+          <w:i/>
+        </w:rPr>
+        <w:t>CAfile</w:t>
+      </w:r>
+      <w:proofErr w:type="spellEnd"/>
+      <w:r>
+        <w:rPr>
+          <w:i/>
+        </w:rPr>
+        <w:t xml:space="preserve"> ca-</w:t>
+      </w:r>
+      <w:proofErr w:type="spellStart"/>
+      <w:r>
+        <w:rPr>
+          <w:i/>
+        </w:rPr>
+        <w:t>crt.pem</w:t>
+      </w:r>
+      <w:proofErr w:type="spellEnd"/>
+      <w:r>
+        <w:rPr>
+          <w:i/>
+        </w:rPr>
+        <w:t xml:space="preserve"> client1-crt.pem</w:t>
+      </w:r>
+    </w:p>
+    <w:p>
+      <w:pPr>
+        <w:pStyle w:val="ListParagraph"/>
+      </w:pPr>
+    </w:p>
+    <w:p>
+      <w:pPr>
+        <w:pStyle w:val="ListParagraph"/>
+      </w:pPr>
+      <w:r>
+        <w:t xml:space="preserve">(8) After generated, please copy all file start with 'ca' and 'client' into </w:t>
+      </w:r>
+      <w:r>
+        <w:rPr>
+          <w:highlight w:val="yellow"/>
+        </w:rPr>
+        <w:t>'cert_client_8216'</w:t>
+      </w:r>
+      <w:r>
+        <w:t xml:space="preserve">, and copy all file start with 'ca' and 'server' into </w:t>
+      </w:r>
+      <w:r>
+        <w:rPr>
+          <w:highlight w:val="yellow"/>
+        </w:rPr>
+        <w:t>'cert_server_8216'</w:t>
+      </w:r>
+      <w:r>
+        <w:t>.</w:t>
+      </w:r>
+    </w:p>
+    <w:p>
+      <w:pPr>
+        <w:pStyle w:val="ListParagraph"/>
+      </w:pPr>
+    </w:p>
+    <w:p>
+      <w:pPr>
+        <w:pStyle w:val="ListParagraph"/>
+        <w:rPr>
+          <w:b/>
+        </w:rPr>
+      </w:pPr>
+      <w:r>
+        <w:rPr>
+          <w:b/>
+        </w:rPr>
+        <w:t>11.3</w:t>
+      </w:r>
+      <w:r>
+        <w:rPr>
+          <w:b/>
+        </w:rPr>
+        <w:t xml:space="preserve"> </w:t>
+      </w:r>
+      <w:r>
+        <w:rPr>
+          <w:b/>
+        </w:rPr>
+        <w:t>R</w:t>
+      </w:r>
+      <w:r>
+        <w:rPr>
+          <w:b/>
+        </w:rPr>
+        <w:t xml:space="preserve">un </w:t>
+      </w:r>
+      <w:r>
+        <w:rPr>
+          <w:b/>
+        </w:rPr>
+        <w:t>from</w:t>
+      </w:r>
+      <w:r>
+        <w:rPr>
+          <w:b/>
+        </w:rPr>
+        <w:t xml:space="preserve"> HDDL side:</w:t>
+      </w:r>
+    </w:p>
+    <w:p>
+      <w:pPr>
+        <w:pStyle w:val="ListParagraph"/>
+        <w:rPr>
+          <w:i/>
+        </w:rPr>
+      </w:pPr>
+      <w:r>
+        <w:rPr>
+          <w:i/>
+        </w:rPr>
+        <w:t xml:space="preserve"># </w:t>
+      </w:r>
+      <w:proofErr w:type="gramStart"/>
+      <w:r>
+        <w:rPr>
+          <w:i/>
+        </w:rPr>
+        <w:t>cd</w:t>
+      </w:r>
+      <w:proofErr w:type="gramEnd"/>
+      <w:r>
+        <w:rPr>
+          <w:i/>
+        </w:rPr>
+        <w:t xml:space="preserve"> </w:t>
+      </w:r>
+      <w:proofErr w:type="spellStart"/>
+      <w:r>
+        <w:rPr>
+          <w:i/>
+        </w:rPr>
+        <w:t>s_framework</w:t>
+      </w:r>
+      <w:proofErr w:type="spellEnd"/>
+      <w:r>
+        <w:rPr>
+          <w:i/>
+        </w:rPr>
+        <w:t>/</w:t>
+      </w:r>
+      <w:proofErr w:type="spellStart"/>
+      <w:r>
+        <w:rPr>
+          <w:i/>
+        </w:rPr>
+        <w:t>media_service</w:t>
+      </w:r>
+      <w:proofErr w:type="spellEnd"/>
+    </w:p>
+    <w:p>
+      <w:pPr>
+        <w:pStyle w:val="ListParagraph"/>
+        <w:rPr>
+          <w:i/>
+        </w:rPr>
+      </w:pPr>
+      <w:r>
+        <w:rPr>
+          <w:i/>
+        </w:rPr>
+        <w:t>#</w:t>
+      </w:r>
+      <w:r>
+        <w:rPr>
+          <w:i/>
+        </w:rPr>
+        <w:t>./</w:t>
+      </w:r>
+      <w:r>
+        <w:rPr>
+          <w:i/>
+        </w:rPr>
+        <w:t>hddls_</w:t>
+      </w:r>
+      <w:r>
+        <w:rPr>
+          <w:i/>
+        </w:rPr>
+        <w:t>server.js</w:t>
+      </w:r>
+    </w:p>
+    <w:p>
+      <w:pPr>
+        <w:pStyle w:val="ListParagraph"/>
+      </w:pPr>
+    </w:p>
+    <w:p>
+      <w:pPr>
+        <w:pStyle w:val="ListParagraph"/>
+        <w:rPr>
+          <w:b/>
+        </w:rPr>
+      </w:pPr>
+      <w:r>
+        <w:rPr>
+          <w:b/>
+        </w:rPr>
+        <w:t xml:space="preserve">11.3 </w:t>
+      </w:r>
+      <w:r>
+        <w:rPr>
+          <w:b/>
+        </w:rPr>
+        <w:t>R</w:t>
+      </w:r>
+      <w:r>
+        <w:rPr>
+          <w:b/>
+        </w:rPr>
+        <w:t xml:space="preserve">un </w:t>
+      </w:r>
+      <w:r>
+        <w:rPr>
+          <w:b/>
+        </w:rPr>
+        <w:t>from</w:t>
+      </w:r>
+      <w:r>
+        <w:rPr>
+          <w:b/>
+        </w:rPr>
+        <w:t xml:space="preserve"> host side:</w:t>
+      </w:r>
+    </w:p>
+    <w:p>
+      <w:pPr>
+        <w:pStyle w:val="ListParagraph"/>
+        <w:rPr>
+          <w:i/>
+        </w:rPr>
+      </w:pPr>
+      <w:r>
+        <w:rPr>
+          <w:i/>
+        </w:rPr>
+        <w:t>#</w:t>
+      </w:r>
+      <w:r>
+        <w:rPr>
+          <w:i/>
+        </w:rPr>
+        <w:t xml:space="preserve"> </w:t>
+      </w:r>
+      <w:proofErr w:type="gramStart"/>
+      <w:r>
+        <w:rPr>
+          <w:i/>
+        </w:rPr>
+        <w:t>cd</w:t>
+      </w:r>
+      <w:proofErr w:type="gramEnd"/>
+      <w:r>
+        <w:rPr>
+          <w:i/>
+        </w:rPr>
+        <w:t xml:space="preserve"> </w:t>
+      </w:r>
+      <w:proofErr w:type="spellStart"/>
+      <w:r>
+        <w:rPr>
+          <w:i/>
+        </w:rPr>
+        <w:t>s_framework</w:t>
+      </w:r>
+      <w:proofErr w:type="spellEnd"/>
+      <w:r>
+        <w:rPr>
+          <w:i/>
+        </w:rPr>
+        <w:t>/</w:t>
+      </w:r>
+      <w:proofErr w:type="spellStart"/>
+      <w:r>
+        <w:rPr>
+          <w:i/>
+        </w:rPr>
+        <w:t>media_service</w:t>
+      </w:r>
+      <w:proofErr w:type="spellEnd"/>
+    </w:p>
+    <w:p>
+      <w:pPr>
+        <w:pStyle w:val="ListParagraph"/>
+        <w:rPr>
+          <w:i/>
+        </w:rPr>
+      </w:pPr>
+      <w:r>
+        <w:rPr>
+          <w:i/>
+        </w:rPr>
+        <w:t>#</w:t>
+      </w:r>
+      <w:r>
+        <w:rPr>
+          <w:i/>
+        </w:rPr>
+        <w:t>./</w:t>
+      </w:r>
+      <w:r>
+        <w:rPr>
+          <w:i/>
+        </w:rPr>
+        <w:t>receive</w:t>
+      </w:r>
+      <w:r>
+        <w:rPr>
+          <w:i/>
+        </w:rPr>
+        <w:t>r_</w:t>
+      </w:r>
+      <w:r>
+        <w:rPr>
+          <w:i/>
+        </w:rPr>
+        <w:t>client.js</w:t>
+      </w:r>
+    </w:p>
+    <w:p>
+      <w:pPr>
+        <w:pStyle w:val="ListParagraph"/>
+        <w:rPr>
+          <w:i/>
+        </w:rPr>
+      </w:pPr>
+    </w:p>
+    <w:p>
+      <w:pPr>
+        <w:pStyle w:val="ListParagraph"/>
+        <w:rPr>
+          <w:i/>
+        </w:rPr>
+      </w:pPr>
+      <w:r>
+        <w:rPr>
+          <w:i/>
+        </w:rPr>
+        <w:t xml:space="preserve"># </w:t>
+      </w:r>
+      <w:proofErr w:type="gramStart"/>
+      <w:r>
+        <w:rPr>
+          <w:i/>
+        </w:rPr>
+        <w:t>cd</w:t>
+      </w:r>
+      <w:proofErr w:type="gramEnd"/>
+      <w:r>
+        <w:rPr>
+          <w:i/>
+        </w:rPr>
+        <w:t xml:space="preserve"> </w:t>
+      </w:r>
+      <w:proofErr w:type="spellStart"/>
+      <w:r>
+        <w:rPr>
+          <w:i/>
+        </w:rPr>
+        <w:t>s_framework</w:t>
+      </w:r>
+      <w:proofErr w:type="spellEnd"/>
+      <w:r>
+        <w:rPr>
+          <w:i/>
+        </w:rPr>
+        <w:t>/</w:t>
+      </w:r>
+      <w:proofErr w:type="spellStart"/>
+      <w:r>
+        <w:rPr>
+          <w:i/>
+        </w:rPr>
+        <w:t>media_service</w:t>
+      </w:r>
+      <w:proofErr w:type="spellEnd"/>
+    </w:p>
+    <w:p>
+      <w:pPr>
+        <w:pStyle w:val="ListParagraph"/>
+        <w:rPr>
+          <w:i/>
+        </w:rPr>
+      </w:pPr>
+      <w:r>
+        <w:rPr>
+          <w:i/>
+        </w:rPr>
+        <w:t>#</w:t>
+      </w:r>
+      <w:r>
+        <w:rPr>
+          <w:i/>
+        </w:rPr>
+        <w:t>./</w:t>
+      </w:r>
+      <w:r>
+        <w:rPr>
+          <w:i/>
+        </w:rPr>
+        <w:t>controller</w:t>
+      </w:r>
+      <w:r>
+        <w:rPr>
+          <w:i/>
+        </w:rPr>
+        <w:t>_client.js</w:t>
+      </w:r>
+    </w:p>
+    <w:p>
+      <w:pPr>
+        <w:pStyle w:val="ListParagraph"/>
+        <w:rPr>
+          <w:i/>
+        </w:rPr>
+      </w:pPr>
+      <w:bookmarkStart w:id="4" w:name="OLE_LINK4"/>
+      <w:bookmarkStart w:id="5" w:name="OLE_LINK5"/>
+      <w:r>
+        <w:rPr>
+          <w:i/>
+        </w:rPr>
+        <w:t>Note:</w:t>
+      </w:r>
+    </w:p>
+    <w:p>
+      <w:pPr>
+        <w:pStyle w:val="ListParagraph"/>
+      </w:pPr>
+      <w:r>
         <w:lastRenderedPageBreak/>
-        <w:t xml:space="preserve">       </w:t>
-      </w:r>
-      <w:proofErr w:type="spellStart"/>
+        <w:t xml:space="preserve">1. </w:t>
+      </w:r>
       <w:proofErr w:type="gramStart"/>
       <w:r>
-        <w:rPr>
-          <w:i/>
-        </w:rPr>
-        <w:t>openssl</w:t>
-      </w:r>
-      <w:proofErr w:type="spellEnd"/>
+        <w:t>command</w:t>
+      </w:r>
       <w:proofErr w:type="gramEnd"/>
       <w:r>
-        <w:rPr>
-          <w:i/>
-        </w:rPr>
-        <w:t xml:space="preserve"> x509 -</w:t>
-      </w:r>
-      <w:proofErr w:type="spellStart"/>
-      <w:r>
-        <w:rPr>
-          <w:i/>
-        </w:rPr>
-        <w:t>req</w:t>
-      </w:r>
-      <w:proofErr w:type="spellEnd"/>
-      <w:r>
-        <w:rPr>
-          <w:i/>
-        </w:rPr>
-        <w:t xml:space="preserve"> -days 9999 -in server-</w:t>
-      </w:r>
-      <w:proofErr w:type="spellStart"/>
-      <w:r>
-        <w:rPr>
-          <w:i/>
-        </w:rPr>
-        <w:t>csr.pem</w:t>
-      </w:r>
-      <w:proofErr w:type="spellEnd"/>
-      <w:r>
-        <w:rPr>
-          <w:i/>
-        </w:rPr>
-        <w:t xml:space="preserve"> -CA ca-</w:t>
-      </w:r>
-      <w:proofErr w:type="spellStart"/>
-      <w:r>
-        <w:rPr>
-          <w:i/>
-        </w:rPr>
-        <w:t>crt.pem</w:t>
-      </w:r>
-      <w:proofErr w:type="spellEnd"/>
-      <w:r>
-        <w:rPr>
-          <w:i/>
-        </w:rPr>
-        <w:t xml:space="preserve"> -</w:t>
-      </w:r>
-      <w:proofErr w:type="spellStart"/>
-      <w:r>
-        <w:rPr>
-          <w:i/>
-        </w:rPr>
-        <w:t>CAkey</w:t>
-      </w:r>
-      <w:proofErr w:type="spellEnd"/>
-      <w:r>
-        <w:rPr>
-          <w:i/>
-        </w:rPr>
-        <w:t xml:space="preserve"> ca-</w:t>
-      </w:r>
-      <w:proofErr w:type="spellStart"/>
-      <w:r>
-        <w:rPr>
-          <w:i/>
-        </w:rPr>
-        <w:t>key.pem</w:t>
-      </w:r>
-      <w:proofErr w:type="spellEnd"/>
-      <w:r>
-        <w:rPr>
-          <w:i/>
-        </w:rPr>
-        <w:t xml:space="preserve"> -</w:t>
-      </w:r>
-      <w:proofErr w:type="spellStart"/>
-      <w:r>
-        <w:rPr>
-          <w:i/>
-        </w:rPr>
-        <w:t>CAcreateserial</w:t>
-      </w:r>
-      <w:proofErr w:type="spellEnd"/>
-      <w:r>
-        <w:rPr>
-          <w:i/>
-        </w:rPr>
-        <w:t xml:space="preserve"> -out server-</w:t>
-      </w:r>
-      <w:proofErr w:type="spellStart"/>
-      <w:r>
-        <w:rPr>
-          <w:i/>
-        </w:rPr>
-        <w:t>crt.pem</w:t>
-      </w:r>
-      <w:proofErr w:type="spellEnd"/>
-    </w:p>
-    <w:p>
-      <w:pPr>
-        <w:pStyle w:val="ListParagraph"/>
-      </w:pPr>
-    </w:p>
-    <w:p>
-      <w:pPr>
-        <w:pStyle w:val="ListParagraph"/>
-      </w:pPr>
-      <w:r>
-        <w:t xml:space="preserve">    -insert CA Password</w:t>
-      </w:r>
-    </w:p>
-    <w:p>
-      <w:pPr>
-        <w:pStyle w:val="ListParagraph"/>
-      </w:pPr>
-    </w:p>
-    <w:p>
-      <w:pPr>
-        <w:pStyle w:val="ListParagraph"/>
-      </w:pPr>
-      <w:r>
-        <w:t>(4) Verify server certificate:</w:t>
-      </w:r>
-    </w:p>
-    <w:p>
-      <w:pPr>
-        <w:pStyle w:val="ListParagraph"/>
-        <w:rPr>
-          <w:i/>
-        </w:rPr>
-      </w:pPr>
-      <w:r>
-        <w:t xml:space="preserve">       </w:t>
-      </w:r>
-      <w:proofErr w:type="spellStart"/>
+        <w:t xml:space="preserve"> format</w:t>
+      </w:r>
+      <w:r>
+        <w:t>:</w:t>
+      </w:r>
+    </w:p>
+    <w:p>
+      <w:pPr>
+        <w:pStyle w:val="ListParagraph"/>
+        <w:rPr>
+          <w:i/>
+          <w:highlight w:val="lightGray"/>
+        </w:rPr>
+      </w:pPr>
+      <w:r>
+        <w:rPr>
+          <w:i/>
+          <w:highlight w:val="lightGray"/>
+        </w:rPr>
+        <w:t xml:space="preserve">           </w:t>
+      </w:r>
+      <w:r>
+        <w:rPr>
+          <w:i/>
+          <w:highlight w:val="lightGray"/>
+        </w:rPr>
+        <w:t>-help                          commanders that you can use.</w:t>
+      </w:r>
+    </w:p>
+    <w:p>
+      <w:pPr>
+        <w:pStyle w:val="ListParagraph"/>
+        <w:rPr>
+          <w:i/>
+          <w:highlight w:val="lightGray"/>
+        </w:rPr>
+      </w:pPr>
+      <w:r>
+        <w:rPr>
+          <w:i/>
+          <w:highlight w:val="lightGray"/>
+        </w:rPr>
+        <w:t xml:space="preserve">           </w:t>
+      </w:r>
+      <w:r>
+        <w:rPr>
+          <w:i/>
+          <w:highlight w:val="lightGray"/>
+        </w:rPr>
+        <w:t>-c</w:t>
+      </w:r>
+      <w:r>
+        <w:rPr>
+          <w:i/>
+          <w:highlight w:val="lightGray"/>
+        </w:rPr>
+        <w:t xml:space="preserve"> &lt;</w:t>
+      </w:r>
+      <w:proofErr w:type="spellStart"/>
+      <w:r>
+        <w:rPr>
+          <w:i/>
+          <w:highlight w:val="lightGray"/>
+        </w:rPr>
+        <w:t>create.json</w:t>
+      </w:r>
+      <w:proofErr w:type="spellEnd"/>
+      <w:r>
+        <w:rPr>
+          <w:i/>
+          <w:highlight w:val="lightGray"/>
+        </w:rPr>
+        <w:t xml:space="preserve">&gt;       </w:t>
+      </w:r>
+      <w:r>
+        <w:rPr>
+          <w:i/>
+          <w:highlight w:val="lightGray"/>
+        </w:rPr>
+        <w:t xml:space="preserve">create </w:t>
+      </w:r>
+      <w:proofErr w:type="spellStart"/>
+      <w:r>
+        <w:rPr>
+          <w:i/>
+          <w:highlight w:val="lightGray"/>
+        </w:rPr>
+        <w:t>pipeslines</w:t>
+      </w:r>
+      <w:proofErr w:type="spellEnd"/>
+    </w:p>
+    <w:p>
+      <w:pPr>
+        <w:pStyle w:val="ListParagraph"/>
+        <w:rPr>
+          <w:i/>
+          <w:highlight w:val="lightGray"/>
+        </w:rPr>
+      </w:pPr>
+      <w:r>
+        <w:rPr>
+          <w:i/>
+          <w:highlight w:val="lightGray"/>
+        </w:rPr>
+        <w:t xml:space="preserve">           </w:t>
+      </w:r>
+      <w:r>
+        <w:rPr>
+          <w:i/>
+          <w:highlight w:val="lightGray"/>
+        </w:rPr>
+        <w:t>-p &lt;</w:t>
+      </w:r>
+      <w:proofErr w:type="spellStart"/>
+      <w:r>
+        <w:rPr>
+          <w:i/>
+          <w:highlight w:val="lightGray"/>
+        </w:rPr>
+        <w:t>property.json</w:t>
+      </w:r>
+      <w:proofErr w:type="spellEnd"/>
+      <w:r>
+        <w:rPr>
+          <w:i/>
+          <w:highlight w:val="lightGray"/>
+        </w:rPr>
+        <w:t>&gt; &lt;</w:t>
+      </w:r>
+      <w:proofErr w:type="spellStart"/>
+      <w:r>
+        <w:rPr>
+          <w:i/>
+          <w:highlight w:val="lightGray"/>
+        </w:rPr>
+        <w:t>pipe_id</w:t>
+      </w:r>
+      <w:proofErr w:type="spellEnd"/>
+      <w:r>
+        <w:rPr>
+          <w:i/>
+          <w:highlight w:val="lightGray"/>
+        </w:rPr>
+        <w:t xml:space="preserve">&gt;      set </w:t>
+      </w:r>
+      <w:proofErr w:type="spellStart"/>
+      <w:r>
+        <w:rPr>
+          <w:i/>
+          <w:highlight w:val="lightGray"/>
+        </w:rPr>
+        <w:t>pipeslines</w:t>
+      </w:r>
+      <w:proofErr w:type="spellEnd"/>
+      <w:r>
+        <w:rPr>
+          <w:i/>
+          <w:highlight w:val="lightGray"/>
+        </w:rPr>
+        <w:t xml:space="preserve"> property</w:t>
+      </w:r>
+    </w:p>
+    <w:p>
+      <w:pPr>
+        <w:pStyle w:val="ListParagraph"/>
+        <w:rPr>
+          <w:i/>
+          <w:highlight w:val="lightGray"/>
+        </w:rPr>
+      </w:pPr>
+      <w:r>
+        <w:rPr>
+          <w:i/>
+          <w:highlight w:val="lightGray"/>
+        </w:rPr>
+        <w:t xml:space="preserve">           </w:t>
+      </w:r>
+      <w:r>
+        <w:rPr>
+          <w:i/>
+          <w:highlight w:val="lightGray"/>
+        </w:rPr>
+        <w:t>-d &lt;</w:t>
+      </w:r>
+      <w:proofErr w:type="spellStart"/>
+      <w:r>
+        <w:rPr>
+          <w:i/>
+          <w:highlight w:val="lightGray"/>
+        </w:rPr>
+        <w:t>destroy.json</w:t>
+      </w:r>
+      <w:proofErr w:type="spellEnd"/>
       <w:proofErr w:type="gramStart"/>
       <w:r>
         <w:rPr>
           <w:i/>
-        </w:rPr>
-        <w:t>openssl</w:t>
-      </w:r>
-      <w:proofErr w:type="spellEnd"/>
+          <w:highlight w:val="lightGray"/>
+        </w:rPr>
+        <w:t>&gt;  &lt;</w:t>
+      </w:r>
+      <w:proofErr w:type="spellStart"/>
       <w:proofErr w:type="gramEnd"/>
       <w:r>
         <w:rPr>
           <w:i/>
-        </w:rPr>
-        <w:t xml:space="preserve"> verify -</w:t>
-      </w:r>
-      <w:proofErr w:type="spellStart"/>
-      <w:r>
-        <w:rPr>
-          <w:i/>
-        </w:rPr>
-        <w:t>CAfile</w:t>
-      </w:r>
-      <w:proofErr w:type="spellEnd"/>
-      <w:r>
-        <w:rPr>
-          <w:i/>
-        </w:rPr>
-        <w:t xml:space="preserve"> ca-</w:t>
-      </w:r>
-      <w:proofErr w:type="spellStart"/>
-      <w:r>
-        <w:rPr>
-          <w:i/>
-        </w:rPr>
-        <w:t>crt.pem</w:t>
-      </w:r>
-      <w:proofErr w:type="spellEnd"/>
-      <w:r>
-        <w:rPr>
-          <w:i/>
-        </w:rPr>
-        <w:t xml:space="preserve"> server-</w:t>
-      </w:r>
-      <w:proofErr w:type="spellStart"/>
-      <w:r>
-        <w:rPr>
-          <w:i/>
-        </w:rPr>
-        <w:t>crt.pem</w:t>
-      </w:r>
-      <w:proofErr w:type="spellEnd"/>
-    </w:p>
-    <w:p>
-      <w:pPr>
-        <w:pStyle w:val="ListParagraph"/>
-      </w:pPr>
-    </w:p>
-    <w:p>
-      <w:pPr>
-        <w:pStyle w:val="ListParagraph"/>
-      </w:pPr>
-      <w:r>
-        <w:t>(5) Client certificate</w:t>
-      </w:r>
-    </w:p>
-    <w:p>
-      <w:pPr>
-        <w:pStyle w:val="ListParagraph"/>
-      </w:pPr>
-    </w:p>
-    <w:p>
-      <w:pPr>
-        <w:pStyle w:val="ListParagraph"/>
-      </w:pPr>
-      <w:r>
-        <w:t xml:space="preserve">    -Generate Client Key:</w:t>
-      </w:r>
-    </w:p>
-    <w:p>
-      <w:pPr>
-        <w:pStyle w:val="ListParagraph"/>
-        <w:rPr>
-          <w:i/>
-        </w:rPr>
-      </w:pPr>
-      <w:r>
-        <w:t xml:space="preserve">       </w:t>
-      </w:r>
-      <w:proofErr w:type="spellStart"/>
-      <w:proofErr w:type="gramStart"/>
-      <w:r>
-        <w:rPr>
-          <w:i/>
-        </w:rPr>
-        <w:t>openssl</w:t>
-      </w:r>
-      <w:proofErr w:type="spellEnd"/>
-      <w:proofErr w:type="gramEnd"/>
-      <w:r>
-        <w:rPr>
-          <w:i/>
-        </w:rPr>
-        <w:t xml:space="preserve"> </w:t>
-      </w:r>
-      <w:proofErr w:type="spellStart"/>
-      <w:r>
-        <w:rPr>
-          <w:i/>
-        </w:rPr>
-        <w:t>genrsa</w:t>
-      </w:r>
-      <w:proofErr w:type="spellEnd"/>
-      <w:r>
-        <w:rPr>
-          <w:i/>
-        </w:rPr>
-        <w:t xml:space="preserve"> -out client1-key.pem 4096</w:t>
-      </w:r>
-    </w:p>
-    <w:p>
-      <w:pPr>
-        <w:pStyle w:val="ListParagraph"/>
-      </w:pPr>
-    </w:p>
-    <w:p>
-      <w:pPr>
-        <w:pStyle w:val="ListParagraph"/>
-      </w:pPr>
-      <w:r>
-        <w:t xml:space="preserve">    -Generate Client certificate signing request:</w:t>
-      </w:r>
-    </w:p>
-    <w:p>
-      <w:pPr>
-        <w:pStyle w:val="ListParagraph"/>
-        <w:rPr>
-          <w:i/>
-        </w:rPr>
-      </w:pPr>
-      <w:r>
-        <w:t xml:space="preserve">       </w:t>
-      </w:r>
-      <w:proofErr w:type="spellStart"/>
-      <w:proofErr w:type="gramStart"/>
-      <w:r>
-        <w:rPr>
-          <w:i/>
-        </w:rPr>
-        <w:t>openssl</w:t>
-      </w:r>
-      <w:proofErr w:type="spellEnd"/>
-      <w:proofErr w:type="gramEnd"/>
-      <w:r>
-        <w:rPr>
-          <w:i/>
-        </w:rPr>
-        <w:t xml:space="preserve"> </w:t>
-      </w:r>
-      <w:proofErr w:type="spellStart"/>
-      <w:r>
-        <w:rPr>
-          <w:i/>
-        </w:rPr>
-        <w:t>req</w:t>
-      </w:r>
-      <w:proofErr w:type="spellEnd"/>
-      <w:r>
-        <w:rPr>
-          <w:i/>
-        </w:rPr>
-        <w:t xml:space="preserve"> -new -key client1-key.pem -out client1-csr.pem</w:t>
-      </w:r>
-    </w:p>
-    <w:p>
-      <w:pPr>
-        <w:pStyle w:val="ListParagraph"/>
-      </w:pPr>
-    </w:p>
-    <w:p>
-      <w:pPr>
-        <w:pStyle w:val="ListParagraph"/>
-      </w:pPr>
-      <w:r>
-        <w:t xml:space="preserve">    -Specify client Common Name, like '</w:t>
-      </w:r>
-      <w:proofErr w:type="spellStart"/>
-      <w:r>
-        <w:t>client.localhost</w:t>
-      </w:r>
-      <w:proofErr w:type="spellEnd"/>
-      <w:r>
-        <w:t>'. Server should not verify this, since it should not do reverse-</w:t>
-      </w:r>
-      <w:proofErr w:type="spellStart"/>
-      <w:r>
-        <w:t>dns</w:t>
-      </w:r>
-      <w:proofErr w:type="spellEnd"/>
-      <w:r>
-        <w:t xml:space="preserve"> lookup.</w:t>
-      </w:r>
-    </w:p>
-    <w:p>
-      <w:pPr>
-        <w:pStyle w:val="ListParagraph"/>
-      </w:pPr>
-      <w:r>
-        <w:t xml:space="preserve">    -For this example, do not insert the challenge password.</w:t>
-      </w:r>
-    </w:p>
-    <w:p>
-      <w:pPr>
-        <w:pStyle w:val="ListParagraph"/>
-      </w:pPr>
-    </w:p>
-    <w:p>
-      <w:pPr>
-        <w:pStyle w:val="ListParagraph"/>
-      </w:pPr>
-      <w:r>
-        <w:t>(6) Sign certificate using the CA:</w:t>
-      </w:r>
-    </w:p>
-    <w:p>
-      <w:pPr>
-        <w:pStyle w:val="ListParagraph"/>
-        <w:rPr>
-          <w:i/>
-        </w:rPr>
-      </w:pPr>
-      <w:r>
-        <w:t xml:space="preserve">       </w:t>
-      </w:r>
-      <w:proofErr w:type="spellStart"/>
-      <w:proofErr w:type="gramStart"/>
-      <w:r>
-        <w:rPr>
-          <w:i/>
-        </w:rPr>
-        <w:t>openssl</w:t>
-      </w:r>
-      <w:proofErr w:type="spellEnd"/>
-      <w:proofErr w:type="gramEnd"/>
-      <w:r>
-        <w:rPr>
-          <w:i/>
-        </w:rPr>
-        <w:t xml:space="preserve"> x509 -</w:t>
-      </w:r>
-      <w:proofErr w:type="spellStart"/>
-      <w:r>
-        <w:rPr>
-          <w:i/>
-        </w:rPr>
-        <w:t>req</w:t>
-      </w:r>
-      <w:proofErr w:type="spellEnd"/>
-      <w:r>
-        <w:rPr>
-          <w:i/>
-        </w:rPr>
-        <w:t xml:space="preserve"> -days 9999 -in client1-csr.pem -CA ca-</w:t>
-      </w:r>
-      <w:proofErr w:type="spellStart"/>
-      <w:r>
-        <w:rPr>
-          <w:i/>
-        </w:rPr>
-        <w:t>crt.pem</w:t>
-      </w:r>
-      <w:proofErr w:type="spellEnd"/>
-      <w:r>
-        <w:rPr>
-          <w:i/>
-        </w:rPr>
-        <w:t xml:space="preserve"> -</w:t>
-      </w:r>
-      <w:proofErr w:type="spellStart"/>
-      <w:r>
-        <w:rPr>
-          <w:i/>
-        </w:rPr>
-        <w:t>CAkey</w:t>
-      </w:r>
-      <w:proofErr w:type="spellEnd"/>
-      <w:r>
-        <w:rPr>
-          <w:i/>
-        </w:rPr>
-        <w:t xml:space="preserve"> ca-</w:t>
-      </w:r>
-      <w:proofErr w:type="spellStart"/>
-      <w:r>
-        <w:rPr>
-          <w:i/>
-        </w:rPr>
-        <w:t>key.pem</w:t>
-      </w:r>
-      <w:proofErr w:type="spellEnd"/>
-      <w:r>
-        <w:rPr>
-          <w:i/>
-        </w:rPr>
-        <w:t xml:space="preserve"> -</w:t>
-      </w:r>
-      <w:proofErr w:type="spellStart"/>
-      <w:r>
-        <w:rPr>
-          <w:i/>
-        </w:rPr>
-        <w:t>CAcreateserial</w:t>
-      </w:r>
-      <w:proofErr w:type="spellEnd"/>
-      <w:r>
-        <w:rPr>
-          <w:i/>
-        </w:rPr>
-        <w:t xml:space="preserve"> -out client1-crt.pem</w:t>
-      </w:r>
-    </w:p>
-    <w:p>
-      <w:pPr>
-        <w:pStyle w:val="ListParagraph"/>
-      </w:pPr>
-    </w:p>
-    <w:p>
-      <w:pPr>
-        <w:pStyle w:val="ListParagraph"/>
-      </w:pPr>
-      <w:r>
-        <w:t xml:space="preserve">    -insert CA Password</w:t>
-      </w:r>
-    </w:p>
-    <w:p>
-      <w:pPr>
-        <w:pStyle w:val="ListParagraph"/>
-      </w:pPr>
-      <w:r>
-        <w:t>(7) Verify client certificate:</w:t>
-      </w:r>
-    </w:p>
-    <w:p>
-      <w:pPr>
-        <w:pStyle w:val="ListParagraph"/>
-        <w:rPr>
-          <w:i/>
-        </w:rPr>
-      </w:pPr>
-      <w:r>
-        <w:t xml:space="preserve">      </w:t>
-      </w:r>
-      <w:proofErr w:type="spellStart"/>
-      <w:proofErr w:type="gramStart"/>
-      <w:r>
-        <w:rPr>
-          <w:i/>
-        </w:rPr>
-        <w:t>openssl</w:t>
-      </w:r>
-      <w:proofErr w:type="spellEnd"/>
-      <w:proofErr w:type="gramEnd"/>
-      <w:r>
-        <w:rPr>
-          <w:i/>
-        </w:rPr>
-        <w:t xml:space="preserve"> verify -</w:t>
-      </w:r>
-      <w:proofErr w:type="spellStart"/>
-      <w:r>
-        <w:rPr>
-          <w:i/>
-        </w:rPr>
-        <w:t>CAfile</w:t>
-      </w:r>
-      <w:proofErr w:type="spellEnd"/>
-      <w:r>
-        <w:rPr>
-          <w:i/>
-        </w:rPr>
-        <w:t xml:space="preserve"> ca-</w:t>
-      </w:r>
-      <w:proofErr w:type="spellStart"/>
-      <w:r>
-        <w:rPr>
-          <w:i/>
-        </w:rPr>
-        <w:t>crt.pem</w:t>
-      </w:r>
-      <w:proofErr w:type="spellEnd"/>
-      <w:r>
-        <w:rPr>
-          <w:i/>
-        </w:rPr>
-        <w:t xml:space="preserve"> client1-crt.pem</w:t>
-      </w:r>
-    </w:p>
-    <w:p>
-      <w:pPr>
-        <w:pStyle w:val="ListParagraph"/>
-      </w:pPr>
-    </w:p>
-    <w:p>
-      <w:pPr>
-        <w:pStyle w:val="ListParagraph"/>
-      </w:pPr>
-      <w:r>
-        <w:t xml:space="preserve">(8) After generated, please copy all file start with 'ca' and 'client' into </w:t>
-      </w:r>
-      <w:r>
-        <w:rPr>
-          <w:highlight w:val="yellow"/>
-        </w:rPr>
-        <w:t>'cert_client_8216'</w:t>
-      </w:r>
-      <w:r>
-        <w:t xml:space="preserve">, and copy all file start with 'ca' and 'server' into </w:t>
-      </w:r>
-      <w:r>
-        <w:rPr>
-          <w:highlight w:val="yellow"/>
-        </w:rPr>
-        <w:t>'cert_server_8216'</w:t>
-      </w:r>
-      <w:r>
-        <w:t>.</w:t>
-      </w:r>
-    </w:p>
-    <w:p>
-      <w:pPr>
-        <w:pStyle w:val="ListParagraph"/>
-      </w:pPr>
-    </w:p>
-    <w:p>
-      <w:pPr>
-        <w:pStyle w:val="ListParagraph"/>
-        <w:rPr>
-          <w:b/>
-        </w:rPr>
-      </w:pPr>
-      <w:r>
-        <w:rPr>
-          <w:b/>
-        </w:rPr>
-        <w:t>11.3</w:t>
-      </w:r>
-      <w:r>
-        <w:rPr>
-          <w:b/>
-        </w:rPr>
-        <w:t xml:space="preserve"> </w:t>
-      </w:r>
-      <w:r>
-        <w:rPr>
-          <w:b/>
-        </w:rPr>
-        <w:t>R</w:t>
-      </w:r>
-      <w:r>
-        <w:rPr>
-          <w:b/>
-        </w:rPr>
-        <w:t xml:space="preserve">un </w:t>
-      </w:r>
-      <w:r>
-        <w:rPr>
-          <w:b/>
-        </w:rPr>
-        <w:t>from</w:t>
-      </w:r>
-      <w:r>
-        <w:rPr>
-          <w:b/>
-        </w:rPr>
-        <w:t xml:space="preserve"> HDDL side:</w:t>
-      </w:r>
-    </w:p>
-    <w:p>
-      <w:pPr>
-        <w:pStyle w:val="ListParagraph"/>
-        <w:rPr>
-          <w:i/>
-        </w:rPr>
-      </w:pPr>
-      <w:r>
-        <w:rPr>
-          <w:i/>
-        </w:rPr>
-        <w:t xml:space="preserve"># </w:t>
-      </w:r>
-      <w:proofErr w:type="gramStart"/>
-      <w:r>
-        <w:rPr>
-          <w:i/>
-        </w:rPr>
-        <w:t>cd</w:t>
-      </w:r>
-      <w:proofErr w:type="gramEnd"/>
-      <w:r>
-        <w:rPr>
-          <w:i/>
-        </w:rPr>
-        <w:t xml:space="preserve"> </w:t>
-      </w:r>
-      <w:proofErr w:type="spellStart"/>
-      <w:r>
-        <w:rPr>
-          <w:i/>
-        </w:rPr>
-        <w:t>s_framework</w:t>
-      </w:r>
-      <w:proofErr w:type="spellEnd"/>
-      <w:r>
-        <w:rPr>
-          <w:i/>
-        </w:rPr>
+          <w:highlight w:val="lightGray"/>
+        </w:rPr>
+        <w:t>pipe_id</w:t>
+      </w:r>
+      <w:proofErr w:type="spellEnd"/>
+      <w:r>
+        <w:rPr>
+          <w:i/>
+          <w:highlight w:val="lightGray"/>
+        </w:rPr>
+        <w:t xml:space="preserve">&gt;      destroy </w:t>
+      </w:r>
+      <w:proofErr w:type="spellStart"/>
+      <w:r>
+        <w:rPr>
+          <w:i/>
+          <w:highlight w:val="lightGray"/>
+        </w:rPr>
+        <w:t>pipeslines</w:t>
+      </w:r>
+      <w:proofErr w:type="spellEnd"/>
+    </w:p>
+    <w:p>
+      <w:pPr>
+        <w:pStyle w:val="ListParagraph"/>
+        <w:rPr>
+          <w:i/>
+        </w:rPr>
+      </w:pPr>
+      <w:r>
+        <w:rPr>
+          <w:i/>
+          <w:highlight w:val="lightGray"/>
+        </w:rPr>
+        <w:t xml:space="preserve">           </w:t>
+      </w:r>
+      <w:r>
+        <w:rPr>
+          <w:i/>
+          <w:highlight w:val="lightGray"/>
+        </w:rPr>
+        <w:t>-q                               exit client.</w:t>
+      </w:r>
+    </w:p>
+    <w:p>
+      <w:pPr>
+        <w:pStyle w:val="ListParagraph"/>
+        <w:rPr>
+          <w:i/>
+        </w:rPr>
+      </w:pPr>
+    </w:p>
+    <w:p>
+      <w:pPr>
+        <w:pStyle w:val="ListParagraph"/>
+      </w:pPr>
+      <w:r>
+        <w:t xml:space="preserve">2. </w:t>
+      </w:r>
+      <w:proofErr w:type="spellStart"/>
+      <w:r>
+        <w:t>Json</w:t>
+      </w:r>
+      <w:proofErr w:type="spellEnd"/>
+      <w:r>
+        <w:t xml:space="preserve"> file refer to: </w:t>
+      </w:r>
+      <w:proofErr w:type="spellStart"/>
+      <w:r>
+        <w:t>media_service</w:t>
+      </w:r>
+      <w:proofErr w:type="spellEnd"/>
+      <w:r>
         <w:t>/</w:t>
       </w:r>
       <w:proofErr w:type="spellStart"/>
       <w:r>
-        <w:rPr>
-          <w:i/>
-        </w:rPr>
-        <w:t>media_service</w:t>
-      </w:r>
-      <w:proofErr w:type="spellEnd"/>
-    </w:p>
-    <w:p>
-      <w:pPr>
-        <w:pStyle w:val="ListParagraph"/>
-        <w:rPr>
-          <w:i/>
-        </w:rPr>
-      </w:pPr>
-      <w:r>
-        <w:rPr>
-          <w:i/>
-        </w:rPr>
-        <w:t>#</w:t>
-      </w:r>
-      <w:r>
-        <w:rPr>
-          <w:i/>
-        </w:rPr>
-        <w:t>./</w:t>
-      </w:r>
-      <w:r>
-        <w:rPr>
-          <w:i/>
-        </w:rPr>
-        <w:t>hddls_</w:t>
-      </w:r>
-      <w:r>
-        <w:rPr>
-          <w:i/>
-        </w:rPr>
-        <w:t>server.js</w:t>
-      </w:r>
-    </w:p>
-    <w:p>
-      <w:pPr>
-        <w:pStyle w:val="ListParagraph"/>
-      </w:pPr>
-    </w:p>
-    <w:p>
-      <w:pPr>
-        <w:pStyle w:val="ListParagraph"/>
-        <w:rPr>
-          <w:b/>
-        </w:rPr>
-      </w:pPr>
-      <w:r>
-        <w:rPr>
-          <w:b/>
-        </w:rPr>
-        <w:t xml:space="preserve">11.3 </w:t>
-      </w:r>
-      <w:r>
-        <w:rPr>
-          <w:b/>
-        </w:rPr>
-        <w:t>R</w:t>
-      </w:r>
-      <w:r>
-        <w:rPr>
-          <w:b/>
-        </w:rPr>
-        <w:t xml:space="preserve">un </w:t>
-      </w:r>
-      <w:r>
-        <w:rPr>
-          <w:b/>
-        </w:rPr>
-        <w:t>from</w:t>
-      </w:r>
-      <w:r>
-        <w:rPr>
-          <w:b/>
-        </w:rPr>
-        <w:t xml:space="preserve"> host side:</w:t>
-      </w:r>
-    </w:p>
-    <w:p>
-      <w:pPr>
-        <w:pStyle w:val="ListParagraph"/>
-        <w:rPr>
-          <w:i/>
-        </w:rPr>
-      </w:pPr>
-      <w:r>
-        <w:rPr>
-          <w:i/>
-        </w:rPr>
-        <w:t>#</w:t>
-      </w:r>
-      <w:r>
-        <w:rPr>
-          <w:i/>
-        </w:rPr>
-        <w:t xml:space="preserve"> </w:t>
-      </w:r>
-      <w:proofErr w:type="gramStart"/>
-      <w:r>
-        <w:rPr>
-          <w:i/>
-        </w:rPr>
-        <w:t>cd</w:t>
-      </w:r>
-      <w:proofErr w:type="gramEnd"/>
-      <w:r>
-        <w:rPr>
-          <w:i/>
-        </w:rPr>
-        <w:t xml:space="preserve"> </w:t>
-      </w:r>
-      <w:proofErr w:type="spellStart"/>
-      <w:r>
-        <w:rPr>
-          <w:i/>
-        </w:rPr>
-        <w:t>s_framework</w:t>
-      </w:r>
-      <w:proofErr w:type="spellEnd"/>
-      <w:r>
-        <w:rPr>
-          <w:i/>
-        </w:rPr>
-        <w:t>/</w:t>
-      </w:r>
-      <w:proofErr w:type="spellStart"/>
-      <w:r>
-        <w:rPr>
-          <w:i/>
-        </w:rPr>
-        <w:t>media_service</w:t>
-      </w:r>
-      <w:proofErr w:type="spellEnd"/>
-    </w:p>
-    <w:p>
-      <w:pPr>
-        <w:pStyle w:val="ListParagraph"/>
-        <w:rPr>
-          <w:i/>
-        </w:rPr>
-      </w:pPr>
-      <w:r>
-        <w:rPr>
-          <w:i/>
-        </w:rPr>
-        <w:t>#</w:t>
-      </w:r>
-      <w:r>
-        <w:rPr>
-          <w:i/>
-        </w:rPr>
-        <w:t>./</w:t>
-      </w:r>
-      <w:r>
-        <w:rPr>
-          <w:i/>
-        </w:rPr>
-        <w:t>receive</w:t>
-      </w:r>
-      <w:r>
-        <w:rPr>
-          <w:i/>
-        </w:rPr>
-        <w:t>r_</w:t>
-      </w:r>
-      <w:r>
-        <w:rPr>
-          <w:i/>
-        </w:rPr>
-        <w:t>client.js</w:t>
-      </w:r>
-    </w:p>
-    <w:p>
-      <w:pPr>
-        <w:pStyle w:val="ListParagraph"/>
-        <w:rPr>
-          <w:i/>
-        </w:rPr>
-      </w:pPr>
-    </w:p>
-    <w:p>
-      <w:pPr>
-        <w:pStyle w:val="ListParagraph"/>
-        <w:rPr>
-          <w:i/>
-        </w:rPr>
-      </w:pPr>
-      <w:r>
-        <w:rPr>
-          <w:i/>
-        </w:rPr>
-        <w:t xml:space="preserve"># </w:t>
-      </w:r>
-      <w:proofErr w:type="gramStart"/>
-      <w:r>
-        <w:rPr>
-          <w:i/>
-        </w:rPr>
-        <w:t>cd</w:t>
-      </w:r>
-      <w:proofErr w:type="gramEnd"/>
-      <w:r>
-        <w:rPr>
-          <w:i/>
-        </w:rPr>
-        <w:t xml:space="preserve"> </w:t>
-      </w:r>
-      <w:proofErr w:type="spellStart"/>
-      <w:r>
-        <w:rPr>
-          <w:i/>
-        </w:rPr>
-        <w:t>s_framework</w:t>
-      </w:r>
-      <w:proofErr w:type="spellEnd"/>
-      <w:r>
-        <w:rPr>
-          <w:i/>
-        </w:rPr>
-        <w:t>/</w:t>
-      </w:r>
-      <w:proofErr w:type="spellStart"/>
-      <w:r>
-        <w:rPr>
-          <w:i/>
-        </w:rPr>
-        <w:t>media_service</w:t>
-      </w:r>
-      <w:proofErr w:type="spellEnd"/>
-    </w:p>
-    <w:p>
-      <w:pPr>
-        <w:pStyle w:val="ListParagraph"/>
-        <w:rPr>
-          <w:i/>
-        </w:rPr>
-      </w:pPr>
-      <w:r>
-        <w:rPr>
-          <w:i/>
-        </w:rPr>
-        <w:t>#</w:t>
-      </w:r>
-      <w:r>
-        <w:rPr>
-          <w:i/>
-        </w:rPr>
-        <w:t>./</w:t>
-      </w:r>
-      <w:r>
-        <w:rPr>
-          <w:i/>
-        </w:rPr>
-        <w:t>controller</w:t>
-      </w:r>
-      <w:r>
-        <w:rPr>
-          <w:i/>
-        </w:rPr>
-        <w:t>_client.js</w:t>
-      </w:r>
-    </w:p>
-    <w:p>
-      <w:pPr>
-        <w:pStyle w:val="ListParagraph"/>
-        <w:rPr>
-          <w:i/>
-        </w:rPr>
-      </w:pPr>
-      <w:r>
-        <w:rPr>
-          <w:i/>
-        </w:rPr>
-        <w:t>Note:</w:t>
-      </w:r>
-    </w:p>
-    <w:p>
-      <w:pPr>
-        <w:pStyle w:val="ListParagraph"/>
-      </w:pPr>
-      <w:r>
-        <w:t xml:space="preserve">1. </w:t>
-      </w:r>
-      <w:proofErr w:type="gramStart"/>
-      <w:r>
-        <w:t>command</w:t>
-      </w:r>
-      <w:proofErr w:type="gramEnd"/>
-      <w:r>
-        <w:t xml:space="preserve"> format</w:t>
-      </w:r>
-      <w:r>
-        <w:t>:</w:t>
-      </w:r>
-    </w:p>
-    <w:p>
-      <w:pPr>
-        <w:pStyle w:val="ListParagraph"/>
-        <w:rPr>
-          <w:i/>
-          <w:highlight w:val="lightGray"/>
-        </w:rPr>
-      </w:pPr>
-      <w:r>
-        <w:rPr>
-          <w:i/>
-          <w:highlight w:val="lightGray"/>
-        </w:rPr>
-        <w:t xml:space="preserve">           </w:t>
-      </w:r>
-      <w:r>
-        <w:rPr>
-          <w:i/>
-          <w:highlight w:val="lightGray"/>
-        </w:rPr>
-        <w:t>-help                          commanders that you can use.</w:t>
-      </w:r>
-    </w:p>
-    <w:p>
-      <w:pPr>
-        <w:pStyle w:val="ListParagraph"/>
-        <w:rPr>
-          <w:i/>
-          <w:highlight w:val="lightGray"/>
-        </w:rPr>
-      </w:pPr>
-      <w:r>
-        <w:rPr>
-          <w:i/>
-          <w:highlight w:val="lightGray"/>
-        </w:rPr>
-        <w:lastRenderedPageBreak/>
-        <w:t xml:space="preserve">           </w:t>
-      </w:r>
-      <w:r>
-        <w:rPr>
-          <w:i/>
-          <w:highlight w:val="lightGray"/>
-        </w:rPr>
-        <w:t>-c</w:t>
-      </w:r>
-      <w:r>
-        <w:rPr>
-          <w:i/>
-          <w:highlight w:val="lightGray"/>
-        </w:rPr>
-        <w:t xml:space="preserve"> &lt;</w:t>
-      </w:r>
-      <w:proofErr w:type="spellStart"/>
-      <w:r>
-        <w:rPr>
-          <w:i/>
-          <w:highlight w:val="lightGray"/>
-        </w:rPr>
-        <w:t>create.json</w:t>
-      </w:r>
-      <w:proofErr w:type="spellEnd"/>
-      <w:r>
-        <w:rPr>
-          <w:i/>
-          <w:highlight w:val="lightGray"/>
-        </w:rPr>
-        <w:t xml:space="preserve">&gt;       </w:t>
-      </w:r>
-      <w:r>
-        <w:rPr>
-          <w:i/>
-          <w:highlight w:val="lightGray"/>
-        </w:rPr>
-        <w:t xml:space="preserve">create </w:t>
-      </w:r>
-      <w:proofErr w:type="spellStart"/>
-      <w:r>
-        <w:rPr>
-          <w:i/>
-          <w:highlight w:val="lightGray"/>
-        </w:rPr>
-        <w:t>pipeslines</w:t>
-      </w:r>
-      <w:proofErr w:type="spellEnd"/>
-    </w:p>
-    <w:p>
-      <w:pPr>
-        <w:pStyle w:val="ListParagraph"/>
-        <w:rPr>
-          <w:i/>
-          <w:highlight w:val="lightGray"/>
-        </w:rPr>
-      </w:pPr>
-      <w:r>
-        <w:rPr>
-          <w:i/>
-          <w:highlight w:val="lightGray"/>
-        </w:rPr>
-        <w:t xml:space="preserve">           </w:t>
-      </w:r>
-      <w:r>
-        <w:rPr>
-          <w:i/>
-          <w:highlight w:val="lightGray"/>
-        </w:rPr>
-        <w:t>-p &lt;</w:t>
-      </w:r>
-      <w:proofErr w:type="spellStart"/>
-      <w:r>
-        <w:rPr>
-          <w:i/>
-          <w:highlight w:val="lightGray"/>
-        </w:rPr>
-        <w:t>property.json</w:t>
-      </w:r>
-      <w:proofErr w:type="spellEnd"/>
-      <w:r>
-        <w:rPr>
-          <w:i/>
-          <w:highlight w:val="lightGray"/>
-        </w:rPr>
-        <w:t>&gt; &lt;</w:t>
-      </w:r>
-      <w:proofErr w:type="spellStart"/>
-      <w:r>
-        <w:rPr>
-          <w:i/>
-          <w:highlight w:val="lightGray"/>
-        </w:rPr>
-        <w:t>pipe_id</w:t>
-      </w:r>
-      <w:proofErr w:type="spellEnd"/>
-      <w:r>
-        <w:rPr>
-          <w:i/>
-          <w:highlight w:val="lightGray"/>
-        </w:rPr>
-        <w:t xml:space="preserve">&gt;      set </w:t>
-      </w:r>
-      <w:proofErr w:type="spellStart"/>
-      <w:r>
-        <w:rPr>
-          <w:i/>
-          <w:highlight w:val="lightGray"/>
-        </w:rPr>
-        <w:t>pipeslines</w:t>
-      </w:r>
-      <w:proofErr w:type="spellEnd"/>
-      <w:r>
-        <w:rPr>
-          <w:i/>
-          <w:highlight w:val="lightGray"/>
-        </w:rPr>
-        <w:t xml:space="preserve"> property</w:t>
-      </w:r>
-    </w:p>
-    <w:p>
-      <w:pPr>
-        <w:pStyle w:val="ListParagraph"/>
-        <w:rPr>
-          <w:i/>
-          <w:highlight w:val="lightGray"/>
-        </w:rPr>
-      </w:pPr>
-      <w:r>
-        <w:rPr>
-          <w:i/>
-          <w:highlight w:val="lightGray"/>
-        </w:rPr>
-        <w:t xml:space="preserve">           </w:t>
-      </w:r>
-      <w:r>
-        <w:rPr>
-          <w:i/>
-          <w:highlight w:val="lightGray"/>
-        </w:rPr>
-        <w:t>-d &lt;</w:t>
-      </w:r>
-      <w:proofErr w:type="spellStart"/>
-      <w:r>
-        <w:rPr>
-          <w:i/>
-          <w:highlight w:val="lightGray"/>
-        </w:rPr>
-        <w:t>destroy.json</w:t>
-      </w:r>
-      <w:proofErr w:type="spellEnd"/>
-      <w:proofErr w:type="gramStart"/>
-      <w:r>
-        <w:rPr>
-          <w:i/>
-          <w:highlight w:val="lightGray"/>
-        </w:rPr>
-        <w:t>&gt;  &lt;</w:t>
-      </w:r>
-      <w:proofErr w:type="spellStart"/>
-      <w:proofErr w:type="gramEnd"/>
-      <w:r>
-        <w:rPr>
-          <w:i/>
-          <w:highlight w:val="lightGray"/>
-        </w:rPr>
-        <w:t>pipe_id</w:t>
-      </w:r>
-      <w:proofErr w:type="spellEnd"/>
-      <w:r>
-        <w:rPr>
-          <w:i/>
-          <w:highlight w:val="lightGray"/>
-        </w:rPr>
-        <w:t xml:space="preserve">&gt;      destroy </w:t>
-      </w:r>
-      <w:proofErr w:type="spellStart"/>
-      <w:r>
-        <w:rPr>
-          <w:i/>
-          <w:highlight w:val="lightGray"/>
-        </w:rPr>
-        <w:t>pipeslines</w:t>
-      </w:r>
-      <w:proofErr w:type="spellEnd"/>
-    </w:p>
-    <w:p>
-      <w:pPr>
-        <w:pStyle w:val="ListParagraph"/>
-        <w:rPr>
-          <w:i/>
-        </w:rPr>
-      </w:pPr>
-      <w:r>
-        <w:rPr>
-          <w:i/>
-          <w:highlight w:val="lightGray"/>
-        </w:rPr>
-        <w:t xml:space="preserve">           </w:t>
-      </w:r>
-      <w:r>
-        <w:rPr>
-          <w:i/>
-          <w:highlight w:val="lightGray"/>
-        </w:rPr>
-        <w:t>-q                               exit client.</w:t>
-      </w:r>
-    </w:p>
-    <w:p>
-      <w:pPr>
-        <w:pStyle w:val="ListParagraph"/>
-        <w:rPr>
-          <w:i/>
-        </w:rPr>
-      </w:pPr>
-    </w:p>
-    <w:p>
-      <w:pPr>
-        <w:pStyle w:val="ListParagraph"/>
-      </w:pPr>
-      <w:r>
-        <w:t xml:space="preserve">2. </w:t>
-      </w:r>
-      <w:proofErr w:type="spellStart"/>
-      <w:r>
-        <w:t>Json</w:t>
-      </w:r>
-      <w:proofErr w:type="spellEnd"/>
-      <w:r>
-        <w:t xml:space="preserve"> file refer to: </w:t>
-      </w:r>
-      <w:proofErr w:type="spellStart"/>
-      <w:r>
-        <w:t>media_service</w:t>
-      </w:r>
-      <w:proofErr w:type="spellEnd"/>
-      <w:r>
-        <w:t>/</w:t>
-      </w:r>
-      <w:proofErr w:type="spellStart"/>
-      <w:r>
         <w:t>json_file</w:t>
       </w:r>
+      <w:bookmarkEnd w:id="4"/>
+      <w:bookmarkEnd w:id="5"/>
       <w:proofErr w:type="spellEnd"/>
       <w:r>
         <w:br w:type="page"/>

</xml_diff>

<commit_message>
(gst_plugin) rename kernel dir to be HDDLS_CVDL_KERNEL_PATH
1. rename kernel directory from CVDL_KERNEL_PATH to HDDLS_CVDL_KERNEL_PATH
2. update document

Change-Id: I8e7daee7819a87dd274a12228e45663de0356f79
Signed-off-by: Li, River <river.li@intel.com>
</commit_message>
<xml_diff>
--- a/HDDL-S_installation_guide.docx
+++ b/HDDL-S_installation_guide.docx
@@ -2325,6 +2325,8 @@
         </w:rPr>
         <w:t>#</w:t>
       </w:r>
+      <w:bookmarkStart w:id="3" w:name="OLE_LINK7"/>
+      <w:bookmarkStart w:id="4" w:name="OLE_LINK8"/>
       <w:proofErr w:type="spellStart"/>
       <w:r>
         <w:rPr>
@@ -2407,6 +2409,8 @@
         </w:rPr>
         <w:t>-dev</w:t>
       </w:r>
+      <w:bookmarkEnd w:id="3"/>
+      <w:bookmarkEnd w:id="4"/>
     </w:p>
     <w:p>
       <w:pPr>
@@ -2480,8 +2484,6 @@
         <w:pStyle w:val="ListParagraph"/>
         <w:ind w:left="1080"/>
       </w:pPr>
-      <w:bookmarkStart w:id="3" w:name="_GoBack"/>
-      <w:bookmarkEnd w:id="3"/>
     </w:p>
     <w:p>
       <w:pPr>
@@ -3115,6 +3117,59 @@
         </w:rPr>
         <w:t>path.txt</w:t>
       </w:r>
+    </w:p>
+    <w:p>
+      <w:pPr>
+        <w:rPr>
+          <w:i/>
+          <w:iCs/>
+        </w:rPr>
+      </w:pPr>
+      <w:r>
+        <w:rPr>
+          <w:i/>
+          <w:iCs/>
+        </w:rPr>
+        <w:t xml:space="preserve">             </w:t>
+      </w:r>
+      <w:r>
+        <w:rPr>
+          <w:i/>
+          <w:iCs/>
+        </w:rPr>
+        <w:t xml:space="preserve"> </w:t>
+      </w:r>
+      <w:r>
+        <w:rPr>
+          <w:i/>
+          <w:iCs/>
+        </w:rPr>
+        <w:t>#echo &lt;</w:t>
+      </w:r>
+      <w:proofErr w:type="spellStart"/>
+      <w:r>
+        <w:rPr>
+          <w:i/>
+          <w:iCs/>
+        </w:rPr>
+        <w:t>server_host_name</w:t>
+      </w:r>
+      <w:proofErr w:type="spellEnd"/>
+      <w:r>
+        <w:rPr>
+          <w:i/>
+          <w:iCs/>
+        </w:rPr>
+        <w:t>&gt; hostname.txt</w:t>
+      </w:r>
+    </w:p>
+    <w:p>
+      <w:pPr>
+        <w:pStyle w:val="ListParagraph"/>
+        <w:rPr>
+          <w:i/>
+        </w:rPr>
+      </w:pPr>
     </w:p>
     <w:p>
       <w:pPr>
@@ -3473,6 +3528,7 @@
         <w:rPr>
           <w:i/>
         </w:rPr>
+        <w:lastRenderedPageBreak/>
         <w:t>#cd example</w:t>
       </w:r>
     </w:p>
@@ -3595,7 +3651,6 @@
         <w:pStyle w:val="ListParagraph"/>
       </w:pPr>
       <w:r>
-        <w:lastRenderedPageBreak/>
         <w:t xml:space="preserve">               Note: in </w:t>
       </w:r>
       <w:proofErr w:type="spellStart"/>
@@ -4000,59 +4055,59 @@
           <w:szCs w:val="16"/>
         </w:rPr>
       </w:pPr>
-      <w:proofErr w:type="gramStart"/>
       <w:r>
         <w:rPr>
           <w:i/>
           <w:sz w:val="16"/>
           <w:szCs w:val="16"/>
         </w:rPr>
-        <w:t>export</w:t>
-      </w:r>
-      <w:proofErr w:type="gramEnd"/>
+        <w:t xml:space="preserve">export </w:t>
+      </w:r>
       <w:r>
         <w:rPr>
           <w:i/>
           <w:sz w:val="16"/>
           <w:szCs w:val="16"/>
         </w:rPr>
-        <w:t xml:space="preserve"> CVDL_KERNEL_DIR=/</w:t>
-      </w:r>
-      <w:proofErr w:type="spellStart"/>
+        <w:t>HDDLS_CVDL_KERNEL_PATH</w:t>
+      </w:r>
+      <w:bookmarkStart w:id="5" w:name="_GoBack"/>
+      <w:bookmarkEnd w:id="5"/>
       <w:r>
         <w:rPr>
           <w:i/>
           <w:sz w:val="16"/>
           <w:szCs w:val="16"/>
         </w:rPr>
-        <w:t>usr</w:t>
-      </w:r>
-      <w:proofErr w:type="spellEnd"/>
-      <w:r>
+        <w:t>=/usr/lib/x86_64-linux-gnu/libgstcvdl/kernels</w:t>
+      </w:r>
+    </w:p>
+    <w:p>
+      <w:pPr>
+        <w:pStyle w:val="ListParagraph"/>
         <w:rPr>
           <w:i/>
           <w:sz w:val="16"/>
           <w:szCs w:val="16"/>
         </w:rPr>
-        <w:t>/lib/x86_64-linux-gnu/</w:t>
-      </w:r>
-      <w:proofErr w:type="spellStart"/>
+      </w:pPr>
+      <w:proofErr w:type="gramStart"/>
       <w:r>
         <w:rPr>
           <w:i/>
           <w:sz w:val="16"/>
           <w:szCs w:val="16"/>
         </w:rPr>
-        <w:t>libgstcvdl</w:t>
-      </w:r>
-      <w:proofErr w:type="spellEnd"/>
+        <w:t>export</w:t>
+      </w:r>
+      <w:proofErr w:type="gramEnd"/>
       <w:r>
         <w:rPr>
           <w:i/>
           <w:sz w:val="16"/>
           <w:szCs w:val="16"/>
         </w:rPr>
-        <w:t>/kernels</w:t>
+        <w:t xml:space="preserve"> HDDLS_CVDL_MODEL_PATH=/usr/lib/x86_64-linux-gnu/libgstcvdl/models</w:t>
       </w:r>
     </w:p>
     <w:p>
@@ -4080,183 +4135,954 @@
           <w:sz w:val="16"/>
           <w:szCs w:val="16"/>
         </w:rPr>
-        <w:t xml:space="preserve"> CVDL_CLASSIFICATION_MODEL_FULL_PATH=/usr/lib/x86_64-linux-gnu/libgstcvdl/models/vehicle_classify/carmodel_fine_tune_1062_bn_iter_370000.xml</w:t>
-      </w:r>
-    </w:p>
-    <w:p>
-      <w:pPr>
-        <w:pStyle w:val="ListParagraph"/>
+        <w:t xml:space="preserve"> PATH=$PATH:/opt/intel/</w:t>
+      </w:r>
+      <w:proofErr w:type="spellStart"/>
+      <w:r>
         <w:rPr>
           <w:i/>
           <w:sz w:val="16"/>
           <w:szCs w:val="16"/>
         </w:rPr>
-      </w:pPr>
-      <w:proofErr w:type="gramStart"/>
+        <w:t>mediasdk</w:t>
+      </w:r>
+      <w:proofErr w:type="spellEnd"/>
       <w:r>
         <w:rPr>
           <w:i/>
           <w:sz w:val="16"/>
           <w:szCs w:val="16"/>
         </w:rPr>
-        <w:t>export</w:t>
-      </w:r>
+        <w:t>/bin/</w:t>
+      </w:r>
+    </w:p>
+    <w:p>
+      <w:pPr>
+        <w:pStyle w:val="ListParagraph"/>
+      </w:pPr>
+      <w:r>
+        <w:t>---------------------------------------------------------------------------------------------</w:t>
+      </w:r>
+    </w:p>
+    <w:p>
+      <w:pPr>
+        <w:pStyle w:val="ListParagraph"/>
+      </w:pPr>
+    </w:p>
+    <w:p>
+      <w:pPr>
+        <w:pStyle w:val="ListParagraph"/>
+      </w:pPr>
+      <w:r>
+        <w:t>Run .</w:t>
+      </w:r>
+      <w:proofErr w:type="spellStart"/>
+      <w:r>
+        <w:t>bashrc</w:t>
+      </w:r>
+      <w:proofErr w:type="spellEnd"/>
+    </w:p>
+    <w:p>
+      <w:pPr>
+        <w:pStyle w:val="ListParagraph"/>
+        <w:rPr>
+          <w:i/>
+        </w:rPr>
+      </w:pPr>
+      <w:r>
+        <w:rPr>
+          <w:i/>
+        </w:rPr>
+        <w:t>#source ~/.</w:t>
+      </w:r>
+      <w:proofErr w:type="spellStart"/>
+      <w:r>
+        <w:rPr>
+          <w:i/>
+        </w:rPr>
+        <w:t>bashrc</w:t>
+      </w:r>
+      <w:proofErr w:type="spellEnd"/>
+    </w:p>
+    <w:p>
+      <w:pPr>
+        <w:pStyle w:val="ListParagraph"/>
+      </w:pPr>
+    </w:p>
+    <w:p>
+      <w:pPr>
+        <w:pStyle w:val="ListParagraph"/>
+        <w:rPr>
+          <w:b/>
+        </w:rPr>
+      </w:pPr>
+      <w:r>
+        <w:rPr>
+          <w:b/>
+        </w:rPr>
+        <w:t xml:space="preserve">11.2 Generate </w:t>
+      </w:r>
+      <w:r>
+        <w:rPr>
+          <w:b/>
+        </w:rPr>
+        <w:t>certificate</w:t>
+      </w:r>
+    </w:p>
+    <w:p>
+      <w:pPr>
+        <w:pStyle w:val="ListParagraph"/>
+      </w:pPr>
+      <w:r>
+        <w:t xml:space="preserve">    Please generate all these certificates in one pc!!!</w:t>
+      </w:r>
+    </w:p>
+    <w:p>
+      <w:pPr>
+        <w:pStyle w:val="ListParagraph"/>
+      </w:pPr>
+    </w:p>
+    <w:p>
+      <w:pPr>
+        <w:pStyle w:val="ListParagraph"/>
+      </w:pPr>
+      <w:r>
+        <w:t>(1) Prepare certificates</w:t>
+      </w:r>
+    </w:p>
+    <w:p>
+      <w:pPr>
+        <w:pStyle w:val="ListParagraph"/>
+      </w:pPr>
+      <w:r>
+        <w:t xml:space="preserve">    -Generate a Certificate Authority:</w:t>
+      </w:r>
+    </w:p>
+    <w:p>
+      <w:pPr>
+        <w:pStyle w:val="ListParagraph"/>
+        <w:rPr>
+          <w:i/>
+        </w:rPr>
+      </w:pPr>
+      <w:r>
+        <w:t xml:space="preserve">      </w:t>
+      </w:r>
+      <w:proofErr w:type="spellStart"/>
+      <w:proofErr w:type="gramStart"/>
+      <w:r>
+        <w:rPr>
+          <w:i/>
+        </w:rPr>
+        <w:t>openssl</w:t>
+      </w:r>
+      <w:proofErr w:type="spellEnd"/>
       <w:proofErr w:type="gramEnd"/>
       <w:r>
         <w:rPr>
           <w:i/>
-          <w:sz w:val="16"/>
-          <w:szCs w:val="16"/>
-        </w:rPr>
-        <w:t xml:space="preserve"> CVDL_DETECTION_MODEL_FULL_PATH=/usr/lib/x86_64-linux-gnu/libgstcvdl/models/vehicle_detect/yolov1-tiny.xml</w:t>
-      </w:r>
-    </w:p>
-    <w:p>
-      <w:pPr>
-        <w:pStyle w:val="ListParagraph"/>
-        <w:rPr>
-          <w:i/>
-          <w:sz w:val="16"/>
-          <w:szCs w:val="16"/>
-        </w:rPr>
-      </w:pPr>
+        </w:rPr>
+        <w:t xml:space="preserve"> </w:t>
+      </w:r>
+      <w:proofErr w:type="spellStart"/>
+      <w:r>
+        <w:rPr>
+          <w:i/>
+        </w:rPr>
+        <w:t>req</w:t>
+      </w:r>
+      <w:proofErr w:type="spellEnd"/>
+      <w:r>
+        <w:rPr>
+          <w:i/>
+        </w:rPr>
+        <w:t xml:space="preserve"> -new -x509 -days 9999 -</w:t>
+      </w:r>
+      <w:proofErr w:type="spellStart"/>
+      <w:r>
+        <w:rPr>
+          <w:i/>
+        </w:rPr>
+        <w:t>keyout</w:t>
+      </w:r>
+      <w:proofErr w:type="spellEnd"/>
+      <w:r>
+        <w:rPr>
+          <w:i/>
+        </w:rPr>
+        <w:t xml:space="preserve"> ca-</w:t>
+      </w:r>
+      <w:proofErr w:type="spellStart"/>
+      <w:r>
+        <w:rPr>
+          <w:i/>
+        </w:rPr>
+        <w:t>key.pem</w:t>
+      </w:r>
+      <w:proofErr w:type="spellEnd"/>
+      <w:r>
+        <w:rPr>
+          <w:i/>
+        </w:rPr>
+        <w:t xml:space="preserve"> -out ca-</w:t>
+      </w:r>
+      <w:proofErr w:type="spellStart"/>
+      <w:r>
+        <w:rPr>
+          <w:i/>
+        </w:rPr>
+        <w:t>crt.pem</w:t>
+      </w:r>
+      <w:proofErr w:type="spellEnd"/>
+    </w:p>
+    <w:p>
+      <w:pPr>
+        <w:pStyle w:val="ListParagraph"/>
+      </w:pPr>
+    </w:p>
+    <w:p>
+      <w:pPr>
+        <w:pStyle w:val="ListParagraph"/>
+      </w:pPr>
+      <w:r>
+        <w:t xml:space="preserve">    -Insert a CA Password and remember it</w:t>
+      </w:r>
+    </w:p>
+    <w:p>
+      <w:pPr>
+        <w:pStyle w:val="ListParagraph"/>
+      </w:pPr>
+      <w:r>
+        <w:t xml:space="preserve">    -Specify a CA Common Name, like '</w:t>
+      </w:r>
+      <w:proofErr w:type="spellStart"/>
+      <w:r>
+        <w:t>root.localhost</w:t>
+      </w:r>
+      <w:proofErr w:type="spellEnd"/>
+      <w:r>
+        <w:t>' or '</w:t>
+      </w:r>
+      <w:proofErr w:type="spellStart"/>
+      <w:r>
+        <w:t>ca.localhost</w:t>
+      </w:r>
+      <w:proofErr w:type="spellEnd"/>
+      <w:r>
+        <w:t>'. This MUST be different from both server and client CN.</w:t>
+      </w:r>
+    </w:p>
+    <w:p>
+      <w:pPr>
+        <w:pStyle w:val="ListParagraph"/>
+      </w:pPr>
+    </w:p>
+    <w:p>
+      <w:pPr>
+        <w:pStyle w:val="ListParagraph"/>
+      </w:pPr>
+      <w:r>
+        <w:t>(2) Server certificate</w:t>
+      </w:r>
+    </w:p>
+    <w:p>
+      <w:pPr>
+        <w:pStyle w:val="ListParagraph"/>
+      </w:pPr>
+      <w:r>
+        <w:t xml:space="preserve">    -Generate Server Key:</w:t>
+      </w:r>
+    </w:p>
+    <w:p>
+      <w:pPr>
+        <w:pStyle w:val="ListParagraph"/>
+        <w:rPr>
+          <w:i/>
+        </w:rPr>
+      </w:pPr>
+      <w:r>
+        <w:t xml:space="preserve">       </w:t>
+      </w:r>
+      <w:proofErr w:type="spellStart"/>
       <w:proofErr w:type="gramStart"/>
       <w:r>
         <w:rPr>
           <w:i/>
-          <w:sz w:val="16"/>
-          <w:szCs w:val="16"/>
-        </w:rPr>
-        <w:t>export</w:t>
-      </w:r>
+        </w:rPr>
+        <w:t>openssl</w:t>
+      </w:r>
+      <w:proofErr w:type="spellEnd"/>
       <w:proofErr w:type="gramEnd"/>
       <w:r>
         <w:rPr>
           <w:i/>
-          <w:sz w:val="16"/>
-          <w:szCs w:val="16"/>
-        </w:rPr>
-        <w:t xml:space="preserve"> PATH=$PATH:/opt/intel/</w:t>
-      </w:r>
-      <w:proofErr w:type="spellStart"/>
-      <w:r>
-        <w:rPr>
-          <w:i/>
-          <w:sz w:val="16"/>
-          <w:szCs w:val="16"/>
-        </w:rPr>
-        <w:t>mediasdk</w:t>
-      </w:r>
-      <w:proofErr w:type="spellEnd"/>
-      <w:r>
-        <w:rPr>
-          <w:i/>
-          <w:sz w:val="16"/>
-          <w:szCs w:val="16"/>
-        </w:rPr>
-        <w:t>/bin/</w:t>
-      </w:r>
-    </w:p>
-    <w:p>
-      <w:pPr>
-        <w:pStyle w:val="ListParagraph"/>
-      </w:pPr>
-      <w:r>
-        <w:t>---------------------------------------------------------------------------------------------</w:t>
-      </w:r>
-    </w:p>
-    <w:p>
-      <w:pPr>
-        <w:pStyle w:val="ListParagraph"/>
-      </w:pPr>
-    </w:p>
-    <w:p>
-      <w:pPr>
-        <w:pStyle w:val="ListParagraph"/>
-      </w:pPr>
-      <w:r>
-        <w:t>Run .</w:t>
-      </w:r>
-      <w:proofErr w:type="spellStart"/>
-      <w:r>
-        <w:t>bashrc</w:t>
-      </w:r>
-      <w:proofErr w:type="spellEnd"/>
-    </w:p>
-    <w:p>
-      <w:pPr>
-        <w:pStyle w:val="ListParagraph"/>
-        <w:rPr>
-          <w:i/>
-        </w:rPr>
-      </w:pPr>
-      <w:r>
-        <w:rPr>
-          <w:i/>
-        </w:rPr>
-        <w:t>#source ~/.</w:t>
-      </w:r>
-      <w:proofErr w:type="spellStart"/>
-      <w:r>
-        <w:rPr>
-          <w:i/>
-        </w:rPr>
-        <w:t>bashrc</w:t>
-      </w:r>
-      <w:proofErr w:type="spellEnd"/>
-    </w:p>
-    <w:p>
-      <w:pPr>
-        <w:pStyle w:val="ListParagraph"/>
-      </w:pPr>
-    </w:p>
-    <w:p>
-      <w:pPr>
-        <w:pStyle w:val="ListParagraph"/>
-        <w:rPr>
-          <w:b/>
-        </w:rPr>
-      </w:pPr>
-      <w:r>
-        <w:rPr>
-          <w:b/>
-        </w:rPr>
-        <w:t xml:space="preserve">11.2 Generate </w:t>
-      </w:r>
-      <w:r>
-        <w:rPr>
-          <w:b/>
-        </w:rPr>
+        </w:rPr>
+        <w:t xml:space="preserve"> </w:t>
+      </w:r>
+      <w:proofErr w:type="spellStart"/>
+      <w:r>
+        <w:rPr>
+          <w:i/>
+        </w:rPr>
+        <w:t>genrsa</w:t>
+      </w:r>
+      <w:proofErr w:type="spellEnd"/>
+      <w:r>
+        <w:rPr>
+          <w:i/>
+        </w:rPr>
+        <w:t xml:space="preserve"> -out server-</w:t>
+      </w:r>
+      <w:proofErr w:type="spellStart"/>
+      <w:r>
+        <w:rPr>
+          <w:i/>
+        </w:rPr>
+        <w:t>key.pem</w:t>
+      </w:r>
+      <w:proofErr w:type="spellEnd"/>
+      <w:r>
+        <w:rPr>
+          <w:i/>
+        </w:rPr>
+        <w:t xml:space="preserve"> 4096</w:t>
+      </w:r>
+    </w:p>
+    <w:p>
+      <w:pPr>
+        <w:pStyle w:val="ListParagraph"/>
+      </w:pPr>
+    </w:p>
+    <w:p>
+      <w:pPr>
+        <w:pStyle w:val="ListParagraph"/>
+      </w:pPr>
+      <w:r>
+        <w:t xml:space="preserve">    -Generate Server certificate signing request:</w:t>
+      </w:r>
+    </w:p>
+    <w:p>
+      <w:pPr>
+        <w:pStyle w:val="ListParagraph"/>
+        <w:rPr>
+          <w:i/>
+        </w:rPr>
+      </w:pPr>
+      <w:r>
+        <w:t xml:space="preserve">       </w:t>
+      </w:r>
+      <w:proofErr w:type="spellStart"/>
+      <w:proofErr w:type="gramStart"/>
+      <w:r>
+        <w:rPr>
+          <w:i/>
+        </w:rPr>
+        <w:t>openssl</w:t>
+      </w:r>
+      <w:proofErr w:type="spellEnd"/>
+      <w:proofErr w:type="gramEnd"/>
+      <w:r>
+        <w:rPr>
+          <w:i/>
+        </w:rPr>
+        <w:t xml:space="preserve"> </w:t>
+      </w:r>
+      <w:proofErr w:type="spellStart"/>
+      <w:r>
+        <w:rPr>
+          <w:i/>
+        </w:rPr>
+        <w:t>req</w:t>
+      </w:r>
+      <w:proofErr w:type="spellEnd"/>
+      <w:r>
+        <w:rPr>
+          <w:i/>
+        </w:rPr>
+        <w:t xml:space="preserve"> -new -key server-</w:t>
+      </w:r>
+      <w:proofErr w:type="spellStart"/>
+      <w:r>
+        <w:rPr>
+          <w:i/>
+        </w:rPr>
+        <w:t>key.pem</w:t>
+      </w:r>
+      <w:proofErr w:type="spellEnd"/>
+      <w:r>
+        <w:rPr>
+          <w:i/>
+        </w:rPr>
+        <w:t xml:space="preserve"> -out server-</w:t>
+      </w:r>
+      <w:proofErr w:type="spellStart"/>
+      <w:r>
+        <w:rPr>
+          <w:i/>
+        </w:rPr>
+        <w:t>csr.pem</w:t>
+      </w:r>
+      <w:proofErr w:type="spellEnd"/>
+    </w:p>
+    <w:p>
+      <w:pPr>
+        <w:pStyle w:val="ListParagraph"/>
+      </w:pPr>
+    </w:p>
+    <w:p>
+      <w:pPr>
+        <w:pStyle w:val="ListParagraph"/>
+      </w:pPr>
+      <w:r>
+        <w:t xml:space="preserve">    -Specify server Common Name, run    cat /</w:t>
+      </w:r>
+      <w:proofErr w:type="spellStart"/>
+      <w:r>
+        <w:t>etc</w:t>
+      </w:r>
+      <w:proofErr w:type="spellEnd"/>
+      <w:r>
+        <w:t xml:space="preserve">/hosts    to check valid DNS name, please don't name </w:t>
+      </w:r>
+      <w:proofErr w:type="spellStart"/>
+      <w:r>
+        <w:t>as'localhost</w:t>
+      </w:r>
+      <w:proofErr w:type="spellEnd"/>
+      <w:r>
+        <w:t>'.</w:t>
+      </w:r>
+    </w:p>
+    <w:p>
+      <w:pPr>
+        <w:pStyle w:val="ListParagraph"/>
+      </w:pPr>
+      <w:r>
+        <w:lastRenderedPageBreak/>
+        <w:t xml:space="preserve">    -For this example, do not insert the challenge password.</w:t>
+      </w:r>
+    </w:p>
+    <w:p>
+      <w:pPr>
+        <w:pStyle w:val="ListParagraph"/>
+      </w:pPr>
+    </w:p>
+    <w:p>
+      <w:pPr>
+        <w:pStyle w:val="ListParagraph"/>
+      </w:pPr>
+      <w:r>
+        <w:t>(3) Sign certificate using the CA:</w:t>
+      </w:r>
+    </w:p>
+    <w:p>
+      <w:pPr>
+        <w:pStyle w:val="ListParagraph"/>
+      </w:pPr>
+    </w:p>
+    <w:p>
+      <w:pPr>
+        <w:pStyle w:val="ListParagraph"/>
+        <w:rPr>
+          <w:i/>
+        </w:rPr>
+      </w:pPr>
+      <w:r>
+        <w:t xml:space="preserve">       </w:t>
+      </w:r>
+      <w:proofErr w:type="spellStart"/>
+      <w:proofErr w:type="gramStart"/>
+      <w:r>
+        <w:rPr>
+          <w:i/>
+        </w:rPr>
+        <w:t>openssl</w:t>
+      </w:r>
+      <w:proofErr w:type="spellEnd"/>
+      <w:proofErr w:type="gramEnd"/>
+      <w:r>
+        <w:rPr>
+          <w:i/>
+        </w:rPr>
+        <w:t xml:space="preserve"> x509 -</w:t>
+      </w:r>
+      <w:proofErr w:type="spellStart"/>
+      <w:r>
+        <w:rPr>
+          <w:i/>
+        </w:rPr>
+        <w:t>req</w:t>
+      </w:r>
+      <w:proofErr w:type="spellEnd"/>
+      <w:r>
+        <w:rPr>
+          <w:i/>
+        </w:rPr>
+        <w:t xml:space="preserve"> -days 9999 -in server-</w:t>
+      </w:r>
+      <w:proofErr w:type="spellStart"/>
+      <w:r>
+        <w:rPr>
+          <w:i/>
+        </w:rPr>
+        <w:t>csr.pem</w:t>
+      </w:r>
+      <w:proofErr w:type="spellEnd"/>
+      <w:r>
+        <w:rPr>
+          <w:i/>
+        </w:rPr>
+        <w:t xml:space="preserve"> -CA ca-</w:t>
+      </w:r>
+      <w:proofErr w:type="spellStart"/>
+      <w:r>
+        <w:rPr>
+          <w:i/>
+        </w:rPr>
+        <w:t>crt.pem</w:t>
+      </w:r>
+      <w:proofErr w:type="spellEnd"/>
+      <w:r>
+        <w:rPr>
+          <w:i/>
+        </w:rPr>
+        <w:t xml:space="preserve"> -</w:t>
+      </w:r>
+      <w:proofErr w:type="spellStart"/>
+      <w:r>
+        <w:rPr>
+          <w:i/>
+        </w:rPr>
+        <w:t>CAkey</w:t>
+      </w:r>
+      <w:proofErr w:type="spellEnd"/>
+      <w:r>
+        <w:rPr>
+          <w:i/>
+        </w:rPr>
+        <w:t xml:space="preserve"> ca-</w:t>
+      </w:r>
+      <w:proofErr w:type="spellStart"/>
+      <w:r>
+        <w:rPr>
+          <w:i/>
+        </w:rPr>
+        <w:t>key.pem</w:t>
+      </w:r>
+      <w:proofErr w:type="spellEnd"/>
+      <w:r>
+        <w:rPr>
+          <w:i/>
+        </w:rPr>
+        <w:t xml:space="preserve"> -</w:t>
+      </w:r>
+      <w:proofErr w:type="spellStart"/>
+      <w:r>
+        <w:rPr>
+          <w:i/>
+        </w:rPr>
+        <w:t>CAcreateserial</w:t>
+      </w:r>
+      <w:proofErr w:type="spellEnd"/>
+      <w:r>
+        <w:rPr>
+          <w:i/>
+        </w:rPr>
+        <w:t xml:space="preserve"> -out server-</w:t>
+      </w:r>
+      <w:proofErr w:type="spellStart"/>
+      <w:r>
+        <w:rPr>
+          <w:i/>
+        </w:rPr>
+        <w:t>crt.pem</w:t>
+      </w:r>
+      <w:proofErr w:type="spellEnd"/>
+    </w:p>
+    <w:p>
+      <w:pPr>
+        <w:pStyle w:val="ListParagraph"/>
+      </w:pPr>
+    </w:p>
+    <w:p>
+      <w:pPr>
+        <w:pStyle w:val="ListParagraph"/>
+      </w:pPr>
+      <w:r>
+        <w:t xml:space="preserve">    -insert CA Password</w:t>
+      </w:r>
+    </w:p>
+    <w:p>
+      <w:pPr>
+        <w:pStyle w:val="ListParagraph"/>
+      </w:pPr>
+    </w:p>
+    <w:p>
+      <w:pPr>
+        <w:pStyle w:val="ListParagraph"/>
+      </w:pPr>
+      <w:r>
+        <w:t>(4) Verify server certificate:</w:t>
+      </w:r>
+    </w:p>
+    <w:p>
+      <w:pPr>
+        <w:pStyle w:val="ListParagraph"/>
+        <w:rPr>
+          <w:i/>
+        </w:rPr>
+      </w:pPr>
+      <w:r>
+        <w:t xml:space="preserve">       </w:t>
+      </w:r>
+      <w:proofErr w:type="spellStart"/>
+      <w:proofErr w:type="gramStart"/>
+      <w:r>
+        <w:rPr>
+          <w:i/>
+        </w:rPr>
+        <w:t>openssl</w:t>
+      </w:r>
+      <w:proofErr w:type="spellEnd"/>
+      <w:proofErr w:type="gramEnd"/>
+      <w:r>
+        <w:rPr>
+          <w:i/>
+        </w:rPr>
+        <w:t xml:space="preserve"> verify -</w:t>
+      </w:r>
+      <w:proofErr w:type="spellStart"/>
+      <w:r>
+        <w:rPr>
+          <w:i/>
+        </w:rPr>
+        <w:t>CAfile</w:t>
+      </w:r>
+      <w:proofErr w:type="spellEnd"/>
+      <w:r>
+        <w:rPr>
+          <w:i/>
+        </w:rPr>
+        <w:t xml:space="preserve"> ca-</w:t>
+      </w:r>
+      <w:proofErr w:type="spellStart"/>
+      <w:r>
+        <w:rPr>
+          <w:i/>
+        </w:rPr>
+        <w:t>crt.pem</w:t>
+      </w:r>
+      <w:proofErr w:type="spellEnd"/>
+      <w:r>
+        <w:rPr>
+          <w:i/>
+        </w:rPr>
+        <w:t xml:space="preserve"> server-</w:t>
+      </w:r>
+      <w:proofErr w:type="spellStart"/>
+      <w:r>
+        <w:rPr>
+          <w:i/>
+        </w:rPr>
+        <w:t>crt.pem</w:t>
+      </w:r>
+      <w:proofErr w:type="spellEnd"/>
+    </w:p>
+    <w:p>
+      <w:pPr>
+        <w:pStyle w:val="ListParagraph"/>
+      </w:pPr>
+    </w:p>
+    <w:p>
+      <w:pPr>
+        <w:pStyle w:val="ListParagraph"/>
+      </w:pPr>
+      <w:r>
+        <w:t>(5) Client certificate</w:t>
+      </w:r>
+    </w:p>
+    <w:p>
+      <w:pPr>
+        <w:pStyle w:val="ListParagraph"/>
+      </w:pPr>
+    </w:p>
+    <w:p>
+      <w:pPr>
+        <w:pStyle w:val="ListParagraph"/>
+      </w:pPr>
+      <w:r>
+        <w:t xml:space="preserve">    -Generate Client Key:</w:t>
+      </w:r>
+    </w:p>
+    <w:p>
+      <w:pPr>
+        <w:pStyle w:val="ListParagraph"/>
+        <w:rPr>
+          <w:i/>
+        </w:rPr>
+      </w:pPr>
+      <w:r>
+        <w:t xml:space="preserve">       </w:t>
+      </w:r>
+      <w:proofErr w:type="spellStart"/>
+      <w:proofErr w:type="gramStart"/>
+      <w:r>
+        <w:rPr>
+          <w:i/>
+        </w:rPr>
+        <w:t>openssl</w:t>
+      </w:r>
+      <w:proofErr w:type="spellEnd"/>
+      <w:proofErr w:type="gramEnd"/>
+      <w:r>
+        <w:rPr>
+          <w:i/>
+        </w:rPr>
+        <w:t xml:space="preserve"> </w:t>
+      </w:r>
+      <w:proofErr w:type="spellStart"/>
+      <w:r>
+        <w:rPr>
+          <w:i/>
+        </w:rPr>
+        <w:t>genrsa</w:t>
+      </w:r>
+      <w:proofErr w:type="spellEnd"/>
+      <w:r>
+        <w:rPr>
+          <w:i/>
+        </w:rPr>
+        <w:t xml:space="preserve"> -out client1-key.pem 4096</w:t>
+      </w:r>
+    </w:p>
+    <w:p>
+      <w:pPr>
+        <w:pStyle w:val="ListParagraph"/>
+      </w:pPr>
+    </w:p>
+    <w:p>
+      <w:pPr>
+        <w:pStyle w:val="ListParagraph"/>
+      </w:pPr>
+      <w:r>
+        <w:t xml:space="preserve">    -Generate Client certificate signing request:</w:t>
+      </w:r>
+    </w:p>
+    <w:p>
+      <w:pPr>
+        <w:pStyle w:val="ListParagraph"/>
+        <w:rPr>
+          <w:i/>
+        </w:rPr>
+      </w:pPr>
+      <w:r>
+        <w:t xml:space="preserve">       </w:t>
+      </w:r>
+      <w:proofErr w:type="spellStart"/>
+      <w:proofErr w:type="gramStart"/>
+      <w:r>
+        <w:rPr>
+          <w:i/>
+        </w:rPr>
+        <w:t>openssl</w:t>
+      </w:r>
+      <w:proofErr w:type="spellEnd"/>
+      <w:proofErr w:type="gramEnd"/>
+      <w:r>
+        <w:rPr>
+          <w:i/>
+        </w:rPr>
+        <w:t xml:space="preserve"> </w:t>
+      </w:r>
+      <w:proofErr w:type="spellStart"/>
+      <w:r>
+        <w:rPr>
+          <w:i/>
+        </w:rPr>
+        <w:t>req</w:t>
+      </w:r>
+      <w:proofErr w:type="spellEnd"/>
+      <w:r>
+        <w:rPr>
+          <w:i/>
+        </w:rPr>
+        <w:t xml:space="preserve"> -new -key client1-key.pem -out client1-csr.pem</w:t>
+      </w:r>
+    </w:p>
+    <w:p>
+      <w:pPr>
+        <w:pStyle w:val="ListParagraph"/>
+      </w:pPr>
+    </w:p>
+    <w:p>
+      <w:pPr>
+        <w:pStyle w:val="ListParagraph"/>
+      </w:pPr>
+      <w:r>
+        <w:t xml:space="preserve">    -Specify client Common Name, like '</w:t>
+      </w:r>
+      <w:proofErr w:type="spellStart"/>
+      <w:r>
+        <w:t>client.localhost</w:t>
+      </w:r>
+      <w:proofErr w:type="spellEnd"/>
+      <w:r>
+        <w:t>'. Server should not verify this, since it should not do reverse-</w:t>
+      </w:r>
+      <w:proofErr w:type="spellStart"/>
+      <w:r>
+        <w:t>dns</w:t>
+      </w:r>
+      <w:proofErr w:type="spellEnd"/>
+      <w:r>
+        <w:t xml:space="preserve"> lookup.</w:t>
+      </w:r>
+    </w:p>
+    <w:p>
+      <w:pPr>
+        <w:pStyle w:val="ListParagraph"/>
+      </w:pPr>
+      <w:r>
+        <w:t xml:space="preserve">    -For this example, do not insert the challenge password.</w:t>
+      </w:r>
+    </w:p>
+    <w:p>
+      <w:pPr>
+        <w:pStyle w:val="ListParagraph"/>
+      </w:pPr>
+    </w:p>
+    <w:p>
+      <w:pPr>
+        <w:pStyle w:val="ListParagraph"/>
+      </w:pPr>
+      <w:r>
+        <w:t>(6) Sign certificate using the CA:</w:t>
+      </w:r>
+    </w:p>
+    <w:p>
+      <w:pPr>
+        <w:pStyle w:val="ListParagraph"/>
+        <w:rPr>
+          <w:i/>
+        </w:rPr>
+      </w:pPr>
+      <w:r>
+        <w:t xml:space="preserve">       </w:t>
+      </w:r>
+      <w:proofErr w:type="spellStart"/>
+      <w:proofErr w:type="gramStart"/>
+      <w:r>
+        <w:rPr>
+          <w:i/>
+        </w:rPr>
+        <w:t>openssl</w:t>
+      </w:r>
+      <w:proofErr w:type="spellEnd"/>
+      <w:proofErr w:type="gramEnd"/>
+      <w:r>
+        <w:rPr>
+          <w:i/>
+        </w:rPr>
+        <w:t xml:space="preserve"> x509 -</w:t>
+      </w:r>
+      <w:proofErr w:type="spellStart"/>
+      <w:r>
+        <w:rPr>
+          <w:i/>
+        </w:rPr>
+        <w:t>req</w:t>
+      </w:r>
+      <w:proofErr w:type="spellEnd"/>
+      <w:r>
+        <w:rPr>
+          <w:i/>
+        </w:rPr>
+        <w:t xml:space="preserve"> -days 9999 -in client1-csr.pem -CA ca-</w:t>
+      </w:r>
+      <w:proofErr w:type="spellStart"/>
+      <w:r>
+        <w:rPr>
+          <w:i/>
+        </w:rPr>
+        <w:t>crt.pem</w:t>
+      </w:r>
+      <w:proofErr w:type="spellEnd"/>
+      <w:r>
+        <w:rPr>
+          <w:i/>
+        </w:rPr>
+        <w:t xml:space="preserve"> -</w:t>
+      </w:r>
+      <w:proofErr w:type="spellStart"/>
+      <w:r>
+        <w:rPr>
+          <w:i/>
+        </w:rPr>
+        <w:t>CAkey</w:t>
+      </w:r>
+      <w:proofErr w:type="spellEnd"/>
+      <w:r>
+        <w:rPr>
+          <w:i/>
+        </w:rPr>
+        <w:t xml:space="preserve"> ca-</w:t>
+      </w:r>
+      <w:proofErr w:type="spellStart"/>
+      <w:r>
+        <w:rPr>
+          <w:i/>
+        </w:rPr>
+        <w:t>key.pem</w:t>
+      </w:r>
+      <w:proofErr w:type="spellEnd"/>
+      <w:r>
+        <w:rPr>
+          <w:i/>
+        </w:rPr>
+        <w:t xml:space="preserve"> -</w:t>
+      </w:r>
+      <w:proofErr w:type="spellStart"/>
+      <w:r>
+        <w:rPr>
+          <w:i/>
+        </w:rPr>
+        <w:t>CAcreateserial</w:t>
+      </w:r>
+      <w:proofErr w:type="spellEnd"/>
+      <w:r>
+        <w:rPr>
+          <w:i/>
+        </w:rPr>
+        <w:t xml:space="preserve"> -out client1-crt.pem</w:t>
+      </w:r>
+    </w:p>
+    <w:p>
+      <w:pPr>
+        <w:pStyle w:val="ListParagraph"/>
+      </w:pPr>
+    </w:p>
+    <w:p>
+      <w:pPr>
+        <w:pStyle w:val="ListParagraph"/>
+      </w:pPr>
+      <w:r>
+        <w:t xml:space="preserve">    -insert CA Password</w:t>
+      </w:r>
+    </w:p>
+    <w:p>
+      <w:pPr>
+        <w:pStyle w:val="ListParagraph"/>
+      </w:pPr>
+      <w:r>
+        <w:t xml:space="preserve">(7) Verify client </w:t>
+      </w:r>
+      <w:bookmarkStart w:id="6" w:name="OLE_LINK9"/>
+      <w:r>
         <w:t>certificate</w:t>
       </w:r>
-    </w:p>
-    <w:p>
-      <w:pPr>
-        <w:pStyle w:val="ListParagraph"/>
-      </w:pPr>
-      <w:r>
-        <w:t xml:space="preserve">    Please generate all these certificates in one pc!!!</w:t>
-      </w:r>
-    </w:p>
-    <w:p>
-      <w:pPr>
-        <w:pStyle w:val="ListParagraph"/>
-      </w:pPr>
-    </w:p>
-    <w:p>
-      <w:pPr>
-        <w:pStyle w:val="ListParagraph"/>
-      </w:pPr>
-      <w:r>
-        <w:t>(1) Prepare certificates</w:t>
-      </w:r>
-    </w:p>
-    <w:p>
-      <w:pPr>
-        <w:pStyle w:val="ListParagraph"/>
-      </w:pPr>
-      <w:r>
-        <w:t xml:space="preserve">    -Generate a Certificate Authority:</w:t>
+      <w:bookmarkEnd w:id="6"/>
+      <w:r>
+        <w:t>:</w:t>
       </w:r>
     </w:p>
     <w:p>
@@ -4283,136 +5109,137 @@
         <w:rPr>
           <w:i/>
         </w:rPr>
+        <w:t xml:space="preserve"> verify -</w:t>
+      </w:r>
+      <w:proofErr w:type="spellStart"/>
+      <w:r>
+        <w:rPr>
+          <w:i/>
+        </w:rPr>
+        <w:t>CAfile</w:t>
+      </w:r>
+      <w:proofErr w:type="spellEnd"/>
+      <w:r>
+        <w:rPr>
+          <w:i/>
+        </w:rPr>
+        <w:t xml:space="preserve"> ca-</w:t>
+      </w:r>
+      <w:proofErr w:type="spellStart"/>
+      <w:r>
+        <w:rPr>
+          <w:i/>
+        </w:rPr>
+        <w:t>crt.pem</w:t>
+      </w:r>
+      <w:proofErr w:type="spellEnd"/>
+      <w:r>
+        <w:rPr>
+          <w:i/>
+        </w:rPr>
+        <w:t xml:space="preserve"> client1-crt.pem</w:t>
+      </w:r>
+    </w:p>
+    <w:p>
+      <w:pPr>
+        <w:pStyle w:val="ListParagraph"/>
+      </w:pPr>
+    </w:p>
+    <w:p>
+      <w:pPr>
+        <w:pStyle w:val="ListParagraph"/>
+      </w:pPr>
+      <w:r>
+        <w:t xml:space="preserve">(8) After generated, please copy all file start with 'ca' and 'client' into </w:t>
+      </w:r>
+      <w:r>
+        <w:rPr>
+          <w:highlight w:val="yellow"/>
+        </w:rPr>
+        <w:t>'cert_client_8216'</w:t>
+      </w:r>
+      <w:r>
+        <w:t xml:space="preserve">, and copy all file start with 'ca' and 'server' into </w:t>
+      </w:r>
+      <w:r>
+        <w:rPr>
+          <w:highlight w:val="yellow"/>
+        </w:rPr>
+        <w:t>'cert_server_8216'</w:t>
+      </w:r>
+      <w:r>
+        <w:t>.</w:t>
+      </w:r>
+    </w:p>
+    <w:p>
+      <w:pPr>
+        <w:pStyle w:val="ListParagraph"/>
+      </w:pPr>
+    </w:p>
+    <w:p>
+      <w:pPr>
+        <w:pStyle w:val="ListParagraph"/>
+        <w:rPr>
+          <w:b/>
+        </w:rPr>
+      </w:pPr>
+      <w:r>
+        <w:rPr>
+          <w:b/>
+        </w:rPr>
+        <w:t>11.3</w:t>
+      </w:r>
+      <w:r>
+        <w:rPr>
+          <w:b/>
+        </w:rPr>
         <w:t xml:space="preserve"> </w:t>
       </w:r>
-      <w:proofErr w:type="spellStart"/>
-      <w:r>
-        <w:rPr>
-          <w:i/>
-        </w:rPr>
-        <w:t>req</w:t>
-      </w:r>
-      <w:proofErr w:type="spellEnd"/>
-      <w:r>
-        <w:rPr>
-          <w:i/>
-        </w:rPr>
-        <w:t xml:space="preserve"> -new -x509 -days 9999 -</w:t>
-      </w:r>
-      <w:proofErr w:type="spellStart"/>
-      <w:r>
-        <w:rPr>
-          <w:i/>
-        </w:rPr>
-        <w:t>keyout</w:t>
-      </w:r>
-      <w:proofErr w:type="spellEnd"/>
-      <w:r>
-        <w:rPr>
-          <w:i/>
-        </w:rPr>
-        <w:t xml:space="preserve"> ca-</w:t>
-      </w:r>
-      <w:proofErr w:type="spellStart"/>
-      <w:r>
-        <w:rPr>
-          <w:i/>
-        </w:rPr>
-        <w:t>key.pem</w:t>
-      </w:r>
-      <w:proofErr w:type="spellEnd"/>
-      <w:r>
-        <w:rPr>
-          <w:i/>
-        </w:rPr>
-        <w:t xml:space="preserve"> -out ca-</w:t>
-      </w:r>
-      <w:proofErr w:type="spellStart"/>
-      <w:r>
-        <w:rPr>
-          <w:i/>
-        </w:rPr>
-        <w:t>crt.pem</w:t>
-      </w:r>
-      <w:proofErr w:type="spellEnd"/>
-    </w:p>
-    <w:p>
-      <w:pPr>
-        <w:pStyle w:val="ListParagraph"/>
-      </w:pPr>
-    </w:p>
-    <w:p>
-      <w:pPr>
-        <w:pStyle w:val="ListParagraph"/>
-      </w:pPr>
-      <w:r>
-        <w:t xml:space="preserve">    -Insert a CA Password and remember it</w:t>
-      </w:r>
-    </w:p>
-    <w:p>
-      <w:pPr>
-        <w:pStyle w:val="ListParagraph"/>
-      </w:pPr>
-      <w:r>
-        <w:t xml:space="preserve">    -Specify a CA Common Name, like '</w:t>
-      </w:r>
-      <w:proofErr w:type="spellStart"/>
-      <w:r>
-        <w:t>root.localhost</w:t>
-      </w:r>
-      <w:proofErr w:type="spellEnd"/>
-      <w:r>
-        <w:t>' or '</w:t>
-      </w:r>
-      <w:proofErr w:type="spellStart"/>
-      <w:r>
-        <w:t>ca.localhost</w:t>
-      </w:r>
-      <w:proofErr w:type="spellEnd"/>
-      <w:r>
-        <w:t>'. This MUST be different from both server and client CN.</w:t>
-      </w:r>
-    </w:p>
-    <w:p>
-      <w:pPr>
-        <w:pStyle w:val="ListParagraph"/>
-      </w:pPr>
-    </w:p>
-    <w:p>
-      <w:pPr>
-        <w:pStyle w:val="ListParagraph"/>
-      </w:pPr>
-      <w:r>
-        <w:t>(2) Server certificate</w:t>
-      </w:r>
-    </w:p>
-    <w:p>
-      <w:pPr>
-        <w:pStyle w:val="ListParagraph"/>
-      </w:pPr>
-      <w:r>
-        <w:t xml:space="preserve">    -Generate Server Key:</w:t>
-      </w:r>
-    </w:p>
-    <w:p>
-      <w:pPr>
-        <w:pStyle w:val="ListParagraph"/>
-        <w:rPr>
-          <w:i/>
-        </w:rPr>
-      </w:pPr>
-      <w:r>
-        <w:t xml:space="preserve">       </w:t>
-      </w:r>
-      <w:proofErr w:type="spellStart"/>
+      <w:r>
+        <w:rPr>
+          <w:b/>
+        </w:rPr>
+        <w:t>R</w:t>
+      </w:r>
+      <w:r>
+        <w:rPr>
+          <w:b/>
+        </w:rPr>
+        <w:t xml:space="preserve">un </w:t>
+      </w:r>
+      <w:r>
+        <w:rPr>
+          <w:b/>
+        </w:rPr>
+        <w:t>from</w:t>
+      </w:r>
+      <w:r>
+        <w:rPr>
+          <w:b/>
+        </w:rPr>
+        <w:t xml:space="preserve"> HDDL side:</w:t>
+      </w:r>
+    </w:p>
+    <w:p>
+      <w:pPr>
+        <w:pStyle w:val="ListParagraph"/>
+        <w:rPr>
+          <w:i/>
+        </w:rPr>
+      </w:pPr>
+      <w:r>
+        <w:rPr>
+          <w:i/>
+        </w:rPr>
+        <w:t xml:space="preserve"># </w:t>
+      </w:r>
       <w:proofErr w:type="gramStart"/>
       <w:r>
         <w:rPr>
           <w:i/>
         </w:rPr>
-        <w:t>openssl</w:t>
-      </w:r>
-      <w:proofErr w:type="spellEnd"/>
+        <w:t>cd</w:t>
+      </w:r>
       <w:proofErr w:type="gramEnd"/>
       <w:r>
         <w:rPr>
@@ -4425,62 +5252,125 @@
         <w:rPr>
           <w:i/>
         </w:rPr>
-        <w:t>genrsa</w:t>
-      </w:r>
-      <w:proofErr w:type="spellEnd"/>
-      <w:r>
-        <w:rPr>
-          <w:i/>
-        </w:rPr>
-        <w:t xml:space="preserve"> -out server-</w:t>
-      </w:r>
-      <w:proofErr w:type="spellStart"/>
-      <w:r>
-        <w:rPr>
-          <w:i/>
-        </w:rPr>
-        <w:t>key.pem</w:t>
-      </w:r>
-      <w:proofErr w:type="spellEnd"/>
-      <w:r>
-        <w:rPr>
-          <w:i/>
-        </w:rPr>
-        <w:t xml:space="preserve"> 4096</w:t>
-      </w:r>
-    </w:p>
-    <w:p>
-      <w:pPr>
-        <w:pStyle w:val="ListParagraph"/>
-      </w:pPr>
-    </w:p>
-    <w:p>
-      <w:pPr>
-        <w:pStyle w:val="ListParagraph"/>
-      </w:pPr>
-      <w:r>
-        <w:t xml:space="preserve">    -Generate Server certificate signing request:</w:t>
-      </w:r>
-    </w:p>
-    <w:p>
-      <w:pPr>
-        <w:pStyle w:val="ListParagraph"/>
-        <w:rPr>
-          <w:i/>
-        </w:rPr>
-      </w:pPr>
-      <w:r>
-        <w:t xml:space="preserve">       </w:t>
-      </w:r>
-      <w:proofErr w:type="spellStart"/>
+        <w:t>s_framework</w:t>
+      </w:r>
+      <w:proofErr w:type="spellEnd"/>
+      <w:r>
+        <w:rPr>
+          <w:i/>
+        </w:rPr>
+        <w:t>/</w:t>
+      </w:r>
+      <w:proofErr w:type="spellStart"/>
+      <w:r>
+        <w:rPr>
+          <w:i/>
+        </w:rPr>
+        <w:t>media_service</w:t>
+      </w:r>
+      <w:proofErr w:type="spellEnd"/>
+    </w:p>
+    <w:p>
+      <w:pPr>
+        <w:pStyle w:val="ListParagraph"/>
+        <w:rPr>
+          <w:i/>
+        </w:rPr>
+      </w:pPr>
+      <w:r>
+        <w:rPr>
+          <w:i/>
+        </w:rPr>
+        <w:t>#</w:t>
+      </w:r>
+      <w:r>
+        <w:rPr>
+          <w:i/>
+        </w:rPr>
+        <w:t>./</w:t>
+      </w:r>
+      <w:r>
+        <w:rPr>
+          <w:i/>
+        </w:rPr>
+        <w:t>hddls_</w:t>
+      </w:r>
+      <w:r>
+        <w:rPr>
+          <w:i/>
+        </w:rPr>
+        <w:t>server.js</w:t>
+      </w:r>
+    </w:p>
+    <w:p>
+      <w:pPr>
+        <w:pStyle w:val="ListParagraph"/>
+      </w:pPr>
+    </w:p>
+    <w:p>
+      <w:pPr>
+        <w:pStyle w:val="ListParagraph"/>
+        <w:rPr>
+          <w:b/>
+        </w:rPr>
+      </w:pPr>
+      <w:r>
+        <w:rPr>
+          <w:b/>
+        </w:rPr>
+        <w:t xml:space="preserve">11.3 </w:t>
+      </w:r>
+      <w:r>
+        <w:rPr>
+          <w:b/>
+        </w:rPr>
+        <w:t>R</w:t>
+      </w:r>
+      <w:r>
+        <w:rPr>
+          <w:b/>
+        </w:rPr>
+        <w:t xml:space="preserve">un </w:t>
+      </w:r>
+      <w:r>
+        <w:rPr>
+          <w:b/>
+        </w:rPr>
+        <w:t>from</w:t>
+      </w:r>
+      <w:r>
+        <w:rPr>
+          <w:b/>
+        </w:rPr>
+        <w:t xml:space="preserve"> host side:</w:t>
+      </w:r>
+    </w:p>
+    <w:p>
+      <w:pPr>
+        <w:pStyle w:val="ListParagraph"/>
+        <w:rPr>
+          <w:i/>
+        </w:rPr>
+      </w:pPr>
+      <w:r>
+        <w:rPr>
+          <w:i/>
+        </w:rPr>
+        <w:t>#</w:t>
+      </w:r>
+      <w:r>
+        <w:rPr>
+          <w:i/>
+        </w:rPr>
+        <w:t xml:space="preserve"> </w:t>
+      </w:r>
       <w:proofErr w:type="gramStart"/>
       <w:r>
         <w:rPr>
           <w:i/>
         </w:rPr>
-        <w:t>openssl</w:t>
-      </w:r>
-      <w:proofErr w:type="spellEnd"/>
+        <w:t>cd</w:t>
+      </w:r>
       <w:proofErr w:type="gramEnd"/>
       <w:r>
         <w:rPr>
@@ -4493,1357 +5383,476 @@
         <w:rPr>
           <w:i/>
         </w:rPr>
-        <w:t>req</w:t>
-      </w:r>
-      <w:proofErr w:type="spellEnd"/>
-      <w:r>
-        <w:rPr>
-          <w:i/>
-        </w:rPr>
-        <w:t xml:space="preserve"> -new -key server-</w:t>
-      </w:r>
-      <w:proofErr w:type="spellStart"/>
-      <w:r>
-        <w:rPr>
-          <w:i/>
-        </w:rPr>
-        <w:t>key.pem</w:t>
-      </w:r>
-      <w:proofErr w:type="spellEnd"/>
-      <w:r>
-        <w:rPr>
-          <w:i/>
-        </w:rPr>
-        <w:t xml:space="preserve"> -out server-</w:t>
-      </w:r>
-      <w:proofErr w:type="spellStart"/>
-      <w:r>
-        <w:rPr>
-          <w:i/>
-        </w:rPr>
-        <w:t>csr.pem</w:t>
-      </w:r>
-      <w:proofErr w:type="spellEnd"/>
-    </w:p>
-    <w:p>
-      <w:pPr>
-        <w:pStyle w:val="ListParagraph"/>
-      </w:pPr>
-    </w:p>
-    <w:p>
-      <w:pPr>
-        <w:pStyle w:val="ListParagraph"/>
-      </w:pPr>
-      <w:r>
-        <w:t xml:space="preserve">    -Specify server Common Name, run    cat /</w:t>
-      </w:r>
-      <w:proofErr w:type="spellStart"/>
-      <w:r>
-        <w:t>etc</w:t>
-      </w:r>
-      <w:proofErr w:type="spellEnd"/>
-      <w:r>
-        <w:t xml:space="preserve">/hosts    to check valid DNS name, please don't name </w:t>
-      </w:r>
-      <w:proofErr w:type="spellStart"/>
-      <w:r>
-        <w:t>as'localhost</w:t>
-      </w:r>
-      <w:proofErr w:type="spellEnd"/>
-      <w:r>
-        <w:t>'.</w:t>
-      </w:r>
-    </w:p>
-    <w:p>
-      <w:pPr>
-        <w:pStyle w:val="ListParagraph"/>
-      </w:pPr>
-      <w:r>
-        <w:t xml:space="preserve">    -For this example, do not insert the challenge password.</w:t>
-      </w:r>
-    </w:p>
-    <w:p>
-      <w:pPr>
-        <w:pStyle w:val="ListParagraph"/>
-      </w:pPr>
-    </w:p>
-    <w:p>
-      <w:pPr>
-        <w:pStyle w:val="ListParagraph"/>
-      </w:pPr>
-      <w:r>
+        <w:t>s_framework</w:t>
+      </w:r>
+      <w:proofErr w:type="spellEnd"/>
+      <w:r>
+        <w:rPr>
+          <w:i/>
+        </w:rPr>
+        <w:t>/</w:t>
+      </w:r>
+      <w:proofErr w:type="spellStart"/>
+      <w:r>
+        <w:rPr>
+          <w:i/>
+        </w:rPr>
+        <w:t>media_service</w:t>
+      </w:r>
+      <w:proofErr w:type="spellEnd"/>
+    </w:p>
+    <w:p>
+      <w:pPr>
+        <w:pStyle w:val="ListParagraph"/>
+        <w:rPr>
+          <w:i/>
+        </w:rPr>
+      </w:pPr>
+      <w:r>
+        <w:rPr>
+          <w:i/>
+        </w:rPr>
+        <w:t>#</w:t>
+      </w:r>
+      <w:r>
+        <w:rPr>
+          <w:i/>
+        </w:rPr>
+        <w:t>./</w:t>
+      </w:r>
+      <w:r>
+        <w:rPr>
+          <w:i/>
+        </w:rPr>
+        <w:t>receive</w:t>
+      </w:r>
+      <w:r>
+        <w:rPr>
+          <w:i/>
+        </w:rPr>
+        <w:t>r_</w:t>
+      </w:r>
+      <w:r>
+        <w:rPr>
+          <w:i/>
+        </w:rPr>
+        <w:t>client.js</w:t>
+      </w:r>
+    </w:p>
+    <w:p>
+      <w:pPr>
+        <w:pStyle w:val="ListParagraph"/>
+        <w:rPr>
+          <w:i/>
+        </w:rPr>
+      </w:pPr>
+    </w:p>
+    <w:p>
+      <w:pPr>
+        <w:pStyle w:val="ListParagraph"/>
+        <w:rPr>
+          <w:i/>
+        </w:rPr>
+      </w:pPr>
+      <w:r>
+        <w:rPr>
+          <w:i/>
+        </w:rPr>
+        <w:t xml:space="preserve"># </w:t>
+      </w:r>
+      <w:proofErr w:type="gramStart"/>
+      <w:r>
+        <w:rPr>
+          <w:i/>
+        </w:rPr>
+        <w:t>cd</w:t>
+      </w:r>
+      <w:proofErr w:type="gramEnd"/>
+      <w:r>
+        <w:rPr>
+          <w:i/>
+        </w:rPr>
+        <w:t xml:space="preserve"> </w:t>
+      </w:r>
+      <w:proofErr w:type="spellStart"/>
+      <w:r>
+        <w:rPr>
+          <w:i/>
+        </w:rPr>
+        <w:t>s_framework</w:t>
+      </w:r>
+      <w:proofErr w:type="spellEnd"/>
+      <w:r>
+        <w:rPr>
+          <w:i/>
+        </w:rPr>
+        <w:t>/</w:t>
+      </w:r>
+      <w:proofErr w:type="spellStart"/>
+      <w:r>
+        <w:rPr>
+          <w:i/>
+        </w:rPr>
+        <w:t>media_service</w:t>
+      </w:r>
+      <w:proofErr w:type="spellEnd"/>
+    </w:p>
+    <w:p>
+      <w:pPr>
+        <w:pStyle w:val="ListParagraph"/>
+        <w:rPr>
+          <w:i/>
+        </w:rPr>
+      </w:pPr>
+      <w:r>
+        <w:rPr>
+          <w:i/>
+        </w:rPr>
         <w:lastRenderedPageBreak/>
-        <w:t>(3) Sign certificate using the CA:</w:t>
-      </w:r>
-    </w:p>
-    <w:p>
-      <w:pPr>
-        <w:pStyle w:val="ListParagraph"/>
-      </w:pPr>
-    </w:p>
-    <w:p>
-      <w:pPr>
-        <w:pStyle w:val="ListParagraph"/>
-        <w:rPr>
-          <w:i/>
-        </w:rPr>
-      </w:pPr>
-      <w:r>
-        <w:t xml:space="preserve">       </w:t>
-      </w:r>
-      <w:proofErr w:type="spellStart"/>
+        <w:t>#</w:t>
+      </w:r>
+      <w:r>
+        <w:rPr>
+          <w:i/>
+        </w:rPr>
+        <w:t>./</w:t>
+      </w:r>
+      <w:r>
+        <w:rPr>
+          <w:i/>
+        </w:rPr>
+        <w:t>controller</w:t>
+      </w:r>
+      <w:r>
+        <w:rPr>
+          <w:i/>
+        </w:rPr>
+        <w:t>_client.js</w:t>
+      </w:r>
+    </w:p>
+    <w:p>
+      <w:pPr>
+        <w:pStyle w:val="ListParagraph"/>
+        <w:rPr>
+          <w:i/>
+        </w:rPr>
+      </w:pPr>
+      <w:bookmarkStart w:id="7" w:name="OLE_LINK4"/>
+      <w:bookmarkStart w:id="8" w:name="OLE_LINK5"/>
+      <w:bookmarkStart w:id="9" w:name="OLE_LINK6"/>
+      <w:r>
+        <w:rPr>
+          <w:i/>
+        </w:rPr>
+        <w:t>Note:</w:t>
+      </w:r>
+    </w:p>
+    <w:p>
+      <w:pPr>
+        <w:pStyle w:val="ListParagraph"/>
+      </w:pPr>
+      <w:r>
+        <w:t xml:space="preserve">1. </w:t>
+      </w:r>
       <w:proofErr w:type="gramStart"/>
       <w:r>
-        <w:rPr>
-          <w:i/>
-        </w:rPr>
-        <w:t>openssl</w:t>
-      </w:r>
-      <w:proofErr w:type="spellEnd"/>
+        <w:t>command</w:t>
+      </w:r>
       <w:proofErr w:type="gramEnd"/>
       <w:r>
-        <w:rPr>
-          <w:i/>
-        </w:rPr>
-        <w:t xml:space="preserve"> x509 -</w:t>
-      </w:r>
-      <w:proofErr w:type="spellStart"/>
-      <w:r>
-        <w:rPr>
-          <w:i/>
-        </w:rPr>
-        <w:t>req</w:t>
-      </w:r>
-      <w:proofErr w:type="spellEnd"/>
-      <w:r>
-        <w:rPr>
-          <w:i/>
-        </w:rPr>
-        <w:t xml:space="preserve"> -days 9999 -in server-</w:t>
-      </w:r>
-      <w:proofErr w:type="spellStart"/>
-      <w:r>
-        <w:rPr>
-          <w:i/>
-        </w:rPr>
-        <w:t>csr.pem</w:t>
-      </w:r>
-      <w:proofErr w:type="spellEnd"/>
-      <w:r>
-        <w:rPr>
-          <w:i/>
-        </w:rPr>
-        <w:t xml:space="preserve"> -CA ca-</w:t>
-      </w:r>
-      <w:proofErr w:type="spellStart"/>
-      <w:r>
-        <w:rPr>
-          <w:i/>
-        </w:rPr>
-        <w:t>crt.pem</w:t>
-      </w:r>
-      <w:proofErr w:type="spellEnd"/>
-      <w:r>
-        <w:rPr>
-          <w:i/>
-        </w:rPr>
-        <w:t xml:space="preserve"> -</w:t>
-      </w:r>
-      <w:proofErr w:type="spellStart"/>
-      <w:r>
-        <w:rPr>
-          <w:i/>
-        </w:rPr>
-        <w:t>CAkey</w:t>
-      </w:r>
-      <w:proofErr w:type="spellEnd"/>
-      <w:r>
-        <w:rPr>
-          <w:i/>
-        </w:rPr>
-        <w:t xml:space="preserve"> ca-</w:t>
-      </w:r>
-      <w:proofErr w:type="spellStart"/>
-      <w:r>
-        <w:rPr>
-          <w:i/>
-        </w:rPr>
-        <w:t>key.pem</w:t>
-      </w:r>
-      <w:proofErr w:type="spellEnd"/>
-      <w:r>
-        <w:rPr>
-          <w:i/>
-        </w:rPr>
-        <w:t xml:space="preserve"> -</w:t>
-      </w:r>
-      <w:proofErr w:type="spellStart"/>
-      <w:r>
-        <w:rPr>
-          <w:i/>
-        </w:rPr>
-        <w:t>CAcreateserial</w:t>
-      </w:r>
-      <w:proofErr w:type="spellEnd"/>
-      <w:r>
-        <w:rPr>
-          <w:i/>
-        </w:rPr>
-        <w:t xml:space="preserve"> -out server-</w:t>
-      </w:r>
-      <w:proofErr w:type="spellStart"/>
-      <w:r>
-        <w:rPr>
-          <w:i/>
-        </w:rPr>
-        <w:t>crt.pem</w:t>
-      </w:r>
-      <w:proofErr w:type="spellEnd"/>
-    </w:p>
-    <w:p>
-      <w:pPr>
-        <w:pStyle w:val="ListParagraph"/>
-      </w:pPr>
-    </w:p>
-    <w:p>
-      <w:pPr>
-        <w:pStyle w:val="ListParagraph"/>
-      </w:pPr>
-      <w:r>
-        <w:t xml:space="preserve">    -insert CA Password</w:t>
-      </w:r>
-    </w:p>
-    <w:p>
-      <w:pPr>
-        <w:pStyle w:val="ListParagraph"/>
-      </w:pPr>
-    </w:p>
-    <w:p>
-      <w:pPr>
-        <w:pStyle w:val="ListParagraph"/>
-      </w:pPr>
-      <w:r>
-        <w:t>(4) Verify server certificate:</w:t>
-      </w:r>
-    </w:p>
-    <w:p>
-      <w:pPr>
-        <w:pStyle w:val="ListParagraph"/>
-        <w:rPr>
-          <w:i/>
-        </w:rPr>
-      </w:pPr>
-      <w:r>
-        <w:t xml:space="preserve">       </w:t>
-      </w:r>
-      <w:proofErr w:type="spellStart"/>
+        <w:t xml:space="preserve"> format</w:t>
+      </w:r>
+      <w:r>
+        <w:t>:</w:t>
+      </w:r>
+    </w:p>
+    <w:p>
+      <w:pPr>
+        <w:pStyle w:val="ListParagraph"/>
+        <w:rPr>
+          <w:i/>
+          <w:highlight w:val="lightGray"/>
+        </w:rPr>
+      </w:pPr>
+      <w:r>
+        <w:rPr>
+          <w:i/>
+          <w:highlight w:val="lightGray"/>
+        </w:rPr>
+        <w:t xml:space="preserve">           </w:t>
+      </w:r>
+      <w:r>
+        <w:rPr>
+          <w:i/>
+          <w:highlight w:val="lightGray"/>
+        </w:rPr>
+        <w:t>-help                          commanders that you can use.</w:t>
+      </w:r>
+    </w:p>
+    <w:p>
+      <w:pPr>
+        <w:pStyle w:val="ListParagraph"/>
+        <w:rPr>
+          <w:i/>
+          <w:highlight w:val="lightGray"/>
+        </w:rPr>
+      </w:pPr>
+      <w:r>
+        <w:rPr>
+          <w:i/>
+          <w:highlight w:val="lightGray"/>
+        </w:rPr>
+        <w:t xml:space="preserve">           </w:t>
+      </w:r>
+      <w:r>
+        <w:rPr>
+          <w:i/>
+          <w:highlight w:val="lightGray"/>
+        </w:rPr>
+        <w:t>-c</w:t>
+      </w:r>
+      <w:r>
+        <w:rPr>
+          <w:i/>
+          <w:highlight w:val="lightGray"/>
+        </w:rPr>
+        <w:t xml:space="preserve"> &lt;</w:t>
+      </w:r>
+      <w:proofErr w:type="spellStart"/>
+      <w:r>
+        <w:rPr>
+          <w:i/>
+          <w:highlight w:val="lightGray"/>
+        </w:rPr>
+        <w:t>create.json</w:t>
+      </w:r>
+      <w:proofErr w:type="spellEnd"/>
+      <w:r>
+        <w:rPr>
+          <w:i/>
+          <w:highlight w:val="lightGray"/>
+        </w:rPr>
+        <w:t xml:space="preserve">&gt;       </w:t>
+      </w:r>
+      <w:r>
+        <w:rPr>
+          <w:i/>
+          <w:highlight w:val="lightGray"/>
+        </w:rPr>
+        <w:t xml:space="preserve">create </w:t>
+      </w:r>
+      <w:proofErr w:type="spellStart"/>
+      <w:r>
+        <w:rPr>
+          <w:i/>
+          <w:highlight w:val="lightGray"/>
+        </w:rPr>
+        <w:t>pipeslines</w:t>
+      </w:r>
+      <w:proofErr w:type="spellEnd"/>
+    </w:p>
+    <w:p>
+      <w:pPr>
+        <w:pStyle w:val="ListParagraph"/>
+        <w:rPr>
+          <w:i/>
+          <w:highlight w:val="lightGray"/>
+        </w:rPr>
+      </w:pPr>
+      <w:r>
+        <w:rPr>
+          <w:i/>
+          <w:highlight w:val="lightGray"/>
+        </w:rPr>
+        <w:t xml:space="preserve">           </w:t>
+      </w:r>
+      <w:r>
+        <w:rPr>
+          <w:i/>
+          <w:highlight w:val="lightGray"/>
+        </w:rPr>
+        <w:t>-p &lt;</w:t>
+      </w:r>
+      <w:proofErr w:type="spellStart"/>
+      <w:r>
+        <w:rPr>
+          <w:i/>
+          <w:highlight w:val="lightGray"/>
+        </w:rPr>
+        <w:t>property.json</w:t>
+      </w:r>
+      <w:proofErr w:type="spellEnd"/>
+      <w:r>
+        <w:rPr>
+          <w:i/>
+          <w:highlight w:val="lightGray"/>
+        </w:rPr>
+        <w:t>&gt; &lt;</w:t>
+      </w:r>
+      <w:proofErr w:type="spellStart"/>
+      <w:r>
+        <w:rPr>
+          <w:i/>
+          <w:highlight w:val="lightGray"/>
+        </w:rPr>
+        <w:t>pipe_id</w:t>
+      </w:r>
+      <w:proofErr w:type="spellEnd"/>
+      <w:r>
+        <w:rPr>
+          <w:i/>
+          <w:highlight w:val="lightGray"/>
+        </w:rPr>
+        <w:t xml:space="preserve">&gt;      set </w:t>
+      </w:r>
+      <w:proofErr w:type="spellStart"/>
+      <w:r>
+        <w:rPr>
+          <w:i/>
+          <w:highlight w:val="lightGray"/>
+        </w:rPr>
+        <w:t>pipeslines</w:t>
+      </w:r>
+      <w:proofErr w:type="spellEnd"/>
+      <w:r>
+        <w:rPr>
+          <w:i/>
+          <w:highlight w:val="lightGray"/>
+        </w:rPr>
+        <w:t xml:space="preserve"> property</w:t>
+      </w:r>
+    </w:p>
+    <w:p>
+      <w:pPr>
+        <w:pStyle w:val="ListParagraph"/>
+        <w:rPr>
+          <w:i/>
+          <w:highlight w:val="lightGray"/>
+        </w:rPr>
+      </w:pPr>
+      <w:r>
+        <w:rPr>
+          <w:i/>
+          <w:highlight w:val="lightGray"/>
+        </w:rPr>
+        <w:t xml:space="preserve">           </w:t>
+      </w:r>
+      <w:r>
+        <w:rPr>
+          <w:i/>
+          <w:highlight w:val="lightGray"/>
+        </w:rPr>
+        <w:t>-d &lt;</w:t>
+      </w:r>
+      <w:proofErr w:type="spellStart"/>
+      <w:r>
+        <w:rPr>
+          <w:i/>
+          <w:highlight w:val="lightGray"/>
+        </w:rPr>
+        <w:t>destroy.json</w:t>
+      </w:r>
+      <w:proofErr w:type="spellEnd"/>
       <w:proofErr w:type="gramStart"/>
       <w:r>
         <w:rPr>
           <w:i/>
-        </w:rPr>
-        <w:t>openssl</w:t>
-      </w:r>
-      <w:proofErr w:type="spellEnd"/>
+          <w:highlight w:val="lightGray"/>
+        </w:rPr>
+        <w:t>&gt;  &lt;</w:t>
+      </w:r>
+      <w:proofErr w:type="spellStart"/>
       <w:proofErr w:type="gramEnd"/>
       <w:r>
         <w:rPr>
           <w:i/>
-        </w:rPr>
-        <w:t xml:space="preserve"> verify -</w:t>
-      </w:r>
-      <w:proofErr w:type="spellStart"/>
-      <w:r>
-        <w:rPr>
-          <w:i/>
-        </w:rPr>
-        <w:t>CAfile</w:t>
-      </w:r>
-      <w:proofErr w:type="spellEnd"/>
-      <w:r>
-        <w:rPr>
-          <w:i/>
-        </w:rPr>
-        <w:t xml:space="preserve"> ca-</w:t>
-      </w:r>
-      <w:proofErr w:type="spellStart"/>
-      <w:r>
-        <w:rPr>
-          <w:i/>
-        </w:rPr>
-        <w:t>crt.pem</w:t>
-      </w:r>
-      <w:proofErr w:type="spellEnd"/>
-      <w:r>
-        <w:rPr>
-          <w:i/>
-        </w:rPr>
-        <w:t xml:space="preserve"> server-</w:t>
-      </w:r>
-      <w:proofErr w:type="spellStart"/>
-      <w:r>
-        <w:rPr>
-          <w:i/>
-        </w:rPr>
-        <w:t>crt.pem</w:t>
-      </w:r>
-      <w:proofErr w:type="spellEnd"/>
-    </w:p>
-    <w:p>
-      <w:pPr>
-        <w:pStyle w:val="ListParagraph"/>
-      </w:pPr>
-    </w:p>
-    <w:p>
-      <w:pPr>
-        <w:pStyle w:val="ListParagraph"/>
-      </w:pPr>
-      <w:r>
-        <w:t>(5) Client certificate</w:t>
-      </w:r>
-    </w:p>
-    <w:p>
-      <w:pPr>
-        <w:pStyle w:val="ListParagraph"/>
-      </w:pPr>
-    </w:p>
-    <w:p>
-      <w:pPr>
-        <w:pStyle w:val="ListParagraph"/>
-      </w:pPr>
-      <w:r>
-        <w:t xml:space="preserve">    -Generate Client Key:</w:t>
-      </w:r>
-    </w:p>
-    <w:p>
-      <w:pPr>
-        <w:pStyle w:val="ListParagraph"/>
-        <w:rPr>
-          <w:i/>
-        </w:rPr>
-      </w:pPr>
-      <w:r>
-        <w:t xml:space="preserve">       </w:t>
-      </w:r>
-      <w:proofErr w:type="spellStart"/>
-      <w:proofErr w:type="gramStart"/>
-      <w:r>
-        <w:rPr>
-          <w:i/>
-        </w:rPr>
-        <w:t>openssl</w:t>
-      </w:r>
-      <w:proofErr w:type="spellEnd"/>
-      <w:proofErr w:type="gramEnd"/>
-      <w:r>
-        <w:rPr>
-          <w:i/>
-        </w:rPr>
-        <w:t xml:space="preserve"> </w:t>
-      </w:r>
-      <w:proofErr w:type="spellStart"/>
-      <w:r>
-        <w:rPr>
-          <w:i/>
-        </w:rPr>
-        <w:t>genrsa</w:t>
-      </w:r>
-      <w:proofErr w:type="spellEnd"/>
-      <w:r>
-        <w:rPr>
-          <w:i/>
-        </w:rPr>
-        <w:t xml:space="preserve"> -out client1-key.pem 4096</w:t>
-      </w:r>
-    </w:p>
-    <w:p>
-      <w:pPr>
-        <w:pStyle w:val="ListParagraph"/>
-      </w:pPr>
-    </w:p>
-    <w:p>
-      <w:pPr>
-        <w:pStyle w:val="ListParagraph"/>
-      </w:pPr>
-      <w:r>
-        <w:t xml:space="preserve">    -Generate Client certificate signing request:</w:t>
-      </w:r>
-    </w:p>
-    <w:p>
-      <w:pPr>
-        <w:pStyle w:val="ListParagraph"/>
-        <w:rPr>
-          <w:i/>
-        </w:rPr>
-      </w:pPr>
-      <w:r>
-        <w:t xml:space="preserve">       </w:t>
-      </w:r>
-      <w:proofErr w:type="spellStart"/>
-      <w:proofErr w:type="gramStart"/>
-      <w:r>
-        <w:rPr>
-          <w:i/>
-        </w:rPr>
-        <w:t>openssl</w:t>
-      </w:r>
-      <w:proofErr w:type="spellEnd"/>
-      <w:proofErr w:type="gramEnd"/>
-      <w:r>
-        <w:rPr>
-          <w:i/>
-        </w:rPr>
-        <w:t xml:space="preserve"> </w:t>
-      </w:r>
-      <w:proofErr w:type="spellStart"/>
-      <w:r>
-        <w:rPr>
-          <w:i/>
-        </w:rPr>
-        <w:t>req</w:t>
-      </w:r>
-      <w:proofErr w:type="spellEnd"/>
-      <w:r>
-        <w:rPr>
-          <w:i/>
-        </w:rPr>
-        <w:t xml:space="preserve"> -new -key client1-key.pem -out client1-csr.pem</w:t>
-      </w:r>
-    </w:p>
-    <w:p>
-      <w:pPr>
-        <w:pStyle w:val="ListParagraph"/>
-      </w:pPr>
-    </w:p>
-    <w:p>
-      <w:pPr>
-        <w:pStyle w:val="ListParagraph"/>
-      </w:pPr>
-      <w:r>
-        <w:t xml:space="preserve">    -Specify client Common Name, like '</w:t>
-      </w:r>
-      <w:proofErr w:type="spellStart"/>
-      <w:r>
-        <w:t>client.localhost</w:t>
-      </w:r>
-      <w:proofErr w:type="spellEnd"/>
-      <w:r>
-        <w:t>'. Server should not verify this, since it should not do reverse-</w:t>
-      </w:r>
-      <w:proofErr w:type="spellStart"/>
-      <w:r>
-        <w:t>dns</w:t>
-      </w:r>
-      <w:proofErr w:type="spellEnd"/>
-      <w:r>
-        <w:t xml:space="preserve"> lookup.</w:t>
-      </w:r>
-    </w:p>
-    <w:p>
-      <w:pPr>
-        <w:pStyle w:val="ListParagraph"/>
-      </w:pPr>
-      <w:r>
-        <w:t xml:space="preserve">    -For this example, do not insert the challenge password.</w:t>
-      </w:r>
-    </w:p>
-    <w:p>
-      <w:pPr>
-        <w:pStyle w:val="ListParagraph"/>
-      </w:pPr>
-    </w:p>
-    <w:p>
-      <w:pPr>
-        <w:pStyle w:val="ListParagraph"/>
-      </w:pPr>
-      <w:r>
-        <w:t>(6) Sign certificate using the CA:</w:t>
-      </w:r>
-    </w:p>
-    <w:p>
-      <w:pPr>
-        <w:pStyle w:val="ListParagraph"/>
-        <w:rPr>
-          <w:i/>
-        </w:rPr>
-      </w:pPr>
-      <w:r>
-        <w:t xml:space="preserve">       </w:t>
-      </w:r>
-      <w:proofErr w:type="spellStart"/>
-      <w:proofErr w:type="gramStart"/>
-      <w:r>
-        <w:rPr>
-          <w:i/>
-        </w:rPr>
-        <w:t>openssl</w:t>
-      </w:r>
-      <w:proofErr w:type="spellEnd"/>
-      <w:proofErr w:type="gramEnd"/>
-      <w:r>
-        <w:rPr>
-          <w:i/>
-        </w:rPr>
-        <w:t xml:space="preserve"> x509 -</w:t>
-      </w:r>
-      <w:proofErr w:type="spellStart"/>
-      <w:r>
-        <w:rPr>
-          <w:i/>
-        </w:rPr>
-        <w:t>req</w:t>
-      </w:r>
-      <w:proofErr w:type="spellEnd"/>
-      <w:r>
-        <w:rPr>
-          <w:i/>
-        </w:rPr>
-        <w:t xml:space="preserve"> -days 9999 -in client1-csr.pem -CA ca-</w:t>
-      </w:r>
-      <w:proofErr w:type="spellStart"/>
-      <w:r>
-        <w:rPr>
-          <w:i/>
-        </w:rPr>
-        <w:t>crt.pem</w:t>
-      </w:r>
-      <w:proofErr w:type="spellEnd"/>
-      <w:r>
-        <w:rPr>
-          <w:i/>
-        </w:rPr>
-        <w:t xml:space="preserve"> -</w:t>
-      </w:r>
-      <w:proofErr w:type="spellStart"/>
-      <w:r>
-        <w:rPr>
-          <w:i/>
-        </w:rPr>
-        <w:t>CAkey</w:t>
-      </w:r>
-      <w:proofErr w:type="spellEnd"/>
-      <w:r>
-        <w:rPr>
-          <w:i/>
-        </w:rPr>
-        <w:t xml:space="preserve"> ca-</w:t>
-      </w:r>
-      <w:proofErr w:type="spellStart"/>
-      <w:r>
-        <w:rPr>
-          <w:i/>
-        </w:rPr>
-        <w:t>key.pem</w:t>
-      </w:r>
-      <w:proofErr w:type="spellEnd"/>
-      <w:r>
-        <w:rPr>
-          <w:i/>
-        </w:rPr>
-        <w:t xml:space="preserve"> -</w:t>
-      </w:r>
-      <w:proofErr w:type="spellStart"/>
-      <w:r>
-        <w:rPr>
-          <w:i/>
-        </w:rPr>
-        <w:t>CAcreateserial</w:t>
-      </w:r>
-      <w:proofErr w:type="spellEnd"/>
-      <w:r>
-        <w:rPr>
-          <w:i/>
-        </w:rPr>
-        <w:t xml:space="preserve"> -out client1-crt.pem</w:t>
-      </w:r>
-    </w:p>
-    <w:p>
-      <w:pPr>
-        <w:pStyle w:val="ListParagraph"/>
-      </w:pPr>
-    </w:p>
-    <w:p>
-      <w:pPr>
-        <w:pStyle w:val="ListParagraph"/>
-      </w:pPr>
-      <w:r>
-        <w:t xml:space="preserve">    -insert CA Password</w:t>
-      </w:r>
-    </w:p>
-    <w:p>
-      <w:pPr>
-        <w:pStyle w:val="ListParagraph"/>
-      </w:pPr>
-      <w:r>
-        <w:t>(7) Verify client certificate:</w:t>
-      </w:r>
-    </w:p>
-    <w:p>
-      <w:pPr>
-        <w:pStyle w:val="ListParagraph"/>
-        <w:rPr>
-          <w:i/>
-        </w:rPr>
-      </w:pPr>
-      <w:r>
-        <w:t xml:space="preserve">      </w:t>
-      </w:r>
-      <w:proofErr w:type="spellStart"/>
-      <w:proofErr w:type="gramStart"/>
-      <w:r>
-        <w:rPr>
-          <w:i/>
-        </w:rPr>
-        <w:t>openssl</w:t>
-      </w:r>
-      <w:proofErr w:type="spellEnd"/>
-      <w:proofErr w:type="gramEnd"/>
-      <w:r>
-        <w:rPr>
-          <w:i/>
-        </w:rPr>
-        <w:t xml:space="preserve"> verify -</w:t>
-      </w:r>
-      <w:proofErr w:type="spellStart"/>
-      <w:r>
-        <w:rPr>
-          <w:i/>
-        </w:rPr>
-        <w:t>CAfile</w:t>
-      </w:r>
-      <w:proofErr w:type="spellEnd"/>
-      <w:r>
-        <w:rPr>
-          <w:i/>
-        </w:rPr>
-        <w:t xml:space="preserve"> ca-</w:t>
-      </w:r>
-      <w:proofErr w:type="spellStart"/>
-      <w:r>
-        <w:rPr>
-          <w:i/>
-        </w:rPr>
-        <w:t>crt.pem</w:t>
-      </w:r>
-      <w:proofErr w:type="spellEnd"/>
-      <w:r>
-        <w:rPr>
-          <w:i/>
-        </w:rPr>
-        <w:t xml:space="preserve"> client1-crt.pem</w:t>
-      </w:r>
-    </w:p>
-    <w:p>
-      <w:pPr>
-        <w:pStyle w:val="ListParagraph"/>
-      </w:pPr>
-    </w:p>
-    <w:p>
-      <w:pPr>
-        <w:pStyle w:val="ListParagraph"/>
-      </w:pPr>
-      <w:r>
-        <w:t xml:space="preserve">(8) After generated, please copy all file start with 'ca' and 'client' into </w:t>
-      </w:r>
-      <w:r>
-        <w:rPr>
-          <w:highlight w:val="yellow"/>
-        </w:rPr>
-        <w:t>'cert_client_8216'</w:t>
-      </w:r>
-      <w:r>
-        <w:t xml:space="preserve">, and copy all file start with 'ca' and 'server' into </w:t>
-      </w:r>
-      <w:r>
-        <w:rPr>
-          <w:highlight w:val="yellow"/>
-        </w:rPr>
-        <w:t>'cert_server_8216'</w:t>
-      </w:r>
-      <w:r>
-        <w:t>.</w:t>
-      </w:r>
-    </w:p>
-    <w:p>
-      <w:pPr>
-        <w:pStyle w:val="ListParagraph"/>
-      </w:pPr>
-    </w:p>
-    <w:p>
-      <w:pPr>
-        <w:pStyle w:val="ListParagraph"/>
-        <w:rPr>
-          <w:b/>
-        </w:rPr>
-      </w:pPr>
-      <w:r>
-        <w:rPr>
-          <w:b/>
-        </w:rPr>
-        <w:t>11.3</w:t>
-      </w:r>
-      <w:r>
-        <w:rPr>
-          <w:b/>
-        </w:rPr>
-        <w:t xml:space="preserve"> </w:t>
-      </w:r>
-      <w:r>
-        <w:rPr>
-          <w:b/>
-        </w:rPr>
-        <w:t>R</w:t>
-      </w:r>
-      <w:r>
-        <w:rPr>
-          <w:b/>
-        </w:rPr>
-        <w:t xml:space="preserve">un </w:t>
-      </w:r>
-      <w:r>
-        <w:rPr>
-          <w:b/>
-        </w:rPr>
-        <w:t>from</w:t>
-      </w:r>
-      <w:r>
-        <w:rPr>
-          <w:b/>
-        </w:rPr>
-        <w:t xml:space="preserve"> HDDL side:</w:t>
-      </w:r>
-    </w:p>
-    <w:p>
-      <w:pPr>
-        <w:pStyle w:val="ListParagraph"/>
-        <w:rPr>
-          <w:i/>
-        </w:rPr>
-      </w:pPr>
-      <w:r>
-        <w:rPr>
-          <w:i/>
-        </w:rPr>
-        <w:t xml:space="preserve"># </w:t>
-      </w:r>
-      <w:proofErr w:type="gramStart"/>
-      <w:r>
-        <w:rPr>
-          <w:i/>
-        </w:rPr>
-        <w:t>cd</w:t>
-      </w:r>
-      <w:proofErr w:type="gramEnd"/>
-      <w:r>
-        <w:rPr>
-          <w:i/>
-        </w:rPr>
-        <w:t xml:space="preserve"> </w:t>
-      </w:r>
-      <w:proofErr w:type="spellStart"/>
-      <w:r>
-        <w:rPr>
-          <w:i/>
-        </w:rPr>
-        <w:t>s_framework</w:t>
-      </w:r>
-      <w:proofErr w:type="spellEnd"/>
-      <w:r>
-        <w:rPr>
-          <w:i/>
-        </w:rPr>
+          <w:highlight w:val="lightGray"/>
+        </w:rPr>
+        <w:t>pipe_id</w:t>
+      </w:r>
+      <w:proofErr w:type="spellEnd"/>
+      <w:r>
+        <w:rPr>
+          <w:i/>
+          <w:highlight w:val="lightGray"/>
+        </w:rPr>
+        <w:t xml:space="preserve">&gt;      destroy </w:t>
+      </w:r>
+      <w:proofErr w:type="spellStart"/>
+      <w:r>
+        <w:rPr>
+          <w:i/>
+          <w:highlight w:val="lightGray"/>
+        </w:rPr>
+        <w:t>pipeslines</w:t>
+      </w:r>
+      <w:proofErr w:type="spellEnd"/>
+    </w:p>
+    <w:p>
+      <w:pPr>
+        <w:pStyle w:val="ListParagraph"/>
+        <w:rPr>
+          <w:i/>
+        </w:rPr>
+      </w:pPr>
+      <w:r>
+        <w:rPr>
+          <w:i/>
+          <w:highlight w:val="lightGray"/>
+        </w:rPr>
+        <w:t xml:space="preserve">           </w:t>
+      </w:r>
+      <w:r>
+        <w:rPr>
+          <w:i/>
+          <w:highlight w:val="lightGray"/>
+        </w:rPr>
+        <w:t>-q                               exit client.</w:t>
+      </w:r>
+    </w:p>
+    <w:p>
+      <w:pPr>
+        <w:pStyle w:val="ListParagraph"/>
+        <w:rPr>
+          <w:i/>
+        </w:rPr>
+      </w:pPr>
+    </w:p>
+    <w:p>
+      <w:pPr>
+        <w:pStyle w:val="ListParagraph"/>
+      </w:pPr>
+      <w:r>
+        <w:t xml:space="preserve">2. </w:t>
+      </w:r>
+      <w:proofErr w:type="spellStart"/>
+      <w:r>
+        <w:t>Json</w:t>
+      </w:r>
+      <w:proofErr w:type="spellEnd"/>
+      <w:r>
+        <w:t xml:space="preserve"> file refer to: </w:t>
+      </w:r>
+      <w:proofErr w:type="spellStart"/>
+      <w:r>
+        <w:t>media_service</w:t>
+      </w:r>
+      <w:proofErr w:type="spellEnd"/>
+      <w:r>
         <w:t>/</w:t>
       </w:r>
       <w:proofErr w:type="spellStart"/>
       <w:r>
-        <w:rPr>
-          <w:i/>
-        </w:rPr>
-        <w:t>media_service</w:t>
-      </w:r>
-      <w:proofErr w:type="spellEnd"/>
-    </w:p>
-    <w:p>
-      <w:pPr>
-        <w:pStyle w:val="ListParagraph"/>
-        <w:rPr>
-          <w:i/>
-        </w:rPr>
-      </w:pPr>
-      <w:r>
-        <w:rPr>
-          <w:i/>
-        </w:rPr>
-        <w:t>#</w:t>
-      </w:r>
-      <w:r>
-        <w:rPr>
-          <w:i/>
-        </w:rPr>
-        <w:t>./</w:t>
-      </w:r>
-      <w:r>
-        <w:rPr>
-          <w:i/>
-        </w:rPr>
-        <w:t>hddls_</w:t>
-      </w:r>
-      <w:r>
-        <w:rPr>
-          <w:i/>
-        </w:rPr>
-        <w:t>server.js</w:t>
-      </w:r>
-    </w:p>
-    <w:p>
-      <w:pPr>
-        <w:pStyle w:val="ListParagraph"/>
-      </w:pPr>
-    </w:p>
-    <w:p>
-      <w:pPr>
-        <w:pStyle w:val="ListParagraph"/>
-        <w:rPr>
-          <w:b/>
-        </w:rPr>
-      </w:pPr>
-      <w:r>
-        <w:rPr>
-          <w:b/>
-        </w:rPr>
-        <w:t xml:space="preserve">11.3 </w:t>
-      </w:r>
-      <w:r>
-        <w:rPr>
-          <w:b/>
-        </w:rPr>
-        <w:t>R</w:t>
-      </w:r>
-      <w:r>
-        <w:rPr>
-          <w:b/>
-        </w:rPr>
-        <w:t xml:space="preserve">un </w:t>
-      </w:r>
-      <w:r>
-        <w:rPr>
-          <w:b/>
-        </w:rPr>
-        <w:t>from</w:t>
-      </w:r>
-      <w:r>
-        <w:rPr>
-          <w:b/>
-        </w:rPr>
-        <w:t xml:space="preserve"> host side:</w:t>
-      </w:r>
-    </w:p>
-    <w:p>
-      <w:pPr>
-        <w:pStyle w:val="ListParagraph"/>
-        <w:rPr>
-          <w:i/>
-        </w:rPr>
-      </w:pPr>
-      <w:r>
-        <w:rPr>
-          <w:i/>
-        </w:rPr>
-        <w:t>#</w:t>
-      </w:r>
-      <w:r>
-        <w:rPr>
-          <w:i/>
-        </w:rPr>
-        <w:t xml:space="preserve"> </w:t>
-      </w:r>
-      <w:proofErr w:type="gramStart"/>
-      <w:r>
-        <w:rPr>
-          <w:i/>
-        </w:rPr>
-        <w:t>cd</w:t>
-      </w:r>
-      <w:proofErr w:type="gramEnd"/>
-      <w:r>
-        <w:rPr>
-          <w:i/>
-        </w:rPr>
-        <w:t xml:space="preserve"> </w:t>
-      </w:r>
-      <w:proofErr w:type="spellStart"/>
-      <w:r>
-        <w:rPr>
-          <w:i/>
-        </w:rPr>
-        <w:t>s_framework</w:t>
-      </w:r>
-      <w:proofErr w:type="spellEnd"/>
-      <w:r>
-        <w:rPr>
-          <w:i/>
-        </w:rPr>
-        <w:t>/</w:t>
-      </w:r>
-      <w:proofErr w:type="spellStart"/>
-      <w:r>
-        <w:rPr>
-          <w:i/>
-        </w:rPr>
-        <w:t>media_service</w:t>
-      </w:r>
-      <w:proofErr w:type="spellEnd"/>
-    </w:p>
-    <w:p>
-      <w:pPr>
-        <w:pStyle w:val="ListParagraph"/>
-        <w:rPr>
-          <w:i/>
-        </w:rPr>
-      </w:pPr>
-      <w:r>
-        <w:rPr>
-          <w:i/>
-        </w:rPr>
-        <w:t>#</w:t>
-      </w:r>
-      <w:r>
-        <w:rPr>
-          <w:i/>
-        </w:rPr>
-        <w:t>./</w:t>
-      </w:r>
-      <w:r>
-        <w:rPr>
-          <w:i/>
-        </w:rPr>
-        <w:t>receive</w:t>
-      </w:r>
-      <w:r>
-        <w:rPr>
-          <w:i/>
-        </w:rPr>
-        <w:t>r_</w:t>
-      </w:r>
-      <w:r>
-        <w:rPr>
-          <w:i/>
-        </w:rPr>
-        <w:t>client.js</w:t>
-      </w:r>
-    </w:p>
-    <w:p>
-      <w:pPr>
-        <w:pStyle w:val="ListParagraph"/>
-        <w:rPr>
-          <w:i/>
-        </w:rPr>
-      </w:pPr>
-    </w:p>
-    <w:p>
-      <w:pPr>
-        <w:pStyle w:val="ListParagraph"/>
-        <w:rPr>
-          <w:i/>
-        </w:rPr>
-      </w:pPr>
-      <w:r>
-        <w:rPr>
-          <w:i/>
-        </w:rPr>
-        <w:t xml:space="preserve"># </w:t>
-      </w:r>
-      <w:proofErr w:type="gramStart"/>
-      <w:r>
-        <w:rPr>
-          <w:i/>
-        </w:rPr>
-        <w:t>cd</w:t>
-      </w:r>
-      <w:proofErr w:type="gramEnd"/>
-      <w:r>
-        <w:rPr>
-          <w:i/>
-        </w:rPr>
-        <w:t xml:space="preserve"> </w:t>
-      </w:r>
-      <w:proofErr w:type="spellStart"/>
-      <w:r>
-        <w:rPr>
-          <w:i/>
-        </w:rPr>
-        <w:t>s_framework</w:t>
-      </w:r>
-      <w:proofErr w:type="spellEnd"/>
-      <w:r>
-        <w:rPr>
-          <w:i/>
-        </w:rPr>
-        <w:t>/</w:t>
-      </w:r>
-      <w:proofErr w:type="spellStart"/>
-      <w:r>
-        <w:rPr>
-          <w:i/>
-        </w:rPr>
-        <w:t>media_service</w:t>
-      </w:r>
-      <w:proofErr w:type="spellEnd"/>
-    </w:p>
-    <w:p>
-      <w:pPr>
-        <w:pStyle w:val="ListParagraph"/>
-        <w:rPr>
-          <w:i/>
-        </w:rPr>
-      </w:pPr>
-      <w:r>
-        <w:rPr>
-          <w:i/>
-        </w:rPr>
-        <w:t>#</w:t>
-      </w:r>
-      <w:r>
-        <w:rPr>
-          <w:i/>
-        </w:rPr>
-        <w:t>./</w:t>
-      </w:r>
-      <w:r>
-        <w:rPr>
-          <w:i/>
-        </w:rPr>
-        <w:t>controller</w:t>
-      </w:r>
-      <w:r>
-        <w:rPr>
-          <w:i/>
-        </w:rPr>
-        <w:t>_client.js</w:t>
-      </w:r>
-    </w:p>
-    <w:p>
-      <w:pPr>
-        <w:pStyle w:val="ListParagraph"/>
-        <w:rPr>
-          <w:i/>
-        </w:rPr>
-      </w:pPr>
-      <w:bookmarkStart w:id="4" w:name="OLE_LINK4"/>
-      <w:bookmarkStart w:id="5" w:name="OLE_LINK5"/>
-      <w:r>
-        <w:rPr>
-          <w:i/>
-        </w:rPr>
-        <w:t>Note:</w:t>
-      </w:r>
-    </w:p>
-    <w:p>
-      <w:pPr>
-        <w:pStyle w:val="ListParagraph"/>
-      </w:pPr>
-      <w:r>
-        <w:lastRenderedPageBreak/>
-        <w:t xml:space="preserve">1. </w:t>
-      </w:r>
-      <w:proofErr w:type="gramStart"/>
-      <w:r>
-        <w:t>command</w:t>
-      </w:r>
-      <w:proofErr w:type="gramEnd"/>
-      <w:r>
-        <w:t xml:space="preserve"> format</w:t>
-      </w:r>
-      <w:r>
-        <w:t>:</w:t>
-      </w:r>
-    </w:p>
-    <w:p>
-      <w:pPr>
-        <w:pStyle w:val="ListParagraph"/>
-        <w:rPr>
-          <w:i/>
-          <w:highlight w:val="lightGray"/>
-        </w:rPr>
-      </w:pPr>
-      <w:r>
-        <w:rPr>
-          <w:i/>
-          <w:highlight w:val="lightGray"/>
-        </w:rPr>
-        <w:t xml:space="preserve">           </w:t>
-      </w:r>
-      <w:r>
-        <w:rPr>
-          <w:i/>
-          <w:highlight w:val="lightGray"/>
-        </w:rPr>
-        <w:t>-help                          commanders that you can use.</w:t>
-      </w:r>
-    </w:p>
-    <w:p>
-      <w:pPr>
-        <w:pStyle w:val="ListParagraph"/>
-        <w:rPr>
-          <w:i/>
-          <w:highlight w:val="lightGray"/>
-        </w:rPr>
-      </w:pPr>
-      <w:r>
-        <w:rPr>
-          <w:i/>
-          <w:highlight w:val="lightGray"/>
-        </w:rPr>
-        <w:t xml:space="preserve">           </w:t>
-      </w:r>
-      <w:r>
-        <w:rPr>
-          <w:i/>
-          <w:highlight w:val="lightGray"/>
-        </w:rPr>
-        <w:t>-c</w:t>
-      </w:r>
-      <w:r>
-        <w:rPr>
-          <w:i/>
-          <w:highlight w:val="lightGray"/>
-        </w:rPr>
-        <w:t xml:space="preserve"> &lt;</w:t>
-      </w:r>
-      <w:proofErr w:type="spellStart"/>
-      <w:r>
-        <w:rPr>
-          <w:i/>
-          <w:highlight w:val="lightGray"/>
-        </w:rPr>
-        <w:t>create.json</w:t>
-      </w:r>
-      <w:proofErr w:type="spellEnd"/>
-      <w:r>
-        <w:rPr>
-          <w:i/>
-          <w:highlight w:val="lightGray"/>
-        </w:rPr>
-        <w:t xml:space="preserve">&gt;       </w:t>
-      </w:r>
-      <w:r>
-        <w:rPr>
-          <w:i/>
-          <w:highlight w:val="lightGray"/>
-        </w:rPr>
-        <w:t xml:space="preserve">create </w:t>
-      </w:r>
-      <w:proofErr w:type="spellStart"/>
-      <w:r>
-        <w:rPr>
-          <w:i/>
-          <w:highlight w:val="lightGray"/>
-        </w:rPr>
-        <w:t>pipeslines</w:t>
-      </w:r>
-      <w:proofErr w:type="spellEnd"/>
-    </w:p>
-    <w:p>
-      <w:pPr>
-        <w:pStyle w:val="ListParagraph"/>
-        <w:rPr>
-          <w:i/>
-          <w:highlight w:val="lightGray"/>
-        </w:rPr>
-      </w:pPr>
-      <w:r>
-        <w:rPr>
-          <w:i/>
-          <w:highlight w:val="lightGray"/>
-        </w:rPr>
-        <w:t xml:space="preserve">           </w:t>
-      </w:r>
-      <w:r>
-        <w:rPr>
-          <w:i/>
-          <w:highlight w:val="lightGray"/>
-        </w:rPr>
-        <w:t>-p &lt;</w:t>
-      </w:r>
-      <w:proofErr w:type="spellStart"/>
-      <w:r>
-        <w:rPr>
-          <w:i/>
-          <w:highlight w:val="lightGray"/>
-        </w:rPr>
-        <w:t>property.json</w:t>
-      </w:r>
-      <w:proofErr w:type="spellEnd"/>
-      <w:r>
-        <w:rPr>
-          <w:i/>
-          <w:highlight w:val="lightGray"/>
-        </w:rPr>
-        <w:t>&gt; &lt;</w:t>
-      </w:r>
-      <w:proofErr w:type="spellStart"/>
-      <w:r>
-        <w:rPr>
-          <w:i/>
-          <w:highlight w:val="lightGray"/>
-        </w:rPr>
-        <w:t>pipe_id</w:t>
-      </w:r>
-      <w:proofErr w:type="spellEnd"/>
-      <w:r>
-        <w:rPr>
-          <w:i/>
-          <w:highlight w:val="lightGray"/>
-        </w:rPr>
-        <w:t xml:space="preserve">&gt;      set </w:t>
-      </w:r>
-      <w:proofErr w:type="spellStart"/>
-      <w:r>
-        <w:rPr>
-          <w:i/>
-          <w:highlight w:val="lightGray"/>
-        </w:rPr>
-        <w:t>pipeslines</w:t>
-      </w:r>
-      <w:proofErr w:type="spellEnd"/>
-      <w:r>
-        <w:rPr>
-          <w:i/>
-          <w:highlight w:val="lightGray"/>
-        </w:rPr>
-        <w:t xml:space="preserve"> property</w:t>
-      </w:r>
-    </w:p>
-    <w:p>
-      <w:pPr>
-        <w:pStyle w:val="ListParagraph"/>
-        <w:rPr>
-          <w:i/>
-          <w:highlight w:val="lightGray"/>
-        </w:rPr>
-      </w:pPr>
-      <w:r>
-        <w:rPr>
-          <w:i/>
-          <w:highlight w:val="lightGray"/>
-        </w:rPr>
-        <w:t xml:space="preserve">           </w:t>
-      </w:r>
-      <w:r>
-        <w:rPr>
-          <w:i/>
-          <w:highlight w:val="lightGray"/>
-        </w:rPr>
-        <w:t>-d &lt;</w:t>
-      </w:r>
-      <w:proofErr w:type="spellStart"/>
-      <w:r>
-        <w:rPr>
-          <w:i/>
-          <w:highlight w:val="lightGray"/>
-        </w:rPr>
-        <w:t>destroy.json</w:t>
-      </w:r>
-      <w:proofErr w:type="spellEnd"/>
-      <w:proofErr w:type="gramStart"/>
-      <w:r>
-        <w:rPr>
-          <w:i/>
-          <w:highlight w:val="lightGray"/>
-        </w:rPr>
-        <w:t>&gt;  &lt;</w:t>
-      </w:r>
-      <w:proofErr w:type="spellStart"/>
-      <w:proofErr w:type="gramEnd"/>
-      <w:r>
-        <w:rPr>
-          <w:i/>
-          <w:highlight w:val="lightGray"/>
-        </w:rPr>
-        <w:t>pipe_id</w:t>
-      </w:r>
-      <w:proofErr w:type="spellEnd"/>
-      <w:r>
-        <w:rPr>
-          <w:i/>
-          <w:highlight w:val="lightGray"/>
-        </w:rPr>
-        <w:t xml:space="preserve">&gt;      destroy </w:t>
-      </w:r>
-      <w:proofErr w:type="spellStart"/>
-      <w:r>
-        <w:rPr>
-          <w:i/>
-          <w:highlight w:val="lightGray"/>
-        </w:rPr>
-        <w:t>pipeslines</w:t>
-      </w:r>
-      <w:proofErr w:type="spellEnd"/>
-    </w:p>
-    <w:p>
-      <w:pPr>
-        <w:pStyle w:val="ListParagraph"/>
-        <w:rPr>
-          <w:i/>
-        </w:rPr>
-      </w:pPr>
-      <w:r>
-        <w:rPr>
-          <w:i/>
-          <w:highlight w:val="lightGray"/>
-        </w:rPr>
-        <w:t xml:space="preserve">           </w:t>
-      </w:r>
-      <w:r>
-        <w:rPr>
-          <w:i/>
-          <w:highlight w:val="lightGray"/>
-        </w:rPr>
-        <w:t>-q                               exit client.</w:t>
-      </w:r>
-    </w:p>
-    <w:p>
-      <w:pPr>
-        <w:pStyle w:val="ListParagraph"/>
-        <w:rPr>
-          <w:i/>
-        </w:rPr>
-      </w:pPr>
-    </w:p>
-    <w:p>
-      <w:pPr>
-        <w:pStyle w:val="ListParagraph"/>
-      </w:pPr>
-      <w:r>
-        <w:t xml:space="preserve">2. </w:t>
-      </w:r>
-      <w:proofErr w:type="spellStart"/>
-      <w:r>
-        <w:t>Json</w:t>
-      </w:r>
-      <w:proofErr w:type="spellEnd"/>
-      <w:r>
-        <w:t xml:space="preserve"> file refer to: </w:t>
-      </w:r>
-      <w:proofErr w:type="spellStart"/>
-      <w:r>
-        <w:t>media_service</w:t>
-      </w:r>
-      <w:proofErr w:type="spellEnd"/>
-      <w:r>
-        <w:t>/</w:t>
-      </w:r>
-      <w:proofErr w:type="spellStart"/>
-      <w:r>
         <w:t>json_file</w:t>
       </w:r>
-      <w:bookmarkEnd w:id="4"/>
-      <w:bookmarkEnd w:id="5"/>
+      <w:bookmarkEnd w:id="7"/>
+      <w:bookmarkEnd w:id="8"/>
       <w:proofErr w:type="spellEnd"/>
       <w:r>
         <w:br w:type="page"/>
       </w:r>
     </w:p>
+    <w:bookmarkEnd w:id="9"/>
     <w:p>
       <w:pPr>
         <w:pStyle w:val="ListParagraph"/>
@@ -6984,6 +6993,7 @@
   <w:style w:type="paragraph" w:styleId="ListParagraph">
     <w:name w:val="List Paragraph"/>
     <w:basedOn w:val="Normal"/>
+    <w:link w:val="ListParagraphChar"/>
     <w:uiPriority w:val="34"/>
     <w:qFormat/>
     <w:rsid w:val="006B71C6"/>
@@ -7027,6 +7037,14 @@
       <w:color w:val="954F72" w:themeColor="followedHyperlink"/>
       <w:u w:val="single"/>
     </w:rPr>
+  </w:style>
+  <w:style w:type="character" w:customStyle="1" w:styleId="ListParagraphChar">
+    <w:name w:val="List Paragraph Char"/>
+    <w:basedOn w:val="DefaultParagraphFont"/>
+    <w:link w:val="ListParagraph"/>
+    <w:uiPriority w:val="34"/>
+    <w:locked/>
+    <w:rsid w:val="006D0BFA"/>
   </w:style>
 </w:styles>
 </file>

</xml_diff>

<commit_message>
(doc) update installation doc to WA mediasdk cfg issue
Change-Id: I8536371453d974e3481d2b47bb73dc24f5c8667a
Signed-off-by: Li, River<river.li@intel.com>
</commit_message>
<xml_diff>
--- a/HDDL-S_installation_guide.docx
+++ b/HDDL-S_installation_guide.docx
@@ -4468,8 +4468,6 @@
           <w:szCs w:val="16"/>
         </w:rPr>
       </w:pPr>
-      <w:bookmarkStart w:id="5" w:name="_GoBack"/>
-      <w:bookmarkEnd w:id="5"/>
       <w:proofErr w:type="gramStart"/>
       <w:r>
         <w:rPr>
@@ -5633,149 +5631,706 @@
         </w:rPr>
         <w:t xml:space="preserve"> Verify client </w:t>
       </w:r>
-      <w:bookmarkStart w:id="6" w:name="OLE_LINK9"/>
+      <w:bookmarkStart w:id="5" w:name="OLE_LINK9"/>
       <w:r>
         <w:rPr>
           <w:b/>
         </w:rPr>
         <w:t>certificate</w:t>
       </w:r>
+      <w:bookmarkEnd w:id="5"/>
+      <w:r>
+        <w:t>:</w:t>
+      </w:r>
+    </w:p>
+    <w:p>
+      <w:pPr>
+        <w:pStyle w:val="ListParagraph"/>
+        <w:rPr>
+          <w:i/>
+        </w:rPr>
+      </w:pPr>
+      <w:r>
+        <w:t xml:space="preserve">      </w:t>
+      </w:r>
+      <w:proofErr w:type="spellStart"/>
+      <w:proofErr w:type="gramStart"/>
+      <w:r>
+        <w:rPr>
+          <w:i/>
+        </w:rPr>
+        <w:t>openssl</w:t>
+      </w:r>
+      <w:proofErr w:type="spellEnd"/>
+      <w:proofErr w:type="gramEnd"/>
+      <w:r>
+        <w:rPr>
+          <w:i/>
+        </w:rPr>
+        <w:t xml:space="preserve"> verify -</w:t>
+      </w:r>
+      <w:proofErr w:type="spellStart"/>
+      <w:r>
+        <w:rPr>
+          <w:i/>
+        </w:rPr>
+        <w:t>CAfile</w:t>
+      </w:r>
+      <w:proofErr w:type="spellEnd"/>
+      <w:r>
+        <w:rPr>
+          <w:i/>
+        </w:rPr>
+        <w:t xml:space="preserve"> ca-</w:t>
+      </w:r>
+      <w:proofErr w:type="spellStart"/>
+      <w:r>
+        <w:rPr>
+          <w:i/>
+        </w:rPr>
+        <w:t>crt.pem</w:t>
+      </w:r>
+      <w:proofErr w:type="spellEnd"/>
+      <w:r>
+        <w:rPr>
+          <w:i/>
+        </w:rPr>
+        <w:t xml:space="preserve"> client1-crt.pem</w:t>
+      </w:r>
+    </w:p>
+    <w:p>
+      <w:pPr>
+        <w:pStyle w:val="ListParagraph"/>
+      </w:pPr>
+    </w:p>
+    <w:p>
+      <w:pPr>
+        <w:pStyle w:val="ListParagraph"/>
+        <w:rPr>
+          <w:b/>
+        </w:rPr>
+      </w:pPr>
+      <w:r>
+        <w:rPr>
+          <w:b/>
+        </w:rPr>
+        <w:t xml:space="preserve">11.2.8 Deploy </w:t>
+      </w:r>
+      <w:proofErr w:type="spellStart"/>
+      <w:r>
+        <w:rPr>
+          <w:b/>
+        </w:rPr>
+        <w:t>pem</w:t>
+      </w:r>
+      <w:proofErr w:type="spellEnd"/>
+      <w:r>
+        <w:rPr>
+          <w:b/>
+        </w:rPr>
+        <w:t xml:space="preserve"> files</w:t>
+      </w:r>
+    </w:p>
+    <w:p>
+      <w:pPr>
+        <w:pStyle w:val="ListParagraph"/>
+      </w:pPr>
+      <w:r>
+        <w:t xml:space="preserve"> After generated, please copy all file start with 'ca' and 'client' into </w:t>
+      </w:r>
+      <w:r>
+        <w:rPr>
+          <w:highlight w:val="yellow"/>
+        </w:rPr>
+        <w:t>'cert_client_8216'</w:t>
+      </w:r>
+      <w:r>
+        <w:t xml:space="preserve">, and copy all file start with 'ca' and 'server' into </w:t>
+      </w:r>
+      <w:r>
+        <w:rPr>
+          <w:highlight w:val="yellow"/>
+        </w:rPr>
+        <w:t>'cert_server_8216'</w:t>
+      </w:r>
+      <w:r>
+        <w:t>.</w:t>
+      </w:r>
+    </w:p>
+    <w:p>
+      <w:pPr>
+        <w:pStyle w:val="ListParagraph"/>
+      </w:pPr>
+    </w:p>
+    <w:p>
+      <w:pPr>
+        <w:pStyle w:val="ListParagraph"/>
+        <w:rPr>
+          <w:b/>
+        </w:rPr>
+      </w:pPr>
+      <w:r>
+        <w:rPr>
+          <w:b/>
+        </w:rPr>
+        <w:t>11.3</w:t>
+      </w:r>
+      <w:r>
+        <w:rPr>
+          <w:b/>
+        </w:rPr>
+        <w:t xml:space="preserve"> </w:t>
+      </w:r>
+      <w:r>
+        <w:rPr>
+          <w:b/>
+        </w:rPr>
+        <w:t>R</w:t>
+      </w:r>
+      <w:r>
+        <w:rPr>
+          <w:b/>
+        </w:rPr>
+        <w:t>un HDDL</w:t>
+      </w:r>
+      <w:r>
+        <w:rPr>
+          <w:b/>
+        </w:rPr>
+        <w:t>-S server</w:t>
+      </w:r>
+    </w:p>
+    <w:p>
+      <w:pPr>
+        <w:pStyle w:val="ListParagraph"/>
+        <w:rPr>
+          <w:i/>
+        </w:rPr>
+      </w:pPr>
+      <w:r>
+        <w:rPr>
+          <w:i/>
+        </w:rPr>
+        <w:t xml:space="preserve"># </w:t>
+      </w:r>
+      <w:proofErr w:type="gramStart"/>
+      <w:r>
+        <w:rPr>
+          <w:i/>
+        </w:rPr>
+        <w:t>cd</w:t>
+      </w:r>
+      <w:proofErr w:type="gramEnd"/>
+      <w:r>
+        <w:rPr>
+          <w:i/>
+        </w:rPr>
+        <w:t xml:space="preserve"> </w:t>
+      </w:r>
+      <w:proofErr w:type="spellStart"/>
+      <w:r>
+        <w:rPr>
+          <w:i/>
+        </w:rPr>
+        <w:t>s_framework</w:t>
+      </w:r>
+      <w:proofErr w:type="spellEnd"/>
+      <w:r>
+        <w:rPr>
+          <w:i/>
+        </w:rPr>
+        <w:t>/</w:t>
+      </w:r>
+      <w:proofErr w:type="spellStart"/>
+      <w:r>
+        <w:rPr>
+          <w:i/>
+        </w:rPr>
+        <w:t>hddls_server_client</w:t>
+      </w:r>
+      <w:proofErr w:type="spellEnd"/>
+      <w:r>
+        <w:rPr>
+          <w:i/>
+        </w:rPr>
+        <w:t>/</w:t>
+      </w:r>
+      <w:proofErr w:type="spellStart"/>
+      <w:r>
+        <w:rPr>
+          <w:i/>
+        </w:rPr>
+        <w:t>hddls_server</w:t>
+      </w:r>
+      <w:proofErr w:type="spellEnd"/>
+    </w:p>
+    <w:p>
+      <w:pPr>
+        <w:pStyle w:val="ListParagraph"/>
+        <w:rPr>
+          <w:i/>
+        </w:rPr>
+      </w:pPr>
+      <w:r>
+        <w:rPr>
+          <w:i/>
+        </w:rPr>
+        <w:t>#</w:t>
+      </w:r>
+      <w:r>
+        <w:rPr>
+          <w:i/>
+        </w:rPr>
+        <w:t>export HDDLS_CVDL_MODEL_PATH=&lt;</w:t>
+      </w:r>
+      <w:proofErr w:type="spellStart"/>
+      <w:r>
+        <w:rPr>
+          <w:i/>
+        </w:rPr>
+        <w:t>hddl-s_server_folder</w:t>
+      </w:r>
+      <w:proofErr w:type="spellEnd"/>
+      <w:r>
+        <w:rPr>
+          <w:i/>
+        </w:rPr>
+        <w:t>&gt;/models</w:t>
+      </w:r>
+    </w:p>
+    <w:p>
+      <w:pPr>
+        <w:pStyle w:val="ListParagraph"/>
+        <w:rPr>
+          <w:i/>
+        </w:rPr>
+      </w:pPr>
+      <w:r>
+        <w:rPr>
+          <w:i/>
+        </w:rPr>
+        <w:t>#</w:t>
+      </w:r>
+      <w:r>
+        <w:rPr>
+          <w:i/>
+        </w:rPr>
+        <w:t>./</w:t>
+      </w:r>
+      <w:r>
+        <w:rPr>
+          <w:i/>
+        </w:rPr>
+        <w:t>hddls_</w:t>
+      </w:r>
+      <w:r>
+        <w:rPr>
+          <w:i/>
+        </w:rPr>
+        <w:t>server.js</w:t>
+      </w:r>
+    </w:p>
+    <w:p>
+      <w:pPr>
+        <w:pStyle w:val="ListParagraph"/>
+      </w:pPr>
+    </w:p>
+    <w:p>
+      <w:pPr>
+        <w:pStyle w:val="ListParagraph"/>
+        <w:rPr>
+          <w:b/>
+        </w:rPr>
+      </w:pPr>
+      <w:r>
+        <w:rPr>
+          <w:b/>
+        </w:rPr>
+        <w:t>11.3.</w:t>
+      </w:r>
+      <w:r>
+        <w:rPr>
+          <w:b/>
+        </w:rPr>
+        <w:t>1</w:t>
+      </w:r>
+      <w:r>
+        <w:rPr>
+          <w:b/>
+        </w:rPr>
+        <w:t xml:space="preserve"> How to deploy customer models</w:t>
+      </w:r>
+    </w:p>
+    <w:p>
+      <w:pPr>
+        <w:pStyle w:val="ListParagraph"/>
+        <w:ind w:firstLine="204"/>
+      </w:pPr>
+      <w:r>
+        <w:t>Step 1: implement libxxxalgo.so as customer guide</w:t>
+      </w:r>
+    </w:p>
+    <w:p>
+      <w:pPr>
+        <w:pStyle w:val="ListParagraph"/>
+        <w:ind w:firstLine="204"/>
+      </w:pPr>
+      <w:r>
+        <w:t>Step 2: copy model IR files into &lt;</w:t>
+      </w:r>
+      <w:r>
+        <w:rPr>
+          <w:i/>
+        </w:rPr>
+        <w:t>HDDLS_CVDL_MODEL_PATH</w:t>
+      </w:r>
+      <w:r>
+        <w:t>&gt;/&lt;</w:t>
+      </w:r>
+      <w:proofErr w:type="spellStart"/>
+      <w:r>
+        <w:t>model_name</w:t>
+      </w:r>
+      <w:proofErr w:type="spellEnd"/>
+      <w:r>
+        <w:t>&gt;</w:t>
+      </w:r>
+    </w:p>
+    <w:p>
+      <w:pPr>
+        <w:pStyle w:val="ListParagraph"/>
+        <w:ind w:firstLine="204"/>
+      </w:pPr>
+      <w:r>
+        <w:t>Step 3: register this customer models</w:t>
+      </w:r>
+    </w:p>
+    <w:p>
+      <w:pPr>
+        <w:pStyle w:val="ListParagraph"/>
+        <w:ind w:firstLine="204"/>
+      </w:pPr>
+      <w:r>
+        <w:t xml:space="preserve">              </w:t>
+      </w:r>
+      <w:proofErr w:type="spellStart"/>
+      <w:proofErr w:type="gramStart"/>
+      <w:r>
+        <w:t>registeralgo</w:t>
+      </w:r>
+      <w:proofErr w:type="spellEnd"/>
+      <w:proofErr w:type="gramEnd"/>
+      <w:r>
+        <w:t xml:space="preserve"> -a &lt;</w:t>
+      </w:r>
+      <w:proofErr w:type="spellStart"/>
+      <w:r>
+        <w:t>model_name</w:t>
+      </w:r>
+      <w:proofErr w:type="spellEnd"/>
+      <w:r>
+        <w:t>&gt;</w:t>
+      </w:r>
+    </w:p>
+    <w:p>
+      <w:pPr>
+        <w:pStyle w:val="ListParagraph"/>
+        <w:ind w:firstLine="204"/>
+      </w:pPr>
+      <w:r>
+        <w:t xml:space="preserve">Step 4: edit </w:t>
+      </w:r>
+      <w:proofErr w:type="spellStart"/>
+      <w:r>
+        <w:t>create_xxx.json</w:t>
+      </w:r>
+      <w:proofErr w:type="spellEnd"/>
+      <w:r>
+        <w:t xml:space="preserve"> and add &lt;</w:t>
+      </w:r>
+      <w:proofErr w:type="spellStart"/>
+      <w:r>
+        <w:t>model_name</w:t>
+      </w:r>
+      <w:proofErr w:type="spellEnd"/>
+      <w:r>
+        <w:t xml:space="preserve">&gt; into </w:t>
+      </w:r>
+      <w:proofErr w:type="spellStart"/>
+      <w:r>
+        <w:t>algopipeline</w:t>
+      </w:r>
+      <w:proofErr w:type="spellEnd"/>
+      <w:r>
+        <w:t xml:space="preserve"> property</w:t>
+      </w:r>
+    </w:p>
+    <w:p>
+      <w:pPr>
+        <w:pStyle w:val="ListParagraph"/>
+        <w:ind w:firstLine="204"/>
+      </w:pPr>
+      <w:r>
+        <w:t xml:space="preserve">Step 5: </w:t>
+      </w:r>
+      <w:proofErr w:type="spellStart"/>
+      <w:r>
+        <w:t>controller_client</w:t>
+      </w:r>
+      <w:proofErr w:type="spellEnd"/>
+      <w:r>
+        <w:t xml:space="preserve"> send create pipeline command with </w:t>
+      </w:r>
+      <w:proofErr w:type="spellStart"/>
+      <w:r>
+        <w:t>create_xxx.json</w:t>
+      </w:r>
+      <w:proofErr w:type="spellEnd"/>
+    </w:p>
+    <w:p>
+      <w:pPr>
+        <w:pStyle w:val="ListParagraph"/>
+      </w:pPr>
+      <w:bookmarkStart w:id="6" w:name="_GoBack"/>
       <w:bookmarkEnd w:id="6"/>
-      <w:r>
-        <w:t>:</w:t>
-      </w:r>
-    </w:p>
-    <w:p>
-      <w:pPr>
-        <w:pStyle w:val="ListParagraph"/>
-        <w:rPr>
-          <w:i/>
-        </w:rPr>
-      </w:pPr>
-      <w:r>
-        <w:t xml:space="preserve">      </w:t>
-      </w:r>
-      <w:proofErr w:type="spellStart"/>
+    </w:p>
+    <w:p>
+      <w:pPr>
+        <w:pStyle w:val="ListParagraph"/>
+        <w:rPr>
+          <w:b/>
+        </w:rPr>
+      </w:pPr>
+      <w:r>
+        <w:rPr>
+          <w:b/>
+        </w:rPr>
+        <w:t>11.3.2 S</w:t>
+      </w:r>
+      <w:r>
+        <w:rPr>
+          <w:b/>
+        </w:rPr>
+        <w:t>ome tips</w:t>
+      </w:r>
+    </w:p>
+    <w:p>
+      <w:pPr>
+        <w:pStyle w:val="ListParagraph"/>
+      </w:pPr>
+      <w:r>
+        <w:t xml:space="preserve">  1</w:t>
+      </w:r>
+      <w:r>
+        <w:t xml:space="preserve">. </w:t>
+      </w:r>
+      <w:proofErr w:type="spellStart"/>
+      <w:r>
+        <w:t>Dont't</w:t>
+      </w:r>
+      <w:proofErr w:type="spellEnd"/>
+      <w:r>
+        <w:t xml:space="preserve"> remove the files in </w:t>
+      </w:r>
+      <w:proofErr w:type="spellStart"/>
+      <w:r>
+        <w:t>hddls_server</w:t>
+      </w:r>
+      <w:proofErr w:type="spellEnd"/>
+      <w:r>
+        <w:t>/models</w:t>
+      </w:r>
+    </w:p>
+    <w:p>
+      <w:pPr>
+        <w:pStyle w:val="ListParagraph"/>
+      </w:pPr>
+      <w:r>
+        <w:t xml:space="preserve">     The </w:t>
+      </w:r>
+      <w:proofErr w:type="spellStart"/>
+      <w:r>
+        <w:t>hddlspipe</w:t>
+      </w:r>
+      <w:proofErr w:type="spellEnd"/>
+      <w:r>
+        <w:t xml:space="preserve"> will read models file from this directory.</w:t>
+      </w:r>
+    </w:p>
+    <w:p>
+      <w:pPr>
+        <w:pStyle w:val="ListParagraph"/>
+      </w:pPr>
+      <w:r>
+        <w:t xml:space="preserve"> </w:t>
+      </w:r>
+    </w:p>
+    <w:p>
+      <w:pPr>
+        <w:pStyle w:val="ListParagraph"/>
+      </w:pPr>
+      <w:r>
+        <w:t xml:space="preserve">  2</w:t>
+      </w:r>
+      <w:r>
+        <w:t>. Maybe it will fail to run h265 video stream, it was caused by cannot find libmfx_hevcd_hw64.so in /opt/</w:t>
+      </w:r>
       <w:proofErr w:type="gramStart"/>
       <w:r>
-        <w:rPr>
-          <w:i/>
-        </w:rPr>
-        <w:t>openssl</w:t>
-      </w:r>
-      <w:proofErr w:type="spellEnd"/>
+        <w:t>intel/</w:t>
+      </w:r>
+      <w:proofErr w:type="spellStart"/>
       <w:proofErr w:type="gramEnd"/>
       <w:r>
-        <w:rPr>
-          <w:i/>
-        </w:rPr>
-        <w:t xml:space="preserve"> verify -</w:t>
-      </w:r>
-      <w:proofErr w:type="spellStart"/>
-      <w:r>
-        <w:rPr>
-          <w:i/>
-        </w:rPr>
-        <w:t>CAfile</w:t>
-      </w:r>
-      <w:proofErr w:type="spellEnd"/>
-      <w:r>
-        <w:rPr>
-          <w:i/>
-        </w:rPr>
-        <w:t xml:space="preserve"> ca-</w:t>
-      </w:r>
-      <w:proofErr w:type="spellStart"/>
-      <w:r>
-        <w:rPr>
-          <w:i/>
-        </w:rPr>
-        <w:t>crt.pem</w:t>
-      </w:r>
-      <w:proofErr w:type="spellEnd"/>
-      <w:r>
-        <w:rPr>
-          <w:i/>
-        </w:rPr>
-        <w:t xml:space="preserve"> client1-crt.pem</w:t>
-      </w:r>
-    </w:p>
-    <w:p>
-      <w:pPr>
-        <w:pStyle w:val="ListParagraph"/>
-      </w:pPr>
-    </w:p>
-    <w:p>
-      <w:pPr>
-        <w:pStyle w:val="ListParagraph"/>
-        <w:rPr>
-          <w:b/>
-        </w:rPr>
-      </w:pPr>
-      <w:r>
-        <w:rPr>
-          <w:b/>
-        </w:rPr>
-        <w:t xml:space="preserve">11.2.8 Deploy </w:t>
-      </w:r>
-      <w:proofErr w:type="spellStart"/>
-      <w:r>
-        <w:rPr>
-          <w:b/>
-        </w:rPr>
-        <w:t>pem</w:t>
-      </w:r>
-      <w:proofErr w:type="spellEnd"/>
-      <w:r>
-        <w:rPr>
-          <w:b/>
-        </w:rPr>
-        <w:t xml:space="preserve"> files</w:t>
-      </w:r>
-    </w:p>
-    <w:p>
-      <w:pPr>
-        <w:pStyle w:val="ListParagraph"/>
-      </w:pPr>
-      <w:r>
-        <w:t xml:space="preserve"> After generated, please copy all file start with 'ca' and 'client' into </w:t>
-      </w:r>
-      <w:r>
-        <w:rPr>
-          <w:highlight w:val="yellow"/>
-        </w:rPr>
-        <w:t>'cert_client_8216'</w:t>
-      </w:r>
-      <w:r>
-        <w:t xml:space="preserve">, and copy all file start with 'ca' and 'server' into </w:t>
-      </w:r>
-      <w:r>
-        <w:rPr>
-          <w:highlight w:val="yellow"/>
-        </w:rPr>
-        <w:t>'cert_server_8216'</w:t>
-      </w:r>
-      <w:r>
-        <w:t>.</w:t>
-      </w:r>
-    </w:p>
-    <w:p>
-      <w:pPr>
-        <w:pStyle w:val="ListParagraph"/>
-      </w:pPr>
-    </w:p>
-    <w:p>
-      <w:pPr>
-        <w:pStyle w:val="ListParagraph"/>
-        <w:rPr>
-          <w:b/>
-        </w:rPr>
-      </w:pPr>
-      <w:r>
-        <w:rPr>
-          <w:b/>
-        </w:rPr>
-        <w:t>11.3</w:t>
+        <w:t>mediasdk</w:t>
+      </w:r>
+      <w:proofErr w:type="spellEnd"/>
+      <w:r>
+        <w:t>/lib64/</w:t>
+      </w:r>
+      <w:proofErr w:type="spellStart"/>
+      <w:r>
+        <w:t>mfx</w:t>
+      </w:r>
+      <w:proofErr w:type="spellEnd"/>
+      <w:r>
+        <w:t>/</w:t>
+      </w:r>
+    </w:p>
+    <w:p>
+      <w:pPr>
+        <w:pStyle w:val="ListParagraph"/>
+      </w:pPr>
+      <w:r>
+        <w:t xml:space="preserve">     It was </w:t>
+      </w:r>
+      <w:proofErr w:type="spellStart"/>
+      <w:r>
+        <w:t>mediasdk</w:t>
+      </w:r>
+      <w:proofErr w:type="spellEnd"/>
+      <w:r>
+        <w:t xml:space="preserve"> driver </w:t>
+      </w:r>
+      <w:proofErr w:type="spellStart"/>
+      <w:r>
+        <w:t>cfg</w:t>
+      </w:r>
+      <w:proofErr w:type="spellEnd"/>
+      <w:r>
+        <w:t xml:space="preserve"> issues.</w:t>
+      </w:r>
+    </w:p>
+    <w:p>
+      <w:pPr>
+        <w:pStyle w:val="ListParagraph"/>
+      </w:pPr>
+      <w:r>
+        <w:t xml:space="preserve">     There is a WA:</w:t>
+      </w:r>
+    </w:p>
+    <w:p>
+      <w:pPr>
+        <w:pStyle w:val="ListParagraph"/>
+        <w:rPr>
+          <w:i/>
+        </w:rPr>
+      </w:pPr>
+      <w:r>
+        <w:rPr>
+          <w:i/>
+        </w:rPr>
+        <w:lastRenderedPageBreak/>
+        <w:t xml:space="preserve">            #cd /opt/intel/</w:t>
+      </w:r>
+      <w:proofErr w:type="spellStart"/>
+      <w:r>
+        <w:rPr>
+          <w:i/>
+        </w:rPr>
+        <w:t>mediasdk</w:t>
+      </w:r>
+      <w:proofErr w:type="spellEnd"/>
+      <w:r>
+        <w:rPr>
+          <w:i/>
+        </w:rPr>
+        <w:t>/lib64</w:t>
+      </w:r>
+    </w:p>
+    <w:p>
+      <w:pPr>
+        <w:pStyle w:val="ListParagraph"/>
+        <w:rPr>
+          <w:i/>
+        </w:rPr>
+      </w:pPr>
+      <w:r>
+        <w:rPr>
+          <w:i/>
+        </w:rPr>
+        <w:t xml:space="preserve">            #</w:t>
+      </w:r>
+      <w:proofErr w:type="spellStart"/>
+      <w:r>
+        <w:rPr>
+          <w:i/>
+        </w:rPr>
+        <w:t>sudo</w:t>
+      </w:r>
+      <w:proofErr w:type="spellEnd"/>
+      <w:r>
+        <w:rPr>
+          <w:i/>
+        </w:rPr>
+        <w:t xml:space="preserve"> ln -</w:t>
+      </w:r>
+      <w:proofErr w:type="gramStart"/>
+      <w:r>
+        <w:rPr>
+          <w:i/>
+        </w:rPr>
+        <w:t>sf ..</w:t>
+      </w:r>
+      <w:proofErr w:type="gramEnd"/>
+      <w:r>
+        <w:rPr>
+          <w:i/>
+        </w:rPr>
+        <w:t xml:space="preserve">/plugins </w:t>
+      </w:r>
+      <w:proofErr w:type="spellStart"/>
+      <w:r>
+        <w:rPr>
+          <w:i/>
+        </w:rPr>
+        <w:t>mfx</w:t>
+      </w:r>
+      <w:proofErr w:type="spellEnd"/>
+    </w:p>
+    <w:p>
+      <w:pPr>
+        <w:pStyle w:val="ListParagraph"/>
+      </w:pPr>
+    </w:p>
+    <w:p>
+      <w:pPr>
+        <w:pStyle w:val="ListParagraph"/>
+        <w:rPr>
+          <w:b/>
+        </w:rPr>
+      </w:pPr>
+      <w:r>
+        <w:rPr>
+          <w:b/>
+        </w:rPr>
+        <w:t>11.</w:t>
+      </w:r>
+      <w:r>
+        <w:rPr>
+          <w:b/>
+        </w:rPr>
+        <w:t>4</w:t>
       </w:r>
       <w:r>
         <w:rPr>
@@ -5793,27 +6348,59 @@
         <w:rPr>
           <w:b/>
         </w:rPr>
-        <w:t>un HDDL</w:t>
-      </w:r>
-      <w:r>
-        <w:rPr>
-          <w:b/>
-        </w:rPr>
-        <w:t>-S server</w:t>
-      </w:r>
-    </w:p>
-    <w:p>
-      <w:pPr>
-        <w:pStyle w:val="ListParagraph"/>
-        <w:rPr>
-          <w:i/>
-        </w:rPr>
-      </w:pPr>
-      <w:r>
-        <w:rPr>
-          <w:i/>
-        </w:rPr>
-        <w:t xml:space="preserve"># </w:t>
+        <w:t xml:space="preserve">un </w:t>
+      </w:r>
+      <w:r>
+        <w:rPr>
+          <w:b/>
+        </w:rPr>
+        <w:t>HDDL-S clients</w:t>
+      </w:r>
+    </w:p>
+    <w:p>
+      <w:pPr>
+        <w:pStyle w:val="ListParagraph"/>
+        <w:rPr>
+          <w:b/>
+        </w:rPr>
+      </w:pPr>
+      <w:r>
+        <w:rPr>
+          <w:b/>
+        </w:rPr>
+        <w:t xml:space="preserve">11.4.1 </w:t>
+      </w:r>
+      <w:r>
+        <w:rPr>
+          <w:b/>
+        </w:rPr>
+        <w:t xml:space="preserve">Run </w:t>
+      </w:r>
+      <w:r>
+        <w:rPr>
+          <w:b/>
+        </w:rPr>
+        <w:t>receiver client</w:t>
+      </w:r>
+    </w:p>
+    <w:p>
+      <w:pPr>
+        <w:pStyle w:val="ListParagraph"/>
+        <w:rPr>
+          <w:i/>
+        </w:rPr>
+      </w:pPr>
+      <w:r>
+        <w:rPr>
+          <w:i/>
+        </w:rPr>
+        <w:t>#</w:t>
+      </w:r>
+      <w:r>
+        <w:rPr>
+          <w:i/>
+        </w:rPr>
+        <w:t xml:space="preserve"> </w:t>
       </w:r>
       <w:proofErr w:type="gramStart"/>
       <w:r>
@@ -5843,6 +6430,12 @@
         </w:rPr>
         <w:t>/</w:t>
       </w:r>
+      <w:r>
+        <w:rPr>
+          <w:i/>
+        </w:rPr>
+        <w:t xml:space="preserve"> </w:t>
+      </w:r>
       <w:proofErr w:type="spellStart"/>
       <w:r>
         <w:rPr>
@@ -5862,7 +6455,7 @@
         <w:rPr>
           <w:i/>
         </w:rPr>
-        <w:t>hddls_server</w:t>
+        <w:t>hddls_client</w:t>
       </w:r>
       <w:proofErr w:type="spellEnd"/>
     </w:p>
@@ -5883,235 +6476,53 @@
         <w:rPr>
           <w:i/>
         </w:rPr>
-        <w:t>export HDDLS_CVDL_MODEL_PATH=&lt;</w:t>
-      </w:r>
-      <w:proofErr w:type="spellStart"/>
-      <w:r>
-        <w:rPr>
-          <w:i/>
-        </w:rPr>
-        <w:t>hddl-s_server_folder</w:t>
-      </w:r>
-      <w:proofErr w:type="spellEnd"/>
-      <w:r>
-        <w:rPr>
-          <w:i/>
-        </w:rPr>
-        <w:t>&gt;/models</w:t>
-      </w:r>
-    </w:p>
-    <w:p>
-      <w:pPr>
-        <w:pStyle w:val="ListParagraph"/>
-        <w:rPr>
-          <w:i/>
-        </w:rPr>
-      </w:pPr>
-      <w:r>
-        <w:rPr>
-          <w:i/>
-        </w:rPr>
-        <w:t>#</w:t>
-      </w:r>
-      <w:r>
-        <w:rPr>
-          <w:i/>
-        </w:rPr>
         <w:t>./</w:t>
       </w:r>
       <w:r>
         <w:rPr>
           <w:i/>
         </w:rPr>
-        <w:t>hddls_</w:t>
-      </w:r>
-      <w:r>
-        <w:rPr>
-          <w:i/>
-        </w:rPr>
-        <w:t>server.js</w:t>
-      </w:r>
-    </w:p>
-    <w:p>
-      <w:pPr>
-        <w:pStyle w:val="ListParagraph"/>
-      </w:pPr>
-    </w:p>
-    <w:p>
-      <w:pPr>
-        <w:pStyle w:val="ListParagraph"/>
-        <w:rPr>
-          <w:b/>
-        </w:rPr>
-      </w:pPr>
-      <w:r>
-        <w:rPr>
-          <w:b/>
-        </w:rPr>
-        <w:t>11.3.</w:t>
-      </w:r>
-      <w:r>
-        <w:rPr>
-          <w:b/>
-        </w:rPr>
-        <w:t>1</w:t>
-      </w:r>
-      <w:r>
-        <w:rPr>
-          <w:b/>
-        </w:rPr>
-        <w:t xml:space="preserve"> How to deploy customer models</w:t>
-      </w:r>
-    </w:p>
-    <w:p>
-      <w:pPr>
-        <w:pStyle w:val="ListParagraph"/>
-        <w:ind w:firstLine="204"/>
-      </w:pPr>
-      <w:r>
-        <w:t>Step 1: implement libxxxalgo.so as customer guide</w:t>
-      </w:r>
-    </w:p>
-    <w:p>
-      <w:pPr>
-        <w:pStyle w:val="ListParagraph"/>
-        <w:ind w:firstLine="204"/>
-      </w:pPr>
-      <w:r>
-        <w:t>Step 2: copy model IR files into &lt;</w:t>
-      </w:r>
-      <w:r>
-        <w:rPr>
-          <w:i/>
-        </w:rPr>
-        <w:t>HDDLS_CVDL_MODEL_PATH</w:t>
-      </w:r>
-      <w:r>
-        <w:t>&gt;/&lt;</w:t>
-      </w:r>
-      <w:proofErr w:type="spellStart"/>
-      <w:r>
-        <w:t>model_name</w:t>
-      </w:r>
-      <w:proofErr w:type="spellEnd"/>
-      <w:r>
-        <w:t>&gt;</w:t>
-      </w:r>
-    </w:p>
-    <w:p>
-      <w:pPr>
-        <w:pStyle w:val="ListParagraph"/>
-        <w:ind w:firstLine="204"/>
-      </w:pPr>
-      <w:r>
-        <w:t>Step 3: register this customer models</w:t>
-      </w:r>
-    </w:p>
-    <w:p>
-      <w:pPr>
-        <w:pStyle w:val="ListParagraph"/>
-        <w:ind w:firstLine="204"/>
-      </w:pPr>
-      <w:r>
-        <w:t xml:space="preserve">              </w:t>
-      </w:r>
-      <w:proofErr w:type="spellStart"/>
-      <w:proofErr w:type="gramStart"/>
-      <w:r>
-        <w:t>registeralgo</w:t>
-      </w:r>
-      <w:proofErr w:type="spellEnd"/>
-      <w:proofErr w:type="gramEnd"/>
-      <w:r>
-        <w:t xml:space="preserve"> -a &lt;</w:t>
-      </w:r>
-      <w:proofErr w:type="spellStart"/>
-      <w:r>
-        <w:t>model_name</w:t>
-      </w:r>
-      <w:proofErr w:type="spellEnd"/>
-      <w:r>
-        <w:t>&gt;</w:t>
-      </w:r>
-    </w:p>
-    <w:p>
-      <w:pPr>
-        <w:pStyle w:val="ListParagraph"/>
-        <w:ind w:firstLine="204"/>
-      </w:pPr>
-      <w:r>
-        <w:t xml:space="preserve">Step 4: edit </w:t>
-      </w:r>
-      <w:proofErr w:type="spellStart"/>
-      <w:r>
-        <w:t>create_xxx.json</w:t>
-      </w:r>
-      <w:proofErr w:type="spellEnd"/>
-      <w:r>
-        <w:t xml:space="preserve"> and add &lt;</w:t>
-      </w:r>
-      <w:proofErr w:type="spellStart"/>
-      <w:r>
-        <w:t>model_name</w:t>
-      </w:r>
-      <w:proofErr w:type="spellEnd"/>
-      <w:r>
-        <w:t xml:space="preserve">&gt; into </w:t>
-      </w:r>
-      <w:proofErr w:type="spellStart"/>
-      <w:r>
-        <w:t>algopipeline</w:t>
-      </w:r>
-      <w:proofErr w:type="spellEnd"/>
-      <w:r>
-        <w:t xml:space="preserve"> property</w:t>
-      </w:r>
-    </w:p>
-    <w:p>
-      <w:pPr>
-        <w:pStyle w:val="ListParagraph"/>
-        <w:ind w:firstLine="204"/>
-      </w:pPr>
-      <w:r>
-        <w:t xml:space="preserve">Step 5: </w:t>
-      </w:r>
-      <w:proofErr w:type="spellStart"/>
-      <w:r>
-        <w:t>controller_client</w:t>
-      </w:r>
-      <w:proofErr w:type="spellEnd"/>
-      <w:r>
-        <w:t xml:space="preserve"> send create pipeline command with </w:t>
-      </w:r>
-      <w:proofErr w:type="spellStart"/>
-      <w:r>
-        <w:t>create_xxx.json</w:t>
-      </w:r>
-      <w:proofErr w:type="spellEnd"/>
-    </w:p>
-    <w:p>
-      <w:pPr>
-        <w:pStyle w:val="ListParagraph"/>
-      </w:pPr>
-    </w:p>
-    <w:p>
-      <w:pPr>
-        <w:pStyle w:val="ListParagraph"/>
-        <w:rPr>
-          <w:b/>
-        </w:rPr>
-      </w:pPr>
-      <w:r>
-        <w:rPr>
-          <w:b/>
-        </w:rPr>
-        <w:t>11.</w:t>
-      </w:r>
-      <w:r>
-        <w:rPr>
-          <w:b/>
-        </w:rPr>
-        <w:t>4</w:t>
+        <w:t>receive</w:t>
+      </w:r>
+      <w:r>
+        <w:rPr>
+          <w:i/>
+        </w:rPr>
+        <w:t>r_</w:t>
+      </w:r>
+      <w:r>
+        <w:rPr>
+          <w:i/>
+        </w:rPr>
+        <w:t>client.js</w:t>
+      </w:r>
+    </w:p>
+    <w:p>
+      <w:pPr>
+        <w:pStyle w:val="ListParagraph"/>
+        <w:rPr>
+          <w:i/>
+        </w:rPr>
+      </w:pPr>
+    </w:p>
+    <w:p>
+      <w:pPr>
+        <w:pStyle w:val="ListParagraph"/>
+        <w:rPr>
+          <w:b/>
+        </w:rPr>
+      </w:pPr>
+      <w:r>
+        <w:rPr>
+          <w:b/>
+        </w:rPr>
+        <w:t>11.4.</w:t>
+      </w:r>
+      <w:r>
+        <w:rPr>
+          <w:b/>
+        </w:rPr>
+        <w:t>2</w:t>
       </w:r>
       <w:r>
         <w:rPr>
@@ -6123,205 +6534,7 @@
         <w:rPr>
           <w:b/>
         </w:rPr>
-        <w:t>R</w:t>
-      </w:r>
-      <w:r>
-        <w:rPr>
-          <w:b/>
-        </w:rPr>
-        <w:t xml:space="preserve">un </w:t>
-      </w:r>
-      <w:r>
-        <w:rPr>
-          <w:b/>
-        </w:rPr>
-        <w:t>HDDL-S clients</w:t>
-      </w:r>
-    </w:p>
-    <w:p>
-      <w:pPr>
-        <w:pStyle w:val="ListParagraph"/>
-        <w:rPr>
-          <w:b/>
-        </w:rPr>
-      </w:pPr>
-      <w:r>
-        <w:rPr>
-          <w:b/>
-        </w:rPr>
-        <w:t xml:space="preserve">11.4.1 </w:t>
-      </w:r>
-      <w:r>
-        <w:rPr>
-          <w:b/>
-        </w:rPr>
-        <w:t xml:space="preserve">Run </w:t>
-      </w:r>
-      <w:r>
-        <w:rPr>
-          <w:b/>
-        </w:rPr>
-        <w:t>receiver client</w:t>
-      </w:r>
-    </w:p>
-    <w:p>
-      <w:pPr>
-        <w:pStyle w:val="ListParagraph"/>
-        <w:rPr>
-          <w:i/>
-        </w:rPr>
-      </w:pPr>
-      <w:r>
-        <w:rPr>
-          <w:i/>
-        </w:rPr>
-        <w:t>#</w:t>
-      </w:r>
-      <w:r>
-        <w:rPr>
-          <w:i/>
-        </w:rPr>
-        <w:t xml:space="preserve"> </w:t>
-      </w:r>
-      <w:proofErr w:type="gramStart"/>
-      <w:r>
-        <w:rPr>
-          <w:i/>
-        </w:rPr>
-        <w:t>cd</w:t>
-      </w:r>
-      <w:proofErr w:type="gramEnd"/>
-      <w:r>
-        <w:rPr>
-          <w:i/>
-        </w:rPr>
-        <w:t xml:space="preserve"> </w:t>
-      </w:r>
-      <w:proofErr w:type="spellStart"/>
-      <w:r>
-        <w:rPr>
-          <w:i/>
-        </w:rPr>
-        <w:t>s_framework</w:t>
-      </w:r>
-      <w:proofErr w:type="spellEnd"/>
-      <w:r>
-        <w:rPr>
-          <w:i/>
-        </w:rPr>
-        <w:t>/</w:t>
-      </w:r>
-      <w:r>
-        <w:rPr>
-          <w:i/>
-        </w:rPr>
-        <w:t xml:space="preserve"> </w:t>
-      </w:r>
-      <w:proofErr w:type="spellStart"/>
-      <w:r>
-        <w:rPr>
-          <w:i/>
-        </w:rPr>
-        <w:t>hddls_server_client</w:t>
-      </w:r>
-      <w:proofErr w:type="spellEnd"/>
-      <w:r>
-        <w:rPr>
-          <w:i/>
-        </w:rPr>
-        <w:t>/</w:t>
-      </w:r>
-      <w:proofErr w:type="spellStart"/>
-      <w:r>
-        <w:rPr>
-          <w:i/>
-        </w:rPr>
-        <w:t>hddls_client</w:t>
-      </w:r>
-      <w:proofErr w:type="spellEnd"/>
-    </w:p>
-    <w:p>
-      <w:pPr>
-        <w:pStyle w:val="ListParagraph"/>
-        <w:rPr>
-          <w:i/>
-        </w:rPr>
-      </w:pPr>
-      <w:r>
-        <w:rPr>
-          <w:i/>
-        </w:rPr>
-        <w:t>#</w:t>
-      </w:r>
-      <w:r>
-        <w:rPr>
-          <w:i/>
-        </w:rPr>
-        <w:t>./</w:t>
-      </w:r>
-      <w:r>
-        <w:rPr>
-          <w:i/>
-        </w:rPr>
-        <w:t>receive</w:t>
-      </w:r>
-      <w:r>
-        <w:rPr>
-          <w:i/>
-        </w:rPr>
-        <w:t>r_</w:t>
-      </w:r>
-      <w:r>
-        <w:rPr>
-          <w:i/>
-        </w:rPr>
-        <w:t>client.js</w:t>
-      </w:r>
-    </w:p>
-    <w:p>
-      <w:pPr>
-        <w:pStyle w:val="ListParagraph"/>
-        <w:rPr>
-          <w:i/>
-        </w:rPr>
-      </w:pPr>
-    </w:p>
-    <w:p>
-      <w:pPr>
-        <w:pStyle w:val="ListParagraph"/>
-        <w:rPr>
-          <w:b/>
-        </w:rPr>
-      </w:pPr>
-      <w:r>
-        <w:rPr>
-          <w:b/>
-        </w:rPr>
-        <w:t>11.4.</w:t>
-      </w:r>
-      <w:r>
-        <w:rPr>
-          <w:b/>
-        </w:rPr>
-        <w:t>2</w:t>
-      </w:r>
-      <w:r>
-        <w:rPr>
-          <w:b/>
-        </w:rPr>
-        <w:t xml:space="preserve"> </w:t>
-      </w:r>
-      <w:r>
-        <w:rPr>
-          <w:b/>
-        </w:rPr>
-        <w:t xml:space="preserve">Run </w:t>
-      </w:r>
-      <w:r>
-        <w:rPr>
-          <w:b/>
-        </w:rPr>
-        <w:t>controller</w:t>
+        <w:t>Run controller</w:t>
       </w:r>
       <w:r>
         <w:rPr>
@@ -6440,7 +6653,6 @@
         <w:rPr>
           <w:i/>
         </w:rPr>
-        <w:lastRenderedPageBreak/>
         <w:t xml:space="preserve">     --</w:t>
       </w:r>
       <w:r>

</xml_diff>

<commit_message>
(doc) update the missing doc
Change-Id: I30e1cb5da3a05413ae650211d978077edca83551
Signed-off-by: Li, River<river.li@intel.com>
</commit_message>
<xml_diff>
--- a/HDDL-S_installation_guide.docx
+++ b/HDDL-S_installation_guide.docx
@@ -233,8 +233,9 @@
           <w:sz w:val="22"/>
           <w:szCs w:val="22"/>
         </w:rPr>
-        <w:t xml:space="preserve">2) </w:t>
-      </w:r>
+        <w:t xml:space="preserve">2) Install the Intel® Distribution of </w:t>
+      </w:r>
+      <w:proofErr w:type="spellStart"/>
       <w:r>
         <w:rPr>
           <w:rFonts w:asciiTheme="minorHAnsi" w:eastAsiaTheme="minorEastAsia" w:hAnsiTheme="minorHAnsi" w:cstheme="minorBidi"/>
@@ -243,9 +244,9 @@
           <w:sz w:val="22"/>
           <w:szCs w:val="22"/>
         </w:rPr>
-        <w:t xml:space="preserve">Install the Intel® Distribution of </w:t>
-      </w:r>
-      <w:proofErr w:type="spellStart"/>
+        <w:t>OpenVINO</w:t>
+      </w:r>
+      <w:proofErr w:type="spellEnd"/>
       <w:r>
         <w:rPr>
           <w:rFonts w:asciiTheme="minorHAnsi" w:eastAsiaTheme="minorEastAsia" w:hAnsiTheme="minorHAnsi" w:cstheme="minorBidi"/>
@@ -254,9 +255,9 @@
           <w:sz w:val="22"/>
           <w:szCs w:val="22"/>
         </w:rPr>
-        <w:t>OpenVINO</w:t>
-      </w:r>
-      <w:proofErr w:type="spellEnd"/>
+        <w:t>™ toolkit core components</w:t>
+      </w:r>
+      <w:bookmarkStart w:id="0" w:name="Install-Core"/>
       <w:r>
         <w:rPr>
           <w:rFonts w:asciiTheme="minorHAnsi" w:eastAsiaTheme="minorEastAsia" w:hAnsiTheme="minorHAnsi" w:cstheme="minorBidi"/>
@@ -265,10 +266,43 @@
           <w:sz w:val="22"/>
           <w:szCs w:val="22"/>
         </w:rPr>
-        <w:t>™ toolkit core components</w:t>
-      </w:r>
-      <w:bookmarkStart w:id="0" w:name="Install-Core"/>
-      <w:r>
+        <w:t> </w:t>
+      </w:r>
+      <w:bookmarkEnd w:id="0"/>
+    </w:p>
+    <w:p>
+      <w:r>
+        <w:t>3) Set the environment variables</w:t>
+      </w:r>
+    </w:p>
+    <w:p>
+      <w:pPr>
+        <w:rPr>
+          <w:i/>
+        </w:rPr>
+      </w:pPr>
+      <w:r>
+        <w:t xml:space="preserve">   </w:t>
+      </w:r>
+      <w:proofErr w:type="gramStart"/>
+      <w:r>
+        <w:rPr>
+          <w:i/>
+        </w:rPr>
+        <w:t>source</w:t>
+      </w:r>
+      <w:proofErr w:type="gramEnd"/>
+      <w:r>
+        <w:rPr>
+          <w:i/>
+        </w:rPr>
+        <w:t xml:space="preserve"> /opt/intel/computer_vision_sdk/bin/setupvars.sh</w:t>
+      </w:r>
+    </w:p>
+    <w:p>
+      <w:pPr>
+        <w:pStyle w:val="Heading3"/>
+        <w:spacing w:before="0" w:beforeAutospacing="0" w:after="300" w:afterAutospacing="0" w:line="290" w:lineRule="atLeast"/>
         <w:rPr>
           <w:rFonts w:asciiTheme="minorHAnsi" w:eastAsiaTheme="minorEastAsia" w:hAnsiTheme="minorHAnsi" w:cstheme="minorBidi"/>
           <w:b w:val="0"/>
@@ -276,43 +310,8 @@
           <w:sz w:val="22"/>
           <w:szCs w:val="22"/>
         </w:rPr>
-        <w:t> </w:t>
-      </w:r>
-      <w:bookmarkEnd w:id="0"/>
-    </w:p>
-    <w:p>
-      <w:r>
-        <w:t>3) Set the environment variables</w:t>
-      </w:r>
-    </w:p>
-    <w:p>
-      <w:pPr>
-        <w:rPr>
-          <w:i/>
-        </w:rPr>
-      </w:pPr>
-      <w:r>
-        <w:t xml:space="preserve">   </w:t>
-      </w:r>
-      <w:proofErr w:type="gramStart"/>
-      <w:r>
-        <w:rPr>
-          <w:i/>
-        </w:rPr>
-        <w:t>source</w:t>
-      </w:r>
-      <w:proofErr w:type="gramEnd"/>
-      <w:r>
-        <w:rPr>
-          <w:i/>
-        </w:rPr>
-        <w:t xml:space="preserve"> /opt/intel/computer_vision_sdk/bin/setupvars.sh</w:t>
-      </w:r>
-    </w:p>
-    <w:p>
-      <w:pPr>
-        <w:pStyle w:val="Heading3"/>
-        <w:spacing w:before="0" w:beforeAutospacing="0" w:after="300" w:afterAutospacing="0" w:line="290" w:lineRule="atLeast"/>
+      </w:pPr>
+      <w:r>
         <w:rPr>
           <w:rFonts w:asciiTheme="minorHAnsi" w:eastAsiaTheme="minorEastAsia" w:hAnsiTheme="minorHAnsi" w:cstheme="minorBidi"/>
           <w:b w:val="0"/>
@@ -320,7 +319,9 @@
           <w:sz w:val="22"/>
           <w:szCs w:val="22"/>
         </w:rPr>
-      </w:pPr>
+        <w:t>4) Additional installation steps for Intel® Processor Graphics (GPU)</w:t>
+      </w:r>
+      <w:bookmarkStart w:id="1" w:name="gpu-steps"/>
       <w:r>
         <w:rPr>
           <w:rFonts w:asciiTheme="minorHAnsi" w:eastAsiaTheme="minorEastAsia" w:hAnsiTheme="minorHAnsi" w:cstheme="minorBidi"/>
@@ -329,10 +330,247 @@
           <w:sz w:val="22"/>
           <w:szCs w:val="22"/>
         </w:rPr>
-        <w:t>4) Additional installation steps for Intel® Processor Graphics (GPU)</w:t>
-      </w:r>
-      <w:bookmarkStart w:id="1" w:name="gpu-steps"/>
-      <w:r>
+        <w:t> </w:t>
+      </w:r>
+      <w:bookmarkEnd w:id="1"/>
+    </w:p>
+    <w:p>
+      <w:pPr>
+        <w:rPr>
+          <w:i/>
+        </w:rPr>
+      </w:pPr>
+      <w:r>
+        <w:t xml:space="preserve">   </w:t>
+      </w:r>
+      <w:proofErr w:type="gramStart"/>
+      <w:r>
+        <w:rPr>
+          <w:i/>
+        </w:rPr>
+        <w:t>cd</w:t>
+      </w:r>
+      <w:proofErr w:type="gramEnd"/>
+      <w:r>
+        <w:rPr>
+          <w:i/>
+        </w:rPr>
+        <w:t xml:space="preserve"> /opt/intel/</w:t>
+      </w:r>
+      <w:proofErr w:type="spellStart"/>
+      <w:r>
+        <w:rPr>
+          <w:i/>
+        </w:rPr>
+        <w:t>computer_vision_sdk</w:t>
+      </w:r>
+      <w:proofErr w:type="spellEnd"/>
+      <w:r>
+        <w:rPr>
+          <w:i/>
+        </w:rPr>
+        <w:t>/</w:t>
+      </w:r>
+      <w:proofErr w:type="spellStart"/>
+      <w:r>
+        <w:rPr>
+          <w:i/>
+        </w:rPr>
+        <w:t>install_dependencies</w:t>
+      </w:r>
+      <w:proofErr w:type="spellEnd"/>
+    </w:p>
+    <w:p>
+      <w:pPr>
+        <w:rPr>
+          <w:i/>
+        </w:rPr>
+      </w:pPr>
+      <w:r>
+        <w:rPr>
+          <w:i/>
+        </w:rPr>
+        <w:t xml:space="preserve">   </w:t>
+      </w:r>
+      <w:proofErr w:type="spellStart"/>
+      <w:proofErr w:type="gramStart"/>
+      <w:r>
+        <w:rPr>
+          <w:i/>
+        </w:rPr>
+        <w:t>sudo</w:t>
+      </w:r>
+      <w:proofErr w:type="spellEnd"/>
+      <w:proofErr w:type="gramEnd"/>
+      <w:r>
+        <w:rPr>
+          <w:i/>
+        </w:rPr>
+        <w:t xml:space="preserve"> ./install_NEO_OCL_driver.sh</w:t>
+      </w:r>
+    </w:p>
+    <w:p>
+      <w:r>
+        <w:t xml:space="preserve"> </w:t>
+      </w:r>
+    </w:p>
+    <w:p>
+      <w:r>
+        <w:t xml:space="preserve">   Add OpenCL users to the video group:</w:t>
+      </w:r>
+    </w:p>
+    <w:p>
+      <w:pPr>
+        <w:rPr>
+          <w:i/>
+        </w:rPr>
+      </w:pPr>
+      <w:r>
+        <w:t xml:space="preserve">   </w:t>
+      </w:r>
+      <w:proofErr w:type="spellStart"/>
+      <w:proofErr w:type="gramStart"/>
+      <w:r>
+        <w:rPr>
+          <w:i/>
+        </w:rPr>
+        <w:t>sudo</w:t>
+      </w:r>
+      <w:proofErr w:type="spellEnd"/>
+      <w:proofErr w:type="gramEnd"/>
+      <w:r>
+        <w:rPr>
+          <w:i/>
+        </w:rPr>
+        <w:t xml:space="preserve"> </w:t>
+      </w:r>
+      <w:proofErr w:type="spellStart"/>
+      <w:r>
+        <w:rPr>
+          <w:i/>
+        </w:rPr>
+        <w:t>usermod</w:t>
+      </w:r>
+      <w:proofErr w:type="spellEnd"/>
+      <w:r>
+        <w:rPr>
+          <w:i/>
+        </w:rPr>
+        <w:t xml:space="preserve"> -a -G video USERNAME</w:t>
+      </w:r>
+    </w:p>
+    <w:p>
+      <w:r>
+        <w:t xml:space="preserve">      </w:t>
+      </w:r>
+      <w:proofErr w:type="gramStart"/>
+      <w:r>
+        <w:t>e.g</w:t>
+      </w:r>
+      <w:proofErr w:type="gramEnd"/>
+      <w:r>
+        <w:t xml:space="preserve">. if the user running OpenCL host applications is foo, run: </w:t>
+      </w:r>
+      <w:proofErr w:type="spellStart"/>
+      <w:r>
+        <w:t>sudo</w:t>
+      </w:r>
+      <w:proofErr w:type="spellEnd"/>
+      <w:r>
+        <w:t xml:space="preserve"> </w:t>
+      </w:r>
+      <w:proofErr w:type="spellStart"/>
+      <w:r>
+        <w:t>usermod</w:t>
+      </w:r>
+      <w:proofErr w:type="spellEnd"/>
+      <w:r>
+        <w:t xml:space="preserve"> -a -G video foo</w:t>
+      </w:r>
+    </w:p>
+    <w:p>
+      <w:r>
+        <w:t xml:space="preserve"> </w:t>
+      </w:r>
+    </w:p>
+    <w:p>
+      <w:r>
+        <w:t xml:space="preserve">   Install 4.14 kernel using install_4_14_kernel.sh script and reboot into this kernel</w:t>
+      </w:r>
+    </w:p>
+    <w:p>
+      <w:pPr>
+        <w:rPr>
+          <w:i/>
+        </w:rPr>
+      </w:pPr>
+      <w:r>
+        <w:rPr>
+          <w:i/>
+        </w:rPr>
+        <w:t xml:space="preserve">   </w:t>
+      </w:r>
+      <w:proofErr w:type="spellStart"/>
+      <w:proofErr w:type="gramStart"/>
+      <w:r>
+        <w:rPr>
+          <w:i/>
+        </w:rPr>
+        <w:t>sudo</w:t>
+      </w:r>
+      <w:proofErr w:type="spellEnd"/>
+      <w:proofErr w:type="gramEnd"/>
+      <w:r>
+        <w:rPr>
+          <w:i/>
+        </w:rPr>
+        <w:t xml:space="preserve"> ./install_4_14_kernel.sh</w:t>
+      </w:r>
+    </w:p>
+    <w:p>
+      <w:r>
+        <w:t xml:space="preserve"> </w:t>
+      </w:r>
+    </w:p>
+    <w:p>
+      <w:r>
+        <w:t xml:space="preserve">   If you use 8th Generation Intel processor, you will need to add:</w:t>
+      </w:r>
+    </w:p>
+    <w:p>
+      <w:r>
+        <w:lastRenderedPageBreak/>
+        <w:t xml:space="preserve">      </w:t>
+      </w:r>
+      <w:r>
+        <w:rPr>
+          <w:highlight w:val="green"/>
+        </w:rPr>
+        <w:t>i915.alpha_support=1</w:t>
+      </w:r>
+    </w:p>
+    <w:p>
+      <w:r>
+        <w:t xml:space="preserve">      </w:t>
+      </w:r>
+      <w:proofErr w:type="gramStart"/>
+      <w:r>
+        <w:t>to</w:t>
+      </w:r>
+      <w:proofErr w:type="gramEnd"/>
+      <w:r>
+        <w:t xml:space="preserve"> the 4.14 kernel command line, in order to enable OpenCL functionality for this platform.</w:t>
+      </w:r>
+    </w:p>
+    <w:p>
+      <w:r>
+        <w:t xml:space="preserve"> </w:t>
+      </w:r>
+    </w:p>
+    <w:p>
+      <w:pPr>
+        <w:pStyle w:val="Heading3"/>
+        <w:spacing w:before="0" w:beforeAutospacing="0" w:after="300" w:afterAutospacing="0" w:line="290" w:lineRule="atLeast"/>
         <w:rPr>
           <w:rFonts w:asciiTheme="minorHAnsi" w:eastAsiaTheme="minorEastAsia" w:hAnsiTheme="minorHAnsi" w:cstheme="minorBidi"/>
           <w:b w:val="0"/>
@@ -340,247 +578,8 @@
           <w:sz w:val="22"/>
           <w:szCs w:val="22"/>
         </w:rPr>
-        <w:t> </w:t>
-      </w:r>
-      <w:bookmarkEnd w:id="1"/>
-    </w:p>
-    <w:p>
-      <w:pPr>
-        <w:rPr>
-          <w:i/>
-        </w:rPr>
-      </w:pPr>
-      <w:r>
-        <w:t xml:space="preserve">   </w:t>
-      </w:r>
-      <w:proofErr w:type="gramStart"/>
-      <w:r>
-        <w:rPr>
-          <w:i/>
-        </w:rPr>
-        <w:t>cd</w:t>
-      </w:r>
-      <w:proofErr w:type="gramEnd"/>
-      <w:r>
-        <w:rPr>
-          <w:i/>
-        </w:rPr>
-        <w:t xml:space="preserve"> /opt/intel/</w:t>
-      </w:r>
-      <w:proofErr w:type="spellStart"/>
-      <w:r>
-        <w:rPr>
-          <w:i/>
-        </w:rPr>
-        <w:t>computer_vision_sdk</w:t>
-      </w:r>
-      <w:proofErr w:type="spellEnd"/>
-      <w:r>
-        <w:rPr>
-          <w:i/>
-        </w:rPr>
-        <w:t>/</w:t>
-      </w:r>
-      <w:proofErr w:type="spellStart"/>
-      <w:r>
-        <w:rPr>
-          <w:i/>
-        </w:rPr>
-        <w:t>install_dependencies</w:t>
-      </w:r>
-      <w:proofErr w:type="spellEnd"/>
-    </w:p>
-    <w:p>
-      <w:pPr>
-        <w:rPr>
-          <w:i/>
-        </w:rPr>
-      </w:pPr>
-      <w:r>
-        <w:rPr>
-          <w:i/>
-        </w:rPr>
-        <w:t xml:space="preserve">   </w:t>
-      </w:r>
-      <w:proofErr w:type="spellStart"/>
-      <w:proofErr w:type="gramStart"/>
-      <w:r>
-        <w:rPr>
-          <w:i/>
-        </w:rPr>
-        <w:t>sudo</w:t>
-      </w:r>
-      <w:proofErr w:type="spellEnd"/>
-      <w:proofErr w:type="gramEnd"/>
-      <w:r>
-        <w:rPr>
-          <w:i/>
-        </w:rPr>
-        <w:t xml:space="preserve"> ./install_NEO_OCL_driver.sh</w:t>
-      </w:r>
-    </w:p>
-    <w:p>
-      <w:r>
-        <w:t xml:space="preserve"> </w:t>
-      </w:r>
-    </w:p>
-    <w:p>
-      <w:r>
-        <w:t xml:space="preserve">   Add OpenCL users to the video group:</w:t>
-      </w:r>
-    </w:p>
-    <w:p>
-      <w:pPr>
-        <w:rPr>
-          <w:i/>
-        </w:rPr>
-      </w:pPr>
-      <w:r>
-        <w:t xml:space="preserve">   </w:t>
-      </w:r>
-      <w:proofErr w:type="spellStart"/>
-      <w:proofErr w:type="gramStart"/>
-      <w:r>
-        <w:rPr>
-          <w:i/>
-        </w:rPr>
-        <w:t>sudo</w:t>
-      </w:r>
-      <w:proofErr w:type="spellEnd"/>
-      <w:proofErr w:type="gramEnd"/>
-      <w:r>
-        <w:rPr>
-          <w:i/>
-        </w:rPr>
-        <w:t xml:space="preserve"> </w:t>
-      </w:r>
-      <w:proofErr w:type="spellStart"/>
-      <w:r>
-        <w:rPr>
-          <w:i/>
-        </w:rPr>
-        <w:t>usermod</w:t>
-      </w:r>
-      <w:proofErr w:type="spellEnd"/>
-      <w:r>
-        <w:rPr>
-          <w:i/>
-        </w:rPr>
-        <w:t xml:space="preserve"> -a -G video USERNAME</w:t>
-      </w:r>
-    </w:p>
-    <w:p>
-      <w:r>
-        <w:t xml:space="preserve">      </w:t>
-      </w:r>
-      <w:proofErr w:type="gramStart"/>
-      <w:r>
-        <w:t>e.g</w:t>
-      </w:r>
-      <w:proofErr w:type="gramEnd"/>
-      <w:r>
-        <w:t xml:space="preserve">. if the user running OpenCL host applications is foo, run: </w:t>
-      </w:r>
-      <w:proofErr w:type="spellStart"/>
-      <w:r>
-        <w:t>sudo</w:t>
-      </w:r>
-      <w:proofErr w:type="spellEnd"/>
-      <w:r>
-        <w:t xml:space="preserve"> </w:t>
-      </w:r>
-      <w:proofErr w:type="spellStart"/>
-      <w:r>
-        <w:t>usermod</w:t>
-      </w:r>
-      <w:proofErr w:type="spellEnd"/>
-      <w:r>
-        <w:t xml:space="preserve"> -a -G video foo</w:t>
-      </w:r>
-    </w:p>
-    <w:p>
-      <w:r>
-        <w:t xml:space="preserve"> </w:t>
-      </w:r>
-    </w:p>
-    <w:p>
-      <w:r>
-        <w:t xml:space="preserve">   Install 4.14 kernel using install_4_14_kernel.sh script and reboot into this kernel</w:t>
-      </w:r>
-    </w:p>
-    <w:p>
-      <w:pPr>
-        <w:rPr>
-          <w:i/>
-        </w:rPr>
-      </w:pPr>
-      <w:r>
-        <w:rPr>
-          <w:i/>
-        </w:rPr>
-        <w:t xml:space="preserve">   </w:t>
-      </w:r>
-      <w:proofErr w:type="spellStart"/>
-      <w:proofErr w:type="gramStart"/>
-      <w:r>
-        <w:rPr>
-          <w:i/>
-        </w:rPr>
-        <w:t>sudo</w:t>
-      </w:r>
-      <w:proofErr w:type="spellEnd"/>
-      <w:proofErr w:type="gramEnd"/>
-      <w:r>
-        <w:rPr>
-          <w:i/>
-        </w:rPr>
-        <w:t xml:space="preserve"> ./install_4_14_kernel.sh</w:t>
-      </w:r>
-    </w:p>
-    <w:p>
-      <w:r>
-        <w:t xml:space="preserve"> </w:t>
-      </w:r>
-    </w:p>
-    <w:p>
-      <w:r>
-        <w:t xml:space="preserve">   If you use 8th Generation Intel processor, you will need to add:</w:t>
-      </w:r>
-    </w:p>
-    <w:p>
-      <w:r>
-        <w:lastRenderedPageBreak/>
-        <w:t xml:space="preserve">      </w:t>
-      </w:r>
-      <w:r>
-        <w:rPr>
-          <w:highlight w:val="green"/>
-        </w:rPr>
-        <w:t>i915.alpha_support=1</w:t>
-      </w:r>
-    </w:p>
-    <w:p>
-      <w:r>
-        <w:t xml:space="preserve">      </w:t>
-      </w:r>
-      <w:proofErr w:type="gramStart"/>
-      <w:r>
-        <w:t>to</w:t>
-      </w:r>
-      <w:proofErr w:type="gramEnd"/>
-      <w:r>
-        <w:t xml:space="preserve"> the 4.14 kernel command line, in order to enable OpenCL functionality for this platform.</w:t>
-      </w:r>
-    </w:p>
-    <w:p>
-      <w:r>
-        <w:t xml:space="preserve"> </w:t>
-      </w:r>
-    </w:p>
-    <w:p>
-      <w:pPr>
-        <w:pStyle w:val="Heading3"/>
-        <w:spacing w:before="0" w:beforeAutospacing="0" w:after="300" w:afterAutospacing="0" w:line="290" w:lineRule="atLeast"/>
+      </w:pPr>
+      <w:r>
         <w:rPr>
           <w:rFonts w:asciiTheme="minorHAnsi" w:eastAsiaTheme="minorEastAsia" w:hAnsiTheme="minorHAnsi" w:cstheme="minorBidi"/>
           <w:b w:val="0"/>
@@ -588,7 +587,9 @@
           <w:sz w:val="22"/>
           <w:szCs w:val="22"/>
         </w:rPr>
-      </w:pPr>
+        <w:t xml:space="preserve">5) Additional Installation Steps for Intel® Vision Accelerator Design with Intel® </w:t>
+      </w:r>
+      <w:proofErr w:type="spellStart"/>
       <w:r>
         <w:rPr>
           <w:rFonts w:asciiTheme="minorHAnsi" w:eastAsiaTheme="minorEastAsia" w:hAnsiTheme="minorHAnsi" w:cstheme="minorBidi"/>
@@ -597,9 +598,9 @@
           <w:sz w:val="22"/>
           <w:szCs w:val="22"/>
         </w:rPr>
-        <w:t xml:space="preserve">5) Additional Installation Steps for Intel® Vision Accelerator Design with Intel® </w:t>
-      </w:r>
-      <w:proofErr w:type="spellStart"/>
+        <w:t>Movidius</w:t>
+      </w:r>
+      <w:proofErr w:type="spellEnd"/>
       <w:r>
         <w:rPr>
           <w:rFonts w:asciiTheme="minorHAnsi" w:eastAsiaTheme="minorEastAsia" w:hAnsiTheme="minorHAnsi" w:cstheme="minorBidi"/>
@@ -608,9 +609,9 @@
           <w:sz w:val="22"/>
           <w:szCs w:val="22"/>
         </w:rPr>
-        <w:t>Movidius</w:t>
-      </w:r>
-      <w:proofErr w:type="spellEnd"/>
+        <w:t>™ VPUs</w:t>
+      </w:r>
+      <w:bookmarkStart w:id="2" w:name="Vision-Accelerator-Design-steps"/>
       <w:r>
         <w:rPr>
           <w:rFonts w:asciiTheme="minorHAnsi" w:eastAsiaTheme="minorEastAsia" w:hAnsiTheme="minorHAnsi" w:cstheme="minorBidi"/>
@@ -619,17 +620,6 @@
           <w:sz w:val="22"/>
           <w:szCs w:val="22"/>
         </w:rPr>
-        <w:t>™ VPUs</w:t>
-      </w:r>
-      <w:bookmarkStart w:id="2" w:name="Vision-Accelerator-Design-steps"/>
-      <w:r>
-        <w:rPr>
-          <w:rFonts w:asciiTheme="minorHAnsi" w:eastAsiaTheme="minorEastAsia" w:hAnsiTheme="minorHAnsi" w:cstheme="minorBidi"/>
-          <w:b w:val="0"/>
-          <w:bCs w:val="0"/>
-          <w:sz w:val="22"/>
-          <w:szCs w:val="22"/>
-        </w:rPr>
         <w:t> </w:t>
       </w:r>
       <w:bookmarkEnd w:id="2"/>
@@ -1436,7 +1426,63 @@
         <w:rPr>
           <w:i/>
         </w:rPr>
-        <w:t xml:space="preserve"> clone https://github.com/uNetworking/uWebSockets.git</w:t>
+        <w:t xml:space="preserve"> clone </w:t>
+      </w:r>
+      <w:hyperlink r:id="rId7" w:history="1">
+        <w:r>
+          <w:rPr>
+            <w:rStyle w:val="Hyperlink"/>
+            <w:i/>
+          </w:rPr>
+          <w:t>https://github.com/uNetworking/uWebSockets.git</w:t>
+        </w:r>
+      </w:hyperlink>
+    </w:p>
+    <w:p>
+      <w:pPr>
+        <w:rPr>
+          <w:i/>
+        </w:rPr>
+      </w:pPr>
+      <w:r>
+        <w:rPr>
+          <w:i/>
+        </w:rPr>
+        <w:t>#</w:t>
+      </w:r>
+      <w:r>
+        <w:rPr>
+          <w:i/>
+        </w:rPr>
+        <w:t xml:space="preserve">cd </w:t>
+      </w:r>
+      <w:proofErr w:type="spellStart"/>
+      <w:r>
+        <w:rPr>
+          <w:i/>
+        </w:rPr>
+        <w:t>uWebSocket</w:t>
+      </w:r>
+      <w:proofErr w:type="spellEnd"/>
+      <w:r>
+        <w:rPr>
+          <w:i/>
+        </w:rPr>
+        <w:t xml:space="preserve"> &amp;&amp; </w:t>
+      </w:r>
+      <w:proofErr w:type="spellStart"/>
+      <w:r>
+        <w:rPr>
+          <w:i/>
+        </w:rPr>
+        <w:t>git</w:t>
+      </w:r>
+      <w:proofErr w:type="spellEnd"/>
+      <w:r>
+        <w:rPr>
+          <w:i/>
+        </w:rPr>
+        <w:t xml:space="preserve"> checkout 1a126c8d4eb9127c2689ede9a8fdf8abcb62b981</w:t>
       </w:r>
     </w:p>
     <w:p>
@@ -1698,7 +1744,7 @@
         <w:rPr>
           <w:i/>
         </w:rPr>
-        <w:t xml:space="preserve"> -DWITH_VA_INTEL=ON -DWITH_CUDA=</w:t>
+        <w:t xml:space="preserve"> -DWITH_VA_INTEL=ON -DWITH_IPP=OFF -DWITH_CUDA=</w:t>
       </w:r>
       <w:proofErr w:type="gramStart"/>
       <w:r>
@@ -1711,7 +1757,6 @@
     </w:p>
     <w:p>
       <w:pPr>
-        <w:pStyle w:val="ListParagraph"/>
         <w:rPr>
           <w:i/>
         </w:rPr>
@@ -1736,11 +1781,13 @@
         <w:pStyle w:val="ListParagraph"/>
         <w:rPr>
           <w:i/>
-        </w:rPr>
-      </w:pPr>
-      <w:r>
-        <w:rPr>
-          <w:i/>
+          <w:highlight w:val="green"/>
+        </w:rPr>
+      </w:pPr>
+      <w:r>
+        <w:rPr>
+          <w:i/>
+          <w:highlight w:val="green"/>
         </w:rPr>
         <w:t>--     VA:                          YES</w:t>
       </w:r>
@@ -1755,19 +1802,15 @@
       <w:r>
         <w:rPr>
           <w:i/>
-        </w:rPr>
-        <w:t xml:space="preserve">--     Intel VA-API/OpenCL:         </w:t>
-      </w:r>
-      <w:r>
-        <w:rPr>
-          <w:i/>
-        </w:rPr>
-        <w:t>YES (OpenCL: /opt/intel/</w:t>
-      </w:r>
-      <w:proofErr w:type="spellStart"/>
-      <w:r>
-        <w:rPr>
-          <w:i/>
+          <w:highlight w:val="green"/>
+        </w:rPr>
+        <w:t>--     Intel VA-API/OpenCL:         YES (OpenCL: /opt/intel/</w:t>
+      </w:r>
+      <w:proofErr w:type="spellStart"/>
+      <w:r>
+        <w:rPr>
+          <w:i/>
+          <w:highlight w:val="green"/>
         </w:rPr>
         <w:t>opencl</w:t>
       </w:r>
@@ -1775,6 +1818,7 @@
       <w:r>
         <w:rPr>
           <w:i/>
+          <w:highlight w:val="green"/>
         </w:rPr>
         <w:t>)</w:t>
       </w:r>
@@ -1784,6 +1828,158 @@
         </w:rPr>
         <w:t xml:space="preserve"> </w:t>
       </w:r>
+    </w:p>
+    <w:p>
+      <w:pPr>
+        <w:pStyle w:val="ListParagraph"/>
+        <w:rPr>
+          <w:i/>
+        </w:rPr>
+      </w:pPr>
+      <w:r>
+        <w:rPr>
+          <w:i/>
+        </w:rPr>
+        <w:t>If not, there is WA:</w:t>
+      </w:r>
+    </w:p>
+    <w:p>
+      <w:pPr>
+        <w:pStyle w:val="ListParagraph"/>
+        <w:rPr>
+          <w:i/>
+        </w:rPr>
+      </w:pPr>
+      <w:r>
+        <w:rPr>
+          <w:i/>
+        </w:rPr>
+        <w:t xml:space="preserve">    </w:t>
+      </w:r>
+      <w:proofErr w:type="spellStart"/>
+      <w:proofErr w:type="gramStart"/>
+      <w:r>
+        <w:rPr>
+          <w:i/>
+        </w:rPr>
+        <w:t>sudo</w:t>
+      </w:r>
+      <w:proofErr w:type="spellEnd"/>
+      <w:proofErr w:type="gramEnd"/>
+      <w:r>
+        <w:rPr>
+          <w:i/>
+        </w:rPr>
+        <w:t xml:space="preserve"> ln -sf /opt/intel/</w:t>
+      </w:r>
+      <w:proofErr w:type="spellStart"/>
+      <w:r>
+        <w:rPr>
+          <w:i/>
+        </w:rPr>
+        <w:t>opencl</w:t>
+      </w:r>
+      <w:proofErr w:type="spellEnd"/>
+      <w:r>
+        <w:rPr>
+          <w:i/>
+        </w:rPr>
+        <w:t>/SDK/include /opt/intel/</w:t>
+      </w:r>
+      <w:proofErr w:type="spellStart"/>
+      <w:r>
+        <w:rPr>
+          <w:i/>
+        </w:rPr>
+        <w:t>opencl</w:t>
+      </w:r>
+      <w:proofErr w:type="spellEnd"/>
+      <w:r>
+        <w:rPr>
+          <w:i/>
+        </w:rPr>
+        <w:t>/include</w:t>
+      </w:r>
+    </w:p>
+    <w:p>
+      <w:pPr>
+        <w:pStyle w:val="ListParagraph"/>
+        <w:rPr>
+          <w:i/>
+        </w:rPr>
+      </w:pPr>
+      <w:r>
+        <w:rPr>
+          <w:i/>
+        </w:rPr>
+        <w:t xml:space="preserve">   </w:t>
+      </w:r>
+      <w:proofErr w:type="spellStart"/>
+      <w:proofErr w:type="gramStart"/>
+      <w:r>
+        <w:rPr>
+          <w:i/>
+        </w:rPr>
+        <w:t>sudo</w:t>
+      </w:r>
+      <w:proofErr w:type="spellEnd"/>
+      <w:proofErr w:type="gramEnd"/>
+      <w:r>
+        <w:rPr>
+          <w:i/>
+        </w:rPr>
+        <w:t xml:space="preserve"> ln -sf /opt/intel/</w:t>
+      </w:r>
+      <w:proofErr w:type="spellStart"/>
+      <w:r>
+        <w:rPr>
+          <w:i/>
+        </w:rPr>
+        <w:t>mediasdk</w:t>
+      </w:r>
+      <w:proofErr w:type="spellEnd"/>
+      <w:r>
+        <w:rPr>
+          <w:i/>
+        </w:rPr>
+        <w:t>/include/</w:t>
+      </w:r>
+      <w:proofErr w:type="spellStart"/>
+      <w:r>
+        <w:rPr>
+          <w:i/>
+        </w:rPr>
+        <w:t>va</w:t>
+      </w:r>
+      <w:proofErr w:type="spellEnd"/>
+      <w:r>
+        <w:rPr>
+          <w:i/>
+        </w:rPr>
+        <w:t xml:space="preserve">   /</w:t>
+      </w:r>
+      <w:proofErr w:type="spellStart"/>
+      <w:r>
+        <w:rPr>
+          <w:i/>
+        </w:rPr>
+        <w:t>usr</w:t>
+      </w:r>
+      <w:proofErr w:type="spellEnd"/>
+      <w:r>
+        <w:rPr>
+          <w:i/>
+        </w:rPr>
+        <w:t>/local/include/</w:t>
+      </w:r>
+      <w:proofErr w:type="spellStart"/>
+      <w:r>
+        <w:rPr>
+          <w:i/>
+        </w:rPr>
+        <w:t>va</w:t>
+      </w:r>
+      <w:proofErr w:type="spellEnd"/>
     </w:p>
     <w:p>
       <w:pPr>
@@ -1973,7 +2169,7 @@
         </w:rPr>
         <w:t xml:space="preserve"> clone </w:t>
       </w:r>
-      <w:hyperlink r:id="rId7" w:history="1">
+      <w:hyperlink r:id="rId8" w:history="1">
         <w:r>
           <w:rPr>
             <w:rStyle w:val="Hyperlink"/>
@@ -2193,6 +2389,7 @@
         <w:rPr>
           <w:i/>
         </w:rPr>
+        <w:lastRenderedPageBreak/>
         <w:t>#</w:t>
       </w:r>
       <w:r>
@@ -2477,7 +2674,6 @@
         <w:rPr>
           <w:i/>
         </w:rPr>
-        <w:lastRenderedPageBreak/>
         <w:t xml:space="preserve">#cd </w:t>
       </w:r>
       <w:proofErr w:type="spellStart"/>
@@ -3365,80 +3561,96 @@
           <w:sz w:val="16"/>
           <w:szCs w:val="16"/>
         </w:rPr>
-        <w:t>export LD_LIBRARY_PATH=/opt/intel/mediasdk/lib64:/usr/local/lib:/opt/intel/computer_vision_sdk/inference_engine/lib/ubuntu_16.04/intel64:/opt/intel/computer_vision_sdk_2018.5.445/deployment_tools/inference_engine/external/omp/lib:/usr/lib/x86_64-linux-gnu/gstreamer-1.0:$LD_LIBRARY_PATH</w:t>
-      </w:r>
-    </w:p>
-    <w:p>
-      <w:pPr>
-        <w:pStyle w:val="ListParagraph"/>
+        <w:t>export LD_LIBRARY_PATH=/opt/inte</w:t>
+      </w:r>
+      <w:r>
         <w:rPr>
           <w:i/>
           <w:sz w:val="16"/>
           <w:szCs w:val="16"/>
         </w:rPr>
-      </w:pPr>
-      <w:proofErr w:type="gramStart"/>
+        <w:t>l/mediasdk/lib64:</w:t>
+      </w:r>
       <w:r>
         <w:rPr>
           <w:i/>
           <w:sz w:val="16"/>
           <w:szCs w:val="16"/>
         </w:rPr>
-        <w:t>export</w:t>
-      </w:r>
-      <w:proofErr w:type="gramEnd"/>
-      <w:r>
+        <w:t>/opt/intel/computer_vision_sdk/inference_engine/lib/ubuntu_16.04/intel64:/opt/intel/computer_vision_sdk_2018.5.445/deployment_tools/inference_engine/external/omp/lib:/usr/lib/x86_64-linux-gnu/gstreamer-1.0:$LD_LIBRARY_PATH</w:t>
+      </w:r>
+    </w:p>
+    <w:p>
+      <w:pPr>
+        <w:pStyle w:val="ListParagraph"/>
         <w:rPr>
           <w:i/>
           <w:sz w:val="16"/>
           <w:szCs w:val="16"/>
         </w:rPr>
-        <w:t xml:space="preserve"> HDDLS_CVDL_KERNEL_PATH=/usr/lib/x86_64-linux-gnu/libgstcvdl/kernels</w:t>
-      </w:r>
-    </w:p>
-    <w:p>
-      <w:pPr>
-        <w:pStyle w:val="ListParagraph"/>
+      </w:pPr>
+      <w:proofErr w:type="gramStart"/>
+      <w:r>
         <w:rPr>
           <w:i/>
           <w:sz w:val="16"/>
           <w:szCs w:val="16"/>
         </w:rPr>
-      </w:pPr>
-      <w:proofErr w:type="gramStart"/>
+        <w:t>export</w:t>
+      </w:r>
+      <w:proofErr w:type="gramEnd"/>
       <w:r>
         <w:rPr>
           <w:i/>
           <w:sz w:val="16"/>
           <w:szCs w:val="16"/>
         </w:rPr>
-        <w:t>export</w:t>
-      </w:r>
-      <w:proofErr w:type="gramEnd"/>
-      <w:r>
+        <w:t xml:space="preserve"> HDDLS_CVDL_KERNEL_PATH=/usr/lib/x86_64-linux-gnu/libgstcvdl/kernels</w:t>
+      </w:r>
+    </w:p>
+    <w:p>
+      <w:pPr>
+        <w:pStyle w:val="ListParagraph"/>
         <w:rPr>
           <w:i/>
           <w:sz w:val="16"/>
           <w:szCs w:val="16"/>
         </w:rPr>
-        <w:t xml:space="preserve"> PATH=$PATH:/opt/intel/</w:t>
-      </w:r>
-      <w:proofErr w:type="spellStart"/>
+      </w:pPr>
+      <w:proofErr w:type="gramStart"/>
       <w:r>
         <w:rPr>
           <w:i/>
           <w:sz w:val="16"/>
           <w:szCs w:val="16"/>
         </w:rPr>
-        <w:t>mediasdk</w:t>
-      </w:r>
-      <w:proofErr w:type="spellEnd"/>
+        <w:t>export</w:t>
+      </w:r>
+      <w:proofErr w:type="gramEnd"/>
       <w:r>
         <w:rPr>
           <w:i/>
           <w:sz w:val="16"/>
           <w:szCs w:val="16"/>
         </w:rPr>
+        <w:t xml:space="preserve"> PATH=$PATH:/opt/intel/</w:t>
+      </w:r>
+      <w:proofErr w:type="spellStart"/>
+      <w:r>
+        <w:rPr>
+          <w:i/>
+          <w:sz w:val="16"/>
+          <w:szCs w:val="16"/>
+        </w:rPr>
+        <w:t>mediasdk</w:t>
+      </w:r>
+      <w:proofErr w:type="spellEnd"/>
+      <w:r>
+        <w:rPr>
+          <w:i/>
+          <w:sz w:val="16"/>
+          <w:szCs w:val="16"/>
+        </w:rPr>
         <w:t>/bin/</w:t>
       </w:r>
     </w:p>
@@ -3540,28 +3752,962 @@
         <w:rPr>
           <w:b/>
         </w:rPr>
+        <w:t>9</w:t>
+      </w:r>
+      <w:r>
+        <w:rPr>
+          <w:b/>
+        </w:rPr>
+        <w:t>.2.1</w:t>
+      </w:r>
+      <w:r>
+        <w:rPr>
+          <w:b/>
+        </w:rPr>
+        <w:t xml:space="preserve"> Prepare certificates</w:t>
+      </w:r>
+    </w:p>
+    <w:p>
+      <w:pPr>
+        <w:pStyle w:val="ListParagraph"/>
+      </w:pPr>
+      <w:r>
+        <w:t xml:space="preserve">    -Generate a Certificate Authority:</w:t>
+      </w:r>
+    </w:p>
+    <w:p>
+      <w:pPr>
+        <w:pStyle w:val="ListParagraph"/>
+        <w:rPr>
+          <w:i/>
+        </w:rPr>
+      </w:pPr>
+      <w:r>
+        <w:t xml:space="preserve">      </w:t>
+      </w:r>
+      <w:proofErr w:type="spellStart"/>
+      <w:proofErr w:type="gramStart"/>
+      <w:r>
+        <w:rPr>
+          <w:i/>
+        </w:rPr>
+        <w:t>openssl</w:t>
+      </w:r>
+      <w:proofErr w:type="spellEnd"/>
+      <w:proofErr w:type="gramEnd"/>
+      <w:r>
+        <w:rPr>
+          <w:i/>
+        </w:rPr>
+        <w:t xml:space="preserve"> </w:t>
+      </w:r>
+      <w:proofErr w:type="spellStart"/>
+      <w:r>
+        <w:rPr>
+          <w:i/>
+        </w:rPr>
+        <w:t>req</w:t>
+      </w:r>
+      <w:proofErr w:type="spellEnd"/>
+      <w:r>
+        <w:rPr>
+          <w:i/>
+        </w:rPr>
+        <w:t xml:space="preserve"> -new -x509 -days 9999 -</w:t>
+      </w:r>
+      <w:proofErr w:type="spellStart"/>
+      <w:r>
+        <w:rPr>
+          <w:i/>
+        </w:rPr>
+        <w:t>keyout</w:t>
+      </w:r>
+      <w:proofErr w:type="spellEnd"/>
+      <w:r>
+        <w:rPr>
+          <w:i/>
+        </w:rPr>
+        <w:t xml:space="preserve"> ca-</w:t>
+      </w:r>
+      <w:proofErr w:type="spellStart"/>
+      <w:r>
+        <w:rPr>
+          <w:i/>
+        </w:rPr>
+        <w:t>key.pem</w:t>
+      </w:r>
+      <w:proofErr w:type="spellEnd"/>
+      <w:r>
+        <w:rPr>
+          <w:i/>
+        </w:rPr>
+        <w:t xml:space="preserve"> -out ca-</w:t>
+      </w:r>
+      <w:proofErr w:type="spellStart"/>
+      <w:r>
+        <w:rPr>
+          <w:i/>
+        </w:rPr>
+        <w:t>crt.pem</w:t>
+      </w:r>
+      <w:proofErr w:type="spellEnd"/>
+    </w:p>
+    <w:p>
+      <w:pPr>
+        <w:pStyle w:val="ListParagraph"/>
+      </w:pPr>
+    </w:p>
+    <w:p>
+      <w:pPr>
+        <w:pStyle w:val="ListParagraph"/>
+      </w:pPr>
+      <w:r>
+        <w:t xml:space="preserve">    -Insert a CA Password and remember it</w:t>
+      </w:r>
+    </w:p>
+    <w:p>
+      <w:pPr>
+        <w:pStyle w:val="ListParagraph"/>
+      </w:pPr>
+      <w:r>
+        <w:t xml:space="preserve">    -Specify a CA Common Name, like '</w:t>
+      </w:r>
+      <w:proofErr w:type="spellStart"/>
+      <w:r>
+        <w:t>root.localhost</w:t>
+      </w:r>
+      <w:proofErr w:type="spellEnd"/>
+      <w:r>
+        <w:t>' or '</w:t>
+      </w:r>
+      <w:proofErr w:type="spellStart"/>
+      <w:r>
+        <w:t>ca.localhost</w:t>
+      </w:r>
+      <w:proofErr w:type="spellEnd"/>
+      <w:r>
+        <w:t>'. This MUST be different from both server and client CN.</w:t>
+      </w:r>
+    </w:p>
+    <w:p>
+      <w:pPr>
+        <w:pStyle w:val="ListParagraph"/>
+      </w:pPr>
+    </w:p>
+    <w:p>
+      <w:pPr>
+        <w:pStyle w:val="ListParagraph"/>
+        <w:rPr>
+          <w:b/>
+        </w:rPr>
+      </w:pPr>
+      <w:r>
+        <w:rPr>
+          <w:b/>
+        </w:rPr>
+        <w:t>9</w:t>
+      </w:r>
+      <w:r>
+        <w:rPr>
+          <w:b/>
+        </w:rPr>
+        <w:t>.2.2</w:t>
+      </w:r>
+      <w:r>
+        <w:rPr>
+          <w:b/>
+        </w:rPr>
+        <w:t xml:space="preserve"> Server certificate</w:t>
+      </w:r>
+    </w:p>
+    <w:p>
+      <w:pPr>
+        <w:pStyle w:val="ListParagraph"/>
+      </w:pPr>
+      <w:r>
+        <w:t xml:space="preserve">    -Generate Server Key:</w:t>
+      </w:r>
+    </w:p>
+    <w:p>
+      <w:pPr>
+        <w:pStyle w:val="ListParagraph"/>
+        <w:rPr>
+          <w:i/>
+        </w:rPr>
+      </w:pPr>
+      <w:r>
+        <w:t xml:space="preserve">       </w:t>
+      </w:r>
+      <w:proofErr w:type="spellStart"/>
+      <w:proofErr w:type="gramStart"/>
+      <w:r>
+        <w:rPr>
+          <w:i/>
+        </w:rPr>
+        <w:t>openssl</w:t>
+      </w:r>
+      <w:proofErr w:type="spellEnd"/>
+      <w:proofErr w:type="gramEnd"/>
+      <w:r>
+        <w:rPr>
+          <w:i/>
+        </w:rPr>
+        <w:t xml:space="preserve"> </w:t>
+      </w:r>
+      <w:proofErr w:type="spellStart"/>
+      <w:r>
+        <w:rPr>
+          <w:i/>
+        </w:rPr>
+        <w:t>genrsa</w:t>
+      </w:r>
+      <w:proofErr w:type="spellEnd"/>
+      <w:r>
+        <w:rPr>
+          <w:i/>
+        </w:rPr>
+        <w:t xml:space="preserve"> -out server-</w:t>
+      </w:r>
+      <w:proofErr w:type="spellStart"/>
+      <w:r>
+        <w:rPr>
+          <w:i/>
+        </w:rPr>
+        <w:t>key.pem</w:t>
+      </w:r>
+      <w:proofErr w:type="spellEnd"/>
+      <w:r>
+        <w:rPr>
+          <w:i/>
+        </w:rPr>
+        <w:t xml:space="preserve"> 4096</w:t>
+      </w:r>
+    </w:p>
+    <w:p>
+      <w:pPr>
+        <w:pStyle w:val="ListParagraph"/>
+      </w:pPr>
+    </w:p>
+    <w:p>
+      <w:pPr>
+        <w:pStyle w:val="ListParagraph"/>
+      </w:pPr>
+      <w:r>
+        <w:t xml:space="preserve">    -Generate Server certificate signing request:</w:t>
+      </w:r>
+    </w:p>
+    <w:p>
+      <w:pPr>
+        <w:pStyle w:val="ListParagraph"/>
+        <w:rPr>
+          <w:i/>
+        </w:rPr>
+      </w:pPr>
+      <w:r>
+        <w:t xml:space="preserve">       </w:t>
+      </w:r>
+      <w:proofErr w:type="spellStart"/>
+      <w:proofErr w:type="gramStart"/>
+      <w:r>
+        <w:rPr>
+          <w:i/>
+        </w:rPr>
+        <w:t>openssl</w:t>
+      </w:r>
+      <w:proofErr w:type="spellEnd"/>
+      <w:proofErr w:type="gramEnd"/>
+      <w:r>
+        <w:rPr>
+          <w:i/>
+        </w:rPr>
+        <w:t xml:space="preserve"> </w:t>
+      </w:r>
+      <w:proofErr w:type="spellStart"/>
+      <w:r>
+        <w:rPr>
+          <w:i/>
+        </w:rPr>
+        <w:t>req</w:t>
+      </w:r>
+      <w:proofErr w:type="spellEnd"/>
+      <w:r>
+        <w:rPr>
+          <w:i/>
+        </w:rPr>
+        <w:t xml:space="preserve"> -new -key server-</w:t>
+      </w:r>
+      <w:proofErr w:type="spellStart"/>
+      <w:r>
+        <w:rPr>
+          <w:i/>
+        </w:rPr>
+        <w:t>key.pem</w:t>
+      </w:r>
+      <w:proofErr w:type="spellEnd"/>
+      <w:r>
+        <w:rPr>
+          <w:i/>
+        </w:rPr>
+        <w:t xml:space="preserve"> -out server-</w:t>
+      </w:r>
+      <w:proofErr w:type="spellStart"/>
+      <w:r>
+        <w:rPr>
+          <w:i/>
+        </w:rPr>
+        <w:t>csr.pem</w:t>
+      </w:r>
+      <w:proofErr w:type="spellEnd"/>
+    </w:p>
+    <w:p>
+      <w:pPr>
+        <w:pStyle w:val="ListParagraph"/>
+      </w:pPr>
+    </w:p>
+    <w:p>
+      <w:pPr>
+        <w:pStyle w:val="ListParagraph"/>
+      </w:pPr>
+      <w:r>
+        <w:t xml:space="preserve">    -Specify server Common Name, run    cat /</w:t>
+      </w:r>
+      <w:proofErr w:type="spellStart"/>
+      <w:r>
+        <w:t>etc</w:t>
+      </w:r>
+      <w:proofErr w:type="spellEnd"/>
+      <w:r>
+        <w:t xml:space="preserve">/hosts    to check valid DNS name, please don't name </w:t>
+      </w:r>
+      <w:proofErr w:type="spellStart"/>
+      <w:r>
+        <w:t>as'localhost</w:t>
+      </w:r>
+      <w:proofErr w:type="spellEnd"/>
+      <w:r>
+        <w:t>'.</w:t>
+      </w:r>
+    </w:p>
+    <w:p>
+      <w:pPr>
+        <w:pStyle w:val="ListParagraph"/>
+      </w:pPr>
+      <w:r>
+        <w:t xml:space="preserve">    -For this example, do not insert the challenge password.</w:t>
+      </w:r>
+    </w:p>
+    <w:p>
+      <w:pPr>
+        <w:pStyle w:val="ListParagraph"/>
+      </w:pPr>
+    </w:p>
+    <w:p>
+      <w:pPr>
+        <w:pStyle w:val="ListParagraph"/>
+      </w:pPr>
+      <w:r>
+        <w:rPr>
+          <w:b/>
+        </w:rPr>
+        <w:t>9</w:t>
+      </w:r>
+      <w:r>
+        <w:rPr>
+          <w:b/>
+        </w:rPr>
+        <w:t xml:space="preserve">.2.3 </w:t>
+      </w:r>
+      <w:r>
+        <w:rPr>
+          <w:b/>
+        </w:rPr>
+        <w:t>Sign certificate using the CA</w:t>
+      </w:r>
+      <w:r>
+        <w:t>:</w:t>
+      </w:r>
+    </w:p>
+    <w:p>
+      <w:pPr>
+        <w:pStyle w:val="ListParagraph"/>
+      </w:pPr>
+    </w:p>
+    <w:p>
+      <w:pPr>
+        <w:pStyle w:val="ListParagraph"/>
+        <w:rPr>
+          <w:i/>
+        </w:rPr>
+      </w:pPr>
+      <w:r>
+        <w:t xml:space="preserve">       </w:t>
+      </w:r>
+      <w:proofErr w:type="spellStart"/>
+      <w:proofErr w:type="gramStart"/>
+      <w:r>
+        <w:rPr>
+          <w:i/>
+        </w:rPr>
+        <w:t>openssl</w:t>
+      </w:r>
+      <w:proofErr w:type="spellEnd"/>
+      <w:proofErr w:type="gramEnd"/>
+      <w:r>
+        <w:rPr>
+          <w:i/>
+        </w:rPr>
+        <w:t xml:space="preserve"> x509 -</w:t>
+      </w:r>
+      <w:proofErr w:type="spellStart"/>
+      <w:r>
+        <w:rPr>
+          <w:i/>
+        </w:rPr>
+        <w:t>req</w:t>
+      </w:r>
+      <w:proofErr w:type="spellEnd"/>
+      <w:r>
+        <w:rPr>
+          <w:i/>
+        </w:rPr>
+        <w:t xml:space="preserve"> -days 9999 -in server-</w:t>
+      </w:r>
+      <w:proofErr w:type="spellStart"/>
+      <w:r>
+        <w:rPr>
+          <w:i/>
+        </w:rPr>
+        <w:t>csr.pem</w:t>
+      </w:r>
+      <w:proofErr w:type="spellEnd"/>
+      <w:r>
+        <w:rPr>
+          <w:i/>
+        </w:rPr>
+        <w:t xml:space="preserve"> -CA ca-</w:t>
+      </w:r>
+      <w:proofErr w:type="spellStart"/>
+      <w:r>
+        <w:rPr>
+          <w:i/>
+        </w:rPr>
+        <w:t>crt.pem</w:t>
+      </w:r>
+      <w:proofErr w:type="spellEnd"/>
+      <w:r>
+        <w:rPr>
+          <w:i/>
+        </w:rPr>
+        <w:t xml:space="preserve"> -</w:t>
+      </w:r>
+      <w:proofErr w:type="spellStart"/>
+      <w:r>
+        <w:rPr>
+          <w:i/>
+        </w:rPr>
+        <w:t>CAkey</w:t>
+      </w:r>
+      <w:proofErr w:type="spellEnd"/>
+      <w:r>
+        <w:rPr>
+          <w:i/>
+        </w:rPr>
+        <w:t xml:space="preserve"> ca-</w:t>
+      </w:r>
+      <w:proofErr w:type="spellStart"/>
+      <w:r>
+        <w:rPr>
+          <w:i/>
+        </w:rPr>
+        <w:t>key.pem</w:t>
+      </w:r>
+      <w:proofErr w:type="spellEnd"/>
+      <w:r>
+        <w:rPr>
+          <w:i/>
+        </w:rPr>
+        <w:t xml:space="preserve"> -</w:t>
+      </w:r>
+      <w:proofErr w:type="spellStart"/>
+      <w:r>
+        <w:rPr>
+          <w:i/>
+        </w:rPr>
+        <w:t>CAcreateserial</w:t>
+      </w:r>
+      <w:proofErr w:type="spellEnd"/>
+      <w:r>
+        <w:rPr>
+          <w:i/>
+        </w:rPr>
+        <w:t xml:space="preserve"> -out server-</w:t>
+      </w:r>
+      <w:proofErr w:type="spellStart"/>
+      <w:r>
+        <w:rPr>
+          <w:i/>
+        </w:rPr>
+        <w:t>crt.pem</w:t>
+      </w:r>
+      <w:proofErr w:type="spellEnd"/>
+    </w:p>
+    <w:p>
+      <w:pPr>
+        <w:pStyle w:val="ListParagraph"/>
+      </w:pPr>
+    </w:p>
+    <w:p>
+      <w:pPr>
+        <w:pStyle w:val="ListParagraph"/>
+      </w:pPr>
+      <w:r>
+        <w:t xml:space="preserve">    -insert CA Password</w:t>
+      </w:r>
+    </w:p>
+    <w:p>
+      <w:pPr>
+        <w:pStyle w:val="ListParagraph"/>
+      </w:pPr>
+    </w:p>
+    <w:p>
+      <w:pPr>
+        <w:pStyle w:val="ListParagraph"/>
+      </w:pPr>
+      <w:r>
+        <w:rPr>
+          <w:b/>
+        </w:rPr>
+        <w:t>9</w:t>
+      </w:r>
+      <w:r>
+        <w:rPr>
+          <w:b/>
+        </w:rPr>
+        <w:t>.2.4</w:t>
+      </w:r>
+      <w:r>
+        <w:rPr>
+          <w:b/>
+        </w:rPr>
+        <w:t xml:space="preserve"> Verify server certificate</w:t>
+      </w:r>
+      <w:r>
+        <w:t>:</w:t>
+      </w:r>
+    </w:p>
+    <w:p>
+      <w:pPr>
+        <w:pStyle w:val="ListParagraph"/>
+        <w:rPr>
+          <w:i/>
+        </w:rPr>
+      </w:pPr>
+      <w:r>
+        <w:t xml:space="preserve">       </w:t>
+      </w:r>
+      <w:proofErr w:type="spellStart"/>
+      <w:proofErr w:type="gramStart"/>
+      <w:r>
+        <w:rPr>
+          <w:i/>
+        </w:rPr>
+        <w:t>openssl</w:t>
+      </w:r>
+      <w:proofErr w:type="spellEnd"/>
+      <w:proofErr w:type="gramEnd"/>
+      <w:r>
+        <w:rPr>
+          <w:i/>
+        </w:rPr>
+        <w:t xml:space="preserve"> verify -</w:t>
+      </w:r>
+      <w:proofErr w:type="spellStart"/>
+      <w:r>
+        <w:rPr>
+          <w:i/>
+        </w:rPr>
+        <w:t>CAfile</w:t>
+      </w:r>
+      <w:proofErr w:type="spellEnd"/>
+      <w:r>
+        <w:rPr>
+          <w:i/>
+        </w:rPr>
+        <w:t xml:space="preserve"> ca-</w:t>
+      </w:r>
+      <w:proofErr w:type="spellStart"/>
+      <w:r>
+        <w:rPr>
+          <w:i/>
+        </w:rPr>
+        <w:t>crt.pem</w:t>
+      </w:r>
+      <w:proofErr w:type="spellEnd"/>
+      <w:r>
+        <w:rPr>
+          <w:i/>
+        </w:rPr>
+        <w:t xml:space="preserve"> server-</w:t>
+      </w:r>
+      <w:proofErr w:type="spellStart"/>
+      <w:r>
+        <w:rPr>
+          <w:i/>
+        </w:rPr>
+        <w:t>crt.pem</w:t>
+      </w:r>
+      <w:proofErr w:type="spellEnd"/>
+    </w:p>
+    <w:p>
+      <w:pPr>
+        <w:pStyle w:val="ListParagraph"/>
+      </w:pPr>
+    </w:p>
+    <w:p>
+      <w:pPr>
+        <w:pStyle w:val="ListParagraph"/>
+        <w:rPr>
+          <w:b/>
+        </w:rPr>
+      </w:pPr>
+      <w:r>
+        <w:rPr>
+          <w:b/>
+        </w:rPr>
+        <w:t>9</w:t>
+      </w:r>
+      <w:r>
+        <w:rPr>
+          <w:b/>
+        </w:rPr>
+        <w:t>.2.5</w:t>
+      </w:r>
+      <w:r>
+        <w:rPr>
+          <w:b/>
+        </w:rPr>
+        <w:t xml:space="preserve"> Client certificate</w:t>
+      </w:r>
+    </w:p>
+    <w:p>
+      <w:pPr>
+        <w:pStyle w:val="ListParagraph"/>
+      </w:pPr>
+    </w:p>
+    <w:p>
+      <w:pPr>
+        <w:pStyle w:val="ListParagraph"/>
+      </w:pPr>
+      <w:r>
+        <w:t xml:space="preserve">    -Generate Client Key:</w:t>
+      </w:r>
+    </w:p>
+    <w:p>
+      <w:pPr>
+        <w:pStyle w:val="ListParagraph"/>
+        <w:rPr>
+          <w:i/>
+        </w:rPr>
+      </w:pPr>
+      <w:r>
+        <w:t xml:space="preserve">       </w:t>
+      </w:r>
+      <w:proofErr w:type="spellStart"/>
+      <w:proofErr w:type="gramStart"/>
+      <w:r>
+        <w:rPr>
+          <w:i/>
+        </w:rPr>
+        <w:t>openssl</w:t>
+      </w:r>
+      <w:proofErr w:type="spellEnd"/>
+      <w:proofErr w:type="gramEnd"/>
+      <w:r>
+        <w:rPr>
+          <w:i/>
+        </w:rPr>
+        <w:t xml:space="preserve"> </w:t>
+      </w:r>
+      <w:proofErr w:type="spellStart"/>
+      <w:r>
+        <w:rPr>
+          <w:i/>
+        </w:rPr>
+        <w:t>genrsa</w:t>
+      </w:r>
+      <w:proofErr w:type="spellEnd"/>
+      <w:r>
+        <w:rPr>
+          <w:i/>
+        </w:rPr>
+        <w:t xml:space="preserve"> -out client1-key.pem 4096</w:t>
+      </w:r>
+    </w:p>
+    <w:p>
+      <w:pPr>
+        <w:pStyle w:val="ListParagraph"/>
+      </w:pPr>
+    </w:p>
+    <w:p>
+      <w:pPr>
+        <w:pStyle w:val="ListParagraph"/>
+      </w:pPr>
+      <w:r>
+        <w:t xml:space="preserve">    -Generate Client certificate signing request:</w:t>
+      </w:r>
+    </w:p>
+    <w:p>
+      <w:pPr>
+        <w:pStyle w:val="ListParagraph"/>
+        <w:rPr>
+          <w:i/>
+        </w:rPr>
+      </w:pPr>
+      <w:r>
+        <w:t xml:space="preserve">       </w:t>
+      </w:r>
+      <w:proofErr w:type="spellStart"/>
+      <w:proofErr w:type="gramStart"/>
+      <w:r>
+        <w:rPr>
+          <w:i/>
+        </w:rPr>
+        <w:t>openssl</w:t>
+      </w:r>
+      <w:proofErr w:type="spellEnd"/>
+      <w:proofErr w:type="gramEnd"/>
+      <w:r>
+        <w:rPr>
+          <w:i/>
+        </w:rPr>
+        <w:t xml:space="preserve"> </w:t>
+      </w:r>
+      <w:proofErr w:type="spellStart"/>
+      <w:r>
+        <w:rPr>
+          <w:i/>
+        </w:rPr>
+        <w:t>req</w:t>
+      </w:r>
+      <w:proofErr w:type="spellEnd"/>
+      <w:r>
+        <w:rPr>
+          <w:i/>
+        </w:rPr>
+        <w:t xml:space="preserve"> -new -key client1-key.pem -out client1-csr.pem</w:t>
+      </w:r>
+    </w:p>
+    <w:p>
+      <w:pPr>
+        <w:pStyle w:val="ListParagraph"/>
+      </w:pPr>
+    </w:p>
+    <w:p>
+      <w:pPr>
+        <w:pStyle w:val="ListParagraph"/>
+      </w:pPr>
+      <w:r>
         <w:lastRenderedPageBreak/>
+        <w:t xml:space="preserve">    -Specify client Common Name, like '</w:t>
+      </w:r>
+      <w:proofErr w:type="spellStart"/>
+      <w:r>
+        <w:t>client.localhost</w:t>
+      </w:r>
+      <w:proofErr w:type="spellEnd"/>
+      <w:r>
+        <w:t>'. Server should not verify this, since it should not do reverse-</w:t>
+      </w:r>
+      <w:proofErr w:type="spellStart"/>
+      <w:r>
+        <w:t>dns</w:t>
+      </w:r>
+      <w:proofErr w:type="spellEnd"/>
+      <w:r>
+        <w:t xml:space="preserve"> lookup.</w:t>
+      </w:r>
+    </w:p>
+    <w:p>
+      <w:pPr>
+        <w:pStyle w:val="ListParagraph"/>
+      </w:pPr>
+      <w:r>
+        <w:t xml:space="preserve">    -For this example, do not insert the challenge password.</w:t>
+      </w:r>
+    </w:p>
+    <w:p>
+      <w:pPr>
+        <w:pStyle w:val="ListParagraph"/>
+      </w:pPr>
+    </w:p>
+    <w:p>
+      <w:pPr>
+        <w:pStyle w:val="ListParagraph"/>
+      </w:pPr>
+      <w:r>
+        <w:rPr>
+          <w:b/>
+        </w:rPr>
         <w:t>9</w:t>
       </w:r>
       <w:r>
         <w:rPr>
           <w:b/>
         </w:rPr>
-        <w:t>.2.1</w:t>
-      </w:r>
-      <w:r>
-        <w:rPr>
-          <w:b/>
-        </w:rPr>
-        <w:t xml:space="preserve"> Prepare certificates</w:t>
-      </w:r>
-    </w:p>
-    <w:p>
-      <w:pPr>
-        <w:pStyle w:val="ListParagraph"/>
-      </w:pPr>
-      <w:r>
-        <w:t xml:space="preserve">    -Generate a Certificate Authority:</w:t>
+        <w:t>.2.6</w:t>
+      </w:r>
+      <w:r>
+        <w:rPr>
+          <w:b/>
+        </w:rPr>
+        <w:t xml:space="preserve"> Sign certificate using the CA</w:t>
+      </w:r>
+      <w:r>
+        <w:t>:</w:t>
+      </w:r>
+    </w:p>
+    <w:p>
+      <w:pPr>
+        <w:pStyle w:val="ListParagraph"/>
+        <w:rPr>
+          <w:i/>
+        </w:rPr>
+      </w:pPr>
+      <w:r>
+        <w:t xml:space="preserve">       </w:t>
+      </w:r>
+      <w:proofErr w:type="spellStart"/>
+      <w:proofErr w:type="gramStart"/>
+      <w:r>
+        <w:rPr>
+          <w:i/>
+        </w:rPr>
+        <w:t>openssl</w:t>
+      </w:r>
+      <w:proofErr w:type="spellEnd"/>
+      <w:proofErr w:type="gramEnd"/>
+      <w:r>
+        <w:rPr>
+          <w:i/>
+        </w:rPr>
+        <w:t xml:space="preserve"> x509 -</w:t>
+      </w:r>
+      <w:proofErr w:type="spellStart"/>
+      <w:r>
+        <w:rPr>
+          <w:i/>
+        </w:rPr>
+        <w:t>req</w:t>
+      </w:r>
+      <w:proofErr w:type="spellEnd"/>
+      <w:r>
+        <w:rPr>
+          <w:i/>
+        </w:rPr>
+        <w:t xml:space="preserve"> -days 9999 -in client1-csr.pem -CA ca-</w:t>
+      </w:r>
+      <w:proofErr w:type="spellStart"/>
+      <w:r>
+        <w:rPr>
+          <w:i/>
+        </w:rPr>
+        <w:t>crt.pem</w:t>
+      </w:r>
+      <w:proofErr w:type="spellEnd"/>
+      <w:r>
+        <w:rPr>
+          <w:i/>
+        </w:rPr>
+        <w:t xml:space="preserve"> -</w:t>
+      </w:r>
+      <w:proofErr w:type="spellStart"/>
+      <w:r>
+        <w:rPr>
+          <w:i/>
+        </w:rPr>
+        <w:t>CAkey</w:t>
+      </w:r>
+      <w:proofErr w:type="spellEnd"/>
+      <w:r>
+        <w:rPr>
+          <w:i/>
+        </w:rPr>
+        <w:t xml:space="preserve"> ca-</w:t>
+      </w:r>
+      <w:proofErr w:type="spellStart"/>
+      <w:r>
+        <w:rPr>
+          <w:i/>
+        </w:rPr>
+        <w:t>key.pem</w:t>
+      </w:r>
+      <w:proofErr w:type="spellEnd"/>
+      <w:r>
+        <w:rPr>
+          <w:i/>
+        </w:rPr>
+        <w:t xml:space="preserve"> -</w:t>
+      </w:r>
+      <w:proofErr w:type="spellStart"/>
+      <w:r>
+        <w:rPr>
+          <w:i/>
+        </w:rPr>
+        <w:t>CAcreateserial</w:t>
+      </w:r>
+      <w:proofErr w:type="spellEnd"/>
+      <w:r>
+        <w:rPr>
+          <w:i/>
+        </w:rPr>
+        <w:t xml:space="preserve"> -out client1-crt.pem</w:t>
+      </w:r>
+    </w:p>
+    <w:p>
+      <w:pPr>
+        <w:pStyle w:val="ListParagraph"/>
+      </w:pPr>
+    </w:p>
+    <w:p>
+      <w:pPr>
+        <w:pStyle w:val="ListParagraph"/>
+      </w:pPr>
+      <w:r>
+        <w:t xml:space="preserve">    -insert CA Password</w:t>
+      </w:r>
+    </w:p>
+    <w:p>
+      <w:pPr>
+        <w:pStyle w:val="ListParagraph"/>
+      </w:pPr>
+      <w:r>
+        <w:rPr>
+          <w:b/>
+        </w:rPr>
+        <w:t>9</w:t>
+      </w:r>
+      <w:r>
+        <w:rPr>
+          <w:b/>
+        </w:rPr>
+        <w:t>.2.7</w:t>
+      </w:r>
+      <w:r>
+        <w:rPr>
+          <w:b/>
+        </w:rPr>
+        <w:t xml:space="preserve"> Verify client </w:t>
+      </w:r>
+      <w:bookmarkStart w:id="8" w:name="OLE_LINK9"/>
+      <w:r>
+        <w:rPr>
+          <w:b/>
+        </w:rPr>
+        <w:t>certificate</w:t>
+      </w:r>
+      <w:bookmarkEnd w:id="8"/>
+      <w:r>
+        <w:t>:</w:t>
       </w:r>
     </w:p>
     <w:p>
@@ -3588,154 +4734,171 @@
         <w:rPr>
           <w:i/>
         </w:rPr>
+        <w:t xml:space="preserve"> verify -</w:t>
+      </w:r>
+      <w:proofErr w:type="spellStart"/>
+      <w:r>
+        <w:rPr>
+          <w:i/>
+        </w:rPr>
+        <w:t>CAfile</w:t>
+      </w:r>
+      <w:proofErr w:type="spellEnd"/>
+      <w:r>
+        <w:rPr>
+          <w:i/>
+        </w:rPr>
+        <w:t xml:space="preserve"> ca-</w:t>
+      </w:r>
+      <w:proofErr w:type="spellStart"/>
+      <w:r>
+        <w:rPr>
+          <w:i/>
+        </w:rPr>
+        <w:t>crt.pem</w:t>
+      </w:r>
+      <w:proofErr w:type="spellEnd"/>
+      <w:r>
+        <w:rPr>
+          <w:i/>
+        </w:rPr>
+        <w:t xml:space="preserve"> client1-crt.pem</w:t>
+      </w:r>
+    </w:p>
+    <w:p>
+      <w:pPr>
+        <w:pStyle w:val="ListParagraph"/>
+      </w:pPr>
+    </w:p>
+    <w:p>
+      <w:pPr>
+        <w:pStyle w:val="ListParagraph"/>
+        <w:rPr>
+          <w:b/>
+        </w:rPr>
+      </w:pPr>
+      <w:r>
+        <w:rPr>
+          <w:b/>
+        </w:rPr>
+        <w:t>9</w:t>
+      </w:r>
+      <w:r>
+        <w:rPr>
+          <w:b/>
+        </w:rPr>
+        <w:t xml:space="preserve">.2.8 Deploy </w:t>
+      </w:r>
+      <w:proofErr w:type="spellStart"/>
+      <w:r>
+        <w:rPr>
+          <w:b/>
+        </w:rPr>
+        <w:t>pem</w:t>
+      </w:r>
+      <w:proofErr w:type="spellEnd"/>
+      <w:r>
+        <w:rPr>
+          <w:b/>
+        </w:rPr>
+        <w:t xml:space="preserve"> files</w:t>
+      </w:r>
+    </w:p>
+    <w:p>
+      <w:pPr>
+        <w:pStyle w:val="ListParagraph"/>
+      </w:pPr>
+      <w:r>
+        <w:t xml:space="preserve"> After generated, please copy all file start with 'ca' and 'client' into </w:t>
+      </w:r>
+      <w:r>
+        <w:rPr>
+          <w:highlight w:val="yellow"/>
+        </w:rPr>
+        <w:t>'cert_client_8216'</w:t>
+      </w:r>
+      <w:r>
+        <w:t xml:space="preserve">, and copy all file start with 'ca' and 'server' into </w:t>
+      </w:r>
+      <w:r>
+        <w:rPr>
+          <w:highlight w:val="yellow"/>
+        </w:rPr>
+        <w:t>'cert_server_8216'</w:t>
+      </w:r>
+      <w:r>
+        <w:t>.</w:t>
+      </w:r>
+    </w:p>
+    <w:p>
+      <w:pPr>
+        <w:pStyle w:val="ListParagraph"/>
+      </w:pPr>
+    </w:p>
+    <w:p>
+      <w:pPr>
+        <w:pStyle w:val="ListParagraph"/>
+        <w:rPr>
+          <w:b/>
+        </w:rPr>
+      </w:pPr>
+      <w:r>
+        <w:rPr>
+          <w:b/>
+        </w:rPr>
+        <w:t>9</w:t>
+      </w:r>
+      <w:r>
+        <w:rPr>
+          <w:b/>
+        </w:rPr>
+        <w:t>.3</w:t>
+      </w:r>
+      <w:r>
+        <w:rPr>
+          <w:b/>
+        </w:rPr>
         <w:t xml:space="preserve"> </w:t>
       </w:r>
-      <w:proofErr w:type="spellStart"/>
-      <w:r>
-        <w:rPr>
-          <w:i/>
-        </w:rPr>
-        <w:t>req</w:t>
-      </w:r>
-      <w:proofErr w:type="spellEnd"/>
-      <w:r>
-        <w:rPr>
-          <w:i/>
-        </w:rPr>
-        <w:t xml:space="preserve"> -new -x509 -days 9999 -</w:t>
-      </w:r>
-      <w:proofErr w:type="spellStart"/>
-      <w:r>
-        <w:rPr>
-          <w:i/>
-        </w:rPr>
-        <w:t>keyout</w:t>
-      </w:r>
-      <w:proofErr w:type="spellEnd"/>
-      <w:r>
-        <w:rPr>
-          <w:i/>
-        </w:rPr>
-        <w:t xml:space="preserve"> ca-</w:t>
-      </w:r>
-      <w:proofErr w:type="spellStart"/>
-      <w:r>
-        <w:rPr>
-          <w:i/>
-        </w:rPr>
-        <w:t>key.pem</w:t>
-      </w:r>
-      <w:proofErr w:type="spellEnd"/>
-      <w:r>
-        <w:rPr>
-          <w:i/>
-        </w:rPr>
-        <w:t xml:space="preserve"> -out ca-</w:t>
-      </w:r>
-      <w:proofErr w:type="spellStart"/>
-      <w:r>
-        <w:rPr>
-          <w:i/>
-        </w:rPr>
-        <w:t>crt.pem</w:t>
-      </w:r>
-      <w:proofErr w:type="spellEnd"/>
-    </w:p>
-    <w:p>
-      <w:pPr>
-        <w:pStyle w:val="ListParagraph"/>
-      </w:pPr>
-    </w:p>
-    <w:p>
-      <w:pPr>
-        <w:pStyle w:val="ListParagraph"/>
-      </w:pPr>
-      <w:r>
-        <w:t xml:space="preserve">    -Insert a CA Password and remember it</w:t>
-      </w:r>
-    </w:p>
-    <w:p>
-      <w:pPr>
-        <w:pStyle w:val="ListParagraph"/>
-      </w:pPr>
-      <w:r>
-        <w:t xml:space="preserve">    -Specify a CA Common Name, like '</w:t>
-      </w:r>
-      <w:proofErr w:type="spellStart"/>
-      <w:r>
-        <w:t>root.localhost</w:t>
-      </w:r>
-      <w:proofErr w:type="spellEnd"/>
-      <w:r>
-        <w:t>' or '</w:t>
-      </w:r>
-      <w:proofErr w:type="spellStart"/>
-      <w:r>
-        <w:t>ca.localhost</w:t>
-      </w:r>
-      <w:proofErr w:type="spellEnd"/>
-      <w:r>
-        <w:t>'. This MUST be different from both server and client CN.</w:t>
-      </w:r>
-    </w:p>
-    <w:p>
-      <w:pPr>
-        <w:pStyle w:val="ListParagraph"/>
-      </w:pPr>
-    </w:p>
-    <w:p>
-      <w:pPr>
-        <w:pStyle w:val="ListParagraph"/>
-        <w:rPr>
-          <w:b/>
-        </w:rPr>
-      </w:pPr>
-      <w:r>
-        <w:rPr>
-          <w:b/>
-        </w:rPr>
-        <w:t>9</w:t>
-      </w:r>
-      <w:r>
-        <w:rPr>
-          <w:b/>
-        </w:rPr>
-        <w:t>.2.2</w:t>
-      </w:r>
-      <w:r>
-        <w:rPr>
-          <w:b/>
-        </w:rPr>
-        <w:t xml:space="preserve"> Server certificate</w:t>
-      </w:r>
-    </w:p>
-    <w:p>
-      <w:pPr>
-        <w:pStyle w:val="ListParagraph"/>
-      </w:pPr>
-      <w:r>
-        <w:t xml:space="preserve">    -Generate Server Key:</w:t>
-      </w:r>
-    </w:p>
-    <w:p>
-      <w:pPr>
-        <w:pStyle w:val="ListParagraph"/>
-        <w:rPr>
-          <w:i/>
-        </w:rPr>
-      </w:pPr>
-      <w:r>
-        <w:t xml:space="preserve">       </w:t>
-      </w:r>
-      <w:proofErr w:type="spellStart"/>
+      <w:r>
+        <w:rPr>
+          <w:b/>
+        </w:rPr>
+        <w:t>R</w:t>
+      </w:r>
+      <w:r>
+        <w:rPr>
+          <w:b/>
+        </w:rPr>
+        <w:t>un HDDL</w:t>
+      </w:r>
+      <w:r>
+        <w:rPr>
+          <w:b/>
+        </w:rPr>
+        <w:t>-S server</w:t>
+      </w:r>
+    </w:p>
+    <w:p>
+      <w:pPr>
+        <w:pStyle w:val="ListParagraph"/>
+        <w:rPr>
+          <w:i/>
+        </w:rPr>
+      </w:pPr>
+      <w:r>
+        <w:rPr>
+          <w:i/>
+        </w:rPr>
+        <w:t xml:space="preserve"># </w:t>
+      </w:r>
       <w:proofErr w:type="gramStart"/>
       <w:r>
         <w:rPr>
           <w:i/>
         </w:rPr>
-        <w:t>openssl</w:t>
-      </w:r>
-      <w:proofErr w:type="spellEnd"/>
+        <w:t>cd</w:t>
+      </w:r>
       <w:proofErr w:type="gramEnd"/>
       <w:r>
         <w:rPr>
@@ -3748,957 +4911,6 @@
         <w:rPr>
           <w:i/>
         </w:rPr>
-        <w:t>genrsa</w:t>
-      </w:r>
-      <w:proofErr w:type="spellEnd"/>
-      <w:r>
-        <w:rPr>
-          <w:i/>
-        </w:rPr>
-        <w:t xml:space="preserve"> -out server-</w:t>
-      </w:r>
-      <w:proofErr w:type="spellStart"/>
-      <w:r>
-        <w:rPr>
-          <w:i/>
-        </w:rPr>
-        <w:t>key.pem</w:t>
-      </w:r>
-      <w:proofErr w:type="spellEnd"/>
-      <w:r>
-        <w:rPr>
-          <w:i/>
-        </w:rPr>
-        <w:t xml:space="preserve"> 4096</w:t>
-      </w:r>
-    </w:p>
-    <w:p>
-      <w:pPr>
-        <w:pStyle w:val="ListParagraph"/>
-      </w:pPr>
-    </w:p>
-    <w:p>
-      <w:pPr>
-        <w:pStyle w:val="ListParagraph"/>
-      </w:pPr>
-      <w:r>
-        <w:t xml:space="preserve">    -Generate Server certificate signing request:</w:t>
-      </w:r>
-    </w:p>
-    <w:p>
-      <w:pPr>
-        <w:pStyle w:val="ListParagraph"/>
-        <w:rPr>
-          <w:i/>
-        </w:rPr>
-      </w:pPr>
-      <w:r>
-        <w:t xml:space="preserve">       </w:t>
-      </w:r>
-      <w:proofErr w:type="spellStart"/>
-      <w:proofErr w:type="gramStart"/>
-      <w:r>
-        <w:rPr>
-          <w:i/>
-        </w:rPr>
-        <w:t>openssl</w:t>
-      </w:r>
-      <w:proofErr w:type="spellEnd"/>
-      <w:proofErr w:type="gramEnd"/>
-      <w:r>
-        <w:rPr>
-          <w:i/>
-        </w:rPr>
-        <w:t xml:space="preserve"> </w:t>
-      </w:r>
-      <w:proofErr w:type="spellStart"/>
-      <w:r>
-        <w:rPr>
-          <w:i/>
-        </w:rPr>
-        <w:t>req</w:t>
-      </w:r>
-      <w:proofErr w:type="spellEnd"/>
-      <w:r>
-        <w:rPr>
-          <w:i/>
-        </w:rPr>
-        <w:t xml:space="preserve"> -new -key server-</w:t>
-      </w:r>
-      <w:proofErr w:type="spellStart"/>
-      <w:r>
-        <w:rPr>
-          <w:i/>
-        </w:rPr>
-        <w:t>key.pem</w:t>
-      </w:r>
-      <w:proofErr w:type="spellEnd"/>
-      <w:r>
-        <w:rPr>
-          <w:i/>
-        </w:rPr>
-        <w:t xml:space="preserve"> -out server-</w:t>
-      </w:r>
-      <w:proofErr w:type="spellStart"/>
-      <w:r>
-        <w:rPr>
-          <w:i/>
-        </w:rPr>
-        <w:t>csr.pem</w:t>
-      </w:r>
-      <w:proofErr w:type="spellEnd"/>
-    </w:p>
-    <w:p>
-      <w:pPr>
-        <w:pStyle w:val="ListParagraph"/>
-      </w:pPr>
-    </w:p>
-    <w:p>
-      <w:pPr>
-        <w:pStyle w:val="ListParagraph"/>
-      </w:pPr>
-      <w:r>
-        <w:t xml:space="preserve">    -Specify server Common Name, run    cat /</w:t>
-      </w:r>
-      <w:proofErr w:type="spellStart"/>
-      <w:r>
-        <w:t>etc</w:t>
-      </w:r>
-      <w:proofErr w:type="spellEnd"/>
-      <w:r>
-        <w:t xml:space="preserve">/hosts    to check valid DNS name, please don't name </w:t>
-      </w:r>
-      <w:proofErr w:type="spellStart"/>
-      <w:r>
-        <w:t>as'localhost</w:t>
-      </w:r>
-      <w:proofErr w:type="spellEnd"/>
-      <w:r>
-        <w:t>'.</w:t>
-      </w:r>
-    </w:p>
-    <w:p>
-      <w:pPr>
-        <w:pStyle w:val="ListParagraph"/>
-      </w:pPr>
-      <w:r>
-        <w:t xml:space="preserve">    -For this example, do not insert the challenge password.</w:t>
-      </w:r>
-    </w:p>
-    <w:p>
-      <w:pPr>
-        <w:pStyle w:val="ListParagraph"/>
-      </w:pPr>
-    </w:p>
-    <w:p>
-      <w:pPr>
-        <w:pStyle w:val="ListParagraph"/>
-      </w:pPr>
-      <w:r>
-        <w:rPr>
-          <w:b/>
-        </w:rPr>
-        <w:t>9</w:t>
-      </w:r>
-      <w:r>
-        <w:rPr>
-          <w:b/>
-        </w:rPr>
-        <w:t xml:space="preserve">.2.3 </w:t>
-      </w:r>
-      <w:r>
-        <w:rPr>
-          <w:b/>
-        </w:rPr>
-        <w:t>Sign certificate using the CA</w:t>
-      </w:r>
-      <w:r>
-        <w:t>:</w:t>
-      </w:r>
-    </w:p>
-    <w:p>
-      <w:pPr>
-        <w:pStyle w:val="ListParagraph"/>
-      </w:pPr>
-    </w:p>
-    <w:p>
-      <w:pPr>
-        <w:pStyle w:val="ListParagraph"/>
-        <w:rPr>
-          <w:i/>
-        </w:rPr>
-      </w:pPr>
-      <w:r>
-        <w:t xml:space="preserve">       </w:t>
-      </w:r>
-      <w:proofErr w:type="spellStart"/>
-      <w:proofErr w:type="gramStart"/>
-      <w:r>
-        <w:rPr>
-          <w:i/>
-        </w:rPr>
-        <w:t>openssl</w:t>
-      </w:r>
-      <w:proofErr w:type="spellEnd"/>
-      <w:proofErr w:type="gramEnd"/>
-      <w:r>
-        <w:rPr>
-          <w:i/>
-        </w:rPr>
-        <w:t xml:space="preserve"> x509 -</w:t>
-      </w:r>
-      <w:proofErr w:type="spellStart"/>
-      <w:r>
-        <w:rPr>
-          <w:i/>
-        </w:rPr>
-        <w:t>req</w:t>
-      </w:r>
-      <w:proofErr w:type="spellEnd"/>
-      <w:r>
-        <w:rPr>
-          <w:i/>
-        </w:rPr>
-        <w:t xml:space="preserve"> -days 9999 -in server-</w:t>
-      </w:r>
-      <w:proofErr w:type="spellStart"/>
-      <w:r>
-        <w:rPr>
-          <w:i/>
-        </w:rPr>
-        <w:t>csr.pem</w:t>
-      </w:r>
-      <w:proofErr w:type="spellEnd"/>
-      <w:r>
-        <w:rPr>
-          <w:i/>
-        </w:rPr>
-        <w:t xml:space="preserve"> -CA ca-</w:t>
-      </w:r>
-      <w:proofErr w:type="spellStart"/>
-      <w:r>
-        <w:rPr>
-          <w:i/>
-        </w:rPr>
-        <w:t>crt.pem</w:t>
-      </w:r>
-      <w:proofErr w:type="spellEnd"/>
-      <w:r>
-        <w:rPr>
-          <w:i/>
-        </w:rPr>
-        <w:t xml:space="preserve"> -</w:t>
-      </w:r>
-      <w:proofErr w:type="spellStart"/>
-      <w:r>
-        <w:rPr>
-          <w:i/>
-        </w:rPr>
-        <w:t>CAkey</w:t>
-      </w:r>
-      <w:proofErr w:type="spellEnd"/>
-      <w:r>
-        <w:rPr>
-          <w:i/>
-        </w:rPr>
-        <w:t xml:space="preserve"> ca-</w:t>
-      </w:r>
-      <w:proofErr w:type="spellStart"/>
-      <w:r>
-        <w:rPr>
-          <w:i/>
-        </w:rPr>
-        <w:t>key.pem</w:t>
-      </w:r>
-      <w:proofErr w:type="spellEnd"/>
-      <w:r>
-        <w:rPr>
-          <w:i/>
-        </w:rPr>
-        <w:t xml:space="preserve"> -</w:t>
-      </w:r>
-      <w:proofErr w:type="spellStart"/>
-      <w:r>
-        <w:rPr>
-          <w:i/>
-        </w:rPr>
-        <w:t>CAcreateserial</w:t>
-      </w:r>
-      <w:proofErr w:type="spellEnd"/>
-      <w:r>
-        <w:rPr>
-          <w:i/>
-        </w:rPr>
-        <w:t xml:space="preserve"> -out server-</w:t>
-      </w:r>
-      <w:proofErr w:type="spellStart"/>
-      <w:r>
-        <w:rPr>
-          <w:i/>
-        </w:rPr>
-        <w:t>crt.pem</w:t>
-      </w:r>
-      <w:proofErr w:type="spellEnd"/>
-    </w:p>
-    <w:p>
-      <w:pPr>
-        <w:pStyle w:val="ListParagraph"/>
-      </w:pPr>
-    </w:p>
-    <w:p>
-      <w:pPr>
-        <w:pStyle w:val="ListParagraph"/>
-      </w:pPr>
-      <w:r>
-        <w:t xml:space="preserve">    -insert CA Password</w:t>
-      </w:r>
-    </w:p>
-    <w:p>
-      <w:pPr>
-        <w:pStyle w:val="ListParagraph"/>
-      </w:pPr>
-    </w:p>
-    <w:p>
-      <w:pPr>
-        <w:pStyle w:val="ListParagraph"/>
-      </w:pPr>
-      <w:r>
-        <w:rPr>
-          <w:b/>
-        </w:rPr>
-        <w:t>9</w:t>
-      </w:r>
-      <w:r>
-        <w:rPr>
-          <w:b/>
-        </w:rPr>
-        <w:t>.2.4</w:t>
-      </w:r>
-      <w:r>
-        <w:rPr>
-          <w:b/>
-        </w:rPr>
-        <w:t xml:space="preserve"> Verify server certificate</w:t>
-      </w:r>
-      <w:r>
-        <w:t>:</w:t>
-      </w:r>
-    </w:p>
-    <w:p>
-      <w:pPr>
-        <w:pStyle w:val="ListParagraph"/>
-        <w:rPr>
-          <w:i/>
-        </w:rPr>
-      </w:pPr>
-      <w:r>
-        <w:t xml:space="preserve">       </w:t>
-      </w:r>
-      <w:proofErr w:type="spellStart"/>
-      <w:proofErr w:type="gramStart"/>
-      <w:r>
-        <w:rPr>
-          <w:i/>
-        </w:rPr>
-        <w:t>openssl</w:t>
-      </w:r>
-      <w:proofErr w:type="spellEnd"/>
-      <w:proofErr w:type="gramEnd"/>
-      <w:r>
-        <w:rPr>
-          <w:i/>
-        </w:rPr>
-        <w:t xml:space="preserve"> verify -</w:t>
-      </w:r>
-      <w:proofErr w:type="spellStart"/>
-      <w:r>
-        <w:rPr>
-          <w:i/>
-        </w:rPr>
-        <w:t>CAfile</w:t>
-      </w:r>
-      <w:proofErr w:type="spellEnd"/>
-      <w:r>
-        <w:rPr>
-          <w:i/>
-        </w:rPr>
-        <w:t xml:space="preserve"> ca-</w:t>
-      </w:r>
-      <w:proofErr w:type="spellStart"/>
-      <w:r>
-        <w:rPr>
-          <w:i/>
-        </w:rPr>
-        <w:t>crt.pem</w:t>
-      </w:r>
-      <w:proofErr w:type="spellEnd"/>
-      <w:r>
-        <w:rPr>
-          <w:i/>
-        </w:rPr>
-        <w:t xml:space="preserve"> server-</w:t>
-      </w:r>
-      <w:proofErr w:type="spellStart"/>
-      <w:r>
-        <w:rPr>
-          <w:i/>
-        </w:rPr>
-        <w:t>crt.pem</w:t>
-      </w:r>
-      <w:proofErr w:type="spellEnd"/>
-    </w:p>
-    <w:p>
-      <w:pPr>
-        <w:pStyle w:val="ListParagraph"/>
-      </w:pPr>
-    </w:p>
-    <w:p>
-      <w:pPr>
-        <w:pStyle w:val="ListParagraph"/>
-        <w:rPr>
-          <w:b/>
-        </w:rPr>
-      </w:pPr>
-      <w:r>
-        <w:rPr>
-          <w:b/>
-        </w:rPr>
-        <w:t>9</w:t>
-      </w:r>
-      <w:r>
-        <w:rPr>
-          <w:b/>
-        </w:rPr>
-        <w:t>.2.5</w:t>
-      </w:r>
-      <w:r>
-        <w:rPr>
-          <w:b/>
-        </w:rPr>
-        <w:t xml:space="preserve"> Client certificate</w:t>
-      </w:r>
-    </w:p>
-    <w:p>
-      <w:pPr>
-        <w:pStyle w:val="ListParagraph"/>
-      </w:pPr>
-    </w:p>
-    <w:p>
-      <w:pPr>
-        <w:pStyle w:val="ListParagraph"/>
-      </w:pPr>
-      <w:r>
-        <w:t xml:space="preserve">    -Generate Client Key:</w:t>
-      </w:r>
-    </w:p>
-    <w:p>
-      <w:pPr>
-        <w:pStyle w:val="ListParagraph"/>
-        <w:rPr>
-          <w:i/>
-        </w:rPr>
-      </w:pPr>
-      <w:r>
-        <w:t xml:space="preserve">       </w:t>
-      </w:r>
-      <w:proofErr w:type="spellStart"/>
-      <w:proofErr w:type="gramStart"/>
-      <w:r>
-        <w:rPr>
-          <w:i/>
-        </w:rPr>
-        <w:t>openssl</w:t>
-      </w:r>
-      <w:proofErr w:type="spellEnd"/>
-      <w:proofErr w:type="gramEnd"/>
-      <w:r>
-        <w:rPr>
-          <w:i/>
-        </w:rPr>
-        <w:t xml:space="preserve"> </w:t>
-      </w:r>
-      <w:proofErr w:type="spellStart"/>
-      <w:r>
-        <w:rPr>
-          <w:i/>
-        </w:rPr>
-        <w:t>genrsa</w:t>
-      </w:r>
-      <w:proofErr w:type="spellEnd"/>
-      <w:r>
-        <w:rPr>
-          <w:i/>
-        </w:rPr>
-        <w:t xml:space="preserve"> -out client1-key.pem 4096</w:t>
-      </w:r>
-    </w:p>
-    <w:p>
-      <w:pPr>
-        <w:pStyle w:val="ListParagraph"/>
-      </w:pPr>
-    </w:p>
-    <w:p>
-      <w:pPr>
-        <w:pStyle w:val="ListParagraph"/>
-      </w:pPr>
-      <w:r>
-        <w:t xml:space="preserve">    -Generate Client certificate signing request:</w:t>
-      </w:r>
-    </w:p>
-    <w:p>
-      <w:pPr>
-        <w:pStyle w:val="ListParagraph"/>
-        <w:rPr>
-          <w:i/>
-        </w:rPr>
-      </w:pPr>
-      <w:r>
-        <w:t xml:space="preserve">       </w:t>
-      </w:r>
-      <w:proofErr w:type="spellStart"/>
-      <w:proofErr w:type="gramStart"/>
-      <w:r>
-        <w:rPr>
-          <w:i/>
-        </w:rPr>
-        <w:t>openssl</w:t>
-      </w:r>
-      <w:proofErr w:type="spellEnd"/>
-      <w:proofErr w:type="gramEnd"/>
-      <w:r>
-        <w:rPr>
-          <w:i/>
-        </w:rPr>
-        <w:t xml:space="preserve"> </w:t>
-      </w:r>
-      <w:proofErr w:type="spellStart"/>
-      <w:r>
-        <w:rPr>
-          <w:i/>
-        </w:rPr>
-        <w:t>req</w:t>
-      </w:r>
-      <w:proofErr w:type="spellEnd"/>
-      <w:r>
-        <w:rPr>
-          <w:i/>
-        </w:rPr>
-        <w:t xml:space="preserve"> -new -key client1-key.pem -out client1-csr.pem</w:t>
-      </w:r>
-    </w:p>
-    <w:p>
-      <w:pPr>
-        <w:pStyle w:val="ListParagraph"/>
-      </w:pPr>
-    </w:p>
-    <w:p>
-      <w:pPr>
-        <w:pStyle w:val="ListParagraph"/>
-      </w:pPr>
-      <w:r>
-        <w:t xml:space="preserve">    -Specify client Common Name, like '</w:t>
-      </w:r>
-      <w:proofErr w:type="spellStart"/>
-      <w:r>
-        <w:t>client.localhost</w:t>
-      </w:r>
-      <w:proofErr w:type="spellEnd"/>
-      <w:r>
-        <w:t>'. Server should not verify this, since it should not do reverse-</w:t>
-      </w:r>
-      <w:proofErr w:type="spellStart"/>
-      <w:r>
-        <w:t>dns</w:t>
-      </w:r>
-      <w:proofErr w:type="spellEnd"/>
-      <w:r>
-        <w:t xml:space="preserve"> lookup.</w:t>
-      </w:r>
-    </w:p>
-    <w:p>
-      <w:pPr>
-        <w:pStyle w:val="ListParagraph"/>
-      </w:pPr>
-      <w:r>
-        <w:t xml:space="preserve">    -For this example, do not insert the challenge password.</w:t>
-      </w:r>
-    </w:p>
-    <w:p>
-      <w:pPr>
-        <w:pStyle w:val="ListParagraph"/>
-      </w:pPr>
-    </w:p>
-    <w:p>
-      <w:pPr>
-        <w:pStyle w:val="ListParagraph"/>
-      </w:pPr>
-      <w:r>
-        <w:rPr>
-          <w:b/>
-        </w:rPr>
-        <w:t>9</w:t>
-      </w:r>
-      <w:r>
-        <w:rPr>
-          <w:b/>
-        </w:rPr>
-        <w:t>.2.6</w:t>
-      </w:r>
-      <w:r>
-        <w:rPr>
-          <w:b/>
-        </w:rPr>
-        <w:t xml:space="preserve"> Sign certificate using the CA</w:t>
-      </w:r>
-      <w:r>
-        <w:t>:</w:t>
-      </w:r>
-    </w:p>
-    <w:p>
-      <w:pPr>
-        <w:pStyle w:val="ListParagraph"/>
-        <w:rPr>
-          <w:i/>
-        </w:rPr>
-      </w:pPr>
-      <w:r>
-        <w:t xml:space="preserve">       </w:t>
-      </w:r>
-      <w:proofErr w:type="spellStart"/>
-      <w:proofErr w:type="gramStart"/>
-      <w:r>
-        <w:rPr>
-          <w:i/>
-        </w:rPr>
-        <w:t>openssl</w:t>
-      </w:r>
-      <w:proofErr w:type="spellEnd"/>
-      <w:proofErr w:type="gramEnd"/>
-      <w:r>
-        <w:rPr>
-          <w:i/>
-        </w:rPr>
-        <w:t xml:space="preserve"> x509 -</w:t>
-      </w:r>
-      <w:proofErr w:type="spellStart"/>
-      <w:r>
-        <w:rPr>
-          <w:i/>
-        </w:rPr>
-        <w:t>req</w:t>
-      </w:r>
-      <w:proofErr w:type="spellEnd"/>
-      <w:r>
-        <w:rPr>
-          <w:i/>
-        </w:rPr>
-        <w:t xml:space="preserve"> -days 9999 -in client1-csr.pem -CA ca-</w:t>
-      </w:r>
-      <w:proofErr w:type="spellStart"/>
-      <w:r>
-        <w:rPr>
-          <w:i/>
-        </w:rPr>
-        <w:t>crt.pem</w:t>
-      </w:r>
-      <w:proofErr w:type="spellEnd"/>
-      <w:r>
-        <w:rPr>
-          <w:i/>
-        </w:rPr>
-        <w:t xml:space="preserve"> -</w:t>
-      </w:r>
-      <w:proofErr w:type="spellStart"/>
-      <w:r>
-        <w:rPr>
-          <w:i/>
-        </w:rPr>
-        <w:t>CAkey</w:t>
-      </w:r>
-      <w:proofErr w:type="spellEnd"/>
-      <w:r>
-        <w:rPr>
-          <w:i/>
-        </w:rPr>
-        <w:t xml:space="preserve"> ca-</w:t>
-      </w:r>
-      <w:proofErr w:type="spellStart"/>
-      <w:r>
-        <w:rPr>
-          <w:i/>
-        </w:rPr>
-        <w:t>key.pem</w:t>
-      </w:r>
-      <w:proofErr w:type="spellEnd"/>
-      <w:r>
-        <w:rPr>
-          <w:i/>
-        </w:rPr>
-        <w:t xml:space="preserve"> -</w:t>
-      </w:r>
-      <w:proofErr w:type="spellStart"/>
-      <w:r>
-        <w:rPr>
-          <w:i/>
-        </w:rPr>
-        <w:t>CAcreateserial</w:t>
-      </w:r>
-      <w:proofErr w:type="spellEnd"/>
-      <w:r>
-        <w:rPr>
-          <w:i/>
-        </w:rPr>
-        <w:t xml:space="preserve"> -out client1-crt.pem</w:t>
-      </w:r>
-    </w:p>
-    <w:p>
-      <w:pPr>
-        <w:pStyle w:val="ListParagraph"/>
-      </w:pPr>
-    </w:p>
-    <w:p>
-      <w:pPr>
-        <w:pStyle w:val="ListParagraph"/>
-      </w:pPr>
-      <w:r>
-        <w:t xml:space="preserve">    -insert CA Password</w:t>
-      </w:r>
-    </w:p>
-    <w:p>
-      <w:pPr>
-        <w:pStyle w:val="ListParagraph"/>
-      </w:pPr>
-      <w:r>
-        <w:rPr>
-          <w:b/>
-        </w:rPr>
-        <w:t>9</w:t>
-      </w:r>
-      <w:r>
-        <w:rPr>
-          <w:b/>
-        </w:rPr>
-        <w:t>.2.7</w:t>
-      </w:r>
-      <w:r>
-        <w:rPr>
-          <w:b/>
-        </w:rPr>
-        <w:t xml:space="preserve"> Verify client </w:t>
-      </w:r>
-      <w:bookmarkStart w:id="8" w:name="OLE_LINK9"/>
-      <w:r>
-        <w:rPr>
-          <w:b/>
-        </w:rPr>
-        <w:t>certificate</w:t>
-      </w:r>
-      <w:bookmarkEnd w:id="8"/>
-      <w:r>
-        <w:t>:</w:t>
-      </w:r>
-    </w:p>
-    <w:p>
-      <w:pPr>
-        <w:pStyle w:val="ListParagraph"/>
-        <w:rPr>
-          <w:i/>
-        </w:rPr>
-      </w:pPr>
-      <w:r>
-        <w:t xml:space="preserve">      </w:t>
-      </w:r>
-      <w:proofErr w:type="spellStart"/>
-      <w:proofErr w:type="gramStart"/>
-      <w:r>
-        <w:rPr>
-          <w:i/>
-        </w:rPr>
-        <w:t>openssl</w:t>
-      </w:r>
-      <w:proofErr w:type="spellEnd"/>
-      <w:proofErr w:type="gramEnd"/>
-      <w:r>
-        <w:rPr>
-          <w:i/>
-        </w:rPr>
-        <w:t xml:space="preserve"> verify -</w:t>
-      </w:r>
-      <w:proofErr w:type="spellStart"/>
-      <w:r>
-        <w:rPr>
-          <w:i/>
-        </w:rPr>
-        <w:t>CAfile</w:t>
-      </w:r>
-      <w:proofErr w:type="spellEnd"/>
-      <w:r>
-        <w:rPr>
-          <w:i/>
-        </w:rPr>
-        <w:t xml:space="preserve"> ca-</w:t>
-      </w:r>
-      <w:proofErr w:type="spellStart"/>
-      <w:r>
-        <w:rPr>
-          <w:i/>
-        </w:rPr>
-        <w:t>crt.pem</w:t>
-      </w:r>
-      <w:proofErr w:type="spellEnd"/>
-      <w:r>
-        <w:rPr>
-          <w:i/>
-        </w:rPr>
-        <w:t xml:space="preserve"> client1-crt.pem</w:t>
-      </w:r>
-    </w:p>
-    <w:p>
-      <w:pPr>
-        <w:pStyle w:val="ListParagraph"/>
-      </w:pPr>
-    </w:p>
-    <w:p>
-      <w:pPr>
-        <w:pStyle w:val="ListParagraph"/>
-        <w:rPr>
-          <w:b/>
-        </w:rPr>
-      </w:pPr>
-      <w:r>
-        <w:rPr>
-          <w:b/>
-        </w:rPr>
-        <w:t>9</w:t>
-      </w:r>
-      <w:r>
-        <w:rPr>
-          <w:b/>
-        </w:rPr>
-        <w:t xml:space="preserve">.2.8 Deploy </w:t>
-      </w:r>
-      <w:proofErr w:type="spellStart"/>
-      <w:r>
-        <w:rPr>
-          <w:b/>
-        </w:rPr>
-        <w:t>pem</w:t>
-      </w:r>
-      <w:proofErr w:type="spellEnd"/>
-      <w:r>
-        <w:rPr>
-          <w:b/>
-        </w:rPr>
-        <w:t xml:space="preserve"> files</w:t>
-      </w:r>
-    </w:p>
-    <w:p>
-      <w:pPr>
-        <w:pStyle w:val="ListParagraph"/>
-      </w:pPr>
-      <w:r>
-        <w:t xml:space="preserve"> After generated, please copy all file start with 'ca' and 'client' into </w:t>
-      </w:r>
-      <w:r>
-        <w:rPr>
-          <w:highlight w:val="yellow"/>
-        </w:rPr>
-        <w:t>'cert_client_8216'</w:t>
-      </w:r>
-      <w:r>
-        <w:t xml:space="preserve">, and copy all file start with 'ca' and 'server' into </w:t>
-      </w:r>
-      <w:r>
-        <w:rPr>
-          <w:highlight w:val="yellow"/>
-        </w:rPr>
-        <w:t>'cert_server_8216'</w:t>
-      </w:r>
-      <w:r>
-        <w:t>.</w:t>
-      </w:r>
-    </w:p>
-    <w:p>
-      <w:pPr>
-        <w:pStyle w:val="ListParagraph"/>
-      </w:pPr>
-    </w:p>
-    <w:p>
-      <w:pPr>
-        <w:pStyle w:val="ListParagraph"/>
-        <w:rPr>
-          <w:b/>
-        </w:rPr>
-      </w:pPr>
-      <w:r>
-        <w:rPr>
-          <w:b/>
-        </w:rPr>
-        <w:t>9</w:t>
-      </w:r>
-      <w:r>
-        <w:rPr>
-          <w:b/>
-        </w:rPr>
-        <w:t>.3</w:t>
-      </w:r>
-      <w:r>
-        <w:rPr>
-          <w:b/>
-        </w:rPr>
-        <w:t xml:space="preserve"> </w:t>
-      </w:r>
-      <w:r>
-        <w:rPr>
-          <w:b/>
-        </w:rPr>
-        <w:t>R</w:t>
-      </w:r>
-      <w:r>
-        <w:rPr>
-          <w:b/>
-        </w:rPr>
-        <w:t>un HDDL</w:t>
-      </w:r>
-      <w:r>
-        <w:rPr>
-          <w:b/>
-        </w:rPr>
-        <w:t>-S server</w:t>
-      </w:r>
-    </w:p>
-    <w:p>
-      <w:pPr>
-        <w:pStyle w:val="ListParagraph"/>
-        <w:rPr>
-          <w:i/>
-        </w:rPr>
-      </w:pPr>
-      <w:r>
-        <w:rPr>
-          <w:i/>
-        </w:rPr>
-        <w:t xml:space="preserve"># </w:t>
-      </w:r>
-      <w:proofErr w:type="gramStart"/>
-      <w:r>
-        <w:rPr>
-          <w:i/>
-        </w:rPr>
-        <w:t>cd</w:t>
-      </w:r>
-      <w:proofErr w:type="gramEnd"/>
-      <w:r>
-        <w:rPr>
-          <w:i/>
-        </w:rPr>
-        <w:t xml:space="preserve"> </w:t>
-      </w:r>
-      <w:proofErr w:type="spellStart"/>
-      <w:r>
-        <w:rPr>
-          <w:i/>
-        </w:rPr>
         <w:t>s_framework</w:t>
       </w:r>
       <w:proofErr w:type="spellEnd"/>
@@ -4728,680 +4940,683 @@
           <w:i/>
         </w:rPr>
         <w:t>hddls_server</w:t>
-      </w:r>
-      <w:proofErr w:type="spellEnd"/>
-    </w:p>
-    <w:p>
-      <w:pPr>
-        <w:pStyle w:val="ListParagraph"/>
-        <w:rPr>
-          <w:i/>
-        </w:rPr>
-      </w:pPr>
-      <w:r>
-        <w:rPr>
-          <w:i/>
-        </w:rPr>
-        <w:t>#</w:t>
-      </w:r>
-      <w:r>
-        <w:rPr>
-          <w:i/>
-        </w:rPr>
-        <w:t>export HDDLS_CVDL_MODEL_PATH=&lt;</w:t>
-      </w:r>
-      <w:proofErr w:type="spellStart"/>
-      <w:r>
-        <w:rPr>
-          <w:i/>
-        </w:rPr>
-        <w:t>hddl-s_server_folder</w:t>
-      </w:r>
-      <w:proofErr w:type="spellEnd"/>
-      <w:r>
-        <w:rPr>
-          <w:i/>
-        </w:rPr>
-        <w:t>&gt;/models</w:t>
-      </w:r>
-    </w:p>
-    <w:p>
-      <w:pPr>
-        <w:pStyle w:val="ListParagraph"/>
-        <w:rPr>
-          <w:i/>
-        </w:rPr>
-      </w:pPr>
-      <w:r>
-        <w:rPr>
-          <w:i/>
-        </w:rPr>
-        <w:t>#</w:t>
-      </w:r>
-      <w:r>
-        <w:rPr>
-          <w:i/>
-        </w:rPr>
-        <w:t>./</w:t>
-      </w:r>
-      <w:r>
-        <w:rPr>
-          <w:i/>
-        </w:rPr>
-        <w:t>hddls_</w:t>
-      </w:r>
-      <w:r>
-        <w:rPr>
-          <w:i/>
-        </w:rPr>
-        <w:t>server.js</w:t>
-      </w:r>
-    </w:p>
-    <w:p>
-      <w:pPr>
-        <w:pStyle w:val="ListParagraph"/>
-      </w:pPr>
-    </w:p>
-    <w:p>
-      <w:pPr>
-        <w:pStyle w:val="ListParagraph"/>
-        <w:rPr>
-          <w:b/>
-        </w:rPr>
-      </w:pPr>
-      <w:r>
-        <w:rPr>
-          <w:b/>
-        </w:rPr>
-        <w:t>9.</w:t>
-      </w:r>
-      <w:r>
-        <w:rPr>
-          <w:b/>
-        </w:rPr>
-        <w:t>3.</w:t>
-      </w:r>
-      <w:r>
-        <w:rPr>
-          <w:b/>
-        </w:rPr>
-        <w:t>1</w:t>
-      </w:r>
-      <w:r>
-        <w:rPr>
-          <w:b/>
-        </w:rPr>
-        <w:t xml:space="preserve"> How to deploy customer models</w:t>
-      </w:r>
-    </w:p>
-    <w:p>
-      <w:pPr>
-        <w:pStyle w:val="ListParagraph"/>
-        <w:ind w:firstLine="204"/>
-      </w:pPr>
-      <w:r>
-        <w:t>Step 1: implement libxxxalgo.so as customer guide</w:t>
-      </w:r>
-    </w:p>
-    <w:p>
-      <w:pPr>
-        <w:pStyle w:val="ListParagraph"/>
-        <w:ind w:firstLine="204"/>
-      </w:pPr>
-      <w:r>
-        <w:t>Step 2: copy model IR files into &lt;</w:t>
-      </w:r>
-      <w:r>
-        <w:rPr>
-          <w:i/>
-        </w:rPr>
-        <w:t>HDDLS_CVDL_MODEL_PATH</w:t>
-      </w:r>
-      <w:r>
-        <w:t>&gt;/&lt;</w:t>
-      </w:r>
-      <w:proofErr w:type="spellStart"/>
-      <w:r>
-        <w:t>model_name</w:t>
-      </w:r>
-      <w:proofErr w:type="spellEnd"/>
-      <w:r>
-        <w:t>&gt;</w:t>
-      </w:r>
-    </w:p>
-    <w:p>
-      <w:pPr>
-        <w:pStyle w:val="ListParagraph"/>
-        <w:ind w:firstLine="204"/>
-      </w:pPr>
-      <w:r>
-        <w:t>Step 3: register this customer models</w:t>
-      </w:r>
-    </w:p>
-    <w:p>
-      <w:pPr>
-        <w:pStyle w:val="ListParagraph"/>
-        <w:ind w:firstLine="204"/>
-      </w:pPr>
-      <w:r>
-        <w:t xml:space="preserve">              </w:t>
-      </w:r>
-      <w:proofErr w:type="spellStart"/>
-      <w:proofErr w:type="gramStart"/>
-      <w:r>
-        <w:t>registeralgo</w:t>
-      </w:r>
-      <w:proofErr w:type="spellEnd"/>
-      <w:proofErr w:type="gramEnd"/>
-      <w:r>
-        <w:t xml:space="preserve"> -a &lt;</w:t>
-      </w:r>
-      <w:proofErr w:type="spellStart"/>
-      <w:r>
-        <w:t>model_name</w:t>
-      </w:r>
-      <w:proofErr w:type="spellEnd"/>
-      <w:r>
-        <w:t>&gt;</w:t>
-      </w:r>
-    </w:p>
-    <w:p>
-      <w:pPr>
-        <w:pStyle w:val="ListParagraph"/>
-        <w:ind w:firstLine="204"/>
-      </w:pPr>
-      <w:r>
-        <w:t xml:space="preserve">Step 4: edit </w:t>
-      </w:r>
-      <w:proofErr w:type="spellStart"/>
-      <w:r>
-        <w:t>create_xxx.json</w:t>
-      </w:r>
-      <w:proofErr w:type="spellEnd"/>
-      <w:r>
-        <w:t xml:space="preserve"> and add &lt;</w:t>
-      </w:r>
-      <w:proofErr w:type="spellStart"/>
-      <w:r>
-        <w:t>model_name</w:t>
-      </w:r>
-      <w:proofErr w:type="spellEnd"/>
-      <w:r>
-        <w:t xml:space="preserve">&gt; into </w:t>
-      </w:r>
-      <w:proofErr w:type="spellStart"/>
-      <w:r>
-        <w:t>algopipeline</w:t>
-      </w:r>
-      <w:proofErr w:type="spellEnd"/>
-      <w:r>
-        <w:t xml:space="preserve"> property</w:t>
-      </w:r>
-    </w:p>
-    <w:p>
-      <w:pPr>
-        <w:pStyle w:val="ListParagraph"/>
-        <w:ind w:firstLine="204"/>
-      </w:pPr>
-      <w:r>
-        <w:t xml:space="preserve">Step 5: </w:t>
-      </w:r>
-      <w:proofErr w:type="spellStart"/>
-      <w:r>
-        <w:t>controller_client</w:t>
-      </w:r>
-      <w:proofErr w:type="spellEnd"/>
-      <w:r>
-        <w:t xml:space="preserve"> send create pipeline command with </w:t>
-      </w:r>
-      <w:proofErr w:type="spellStart"/>
-      <w:r>
-        <w:t>create_xxx.json</w:t>
-      </w:r>
-      <w:proofErr w:type="spellEnd"/>
-    </w:p>
-    <w:p>
-      <w:pPr>
-        <w:pStyle w:val="ListParagraph"/>
-      </w:pPr>
-    </w:p>
-    <w:p>
-      <w:pPr>
-        <w:pStyle w:val="ListParagraph"/>
-        <w:rPr>
-          <w:b/>
-        </w:rPr>
-      </w:pPr>
-      <w:r>
-        <w:rPr>
-          <w:b/>
-        </w:rPr>
-        <w:t>9</w:t>
-      </w:r>
-      <w:r>
-        <w:rPr>
-          <w:b/>
-        </w:rPr>
-        <w:t>.3.2 S</w:t>
-      </w:r>
-      <w:r>
-        <w:rPr>
-          <w:b/>
-        </w:rPr>
-        <w:t>ome tips</w:t>
-      </w:r>
-    </w:p>
-    <w:p>
-      <w:pPr>
-        <w:pStyle w:val="ListParagraph"/>
-      </w:pPr>
-      <w:r>
-        <w:t xml:space="preserve">  1. </w:t>
-      </w:r>
-      <w:proofErr w:type="spellStart"/>
-      <w:r>
-        <w:t>Dont't</w:t>
-      </w:r>
-      <w:proofErr w:type="spellEnd"/>
-      <w:r>
-        <w:t xml:space="preserve"> remove the files in </w:t>
-      </w:r>
-      <w:proofErr w:type="spellStart"/>
-      <w:r>
-        <w:t>hddls_server</w:t>
-      </w:r>
-      <w:proofErr w:type="spellEnd"/>
-      <w:r>
-        <w:t>/models</w:t>
-      </w:r>
-    </w:p>
-    <w:p>
-      <w:pPr>
-        <w:pStyle w:val="ListParagraph"/>
-      </w:pPr>
-      <w:r>
-        <w:t xml:space="preserve">     The </w:t>
-      </w:r>
-      <w:proofErr w:type="spellStart"/>
-      <w:r>
-        <w:t>hddlspipe</w:t>
-      </w:r>
-      <w:proofErr w:type="spellEnd"/>
-      <w:r>
-        <w:t xml:space="preserve"> will read models file from this directory.</w:t>
-      </w:r>
-    </w:p>
-    <w:p>
-      <w:pPr>
-        <w:pStyle w:val="ListParagraph"/>
-      </w:pPr>
-      <w:r>
-        <w:t xml:space="preserve"> </w:t>
-      </w:r>
-    </w:p>
-    <w:p>
-      <w:pPr>
-        <w:pStyle w:val="ListParagraph"/>
-      </w:pPr>
-      <w:r>
-        <w:t xml:space="preserve">  2. Maybe it will fail to run h265 video stream, it was caused by cannot find libmfx_hevcd_hw64.so in /opt/</w:t>
-      </w:r>
-      <w:proofErr w:type="gramStart"/>
-      <w:r>
-        <w:t>intel/</w:t>
-      </w:r>
-      <w:proofErr w:type="spellStart"/>
-      <w:proofErr w:type="gramEnd"/>
-      <w:r>
-        <w:t>mediasdk</w:t>
-      </w:r>
-      <w:proofErr w:type="spellEnd"/>
-      <w:r>
-        <w:t>/lib64/</w:t>
-      </w:r>
-      <w:proofErr w:type="spellStart"/>
-      <w:r>
-        <w:t>mfx</w:t>
-      </w:r>
-      <w:proofErr w:type="spellEnd"/>
-      <w:r>
-        <w:t>/</w:t>
-      </w:r>
-    </w:p>
-    <w:p>
-      <w:pPr>
-        <w:pStyle w:val="ListParagraph"/>
-      </w:pPr>
-      <w:r>
-        <w:t xml:space="preserve">     It was </w:t>
-      </w:r>
-      <w:proofErr w:type="spellStart"/>
-      <w:r>
-        <w:t>mediasdk</w:t>
-      </w:r>
-      <w:proofErr w:type="spellEnd"/>
-      <w:r>
-        <w:t xml:space="preserve"> driver </w:t>
-      </w:r>
-      <w:proofErr w:type="spellStart"/>
-      <w:r>
-        <w:t>cfg</w:t>
-      </w:r>
-      <w:proofErr w:type="spellEnd"/>
-      <w:r>
-        <w:t xml:space="preserve"> issues.</w:t>
-      </w:r>
-    </w:p>
-    <w:p>
-      <w:pPr>
-        <w:pStyle w:val="ListParagraph"/>
-      </w:pPr>
-      <w:r>
-        <w:t xml:space="preserve">     There is a WA:</w:t>
-      </w:r>
-    </w:p>
-    <w:p>
-      <w:pPr>
-        <w:pStyle w:val="ListParagraph"/>
-        <w:rPr>
-          <w:i/>
-        </w:rPr>
-      </w:pPr>
-      <w:r>
-        <w:rPr>
-          <w:i/>
-        </w:rPr>
-        <w:t xml:space="preserve">            #cd /opt/intel/</w:t>
-      </w:r>
-      <w:proofErr w:type="spellStart"/>
-      <w:r>
-        <w:rPr>
-          <w:i/>
-        </w:rPr>
-        <w:t>mediasdk</w:t>
-      </w:r>
-      <w:proofErr w:type="spellEnd"/>
-      <w:r>
-        <w:rPr>
-          <w:i/>
-        </w:rPr>
-        <w:t>/lib64</w:t>
-      </w:r>
-    </w:p>
-    <w:p>
-      <w:pPr>
-        <w:pStyle w:val="ListParagraph"/>
-        <w:rPr>
-          <w:i/>
-        </w:rPr>
-      </w:pPr>
-      <w:r>
-        <w:rPr>
-          <w:i/>
-        </w:rPr>
-        <w:t xml:space="preserve">            #</w:t>
-      </w:r>
-      <w:proofErr w:type="spellStart"/>
-      <w:r>
-        <w:rPr>
-          <w:i/>
-        </w:rPr>
-        <w:t>sudo</w:t>
-      </w:r>
-      <w:proofErr w:type="spellEnd"/>
-      <w:r>
-        <w:rPr>
-          <w:i/>
-        </w:rPr>
-        <w:t xml:space="preserve"> ln -</w:t>
-      </w:r>
-      <w:proofErr w:type="gramStart"/>
-      <w:r>
-        <w:rPr>
-          <w:i/>
-        </w:rPr>
-        <w:t>sf ..</w:t>
-      </w:r>
-      <w:proofErr w:type="gramEnd"/>
-      <w:r>
-        <w:rPr>
-          <w:i/>
-        </w:rPr>
-        <w:t xml:space="preserve">/plugins </w:t>
-      </w:r>
-      <w:proofErr w:type="spellStart"/>
-      <w:r>
-        <w:rPr>
-          <w:i/>
-        </w:rPr>
-        <w:t>mfx</w:t>
-      </w:r>
-      <w:proofErr w:type="spellEnd"/>
-    </w:p>
-    <w:p>
-      <w:pPr>
-        <w:pStyle w:val="ListParagraph"/>
-      </w:pPr>
-    </w:p>
-    <w:p>
-      <w:pPr>
-        <w:pStyle w:val="ListParagraph"/>
-        <w:rPr>
-          <w:b/>
-        </w:rPr>
-      </w:pPr>
-      <w:r>
-        <w:rPr>
-          <w:b/>
-        </w:rPr>
-        <w:t>9</w:t>
-      </w:r>
-      <w:r>
-        <w:rPr>
-          <w:b/>
-        </w:rPr>
-        <w:t>.</w:t>
-      </w:r>
-      <w:r>
-        <w:rPr>
-          <w:b/>
-        </w:rPr>
-        <w:t>4</w:t>
-      </w:r>
-      <w:r>
-        <w:rPr>
-          <w:b/>
-        </w:rPr>
-        <w:t xml:space="preserve"> </w:t>
-      </w:r>
-      <w:r>
-        <w:rPr>
-          <w:b/>
-        </w:rPr>
-        <w:t>R</w:t>
-      </w:r>
-      <w:r>
-        <w:rPr>
-          <w:b/>
-        </w:rPr>
-        <w:t xml:space="preserve">un </w:t>
-      </w:r>
-      <w:r>
-        <w:rPr>
-          <w:b/>
-        </w:rPr>
-        <w:t>HDDL-S clients</w:t>
-      </w:r>
-    </w:p>
-    <w:p>
-      <w:pPr>
-        <w:pStyle w:val="ListParagraph"/>
-        <w:rPr>
-          <w:b/>
-        </w:rPr>
-      </w:pPr>
-      <w:r>
-        <w:rPr>
-          <w:b/>
-        </w:rPr>
-        <w:t>9</w:t>
-      </w:r>
-      <w:r>
-        <w:rPr>
-          <w:b/>
-        </w:rPr>
-        <w:t xml:space="preserve">.4.1 </w:t>
-      </w:r>
-      <w:r>
-        <w:rPr>
-          <w:b/>
-        </w:rPr>
-        <w:t xml:space="preserve">Run </w:t>
-      </w:r>
-      <w:r>
-        <w:rPr>
-          <w:b/>
-        </w:rPr>
-        <w:t>receiver client</w:t>
-      </w:r>
-    </w:p>
-    <w:p>
-      <w:pPr>
-        <w:pStyle w:val="ListParagraph"/>
-        <w:rPr>
-          <w:i/>
-        </w:rPr>
-      </w:pPr>
-      <w:r>
-        <w:rPr>
-          <w:i/>
-        </w:rPr>
-        <w:t>#</w:t>
-      </w:r>
-      <w:r>
-        <w:rPr>
-          <w:i/>
-        </w:rPr>
-        <w:t xml:space="preserve"> </w:t>
-      </w:r>
-      <w:proofErr w:type="gramStart"/>
-      <w:r>
-        <w:rPr>
-          <w:i/>
-        </w:rPr>
-        <w:t>cd</w:t>
-      </w:r>
-      <w:proofErr w:type="gramEnd"/>
-      <w:r>
-        <w:rPr>
-          <w:i/>
-        </w:rPr>
-        <w:t xml:space="preserve"> </w:t>
-      </w:r>
-      <w:proofErr w:type="spellStart"/>
-      <w:r>
-        <w:rPr>
-          <w:i/>
-        </w:rPr>
-        <w:t>s_framework</w:t>
-      </w:r>
-      <w:proofErr w:type="spellEnd"/>
-      <w:r>
-        <w:rPr>
-          <w:i/>
-        </w:rPr>
-        <w:t>/</w:t>
-      </w:r>
-      <w:r>
-        <w:rPr>
-          <w:i/>
-        </w:rPr>
-        <w:t xml:space="preserve"> </w:t>
-      </w:r>
-      <w:proofErr w:type="spellStart"/>
-      <w:r>
-        <w:rPr>
-          <w:i/>
-        </w:rPr>
-        <w:t>hddls_server_client</w:t>
-      </w:r>
-      <w:proofErr w:type="spellEnd"/>
-      <w:r>
-        <w:rPr>
-          <w:i/>
-        </w:rPr>
-        <w:t>/</w:t>
-      </w:r>
-      <w:proofErr w:type="spellStart"/>
-      <w:r>
-        <w:rPr>
-          <w:i/>
-        </w:rPr>
-        <w:t>hddls_client</w:t>
-      </w:r>
-      <w:proofErr w:type="spellEnd"/>
-    </w:p>
-    <w:p>
-      <w:pPr>
-        <w:pStyle w:val="ListParagraph"/>
-        <w:rPr>
-          <w:i/>
-        </w:rPr>
-      </w:pPr>
-      <w:r>
-        <w:rPr>
-          <w:i/>
-        </w:rPr>
-        <w:t>#</w:t>
-      </w:r>
-      <w:r>
-        <w:rPr>
-          <w:i/>
-        </w:rPr>
-        <w:t>./</w:t>
-      </w:r>
-      <w:r>
-        <w:rPr>
-          <w:i/>
-        </w:rPr>
-        <w:t>receive</w:t>
-      </w:r>
-      <w:r>
-        <w:rPr>
-          <w:i/>
-        </w:rPr>
-        <w:t>r_</w:t>
-      </w:r>
-      <w:r>
-        <w:rPr>
-          <w:i/>
-        </w:rPr>
-        <w:t>client.js</w:t>
-      </w:r>
-    </w:p>
-    <w:p>
-      <w:pPr>
-        <w:pStyle w:val="ListParagraph"/>
-        <w:rPr>
-          <w:i/>
-        </w:rPr>
-      </w:pPr>
-    </w:p>
-    <w:p>
-      <w:pPr>
-        <w:pStyle w:val="ListParagraph"/>
-        <w:rPr>
-          <w:b/>
-        </w:rPr>
-      </w:pPr>
-      <w:r>
-        <w:rPr>
-          <w:b/>
-        </w:rPr>
-        <w:t>9</w:t>
       </w:r>
       <w:bookmarkStart w:id="9" w:name="_GoBack"/>
       <w:bookmarkEnd w:id="9"/>
+      <w:proofErr w:type="spellEnd"/>
+    </w:p>
+    <w:p>
+      <w:pPr>
+        <w:pStyle w:val="ListParagraph"/>
+        <w:rPr>
+          <w:i/>
+        </w:rPr>
+      </w:pPr>
+      <w:r>
+        <w:rPr>
+          <w:i/>
+        </w:rPr>
+        <w:t>#</w:t>
+      </w:r>
+      <w:r>
+        <w:rPr>
+          <w:i/>
+          <w:highlight w:val="green"/>
+        </w:rPr>
+        <w:t>export HDDLS_CVDL_MODEL_PATH=&lt;</w:t>
+      </w:r>
+      <w:proofErr w:type="spellStart"/>
+      <w:r>
+        <w:rPr>
+          <w:i/>
+          <w:highlight w:val="green"/>
+        </w:rPr>
+        <w:t>hddl-s_server_folder</w:t>
+      </w:r>
+      <w:proofErr w:type="spellEnd"/>
+      <w:r>
+        <w:rPr>
+          <w:i/>
+          <w:highlight w:val="green"/>
+        </w:rPr>
+        <w:t>&gt;/models</w:t>
+      </w:r>
+    </w:p>
+    <w:p>
+      <w:pPr>
+        <w:pStyle w:val="ListParagraph"/>
+        <w:rPr>
+          <w:i/>
+        </w:rPr>
+      </w:pPr>
+      <w:r>
+        <w:rPr>
+          <w:i/>
+        </w:rPr>
+        <w:t>#</w:t>
+      </w:r>
+      <w:r>
+        <w:rPr>
+          <w:i/>
+        </w:rPr>
+        <w:t>./</w:t>
+      </w:r>
+      <w:r>
+        <w:rPr>
+          <w:i/>
+        </w:rPr>
+        <w:t>hddls_</w:t>
+      </w:r>
+      <w:r>
+        <w:rPr>
+          <w:i/>
+        </w:rPr>
+        <w:t>server.js</w:t>
+      </w:r>
+    </w:p>
+    <w:p>
+      <w:pPr>
+        <w:pStyle w:val="ListParagraph"/>
+      </w:pPr>
+    </w:p>
+    <w:p>
+      <w:pPr>
+        <w:pStyle w:val="ListParagraph"/>
+        <w:rPr>
+          <w:b/>
+        </w:rPr>
+      </w:pPr>
+      <w:r>
+        <w:rPr>
+          <w:b/>
+        </w:rPr>
+        <w:t>9.</w:t>
+      </w:r>
+      <w:r>
+        <w:rPr>
+          <w:b/>
+        </w:rPr>
+        <w:t>3.</w:t>
+      </w:r>
+      <w:r>
+        <w:rPr>
+          <w:b/>
+        </w:rPr>
+        <w:t>1</w:t>
+      </w:r>
+      <w:r>
+        <w:rPr>
+          <w:b/>
+        </w:rPr>
+        <w:t xml:space="preserve"> How to deploy customer models</w:t>
+      </w:r>
+    </w:p>
+    <w:p>
+      <w:pPr>
+        <w:pStyle w:val="ListParagraph"/>
+        <w:ind w:firstLine="204"/>
+      </w:pPr>
+      <w:r>
+        <w:t>Step 1: implement libxxxalgo.so as customer guide</w:t>
+      </w:r>
+    </w:p>
+    <w:p>
+      <w:pPr>
+        <w:pStyle w:val="ListParagraph"/>
+        <w:ind w:firstLine="204"/>
+      </w:pPr>
+      <w:r>
+        <w:t>Step 2: copy model IR files into &lt;</w:t>
+      </w:r>
+      <w:r>
+        <w:rPr>
+          <w:i/>
+        </w:rPr>
+        <w:t>HDDLS_CVDL_MODEL_PATH</w:t>
+      </w:r>
+      <w:r>
+        <w:t>&gt;/&lt;</w:t>
+      </w:r>
+      <w:proofErr w:type="spellStart"/>
+      <w:r>
+        <w:t>model_name</w:t>
+      </w:r>
+      <w:proofErr w:type="spellEnd"/>
+      <w:r>
+        <w:t>&gt;</w:t>
+      </w:r>
+    </w:p>
+    <w:p>
+      <w:pPr>
+        <w:pStyle w:val="ListParagraph"/>
+        <w:ind w:firstLine="204"/>
+      </w:pPr>
+      <w:r>
+        <w:t>Step 3: register this customer models</w:t>
+      </w:r>
+    </w:p>
+    <w:p>
+      <w:pPr>
+        <w:pStyle w:val="ListParagraph"/>
+        <w:ind w:firstLine="204"/>
+      </w:pPr>
+      <w:r>
+        <w:t xml:space="preserve">              </w:t>
+      </w:r>
+      <w:proofErr w:type="spellStart"/>
+      <w:proofErr w:type="gramStart"/>
+      <w:r>
+        <w:t>registeralgo</w:t>
+      </w:r>
+      <w:proofErr w:type="spellEnd"/>
+      <w:proofErr w:type="gramEnd"/>
+      <w:r>
+        <w:t xml:space="preserve"> -a &lt;</w:t>
+      </w:r>
+      <w:proofErr w:type="spellStart"/>
+      <w:r>
+        <w:t>model_name</w:t>
+      </w:r>
+      <w:proofErr w:type="spellEnd"/>
+      <w:r>
+        <w:t>&gt;</w:t>
+      </w:r>
+    </w:p>
+    <w:p>
+      <w:pPr>
+        <w:pStyle w:val="ListParagraph"/>
+        <w:ind w:firstLine="204"/>
+      </w:pPr>
+      <w:r>
+        <w:t xml:space="preserve">Step 4: edit </w:t>
+      </w:r>
+      <w:proofErr w:type="spellStart"/>
+      <w:r>
+        <w:t>create_xxx.json</w:t>
+      </w:r>
+      <w:proofErr w:type="spellEnd"/>
+      <w:r>
+        <w:t xml:space="preserve"> and add &lt;</w:t>
+      </w:r>
+      <w:proofErr w:type="spellStart"/>
+      <w:r>
+        <w:t>model_name</w:t>
+      </w:r>
+      <w:proofErr w:type="spellEnd"/>
+      <w:r>
+        <w:t xml:space="preserve">&gt; into </w:t>
+      </w:r>
+      <w:proofErr w:type="spellStart"/>
+      <w:r>
+        <w:t>algopipeline</w:t>
+      </w:r>
+      <w:proofErr w:type="spellEnd"/>
+      <w:r>
+        <w:t xml:space="preserve"> property</w:t>
+      </w:r>
+    </w:p>
+    <w:p>
+      <w:pPr>
+        <w:pStyle w:val="ListParagraph"/>
+        <w:ind w:firstLine="204"/>
+      </w:pPr>
+      <w:r>
+        <w:t xml:space="preserve">Step 5: </w:t>
+      </w:r>
+      <w:proofErr w:type="spellStart"/>
+      <w:r>
+        <w:t>controller_client</w:t>
+      </w:r>
+      <w:proofErr w:type="spellEnd"/>
+      <w:r>
+        <w:t xml:space="preserve"> send create pipeline command with </w:t>
+      </w:r>
+      <w:proofErr w:type="spellStart"/>
+      <w:r>
+        <w:t>create_xxx.json</w:t>
+      </w:r>
+      <w:proofErr w:type="spellEnd"/>
+    </w:p>
+    <w:p>
+      <w:pPr>
+        <w:pStyle w:val="ListParagraph"/>
+      </w:pPr>
+    </w:p>
+    <w:p>
+      <w:pPr>
+        <w:pStyle w:val="ListParagraph"/>
+        <w:rPr>
+          <w:b/>
+        </w:rPr>
+      </w:pPr>
+      <w:r>
+        <w:rPr>
+          <w:b/>
+        </w:rPr>
+        <w:t>9</w:t>
+      </w:r>
+      <w:r>
+        <w:rPr>
+          <w:b/>
+        </w:rPr>
+        <w:t>.3.2 S</w:t>
+      </w:r>
+      <w:r>
+        <w:rPr>
+          <w:b/>
+        </w:rPr>
+        <w:t>ome tips</w:t>
+      </w:r>
+    </w:p>
+    <w:p>
+      <w:pPr>
+        <w:pStyle w:val="ListParagraph"/>
+      </w:pPr>
+      <w:r>
+        <w:t xml:space="preserve">  1. </w:t>
+      </w:r>
+      <w:proofErr w:type="spellStart"/>
+      <w:r>
+        <w:t>Dont't</w:t>
+      </w:r>
+      <w:proofErr w:type="spellEnd"/>
+      <w:r>
+        <w:t xml:space="preserve"> remove the files in </w:t>
+      </w:r>
+      <w:proofErr w:type="spellStart"/>
+      <w:r>
+        <w:t>hddls_server</w:t>
+      </w:r>
+      <w:proofErr w:type="spellEnd"/>
+      <w:r>
+        <w:t>/models</w:t>
+      </w:r>
+    </w:p>
+    <w:p>
+      <w:pPr>
+        <w:pStyle w:val="ListParagraph"/>
+      </w:pPr>
+      <w:r>
+        <w:t xml:space="preserve">     The </w:t>
+      </w:r>
+      <w:proofErr w:type="spellStart"/>
+      <w:r>
+        <w:t>hddlspipe</w:t>
+      </w:r>
+      <w:proofErr w:type="spellEnd"/>
+      <w:r>
+        <w:t xml:space="preserve"> will read models file from this directory.</w:t>
+      </w:r>
+    </w:p>
+    <w:p>
+      <w:pPr>
+        <w:pStyle w:val="ListParagraph"/>
+      </w:pPr>
+      <w:r>
+        <w:t xml:space="preserve"> </w:t>
+      </w:r>
+    </w:p>
+    <w:p>
+      <w:pPr>
+        <w:pStyle w:val="ListParagraph"/>
+      </w:pPr>
+      <w:r>
+        <w:t xml:space="preserve">  2. Maybe it will fail to run h265 video stream, it was caused by cannot find libmfx_hevcd_hw64.so in /opt/</w:t>
+      </w:r>
+      <w:proofErr w:type="gramStart"/>
+      <w:r>
+        <w:t>intel/</w:t>
+      </w:r>
+      <w:proofErr w:type="spellStart"/>
+      <w:proofErr w:type="gramEnd"/>
+      <w:r>
+        <w:t>mediasdk</w:t>
+      </w:r>
+      <w:proofErr w:type="spellEnd"/>
+      <w:r>
+        <w:t>/lib64/</w:t>
+      </w:r>
+      <w:proofErr w:type="spellStart"/>
+      <w:r>
+        <w:t>mfx</w:t>
+      </w:r>
+      <w:proofErr w:type="spellEnd"/>
+      <w:r>
+        <w:t>/</w:t>
+      </w:r>
+    </w:p>
+    <w:p>
+      <w:pPr>
+        <w:pStyle w:val="ListParagraph"/>
+      </w:pPr>
+      <w:r>
+        <w:t xml:space="preserve">     It was </w:t>
+      </w:r>
+      <w:proofErr w:type="spellStart"/>
+      <w:r>
+        <w:t>mediasdk</w:t>
+      </w:r>
+      <w:proofErr w:type="spellEnd"/>
+      <w:r>
+        <w:t xml:space="preserve"> driver </w:t>
+      </w:r>
+      <w:proofErr w:type="spellStart"/>
+      <w:r>
+        <w:t>cfg</w:t>
+      </w:r>
+      <w:proofErr w:type="spellEnd"/>
+      <w:r>
+        <w:t xml:space="preserve"> issues.</w:t>
+      </w:r>
+    </w:p>
+    <w:p>
+      <w:pPr>
+        <w:pStyle w:val="ListParagraph"/>
+      </w:pPr>
+      <w:r>
+        <w:t xml:space="preserve">     There is a WA:</w:t>
+      </w:r>
+    </w:p>
+    <w:p>
+      <w:pPr>
+        <w:pStyle w:val="ListParagraph"/>
+        <w:rPr>
+          <w:i/>
+        </w:rPr>
+      </w:pPr>
+      <w:r>
+        <w:rPr>
+          <w:i/>
+        </w:rPr>
+        <w:t xml:space="preserve">            #cd /opt/intel/</w:t>
+      </w:r>
+      <w:proofErr w:type="spellStart"/>
+      <w:r>
+        <w:rPr>
+          <w:i/>
+        </w:rPr>
+        <w:t>mediasdk</w:t>
+      </w:r>
+      <w:proofErr w:type="spellEnd"/>
+      <w:r>
+        <w:rPr>
+          <w:i/>
+        </w:rPr>
+        <w:t>/lib64</w:t>
+      </w:r>
+    </w:p>
+    <w:p>
+      <w:pPr>
+        <w:pStyle w:val="ListParagraph"/>
+        <w:rPr>
+          <w:i/>
+        </w:rPr>
+      </w:pPr>
+      <w:r>
+        <w:rPr>
+          <w:i/>
+        </w:rPr>
+        <w:t xml:space="preserve">            #</w:t>
+      </w:r>
+      <w:proofErr w:type="spellStart"/>
+      <w:r>
+        <w:rPr>
+          <w:i/>
+        </w:rPr>
+        <w:t>sudo</w:t>
+      </w:r>
+      <w:proofErr w:type="spellEnd"/>
+      <w:r>
+        <w:rPr>
+          <w:i/>
+        </w:rPr>
+        <w:t xml:space="preserve"> ln -</w:t>
+      </w:r>
+      <w:proofErr w:type="gramStart"/>
+      <w:r>
+        <w:rPr>
+          <w:i/>
+        </w:rPr>
+        <w:t>sf ..</w:t>
+      </w:r>
+      <w:proofErr w:type="gramEnd"/>
+      <w:r>
+        <w:rPr>
+          <w:i/>
+        </w:rPr>
+        <w:t xml:space="preserve">/plugins </w:t>
+      </w:r>
+      <w:proofErr w:type="spellStart"/>
+      <w:r>
+        <w:rPr>
+          <w:i/>
+        </w:rPr>
+        <w:t>mfx</w:t>
+      </w:r>
+      <w:proofErr w:type="spellEnd"/>
+    </w:p>
+    <w:p>
+      <w:pPr>
+        <w:pStyle w:val="ListParagraph"/>
+      </w:pPr>
+    </w:p>
+    <w:p>
+      <w:pPr>
+        <w:pStyle w:val="ListParagraph"/>
+        <w:rPr>
+          <w:b/>
+        </w:rPr>
+      </w:pPr>
+      <w:r>
+        <w:rPr>
+          <w:b/>
+        </w:rPr>
+        <w:t>9</w:t>
+      </w:r>
+      <w:r>
+        <w:rPr>
+          <w:b/>
+        </w:rPr>
+        <w:t>.</w:t>
+      </w:r>
+      <w:r>
+        <w:rPr>
+          <w:b/>
+        </w:rPr>
+        <w:t>4</w:t>
+      </w:r>
+      <w:r>
+        <w:rPr>
+          <w:b/>
+        </w:rPr>
+        <w:t xml:space="preserve"> </w:t>
+      </w:r>
+      <w:r>
+        <w:rPr>
+          <w:b/>
+        </w:rPr>
+        <w:t>R</w:t>
+      </w:r>
+      <w:r>
+        <w:rPr>
+          <w:b/>
+        </w:rPr>
+        <w:t xml:space="preserve">un </w:t>
+      </w:r>
+      <w:r>
+        <w:rPr>
+          <w:b/>
+        </w:rPr>
+        <w:t>HDDL-S clients</w:t>
+      </w:r>
+    </w:p>
+    <w:p>
+      <w:pPr>
+        <w:pStyle w:val="ListParagraph"/>
+        <w:rPr>
+          <w:b/>
+        </w:rPr>
+      </w:pPr>
+      <w:r>
+        <w:rPr>
+          <w:b/>
+        </w:rPr>
+        <w:t>9</w:t>
+      </w:r>
+      <w:r>
+        <w:rPr>
+          <w:b/>
+        </w:rPr>
+        <w:t xml:space="preserve">.4.1 </w:t>
+      </w:r>
+      <w:r>
+        <w:rPr>
+          <w:b/>
+        </w:rPr>
+        <w:t xml:space="preserve">Run </w:t>
+      </w:r>
+      <w:r>
+        <w:rPr>
+          <w:b/>
+        </w:rPr>
+        <w:t>receiver client</w:t>
+      </w:r>
+    </w:p>
+    <w:p>
+      <w:pPr>
+        <w:pStyle w:val="ListParagraph"/>
+        <w:rPr>
+          <w:i/>
+        </w:rPr>
+      </w:pPr>
+      <w:r>
+        <w:rPr>
+          <w:i/>
+        </w:rPr>
+        <w:t>#</w:t>
+      </w:r>
+      <w:r>
+        <w:rPr>
+          <w:i/>
+        </w:rPr>
+        <w:t xml:space="preserve"> </w:t>
+      </w:r>
+      <w:proofErr w:type="gramStart"/>
+      <w:r>
+        <w:rPr>
+          <w:i/>
+        </w:rPr>
+        <w:t>cd</w:t>
+      </w:r>
+      <w:proofErr w:type="gramEnd"/>
+      <w:r>
+        <w:rPr>
+          <w:i/>
+        </w:rPr>
+        <w:t xml:space="preserve"> </w:t>
+      </w:r>
+      <w:proofErr w:type="spellStart"/>
+      <w:r>
+        <w:rPr>
+          <w:i/>
+        </w:rPr>
+        <w:t>s_framework</w:t>
+      </w:r>
+      <w:proofErr w:type="spellEnd"/>
+      <w:r>
+        <w:rPr>
+          <w:i/>
+        </w:rPr>
+        <w:t>/</w:t>
+      </w:r>
+      <w:r>
+        <w:rPr>
+          <w:i/>
+        </w:rPr>
+        <w:t xml:space="preserve"> </w:t>
+      </w:r>
+      <w:proofErr w:type="spellStart"/>
+      <w:r>
+        <w:rPr>
+          <w:i/>
+        </w:rPr>
+        <w:t>hddls_server_client</w:t>
+      </w:r>
+      <w:proofErr w:type="spellEnd"/>
+      <w:r>
+        <w:rPr>
+          <w:i/>
+        </w:rPr>
+        <w:t>/</w:t>
+      </w:r>
+      <w:proofErr w:type="spellStart"/>
+      <w:r>
+        <w:rPr>
+          <w:i/>
+        </w:rPr>
+        <w:t>hddls_client</w:t>
+      </w:r>
+      <w:proofErr w:type="spellEnd"/>
+    </w:p>
+    <w:p>
+      <w:pPr>
+        <w:pStyle w:val="ListParagraph"/>
+        <w:rPr>
+          <w:i/>
+        </w:rPr>
+      </w:pPr>
+      <w:r>
+        <w:rPr>
+          <w:i/>
+        </w:rPr>
+        <w:t>#</w:t>
+      </w:r>
+      <w:r>
+        <w:rPr>
+          <w:i/>
+        </w:rPr>
+        <w:t>./</w:t>
+      </w:r>
+      <w:r>
+        <w:rPr>
+          <w:i/>
+        </w:rPr>
+        <w:t>receive</w:t>
+      </w:r>
+      <w:r>
+        <w:rPr>
+          <w:i/>
+        </w:rPr>
+        <w:t>r_</w:t>
+      </w:r>
+      <w:r>
+        <w:rPr>
+          <w:i/>
+        </w:rPr>
+        <w:t>client.js</w:t>
+      </w:r>
+    </w:p>
+    <w:p>
+      <w:pPr>
+        <w:pStyle w:val="ListParagraph"/>
+        <w:rPr>
+          <w:i/>
+        </w:rPr>
+      </w:pPr>
+    </w:p>
+    <w:p>
+      <w:pPr>
+        <w:pStyle w:val="ListParagraph"/>
+        <w:rPr>
+          <w:b/>
+        </w:rPr>
+      </w:pPr>
+      <w:r>
+        <w:rPr>
+          <w:b/>
+        </w:rPr>
+        <w:t>9</w:t>
+      </w:r>
       <w:r>
         <w:rPr>
           <w:b/>
@@ -5663,7 +5878,13 @@
         <w:rPr>
           <w:i/>
         </w:rPr>
-        <w:t>commanders that you can use.</w:t>
+        <w:t>command</w:t>
+      </w:r>
+      <w:r>
+        <w:rPr>
+          <w:i/>
+        </w:rPr>
+        <w:t>s that you can use.</w:t>
       </w:r>
     </w:p>
     <w:p>

</xml_diff>

<commit_message>
(doc) update doc for CRL
Change-Id: I7305db5ac38ec2f4573b3e6ca8fbe5936164838d
Signed-off-by: Li, River<river.li@intel.com>
</commit_message>
<xml_diff>
--- a/HDDL-S_installation_guide.docx
+++ b/HDDL-S_installation_guide.docx
@@ -3736,10 +3736,126 @@
     <w:p>
       <w:pPr>
         <w:pStyle w:val="ListParagraph"/>
-      </w:pPr>
-      <w:r>
-        <w:t xml:space="preserve">    Please generate all these certificates in one pc!!!</w:t>
-      </w:r>
+        <w:ind w:firstLine="204"/>
+      </w:pPr>
+      <w:r>
+        <w:t xml:space="preserve">Please generate all these certificates in one pc!!! </w:t>
+      </w:r>
+    </w:p>
+    <w:p>
+      <w:pPr>
+        <w:pStyle w:val="ListParagraph"/>
+        <w:ind w:firstLine="204"/>
+      </w:pPr>
+      <w:r>
+        <w:t>Please r</w:t>
+      </w:r>
+      <w:bookmarkStart w:id="8" w:name="_GoBack"/>
+      <w:bookmarkEnd w:id="8"/>
+      <w:r>
+        <w:t xml:space="preserve">efer to </w:t>
+      </w:r>
+      <w:proofErr w:type="spellStart"/>
+      <w:r>
+        <w:t>hddls_server_client</w:t>
+      </w:r>
+      <w:proofErr w:type="spellEnd"/>
+      <w:r>
+        <w:t xml:space="preserve">/certificate_create_explanation.md. </w:t>
+      </w:r>
+    </w:p>
+    <w:p>
+      <w:pPr>
+        <w:pStyle w:val="ListParagraph"/>
+        <w:ind w:firstLine="204"/>
+      </w:pPr>
+      <w:r>
+        <w:t xml:space="preserve"> </w:t>
+      </w:r>
+    </w:p>
+    <w:p>
+      <w:pPr>
+        <w:pStyle w:val="ListParagraph"/>
+        <w:ind w:firstLine="204"/>
+      </w:pPr>
+      <w:r>
+        <w:t>After generated</w:t>
+      </w:r>
+    </w:p>
+    <w:p>
+      <w:pPr>
+        <w:pStyle w:val="ListParagraph"/>
+        <w:ind w:firstLine="204"/>
+      </w:pPr>
+      <w:r>
+        <w:t xml:space="preserve">1). </w:t>
+      </w:r>
+      <w:r>
+        <w:t xml:space="preserve">copy </w:t>
+      </w:r>
+      <w:proofErr w:type="spellStart"/>
+      <w:r>
+        <w:t>demoCA</w:t>
+      </w:r>
+      <w:proofErr w:type="spellEnd"/>
+      <w:r>
+        <w:t xml:space="preserve"> into </w:t>
+      </w:r>
+      <w:proofErr w:type="spellStart"/>
+      <w:r>
+        <w:t>hddl_server</w:t>
+      </w:r>
+      <w:proofErr w:type="spellEnd"/>
+      <w:r>
+        <w:t xml:space="preserve"> and </w:t>
+      </w:r>
+      <w:proofErr w:type="spellStart"/>
+      <w:r>
+        <w:t>hddl_client</w:t>
+      </w:r>
+      <w:proofErr w:type="spellEnd"/>
+      <w:r>
+        <w:t>, copy all file start with 'ca' and 'client' into 'cert_client_8216_8124', and copy all file start with 'ca' and 'server</w:t>
+      </w:r>
+      <w:r>
+        <w:t>' into 'cert_server_8216_8124'.</w:t>
+      </w:r>
+    </w:p>
+    <w:p>
+      <w:pPr>
+        <w:pStyle w:val="ListParagraph"/>
+        <w:ind w:firstLine="204"/>
+      </w:pPr>
+      <w:r>
+        <w:t xml:space="preserve">2). </w:t>
+      </w:r>
+      <w:r>
+        <w:t xml:space="preserve">copy 'client1.crl' into 'cert_server_8216_8124', </w:t>
+      </w:r>
+      <w:proofErr w:type="gramStart"/>
+      <w:r>
+        <w:t>copy  '</w:t>
+      </w:r>
+      <w:proofErr w:type="spellStart"/>
+      <w:r>
+        <w:t>server.crl</w:t>
+      </w:r>
+      <w:proofErr w:type="spellEnd"/>
+      <w:r>
+        <w:t>'</w:t>
+      </w:r>
+      <w:proofErr w:type="gramEnd"/>
+      <w:r>
+        <w:t xml:space="preserve"> into '</w:t>
+      </w:r>
+      <w:r>
+        <w:t>cert_client_8216_8124'</w:t>
+      </w:r>
+    </w:p>
+    <w:p>
+      <w:pPr>
+        <w:pStyle w:val="ListParagraph"/>
+      </w:pPr>
     </w:p>
     <w:p>
       <w:pPr>
@@ -3758,2484 +3874,1389 @@
         <w:rPr>
           <w:b/>
         </w:rPr>
-        <w:t>.2.1</w:t>
-      </w:r>
-      <w:r>
-        <w:rPr>
-          <w:b/>
-        </w:rPr>
-        <w:t xml:space="preserve"> Prepare certificates</w:t>
-      </w:r>
-    </w:p>
-    <w:p>
-      <w:pPr>
-        <w:pStyle w:val="ListParagraph"/>
-      </w:pPr>
-      <w:r>
-        <w:t xml:space="preserve">    -Generate a Certificate Authority:</w:t>
-      </w:r>
-    </w:p>
-    <w:p>
-      <w:pPr>
-        <w:pStyle w:val="ListParagraph"/>
-        <w:rPr>
-          <w:i/>
-        </w:rPr>
-      </w:pPr>
-      <w:r>
+        <w:t>.3</w:t>
+      </w:r>
+      <w:r>
+        <w:rPr>
+          <w:b/>
+        </w:rPr>
+        <w:t xml:space="preserve"> </w:t>
+      </w:r>
+      <w:r>
+        <w:rPr>
+          <w:b/>
+        </w:rPr>
+        <w:t>R</w:t>
+      </w:r>
+      <w:r>
+        <w:rPr>
+          <w:b/>
+        </w:rPr>
+        <w:t>un HDDL</w:t>
+      </w:r>
+      <w:r>
+        <w:rPr>
+          <w:b/>
+        </w:rPr>
+        <w:t>-S server</w:t>
+      </w:r>
+    </w:p>
+    <w:p>
+      <w:pPr>
+        <w:pStyle w:val="ListParagraph"/>
+        <w:rPr>
+          <w:i/>
+        </w:rPr>
+      </w:pPr>
+      <w:r>
+        <w:rPr>
+          <w:i/>
+        </w:rPr>
+        <w:t xml:space="preserve"># </w:t>
+      </w:r>
+      <w:proofErr w:type="gramStart"/>
+      <w:r>
+        <w:rPr>
+          <w:i/>
+        </w:rPr>
+        <w:t>cd</w:t>
+      </w:r>
+      <w:proofErr w:type="gramEnd"/>
+      <w:r>
+        <w:rPr>
+          <w:i/>
+        </w:rPr>
+        <w:t xml:space="preserve"> </w:t>
+      </w:r>
+      <w:proofErr w:type="spellStart"/>
+      <w:r>
+        <w:rPr>
+          <w:i/>
+        </w:rPr>
+        <w:t>s_framework</w:t>
+      </w:r>
+      <w:proofErr w:type="spellEnd"/>
+      <w:r>
+        <w:rPr>
+          <w:i/>
+        </w:rPr>
+        <w:t>/</w:t>
+      </w:r>
+      <w:proofErr w:type="spellStart"/>
+      <w:r>
+        <w:rPr>
+          <w:i/>
+        </w:rPr>
+        <w:t>hddls_server_client</w:t>
+      </w:r>
+      <w:proofErr w:type="spellEnd"/>
+      <w:r>
+        <w:rPr>
+          <w:i/>
+        </w:rPr>
+        <w:t>/</w:t>
+      </w:r>
+      <w:proofErr w:type="spellStart"/>
+      <w:r>
+        <w:rPr>
+          <w:i/>
+        </w:rPr>
+        <w:t>hddls_server</w:t>
+      </w:r>
+      <w:proofErr w:type="spellEnd"/>
+    </w:p>
+    <w:p>
+      <w:pPr>
+        <w:pStyle w:val="ListParagraph"/>
+        <w:rPr>
+          <w:i/>
+        </w:rPr>
+      </w:pPr>
+      <w:r>
+        <w:rPr>
+          <w:i/>
+        </w:rPr>
+        <w:t>#</w:t>
+      </w:r>
+      <w:r>
+        <w:rPr>
+          <w:i/>
+          <w:highlight w:val="green"/>
+        </w:rPr>
+        <w:t>export HDDLS_CVDL_MODEL_PATH=&lt;</w:t>
+      </w:r>
+      <w:proofErr w:type="spellStart"/>
+      <w:r>
+        <w:rPr>
+          <w:i/>
+          <w:highlight w:val="green"/>
+        </w:rPr>
+        <w:t>hddl-s_server_folder</w:t>
+      </w:r>
+      <w:proofErr w:type="spellEnd"/>
+      <w:r>
+        <w:rPr>
+          <w:i/>
+          <w:highlight w:val="green"/>
+        </w:rPr>
+        <w:t>&gt;/models</w:t>
+      </w:r>
+    </w:p>
+    <w:p>
+      <w:pPr>
+        <w:pStyle w:val="ListParagraph"/>
+        <w:rPr>
+          <w:i/>
+        </w:rPr>
+      </w:pPr>
+      <w:r>
+        <w:rPr>
+          <w:i/>
+        </w:rPr>
+        <w:t>#</w:t>
+      </w:r>
+      <w:r>
+        <w:rPr>
+          <w:i/>
+        </w:rPr>
+        <w:t>./</w:t>
+      </w:r>
+      <w:r>
+        <w:rPr>
+          <w:i/>
+        </w:rPr>
+        <w:t>hddls_</w:t>
+      </w:r>
+      <w:r>
+        <w:rPr>
+          <w:i/>
+        </w:rPr>
+        <w:t>server.js</w:t>
+      </w:r>
+    </w:p>
+    <w:p>
+      <w:pPr>
+        <w:pStyle w:val="ListParagraph"/>
+      </w:pPr>
+    </w:p>
+    <w:p>
+      <w:pPr>
+        <w:pStyle w:val="ListParagraph"/>
+        <w:rPr>
+          <w:b/>
+        </w:rPr>
+      </w:pPr>
+      <w:r>
+        <w:rPr>
+          <w:b/>
+        </w:rPr>
+        <w:t>9.</w:t>
+      </w:r>
+      <w:r>
+        <w:rPr>
+          <w:b/>
+        </w:rPr>
+        <w:t>3.</w:t>
+      </w:r>
+      <w:r>
+        <w:rPr>
+          <w:b/>
+        </w:rPr>
+        <w:t>1</w:t>
+      </w:r>
+      <w:r>
+        <w:rPr>
+          <w:b/>
+        </w:rPr>
+        <w:t xml:space="preserve"> How to deploy customer models</w:t>
+      </w:r>
+    </w:p>
+    <w:p>
+      <w:pPr>
+        <w:pStyle w:val="ListParagraph"/>
+        <w:ind w:firstLine="204"/>
+      </w:pPr>
+      <w:r>
+        <w:t>Step 1: implement libxxxalgo.so as customer guide</w:t>
+      </w:r>
+    </w:p>
+    <w:p>
+      <w:pPr>
+        <w:pStyle w:val="ListParagraph"/>
+        <w:ind w:firstLine="204"/>
+      </w:pPr>
+      <w:r>
+        <w:t>Step 2: copy model IR files into &lt;</w:t>
+      </w:r>
+      <w:r>
+        <w:rPr>
+          <w:i/>
+        </w:rPr>
+        <w:t>HDDLS_CVDL_MODEL_PATH</w:t>
+      </w:r>
+      <w:r>
+        <w:t>&gt;/&lt;</w:t>
+      </w:r>
+      <w:proofErr w:type="spellStart"/>
+      <w:r>
+        <w:t>model_name</w:t>
+      </w:r>
+      <w:proofErr w:type="spellEnd"/>
+      <w:r>
+        <w:t>&gt;</w:t>
+      </w:r>
+    </w:p>
+    <w:p>
+      <w:pPr>
+        <w:pStyle w:val="ListParagraph"/>
+        <w:ind w:firstLine="204"/>
+      </w:pPr>
+      <w:r>
+        <w:t>Step 3: register this customer models</w:t>
+      </w:r>
+    </w:p>
+    <w:p>
+      <w:pPr>
+        <w:pStyle w:val="ListParagraph"/>
+        <w:ind w:firstLine="204"/>
+      </w:pPr>
+      <w:r>
+        <w:t xml:space="preserve">              </w:t>
+      </w:r>
+      <w:proofErr w:type="spellStart"/>
+      <w:proofErr w:type="gramStart"/>
+      <w:r>
+        <w:t>registeralgo</w:t>
+      </w:r>
+      <w:proofErr w:type="spellEnd"/>
+      <w:proofErr w:type="gramEnd"/>
+      <w:r>
+        <w:t xml:space="preserve"> -a &lt;</w:t>
+      </w:r>
+      <w:proofErr w:type="spellStart"/>
+      <w:r>
+        <w:t>model_name</w:t>
+      </w:r>
+      <w:proofErr w:type="spellEnd"/>
+      <w:r>
+        <w:t>&gt;</w:t>
+      </w:r>
+    </w:p>
+    <w:p>
+      <w:pPr>
+        <w:pStyle w:val="ListParagraph"/>
+        <w:ind w:firstLine="204"/>
+      </w:pPr>
+      <w:r>
+        <w:t xml:space="preserve">Step 4: edit </w:t>
+      </w:r>
+      <w:proofErr w:type="spellStart"/>
+      <w:r>
+        <w:t>create_xxx.json</w:t>
+      </w:r>
+      <w:proofErr w:type="spellEnd"/>
+      <w:r>
+        <w:t xml:space="preserve"> and add &lt;</w:t>
+      </w:r>
+      <w:proofErr w:type="spellStart"/>
+      <w:r>
+        <w:t>model_name</w:t>
+      </w:r>
+      <w:proofErr w:type="spellEnd"/>
+      <w:r>
+        <w:t xml:space="preserve">&gt; into </w:t>
+      </w:r>
+      <w:proofErr w:type="spellStart"/>
+      <w:r>
+        <w:t>algopipeline</w:t>
+      </w:r>
+      <w:proofErr w:type="spellEnd"/>
+      <w:r>
+        <w:t xml:space="preserve"> property</w:t>
+      </w:r>
+    </w:p>
+    <w:p>
+      <w:pPr>
+        <w:pStyle w:val="ListParagraph"/>
+        <w:ind w:firstLine="204"/>
+      </w:pPr>
+      <w:r>
+        <w:t xml:space="preserve">Step 5: </w:t>
+      </w:r>
+      <w:proofErr w:type="spellStart"/>
+      <w:r>
+        <w:t>controller_client</w:t>
+      </w:r>
+      <w:proofErr w:type="spellEnd"/>
+      <w:r>
+        <w:t xml:space="preserve"> send create pipeline command with </w:t>
+      </w:r>
+      <w:proofErr w:type="spellStart"/>
+      <w:r>
+        <w:t>create_xxx.json</w:t>
+      </w:r>
+      <w:proofErr w:type="spellEnd"/>
+    </w:p>
+    <w:p>
+      <w:pPr>
+        <w:pStyle w:val="ListParagraph"/>
+      </w:pPr>
+    </w:p>
+    <w:p>
+      <w:pPr>
+        <w:pStyle w:val="ListParagraph"/>
+        <w:rPr>
+          <w:b/>
+        </w:rPr>
+      </w:pPr>
+      <w:r>
+        <w:rPr>
+          <w:b/>
+        </w:rPr>
+        <w:t>9</w:t>
+      </w:r>
+      <w:r>
+        <w:rPr>
+          <w:b/>
+        </w:rPr>
+        <w:t>.3.2 S</w:t>
+      </w:r>
+      <w:r>
+        <w:rPr>
+          <w:b/>
+        </w:rPr>
+        <w:t>ome tips</w:t>
+      </w:r>
+    </w:p>
+    <w:p>
+      <w:pPr>
+        <w:pStyle w:val="ListParagraph"/>
+      </w:pPr>
+      <w:r>
+        <w:t xml:space="preserve">  1. </w:t>
+      </w:r>
+      <w:proofErr w:type="spellStart"/>
+      <w:r>
+        <w:t>Dont't</w:t>
+      </w:r>
+      <w:proofErr w:type="spellEnd"/>
+      <w:r>
+        <w:t xml:space="preserve"> remove the files in </w:t>
+      </w:r>
+      <w:proofErr w:type="spellStart"/>
+      <w:r>
+        <w:t>hddls_server</w:t>
+      </w:r>
+      <w:proofErr w:type="spellEnd"/>
+      <w:r>
+        <w:t>/models</w:t>
+      </w:r>
+    </w:p>
+    <w:p>
+      <w:pPr>
+        <w:pStyle w:val="ListParagraph"/>
+      </w:pPr>
+      <w:r>
+        <w:t xml:space="preserve">     The </w:t>
+      </w:r>
+      <w:proofErr w:type="spellStart"/>
+      <w:r>
+        <w:t>hddlspipe</w:t>
+      </w:r>
+      <w:proofErr w:type="spellEnd"/>
+      <w:r>
+        <w:t xml:space="preserve"> will read models file from this directory.</w:t>
+      </w:r>
+    </w:p>
+    <w:p>
+      <w:pPr>
+        <w:pStyle w:val="ListParagraph"/>
+      </w:pPr>
+      <w:r>
+        <w:t xml:space="preserve"> </w:t>
+      </w:r>
+    </w:p>
+    <w:p>
+      <w:pPr>
+        <w:pStyle w:val="ListParagraph"/>
+      </w:pPr>
+      <w:r>
+        <w:t xml:space="preserve">  2. Maybe it will fail to run h265 video stream, it was caused by cannot find libmfx_hevcd_hw64.so in /opt/</w:t>
+      </w:r>
+      <w:proofErr w:type="gramStart"/>
+      <w:r>
+        <w:t>intel/</w:t>
+      </w:r>
+      <w:proofErr w:type="spellStart"/>
+      <w:proofErr w:type="gramEnd"/>
+      <w:r>
+        <w:t>mediasdk</w:t>
+      </w:r>
+      <w:proofErr w:type="spellEnd"/>
+      <w:r>
+        <w:t>/lib64/</w:t>
+      </w:r>
+      <w:proofErr w:type="spellStart"/>
+      <w:r>
+        <w:t>mfx</w:t>
+      </w:r>
+      <w:proofErr w:type="spellEnd"/>
+      <w:r>
+        <w:t>/</w:t>
+      </w:r>
+    </w:p>
+    <w:p>
+      <w:pPr>
+        <w:pStyle w:val="ListParagraph"/>
+      </w:pPr>
+      <w:r>
+        <w:t xml:space="preserve">     It was </w:t>
+      </w:r>
+      <w:proofErr w:type="spellStart"/>
+      <w:r>
+        <w:t>mediasdk</w:t>
+      </w:r>
+      <w:proofErr w:type="spellEnd"/>
+      <w:r>
+        <w:t xml:space="preserve"> driver </w:t>
+      </w:r>
+      <w:proofErr w:type="spellStart"/>
+      <w:r>
+        <w:t>cfg</w:t>
+      </w:r>
+      <w:proofErr w:type="spellEnd"/>
+      <w:r>
+        <w:t xml:space="preserve"> issues.</w:t>
+      </w:r>
+    </w:p>
+    <w:p>
+      <w:pPr>
+        <w:pStyle w:val="ListParagraph"/>
+      </w:pPr>
+      <w:r>
+        <w:t xml:space="preserve">     There is a WA:</w:t>
+      </w:r>
+    </w:p>
+    <w:p>
+      <w:pPr>
+        <w:pStyle w:val="ListParagraph"/>
+        <w:rPr>
+          <w:i/>
+        </w:rPr>
+      </w:pPr>
+      <w:r>
+        <w:rPr>
+          <w:i/>
+        </w:rPr>
+        <w:t xml:space="preserve">            #cd /opt/intel/</w:t>
+      </w:r>
+      <w:proofErr w:type="spellStart"/>
+      <w:r>
+        <w:rPr>
+          <w:i/>
+        </w:rPr>
+        <w:t>mediasdk</w:t>
+      </w:r>
+      <w:proofErr w:type="spellEnd"/>
+      <w:r>
+        <w:rPr>
+          <w:i/>
+        </w:rPr>
+        <w:t>/lib64</w:t>
+      </w:r>
+    </w:p>
+    <w:p>
+      <w:pPr>
+        <w:pStyle w:val="ListParagraph"/>
+        <w:rPr>
+          <w:i/>
+        </w:rPr>
+      </w:pPr>
+      <w:r>
+        <w:rPr>
+          <w:i/>
+        </w:rPr>
+        <w:t xml:space="preserve">            #</w:t>
+      </w:r>
+      <w:proofErr w:type="spellStart"/>
+      <w:r>
+        <w:rPr>
+          <w:i/>
+        </w:rPr>
+        <w:t>sudo</w:t>
+      </w:r>
+      <w:proofErr w:type="spellEnd"/>
+      <w:r>
+        <w:rPr>
+          <w:i/>
+        </w:rPr>
+        <w:t xml:space="preserve"> ln -</w:t>
+      </w:r>
+      <w:proofErr w:type="gramStart"/>
+      <w:r>
+        <w:rPr>
+          <w:i/>
+        </w:rPr>
+        <w:t>sf ..</w:t>
+      </w:r>
+      <w:proofErr w:type="gramEnd"/>
+      <w:r>
+        <w:rPr>
+          <w:i/>
+        </w:rPr>
+        <w:t xml:space="preserve">/plugins </w:t>
+      </w:r>
+      <w:proofErr w:type="spellStart"/>
+      <w:r>
+        <w:rPr>
+          <w:i/>
+        </w:rPr>
+        <w:t>mfx</w:t>
+      </w:r>
+      <w:proofErr w:type="spellEnd"/>
+    </w:p>
+    <w:p>
+      <w:pPr>
+        <w:pStyle w:val="ListParagraph"/>
+      </w:pPr>
+    </w:p>
+    <w:p>
+      <w:pPr>
+        <w:pStyle w:val="ListParagraph"/>
+        <w:rPr>
+          <w:b/>
+        </w:rPr>
+      </w:pPr>
+      <w:r>
+        <w:rPr>
+          <w:b/>
+        </w:rPr>
+        <w:t>9</w:t>
+      </w:r>
+      <w:r>
+        <w:rPr>
+          <w:b/>
+        </w:rPr>
+        <w:t>.</w:t>
+      </w:r>
+      <w:r>
+        <w:rPr>
+          <w:b/>
+        </w:rPr>
+        <w:t>4</w:t>
+      </w:r>
+      <w:r>
+        <w:rPr>
+          <w:b/>
+        </w:rPr>
+        <w:t xml:space="preserve"> </w:t>
+      </w:r>
+      <w:r>
+        <w:rPr>
+          <w:b/>
+        </w:rPr>
+        <w:t>R</w:t>
+      </w:r>
+      <w:r>
+        <w:rPr>
+          <w:b/>
+        </w:rPr>
+        <w:t xml:space="preserve">un </w:t>
+      </w:r>
+      <w:r>
+        <w:rPr>
+          <w:b/>
+        </w:rPr>
+        <w:t>HDDL-S clients</w:t>
+      </w:r>
+    </w:p>
+    <w:p>
+      <w:pPr>
+        <w:pStyle w:val="ListParagraph"/>
+        <w:rPr>
+          <w:b/>
+        </w:rPr>
+      </w:pPr>
+      <w:r>
+        <w:rPr>
+          <w:b/>
+        </w:rPr>
+        <w:t>9</w:t>
+      </w:r>
+      <w:r>
+        <w:rPr>
+          <w:b/>
+        </w:rPr>
+        <w:t xml:space="preserve">.4.1 </w:t>
+      </w:r>
+      <w:r>
+        <w:rPr>
+          <w:b/>
+        </w:rPr>
+        <w:t xml:space="preserve">Run </w:t>
+      </w:r>
+      <w:r>
+        <w:rPr>
+          <w:b/>
+        </w:rPr>
+        <w:t>receiver client</w:t>
+      </w:r>
+    </w:p>
+    <w:p>
+      <w:pPr>
+        <w:pStyle w:val="ListParagraph"/>
+        <w:rPr>
+          <w:i/>
+        </w:rPr>
+      </w:pPr>
+      <w:r>
+        <w:rPr>
+          <w:i/>
+        </w:rPr>
+        <w:t>#</w:t>
+      </w:r>
+      <w:r>
+        <w:rPr>
+          <w:i/>
+        </w:rPr>
+        <w:t xml:space="preserve"> </w:t>
+      </w:r>
+      <w:proofErr w:type="gramStart"/>
+      <w:r>
+        <w:rPr>
+          <w:i/>
+        </w:rPr>
+        <w:t>cd</w:t>
+      </w:r>
+      <w:proofErr w:type="gramEnd"/>
+      <w:r>
+        <w:rPr>
+          <w:i/>
+        </w:rPr>
+        <w:t xml:space="preserve"> </w:t>
+      </w:r>
+      <w:proofErr w:type="spellStart"/>
+      <w:r>
+        <w:rPr>
+          <w:i/>
+        </w:rPr>
+        <w:t>s_framework</w:t>
+      </w:r>
+      <w:proofErr w:type="spellEnd"/>
+      <w:r>
+        <w:rPr>
+          <w:i/>
+        </w:rPr>
+        <w:t>/</w:t>
+      </w:r>
+      <w:r>
+        <w:rPr>
+          <w:i/>
+        </w:rPr>
+        <w:t xml:space="preserve"> </w:t>
+      </w:r>
+      <w:proofErr w:type="spellStart"/>
+      <w:r>
+        <w:rPr>
+          <w:i/>
+        </w:rPr>
+        <w:t>hddls_server_client</w:t>
+      </w:r>
+      <w:proofErr w:type="spellEnd"/>
+      <w:r>
+        <w:rPr>
+          <w:i/>
+        </w:rPr>
+        <w:t>/</w:t>
+      </w:r>
+      <w:proofErr w:type="spellStart"/>
+      <w:r>
+        <w:rPr>
+          <w:i/>
+        </w:rPr>
+        <w:t>hddls_client</w:t>
+      </w:r>
+      <w:proofErr w:type="spellEnd"/>
+    </w:p>
+    <w:p>
+      <w:pPr>
+        <w:pStyle w:val="ListParagraph"/>
+        <w:rPr>
+          <w:i/>
+        </w:rPr>
+      </w:pPr>
+      <w:r>
+        <w:rPr>
+          <w:i/>
+        </w:rPr>
+        <w:t>#</w:t>
+      </w:r>
+      <w:r>
+        <w:rPr>
+          <w:i/>
+        </w:rPr>
+        <w:t>./</w:t>
+      </w:r>
+      <w:r>
+        <w:rPr>
+          <w:i/>
+        </w:rPr>
+        <w:t>receive</w:t>
+      </w:r>
+      <w:r>
+        <w:rPr>
+          <w:i/>
+        </w:rPr>
+        <w:t>r_</w:t>
+      </w:r>
+      <w:r>
+        <w:rPr>
+          <w:i/>
+        </w:rPr>
+        <w:t>client.js</w:t>
+      </w:r>
+    </w:p>
+    <w:p>
+      <w:pPr>
+        <w:pStyle w:val="ListParagraph"/>
+        <w:rPr>
+          <w:i/>
+        </w:rPr>
+      </w:pPr>
+    </w:p>
+    <w:p>
+      <w:pPr>
+        <w:pStyle w:val="ListParagraph"/>
+        <w:rPr>
+          <w:b/>
+        </w:rPr>
+      </w:pPr>
+      <w:r>
+        <w:rPr>
+          <w:b/>
+        </w:rPr>
+        <w:lastRenderedPageBreak/>
+        <w:t>9</w:t>
+      </w:r>
+      <w:r>
+        <w:rPr>
+          <w:b/>
+        </w:rPr>
+        <w:t>.4.</w:t>
+      </w:r>
+      <w:r>
+        <w:rPr>
+          <w:b/>
+        </w:rPr>
+        <w:t>2</w:t>
+      </w:r>
+      <w:r>
+        <w:rPr>
+          <w:b/>
+        </w:rPr>
+        <w:t xml:space="preserve"> </w:t>
+      </w:r>
+      <w:r>
+        <w:rPr>
+          <w:b/>
+        </w:rPr>
+        <w:t>Run controller</w:t>
+      </w:r>
+      <w:r>
+        <w:rPr>
+          <w:b/>
+        </w:rPr>
+        <w:t xml:space="preserve"> client</w:t>
+      </w:r>
+    </w:p>
+    <w:p>
+      <w:pPr>
+        <w:pStyle w:val="ListParagraph"/>
+        <w:rPr>
+          <w:i/>
+        </w:rPr>
+      </w:pPr>
+      <w:r>
+        <w:rPr>
+          <w:i/>
+        </w:rPr>
+        <w:t xml:space="preserve"># </w:t>
+      </w:r>
+      <w:proofErr w:type="gramStart"/>
+      <w:r>
+        <w:rPr>
+          <w:i/>
+        </w:rPr>
+        <w:t>cd</w:t>
+      </w:r>
+      <w:proofErr w:type="gramEnd"/>
+      <w:r>
+        <w:rPr>
+          <w:i/>
+        </w:rPr>
+        <w:t xml:space="preserve"> </w:t>
+      </w:r>
+      <w:proofErr w:type="spellStart"/>
+      <w:r>
+        <w:rPr>
+          <w:i/>
+        </w:rPr>
+        <w:t>s_framework</w:t>
+      </w:r>
+      <w:proofErr w:type="spellEnd"/>
+      <w:r>
+        <w:rPr>
+          <w:i/>
+        </w:rPr>
+        <w:t>/</w:t>
+      </w:r>
+      <w:proofErr w:type="spellStart"/>
+      <w:r>
+        <w:rPr>
+          <w:i/>
+        </w:rPr>
+        <w:t>hddls_server_client</w:t>
+      </w:r>
+      <w:proofErr w:type="spellEnd"/>
+      <w:r>
+        <w:rPr>
+          <w:i/>
+        </w:rPr>
+        <w:t>/</w:t>
+      </w:r>
+      <w:proofErr w:type="spellStart"/>
+      <w:r>
+        <w:rPr>
+          <w:i/>
+        </w:rPr>
+        <w:t>hddls_client</w:t>
+      </w:r>
+      <w:proofErr w:type="spellEnd"/>
+    </w:p>
+    <w:p>
+      <w:pPr>
+        <w:pStyle w:val="ListParagraph"/>
+        <w:rPr>
+          <w:i/>
+        </w:rPr>
+      </w:pPr>
+      <w:r>
+        <w:rPr>
+          <w:i/>
+        </w:rPr>
+        <w:t>#</w:t>
+      </w:r>
+      <w:r>
+        <w:rPr>
+          <w:i/>
+        </w:rPr>
+        <w:t>./</w:t>
+      </w:r>
+      <w:r>
+        <w:rPr>
+          <w:i/>
+        </w:rPr>
+        <w:t>controller</w:t>
+      </w:r>
+      <w:r>
+        <w:rPr>
+          <w:i/>
+        </w:rPr>
+        <w:t>_client.js</w:t>
+      </w:r>
+    </w:p>
+    <w:p>
+      <w:pPr>
+        <w:pStyle w:val="ListParagraph"/>
+        <w:rPr>
+          <w:i/>
+        </w:rPr>
+      </w:pPr>
+      <w:bookmarkStart w:id="9" w:name="OLE_LINK4"/>
+      <w:bookmarkStart w:id="10" w:name="OLE_LINK5"/>
+      <w:bookmarkStart w:id="11" w:name="OLE_LINK6"/>
+      <w:r>
+        <w:rPr>
+          <w:i/>
+        </w:rPr>
+        <w:t xml:space="preserve">     --</w:t>
+      </w:r>
+      <w:r>
+        <w:rPr>
+          <w:i/>
+        </w:rPr>
+        <w:t>Please chose server by id:</w:t>
+      </w:r>
+    </w:p>
+    <w:p>
+      <w:pPr>
+        <w:pStyle w:val="ListParagraph"/>
+        <w:rPr>
+          <w:i/>
+        </w:rPr>
+      </w:pPr>
+      <w:r>
+        <w:rPr>
+          <w:i/>
+        </w:rPr>
+        <w:t xml:space="preserve">    --</w:t>
+      </w:r>
+      <w:r>
+        <w:rPr>
+          <w:i/>
+        </w:rPr>
+        <w:t>Please type model dictionary:</w:t>
+      </w:r>
+    </w:p>
+    <w:p>
+      <w:pPr>
+        <w:pStyle w:val="ListParagraph"/>
+      </w:pPr>
+      <w:r>
+        <w:rPr>
+          <w:i/>
+        </w:rPr>
         <w:t xml:space="preserve">      </w:t>
       </w:r>
-      <w:proofErr w:type="spellStart"/>
+      <w:r>
+        <w:t xml:space="preserve">//Choose the models directory that will be updated into </w:t>
+      </w:r>
+      <w:proofErr w:type="spellStart"/>
+      <w:r>
+        <w:t>hddl</w:t>
+      </w:r>
+      <w:r>
+        <w:t>s</w:t>
+      </w:r>
+      <w:proofErr w:type="spellEnd"/>
+      <w:r>
+        <w:t>-server</w:t>
+      </w:r>
+    </w:p>
+    <w:p>
+      <w:pPr>
+        <w:pStyle w:val="ListParagraph"/>
+      </w:pPr>
+    </w:p>
+    <w:p>
+      <w:pPr>
+        <w:pStyle w:val="ListParagraph"/>
+        <w:rPr>
+          <w:i/>
+        </w:rPr>
+      </w:pPr>
+      <w:r>
+        <w:rPr>
+          <w:i/>
+        </w:rPr>
+        <w:t>Note:</w:t>
+      </w:r>
+    </w:p>
+    <w:p>
+      <w:pPr>
+        <w:pStyle w:val="ListParagraph"/>
+      </w:pPr>
+      <w:r>
+        <w:t xml:space="preserve">1. </w:t>
+      </w:r>
+      <w:r>
+        <w:t>C</w:t>
+      </w:r>
+      <w:r>
+        <w:t>ommand format</w:t>
+      </w:r>
+      <w:r>
+        <w:t>:</w:t>
+      </w:r>
+    </w:p>
+    <w:p>
+      <w:pPr>
+        <w:pStyle w:val="ListParagraph"/>
+        <w:ind w:firstLine="720"/>
+        <w:rPr>
+          <w:i/>
+        </w:rPr>
+      </w:pPr>
+      <w:r>
+        <w:rPr>
+          <w:i/>
+        </w:rPr>
+        <w:t xml:space="preserve">-help                          </w:t>
+      </w:r>
+      <w:r>
+        <w:rPr>
+          <w:i/>
+        </w:rPr>
+        <w:tab/>
+      </w:r>
+      <w:r>
+        <w:rPr>
+          <w:i/>
+        </w:rPr>
+        <w:tab/>
+      </w:r>
+      <w:r>
+        <w:rPr>
+          <w:i/>
+        </w:rPr>
+        <w:t>command</w:t>
+      </w:r>
+      <w:r>
+        <w:rPr>
+          <w:i/>
+        </w:rPr>
+        <w:t>s that you can use.</w:t>
+      </w:r>
+    </w:p>
+    <w:p>
+      <w:pPr>
+        <w:pStyle w:val="ListParagraph"/>
+        <w:ind w:firstLine="720"/>
+        <w:rPr>
+          <w:i/>
+        </w:rPr>
+      </w:pPr>
+      <w:r>
+        <w:rPr>
+          <w:i/>
+        </w:rPr>
+        <w:t>-c &lt;</w:t>
+      </w:r>
+      <w:proofErr w:type="spellStart"/>
+      <w:r>
+        <w:rPr>
+          <w:i/>
+        </w:rPr>
+        <w:t>create.json</w:t>
+      </w:r>
+      <w:proofErr w:type="spellEnd"/>
+      <w:r>
+        <w:rPr>
+          <w:i/>
+        </w:rPr>
+        <w:t xml:space="preserve">&gt;                  </w:t>
+      </w:r>
+      <w:r>
+        <w:rPr>
+          <w:i/>
+        </w:rPr>
+        <w:tab/>
+      </w:r>
+      <w:r>
+        <w:rPr>
+          <w:i/>
+        </w:rPr>
+        <w:t xml:space="preserve">create </w:t>
+      </w:r>
+      <w:proofErr w:type="spellStart"/>
+      <w:r>
+        <w:rPr>
+          <w:i/>
+        </w:rPr>
+        <w:t>pipeslines</w:t>
+      </w:r>
+      <w:proofErr w:type="spellEnd"/>
+    </w:p>
+    <w:p>
+      <w:pPr>
+        <w:pStyle w:val="ListParagraph"/>
+        <w:ind w:firstLine="720"/>
+        <w:rPr>
+          <w:i/>
+        </w:rPr>
+      </w:pPr>
+      <w:r>
+        <w:rPr>
+          <w:i/>
+        </w:rPr>
+        <w:t>-p &lt;</w:t>
+      </w:r>
+      <w:proofErr w:type="spellStart"/>
+      <w:r>
+        <w:rPr>
+          <w:i/>
+        </w:rPr>
+        <w:t>property.json</w:t>
+      </w:r>
+      <w:proofErr w:type="spellEnd"/>
+      <w:r>
+        <w:rPr>
+          <w:i/>
+        </w:rPr>
+        <w:t>&gt; &lt;</w:t>
+      </w:r>
+      <w:proofErr w:type="spellStart"/>
+      <w:r>
+        <w:rPr>
+          <w:i/>
+        </w:rPr>
+        <w:t>pipe_id</w:t>
+      </w:r>
+      <w:proofErr w:type="spellEnd"/>
+      <w:r>
+        <w:rPr>
+          <w:i/>
+        </w:rPr>
+        <w:t xml:space="preserve">&gt;      </w:t>
+      </w:r>
+      <w:r>
+        <w:rPr>
+          <w:i/>
+        </w:rPr>
+        <w:tab/>
+      </w:r>
+      <w:r>
+        <w:rPr>
+          <w:i/>
+        </w:rPr>
+        <w:t xml:space="preserve">set </w:t>
+      </w:r>
+      <w:proofErr w:type="spellStart"/>
+      <w:r>
+        <w:rPr>
+          <w:i/>
+        </w:rPr>
+        <w:t>pipeslines</w:t>
+      </w:r>
+      <w:proofErr w:type="spellEnd"/>
+      <w:r>
+        <w:rPr>
+          <w:i/>
+        </w:rPr>
+        <w:t xml:space="preserve"> property</w:t>
+      </w:r>
+    </w:p>
+    <w:p>
+      <w:pPr>
+        <w:pStyle w:val="ListParagraph"/>
+        <w:ind w:firstLine="720"/>
+        <w:rPr>
+          <w:i/>
+        </w:rPr>
+      </w:pPr>
+      <w:r>
+        <w:rPr>
+          <w:i/>
+        </w:rPr>
+        <w:t>-d &lt;</w:t>
+      </w:r>
+      <w:proofErr w:type="spellStart"/>
+      <w:r>
+        <w:rPr>
+          <w:i/>
+        </w:rPr>
+        <w:t>destroy.json</w:t>
+      </w:r>
+      <w:proofErr w:type="spellEnd"/>
       <w:proofErr w:type="gramStart"/>
       <w:r>
         <w:rPr>
           <w:i/>
         </w:rPr>
-        <w:t>openssl</w:t>
-      </w:r>
-      <w:proofErr w:type="spellEnd"/>
+        <w:t>&gt;  &lt;</w:t>
+      </w:r>
+      <w:proofErr w:type="spellStart"/>
       <w:proofErr w:type="gramEnd"/>
       <w:r>
         <w:rPr>
           <w:i/>
         </w:rPr>
-        <w:t xml:space="preserve"> </w:t>
-      </w:r>
-      <w:proofErr w:type="spellStart"/>
-      <w:r>
-        <w:rPr>
-          <w:i/>
-        </w:rPr>
-        <w:t>req</w:t>
-      </w:r>
-      <w:proofErr w:type="spellEnd"/>
-      <w:r>
-        <w:rPr>
-          <w:i/>
-        </w:rPr>
-        <w:t xml:space="preserve"> -new -x509 -days 9999 -</w:t>
-      </w:r>
-      <w:proofErr w:type="spellStart"/>
-      <w:r>
-        <w:rPr>
-          <w:i/>
-        </w:rPr>
-        <w:t>keyout</w:t>
-      </w:r>
-      <w:proofErr w:type="spellEnd"/>
-      <w:r>
-        <w:rPr>
-          <w:i/>
-        </w:rPr>
-        <w:t xml:space="preserve"> ca-</w:t>
-      </w:r>
-      <w:proofErr w:type="spellStart"/>
-      <w:r>
-        <w:rPr>
-          <w:i/>
-        </w:rPr>
-        <w:t>key.pem</w:t>
-      </w:r>
-      <w:proofErr w:type="spellEnd"/>
-      <w:r>
-        <w:rPr>
-          <w:i/>
-        </w:rPr>
-        <w:t xml:space="preserve"> -out ca-</w:t>
-      </w:r>
-      <w:proofErr w:type="spellStart"/>
-      <w:r>
-        <w:rPr>
-          <w:i/>
-        </w:rPr>
-        <w:t>crt.pem</w:t>
-      </w:r>
-      <w:proofErr w:type="spellEnd"/>
-    </w:p>
-    <w:p>
-      <w:pPr>
-        <w:pStyle w:val="ListParagraph"/>
-      </w:pPr>
-    </w:p>
-    <w:p>
-      <w:pPr>
-        <w:pStyle w:val="ListParagraph"/>
-      </w:pPr>
-      <w:r>
-        <w:t xml:space="preserve">    -Insert a CA Password and remember it</w:t>
-      </w:r>
-    </w:p>
-    <w:p>
-      <w:pPr>
-        <w:pStyle w:val="ListParagraph"/>
-      </w:pPr>
-      <w:r>
-        <w:t xml:space="preserve">    -Specify a CA Common Name, like '</w:t>
-      </w:r>
-      <w:proofErr w:type="spellStart"/>
-      <w:r>
-        <w:t>root.localhost</w:t>
-      </w:r>
-      <w:proofErr w:type="spellEnd"/>
-      <w:r>
-        <w:t>' or '</w:t>
-      </w:r>
-      <w:proofErr w:type="spellStart"/>
-      <w:r>
-        <w:t>ca.localhost</w:t>
-      </w:r>
-      <w:proofErr w:type="spellEnd"/>
-      <w:r>
-        <w:t>'. This MUST be different from both server and client CN.</w:t>
-      </w:r>
-    </w:p>
-    <w:p>
-      <w:pPr>
-        <w:pStyle w:val="ListParagraph"/>
-      </w:pPr>
-    </w:p>
-    <w:p>
-      <w:pPr>
-        <w:pStyle w:val="ListParagraph"/>
-        <w:rPr>
-          <w:b/>
-        </w:rPr>
-      </w:pPr>
-      <w:r>
-        <w:rPr>
-          <w:b/>
-        </w:rPr>
-        <w:t>9</w:t>
-      </w:r>
-      <w:r>
-        <w:rPr>
-          <w:b/>
-        </w:rPr>
-        <w:t>.2.2</w:t>
-      </w:r>
-      <w:r>
-        <w:rPr>
-          <w:b/>
-        </w:rPr>
-        <w:t xml:space="preserve"> Server certificate</w:t>
-      </w:r>
-    </w:p>
-    <w:p>
-      <w:pPr>
-        <w:pStyle w:val="ListParagraph"/>
-      </w:pPr>
-      <w:r>
-        <w:t xml:space="preserve">    -Generate Server Key:</w:t>
-      </w:r>
-    </w:p>
-    <w:p>
-      <w:pPr>
-        <w:pStyle w:val="ListParagraph"/>
-        <w:rPr>
-          <w:i/>
-        </w:rPr>
-      </w:pPr>
-      <w:r>
-        <w:t xml:space="preserve">       </w:t>
-      </w:r>
-      <w:proofErr w:type="spellStart"/>
-      <w:proofErr w:type="gramStart"/>
-      <w:r>
-        <w:rPr>
-          <w:i/>
-        </w:rPr>
-        <w:t>openssl</w:t>
-      </w:r>
-      <w:proofErr w:type="spellEnd"/>
-      <w:proofErr w:type="gramEnd"/>
-      <w:r>
-        <w:rPr>
-          <w:i/>
-        </w:rPr>
-        <w:t xml:space="preserve"> </w:t>
-      </w:r>
-      <w:proofErr w:type="spellStart"/>
-      <w:r>
-        <w:rPr>
-          <w:i/>
-        </w:rPr>
-        <w:t>genrsa</w:t>
-      </w:r>
-      <w:proofErr w:type="spellEnd"/>
-      <w:r>
-        <w:rPr>
-          <w:i/>
-        </w:rPr>
-        <w:t xml:space="preserve"> -out server-</w:t>
-      </w:r>
-      <w:proofErr w:type="spellStart"/>
-      <w:r>
-        <w:rPr>
-          <w:i/>
-        </w:rPr>
-        <w:t>key.pem</w:t>
-      </w:r>
-      <w:proofErr w:type="spellEnd"/>
-      <w:r>
-        <w:rPr>
-          <w:i/>
-        </w:rPr>
-        <w:t xml:space="preserve"> 4096</w:t>
-      </w:r>
-    </w:p>
-    <w:p>
-      <w:pPr>
-        <w:pStyle w:val="ListParagraph"/>
-      </w:pPr>
-    </w:p>
-    <w:p>
-      <w:pPr>
-        <w:pStyle w:val="ListParagraph"/>
-      </w:pPr>
-      <w:r>
-        <w:t xml:space="preserve">    -Generate Server certificate signing request:</w:t>
-      </w:r>
-    </w:p>
-    <w:p>
-      <w:pPr>
-        <w:pStyle w:val="ListParagraph"/>
-        <w:rPr>
-          <w:i/>
-        </w:rPr>
-      </w:pPr>
-      <w:r>
-        <w:t xml:space="preserve">       </w:t>
-      </w:r>
-      <w:proofErr w:type="spellStart"/>
-      <w:proofErr w:type="gramStart"/>
-      <w:r>
-        <w:rPr>
-          <w:i/>
-        </w:rPr>
-        <w:t>openssl</w:t>
-      </w:r>
-      <w:proofErr w:type="spellEnd"/>
-      <w:proofErr w:type="gramEnd"/>
-      <w:r>
-        <w:rPr>
-          <w:i/>
-        </w:rPr>
-        <w:t xml:space="preserve"> </w:t>
-      </w:r>
-      <w:proofErr w:type="spellStart"/>
-      <w:r>
-        <w:rPr>
-          <w:i/>
-        </w:rPr>
-        <w:t>req</w:t>
-      </w:r>
-      <w:proofErr w:type="spellEnd"/>
-      <w:r>
-        <w:rPr>
-          <w:i/>
-        </w:rPr>
-        <w:t xml:space="preserve"> -new -key server-</w:t>
-      </w:r>
-      <w:proofErr w:type="spellStart"/>
-      <w:r>
-        <w:rPr>
-          <w:i/>
-        </w:rPr>
-        <w:t>key.pem</w:t>
-      </w:r>
-      <w:proofErr w:type="spellEnd"/>
-      <w:r>
-        <w:rPr>
-          <w:i/>
-        </w:rPr>
-        <w:t xml:space="preserve"> -out server-</w:t>
-      </w:r>
-      <w:proofErr w:type="spellStart"/>
-      <w:r>
-        <w:rPr>
-          <w:i/>
-        </w:rPr>
-        <w:t>csr.pem</w:t>
-      </w:r>
-      <w:proofErr w:type="spellEnd"/>
-    </w:p>
-    <w:p>
-      <w:pPr>
-        <w:pStyle w:val="ListParagraph"/>
-      </w:pPr>
-    </w:p>
-    <w:p>
-      <w:pPr>
-        <w:pStyle w:val="ListParagraph"/>
-      </w:pPr>
-      <w:r>
-        <w:t xml:space="preserve">    -Specify server Common Name, run    cat /</w:t>
-      </w:r>
-      <w:proofErr w:type="spellStart"/>
-      <w:r>
-        <w:t>etc</w:t>
-      </w:r>
-      <w:proofErr w:type="spellEnd"/>
-      <w:r>
-        <w:t xml:space="preserve">/hosts    to check valid DNS name, please don't name </w:t>
-      </w:r>
-      <w:proofErr w:type="spellStart"/>
-      <w:r>
-        <w:t>as'localhost</w:t>
-      </w:r>
-      <w:proofErr w:type="spellEnd"/>
-      <w:r>
-        <w:t>'.</w:t>
-      </w:r>
-    </w:p>
-    <w:p>
-      <w:pPr>
-        <w:pStyle w:val="ListParagraph"/>
-      </w:pPr>
-      <w:r>
-        <w:t xml:space="preserve">    -For this example, do not insert the challenge password.</w:t>
-      </w:r>
-    </w:p>
-    <w:p>
-      <w:pPr>
-        <w:pStyle w:val="ListParagraph"/>
-      </w:pPr>
-    </w:p>
-    <w:p>
-      <w:pPr>
-        <w:pStyle w:val="ListParagraph"/>
-      </w:pPr>
-      <w:r>
-        <w:rPr>
-          <w:b/>
-        </w:rPr>
-        <w:t>9</w:t>
-      </w:r>
-      <w:r>
-        <w:rPr>
-          <w:b/>
-        </w:rPr>
-        <w:t xml:space="preserve">.2.3 </w:t>
-      </w:r>
-      <w:r>
-        <w:rPr>
-          <w:b/>
-        </w:rPr>
-        <w:t>Sign certificate using the CA</w:t>
-      </w:r>
-      <w:r>
-        <w:t>:</w:t>
-      </w:r>
-    </w:p>
-    <w:p>
-      <w:pPr>
-        <w:pStyle w:val="ListParagraph"/>
-      </w:pPr>
-    </w:p>
-    <w:p>
-      <w:pPr>
-        <w:pStyle w:val="ListParagraph"/>
-        <w:rPr>
-          <w:i/>
-        </w:rPr>
-      </w:pPr>
-      <w:r>
-        <w:t xml:space="preserve">       </w:t>
-      </w:r>
-      <w:proofErr w:type="spellStart"/>
-      <w:proofErr w:type="gramStart"/>
-      <w:r>
-        <w:rPr>
-          <w:i/>
-        </w:rPr>
-        <w:t>openssl</w:t>
-      </w:r>
-      <w:proofErr w:type="spellEnd"/>
-      <w:proofErr w:type="gramEnd"/>
-      <w:r>
-        <w:rPr>
-          <w:i/>
-        </w:rPr>
-        <w:t xml:space="preserve"> x509 -</w:t>
-      </w:r>
-      <w:proofErr w:type="spellStart"/>
-      <w:r>
-        <w:rPr>
-          <w:i/>
-        </w:rPr>
-        <w:t>req</w:t>
-      </w:r>
-      <w:proofErr w:type="spellEnd"/>
-      <w:r>
-        <w:rPr>
-          <w:i/>
-        </w:rPr>
-        <w:t xml:space="preserve"> -days 9999 -in server-</w:t>
-      </w:r>
-      <w:proofErr w:type="spellStart"/>
-      <w:r>
-        <w:rPr>
-          <w:i/>
-        </w:rPr>
-        <w:t>csr.pem</w:t>
-      </w:r>
-      <w:proofErr w:type="spellEnd"/>
-      <w:r>
-        <w:rPr>
-          <w:i/>
-        </w:rPr>
-        <w:t xml:space="preserve"> -CA ca-</w:t>
-      </w:r>
-      <w:proofErr w:type="spellStart"/>
-      <w:r>
-        <w:rPr>
-          <w:i/>
-        </w:rPr>
-        <w:t>crt.pem</w:t>
-      </w:r>
-      <w:proofErr w:type="spellEnd"/>
-      <w:r>
-        <w:rPr>
-          <w:i/>
-        </w:rPr>
-        <w:t xml:space="preserve"> -</w:t>
-      </w:r>
-      <w:proofErr w:type="spellStart"/>
-      <w:r>
-        <w:rPr>
-          <w:i/>
-        </w:rPr>
-        <w:t>CAkey</w:t>
-      </w:r>
-      <w:proofErr w:type="spellEnd"/>
-      <w:r>
-        <w:rPr>
-          <w:i/>
-        </w:rPr>
-        <w:t xml:space="preserve"> ca-</w:t>
-      </w:r>
-      <w:proofErr w:type="spellStart"/>
-      <w:r>
-        <w:rPr>
-          <w:i/>
-        </w:rPr>
-        <w:t>key.pem</w:t>
-      </w:r>
-      <w:proofErr w:type="spellEnd"/>
-      <w:r>
-        <w:rPr>
-          <w:i/>
-        </w:rPr>
-        <w:t xml:space="preserve"> -</w:t>
-      </w:r>
-      <w:proofErr w:type="spellStart"/>
-      <w:r>
-        <w:rPr>
-          <w:i/>
-        </w:rPr>
-        <w:t>CAcreateserial</w:t>
-      </w:r>
-      <w:proofErr w:type="spellEnd"/>
-      <w:r>
-        <w:rPr>
-          <w:i/>
-        </w:rPr>
-        <w:t xml:space="preserve"> -out server-</w:t>
-      </w:r>
-      <w:proofErr w:type="spellStart"/>
-      <w:r>
-        <w:rPr>
-          <w:i/>
-        </w:rPr>
-        <w:t>crt.pem</w:t>
-      </w:r>
-      <w:proofErr w:type="spellEnd"/>
-    </w:p>
-    <w:p>
-      <w:pPr>
-        <w:pStyle w:val="ListParagraph"/>
-      </w:pPr>
-    </w:p>
-    <w:p>
-      <w:pPr>
-        <w:pStyle w:val="ListParagraph"/>
-      </w:pPr>
-      <w:r>
-        <w:t xml:space="preserve">    -insert CA Password</w:t>
-      </w:r>
-    </w:p>
-    <w:p>
-      <w:pPr>
-        <w:pStyle w:val="ListParagraph"/>
-      </w:pPr>
-    </w:p>
-    <w:p>
-      <w:pPr>
-        <w:pStyle w:val="ListParagraph"/>
-      </w:pPr>
-      <w:r>
-        <w:rPr>
-          <w:b/>
-        </w:rPr>
-        <w:t>9</w:t>
-      </w:r>
-      <w:r>
-        <w:rPr>
-          <w:b/>
-        </w:rPr>
-        <w:t>.2.4</w:t>
-      </w:r>
-      <w:r>
-        <w:rPr>
-          <w:b/>
-        </w:rPr>
-        <w:t xml:space="preserve"> Verify server certificate</w:t>
-      </w:r>
-      <w:r>
-        <w:t>:</w:t>
-      </w:r>
-    </w:p>
-    <w:p>
-      <w:pPr>
-        <w:pStyle w:val="ListParagraph"/>
-        <w:rPr>
-          <w:i/>
-        </w:rPr>
-      </w:pPr>
-      <w:r>
-        <w:t xml:space="preserve">       </w:t>
-      </w:r>
-      <w:proofErr w:type="spellStart"/>
-      <w:proofErr w:type="gramStart"/>
-      <w:r>
-        <w:rPr>
-          <w:i/>
-        </w:rPr>
-        <w:t>openssl</w:t>
-      </w:r>
-      <w:proofErr w:type="spellEnd"/>
-      <w:proofErr w:type="gramEnd"/>
-      <w:r>
-        <w:rPr>
-          <w:i/>
-        </w:rPr>
-        <w:t xml:space="preserve"> verify -</w:t>
-      </w:r>
-      <w:proofErr w:type="spellStart"/>
-      <w:r>
-        <w:rPr>
-          <w:i/>
-        </w:rPr>
-        <w:t>CAfile</w:t>
-      </w:r>
-      <w:proofErr w:type="spellEnd"/>
-      <w:r>
-        <w:rPr>
-          <w:i/>
-        </w:rPr>
-        <w:t xml:space="preserve"> ca-</w:t>
-      </w:r>
-      <w:proofErr w:type="spellStart"/>
-      <w:r>
-        <w:rPr>
-          <w:i/>
-        </w:rPr>
-        <w:t>crt.pem</w:t>
-      </w:r>
-      <w:proofErr w:type="spellEnd"/>
-      <w:r>
-        <w:rPr>
-          <w:i/>
-        </w:rPr>
-        <w:t xml:space="preserve"> server-</w:t>
-      </w:r>
-      <w:proofErr w:type="spellStart"/>
-      <w:r>
-        <w:rPr>
-          <w:i/>
-        </w:rPr>
-        <w:t>crt.pem</w:t>
-      </w:r>
-      <w:proofErr w:type="spellEnd"/>
-    </w:p>
-    <w:p>
-      <w:pPr>
-        <w:pStyle w:val="ListParagraph"/>
-      </w:pPr>
-    </w:p>
-    <w:p>
-      <w:pPr>
-        <w:pStyle w:val="ListParagraph"/>
-        <w:rPr>
-          <w:b/>
-        </w:rPr>
-      </w:pPr>
-      <w:r>
-        <w:rPr>
-          <w:b/>
-        </w:rPr>
-        <w:t>9</w:t>
-      </w:r>
-      <w:r>
-        <w:rPr>
-          <w:b/>
-        </w:rPr>
-        <w:t>.2.5</w:t>
-      </w:r>
-      <w:r>
-        <w:rPr>
-          <w:b/>
-        </w:rPr>
-        <w:t xml:space="preserve"> Client certificate</w:t>
-      </w:r>
-    </w:p>
-    <w:p>
-      <w:pPr>
-        <w:pStyle w:val="ListParagraph"/>
-      </w:pPr>
-    </w:p>
-    <w:p>
-      <w:pPr>
-        <w:pStyle w:val="ListParagraph"/>
-      </w:pPr>
-      <w:r>
-        <w:t xml:space="preserve">    -Generate Client Key:</w:t>
-      </w:r>
-    </w:p>
-    <w:p>
-      <w:pPr>
-        <w:pStyle w:val="ListParagraph"/>
-        <w:rPr>
-          <w:i/>
-        </w:rPr>
-      </w:pPr>
-      <w:r>
-        <w:t xml:space="preserve">       </w:t>
-      </w:r>
-      <w:proofErr w:type="spellStart"/>
-      <w:proofErr w:type="gramStart"/>
-      <w:r>
-        <w:rPr>
-          <w:i/>
-        </w:rPr>
-        <w:t>openssl</w:t>
-      </w:r>
-      <w:proofErr w:type="spellEnd"/>
-      <w:proofErr w:type="gramEnd"/>
-      <w:r>
-        <w:rPr>
-          <w:i/>
-        </w:rPr>
-        <w:t xml:space="preserve"> </w:t>
-      </w:r>
-      <w:proofErr w:type="spellStart"/>
-      <w:r>
-        <w:rPr>
-          <w:i/>
-        </w:rPr>
-        <w:t>genrsa</w:t>
-      </w:r>
-      <w:proofErr w:type="spellEnd"/>
-      <w:r>
-        <w:rPr>
-          <w:i/>
-        </w:rPr>
-        <w:t xml:space="preserve"> -out client1-key.pem 4096</w:t>
-      </w:r>
-    </w:p>
-    <w:p>
-      <w:pPr>
-        <w:pStyle w:val="ListParagraph"/>
-      </w:pPr>
-    </w:p>
-    <w:p>
-      <w:pPr>
-        <w:pStyle w:val="ListParagraph"/>
-      </w:pPr>
-      <w:r>
-        <w:t xml:space="preserve">    -Generate Client certificate signing request:</w:t>
-      </w:r>
-    </w:p>
-    <w:p>
-      <w:pPr>
-        <w:pStyle w:val="ListParagraph"/>
-        <w:rPr>
-          <w:i/>
-        </w:rPr>
-      </w:pPr>
-      <w:r>
-        <w:t xml:space="preserve">       </w:t>
-      </w:r>
-      <w:proofErr w:type="spellStart"/>
-      <w:proofErr w:type="gramStart"/>
-      <w:r>
-        <w:rPr>
-          <w:i/>
-        </w:rPr>
-        <w:t>openssl</w:t>
-      </w:r>
-      <w:proofErr w:type="spellEnd"/>
-      <w:proofErr w:type="gramEnd"/>
-      <w:r>
-        <w:rPr>
-          <w:i/>
-        </w:rPr>
-        <w:t xml:space="preserve"> </w:t>
-      </w:r>
-      <w:proofErr w:type="spellStart"/>
-      <w:r>
-        <w:rPr>
-          <w:i/>
-        </w:rPr>
-        <w:t>req</w:t>
-      </w:r>
-      <w:proofErr w:type="spellEnd"/>
-      <w:r>
-        <w:rPr>
-          <w:i/>
-        </w:rPr>
-        <w:t xml:space="preserve"> -new -key client1-key.pem -out client1-csr.pem</w:t>
-      </w:r>
-    </w:p>
-    <w:p>
-      <w:pPr>
-        <w:pStyle w:val="ListParagraph"/>
-      </w:pPr>
-    </w:p>
-    <w:p>
-      <w:pPr>
-        <w:pStyle w:val="ListParagraph"/>
-      </w:pPr>
-      <w:r>
-        <w:lastRenderedPageBreak/>
-        <w:t xml:space="preserve">    -Specify client Common Name, like '</w:t>
-      </w:r>
-      <w:proofErr w:type="spellStart"/>
-      <w:r>
-        <w:t>client.localhost</w:t>
-      </w:r>
-      <w:proofErr w:type="spellEnd"/>
-      <w:r>
-        <w:t>'. Server should not verify this, since it should not do reverse-</w:t>
-      </w:r>
-      <w:proofErr w:type="spellStart"/>
-      <w:r>
-        <w:t>dns</w:t>
-      </w:r>
-      <w:proofErr w:type="spellEnd"/>
-      <w:r>
-        <w:t xml:space="preserve"> lookup.</w:t>
-      </w:r>
-    </w:p>
-    <w:p>
-      <w:pPr>
-        <w:pStyle w:val="ListParagraph"/>
-      </w:pPr>
-      <w:r>
-        <w:t xml:space="preserve">    -For this example, do not insert the challenge password.</w:t>
-      </w:r>
-    </w:p>
-    <w:p>
-      <w:pPr>
-        <w:pStyle w:val="ListParagraph"/>
-      </w:pPr>
-    </w:p>
-    <w:p>
-      <w:pPr>
-        <w:pStyle w:val="ListParagraph"/>
-      </w:pPr>
-      <w:r>
-        <w:rPr>
-          <w:b/>
-        </w:rPr>
-        <w:t>9</w:t>
-      </w:r>
-      <w:r>
-        <w:rPr>
-          <w:b/>
-        </w:rPr>
-        <w:t>.2.6</w:t>
-      </w:r>
-      <w:r>
-        <w:rPr>
-          <w:b/>
-        </w:rPr>
-        <w:t xml:space="preserve"> Sign certificate using the CA</w:t>
-      </w:r>
-      <w:r>
-        <w:t>:</w:t>
-      </w:r>
-    </w:p>
-    <w:p>
-      <w:pPr>
-        <w:pStyle w:val="ListParagraph"/>
-        <w:rPr>
-          <w:i/>
-        </w:rPr>
-      </w:pPr>
-      <w:r>
-        <w:t xml:space="preserve">       </w:t>
-      </w:r>
-      <w:proofErr w:type="spellStart"/>
-      <w:proofErr w:type="gramStart"/>
-      <w:r>
-        <w:rPr>
-          <w:i/>
-        </w:rPr>
-        <w:t>openssl</w:t>
-      </w:r>
-      <w:proofErr w:type="spellEnd"/>
-      <w:proofErr w:type="gramEnd"/>
-      <w:r>
-        <w:rPr>
-          <w:i/>
-        </w:rPr>
-        <w:t xml:space="preserve"> x509 -</w:t>
-      </w:r>
-      <w:proofErr w:type="spellStart"/>
-      <w:r>
-        <w:rPr>
-          <w:i/>
-        </w:rPr>
-        <w:t>req</w:t>
-      </w:r>
-      <w:proofErr w:type="spellEnd"/>
-      <w:r>
-        <w:rPr>
-          <w:i/>
-        </w:rPr>
-        <w:t xml:space="preserve"> -days 9999 -in client1-csr.pem -CA ca-</w:t>
-      </w:r>
-      <w:proofErr w:type="spellStart"/>
-      <w:r>
-        <w:rPr>
-          <w:i/>
-        </w:rPr>
-        <w:t>crt.pem</w:t>
-      </w:r>
-      <w:proofErr w:type="spellEnd"/>
-      <w:r>
-        <w:rPr>
-          <w:i/>
-        </w:rPr>
-        <w:t xml:space="preserve"> -</w:t>
-      </w:r>
-      <w:proofErr w:type="spellStart"/>
-      <w:r>
-        <w:rPr>
-          <w:i/>
-        </w:rPr>
-        <w:t>CAkey</w:t>
-      </w:r>
-      <w:proofErr w:type="spellEnd"/>
-      <w:r>
-        <w:rPr>
-          <w:i/>
-        </w:rPr>
-        <w:t xml:space="preserve"> ca-</w:t>
-      </w:r>
-      <w:proofErr w:type="spellStart"/>
-      <w:r>
-        <w:rPr>
-          <w:i/>
-        </w:rPr>
-        <w:t>key.pem</w:t>
-      </w:r>
-      <w:proofErr w:type="spellEnd"/>
-      <w:r>
-        <w:rPr>
-          <w:i/>
-        </w:rPr>
-        <w:t xml:space="preserve"> -</w:t>
-      </w:r>
-      <w:proofErr w:type="spellStart"/>
-      <w:r>
-        <w:rPr>
-          <w:i/>
-        </w:rPr>
-        <w:t>CAcreateserial</w:t>
-      </w:r>
-      <w:proofErr w:type="spellEnd"/>
-      <w:r>
-        <w:rPr>
-          <w:i/>
-        </w:rPr>
-        <w:t xml:space="preserve"> -out client1-crt.pem</w:t>
-      </w:r>
-    </w:p>
-    <w:p>
-      <w:pPr>
-        <w:pStyle w:val="ListParagraph"/>
-      </w:pPr>
-    </w:p>
-    <w:p>
-      <w:pPr>
-        <w:pStyle w:val="ListParagraph"/>
-      </w:pPr>
-      <w:r>
-        <w:t xml:space="preserve">    -insert CA Password</w:t>
-      </w:r>
-    </w:p>
-    <w:p>
-      <w:pPr>
-        <w:pStyle w:val="ListParagraph"/>
-      </w:pPr>
-      <w:r>
-        <w:rPr>
-          <w:b/>
-        </w:rPr>
-        <w:t>9</w:t>
-      </w:r>
-      <w:r>
-        <w:rPr>
-          <w:b/>
-        </w:rPr>
-        <w:t>.2.7</w:t>
-      </w:r>
-      <w:r>
-        <w:rPr>
-          <w:b/>
-        </w:rPr>
-        <w:t xml:space="preserve"> Verify client </w:t>
-      </w:r>
-      <w:bookmarkStart w:id="8" w:name="OLE_LINK9"/>
-      <w:r>
-        <w:rPr>
-          <w:b/>
-        </w:rPr>
-        <w:t>certificate</w:t>
-      </w:r>
-      <w:bookmarkEnd w:id="8"/>
-      <w:r>
-        <w:t>:</w:t>
-      </w:r>
-    </w:p>
-    <w:p>
-      <w:pPr>
-        <w:pStyle w:val="ListParagraph"/>
-        <w:rPr>
-          <w:i/>
-        </w:rPr>
-      </w:pPr>
-      <w:r>
-        <w:t xml:space="preserve">      </w:t>
-      </w:r>
-      <w:proofErr w:type="spellStart"/>
-      <w:proofErr w:type="gramStart"/>
-      <w:r>
-        <w:rPr>
-          <w:i/>
-        </w:rPr>
-        <w:t>openssl</w:t>
-      </w:r>
-      <w:proofErr w:type="spellEnd"/>
-      <w:proofErr w:type="gramEnd"/>
-      <w:r>
-        <w:rPr>
-          <w:i/>
-        </w:rPr>
-        <w:t xml:space="preserve"> verify -</w:t>
-      </w:r>
-      <w:proofErr w:type="spellStart"/>
-      <w:r>
-        <w:rPr>
-          <w:i/>
-        </w:rPr>
-        <w:t>CAfile</w:t>
-      </w:r>
-      <w:proofErr w:type="spellEnd"/>
-      <w:r>
-        <w:rPr>
-          <w:i/>
-        </w:rPr>
-        <w:t xml:space="preserve"> ca-</w:t>
-      </w:r>
-      <w:proofErr w:type="spellStart"/>
-      <w:r>
-        <w:rPr>
-          <w:i/>
-        </w:rPr>
-        <w:t>crt.pem</w:t>
-      </w:r>
-      <w:proofErr w:type="spellEnd"/>
-      <w:r>
-        <w:rPr>
-          <w:i/>
-        </w:rPr>
-        <w:t xml:space="preserve"> client1-crt.pem</w:t>
-      </w:r>
-    </w:p>
-    <w:p>
-      <w:pPr>
-        <w:pStyle w:val="ListParagraph"/>
-      </w:pPr>
-    </w:p>
-    <w:p>
-      <w:pPr>
-        <w:pStyle w:val="ListParagraph"/>
-        <w:rPr>
-          <w:b/>
-        </w:rPr>
-      </w:pPr>
-      <w:r>
-        <w:rPr>
-          <w:b/>
-        </w:rPr>
-        <w:t>9</w:t>
-      </w:r>
-      <w:r>
-        <w:rPr>
-          <w:b/>
-        </w:rPr>
-        <w:t xml:space="preserve">.2.8 Deploy </w:t>
-      </w:r>
-      <w:proofErr w:type="spellStart"/>
-      <w:r>
-        <w:rPr>
-          <w:b/>
-        </w:rPr>
-        <w:t>pem</w:t>
-      </w:r>
-      <w:proofErr w:type="spellEnd"/>
-      <w:r>
-        <w:rPr>
-          <w:b/>
-        </w:rPr>
-        <w:t xml:space="preserve"> files</w:t>
-      </w:r>
-    </w:p>
-    <w:p>
-      <w:pPr>
-        <w:pStyle w:val="ListParagraph"/>
-      </w:pPr>
-      <w:r>
-        <w:t xml:space="preserve"> After generated, please copy all file start with 'ca' and 'client' into </w:t>
-      </w:r>
-      <w:r>
-        <w:rPr>
-          <w:highlight w:val="yellow"/>
-        </w:rPr>
-        <w:t>'cert_client_8216'</w:t>
-      </w:r>
-      <w:r>
-        <w:t xml:space="preserve">, and copy all file start with 'ca' and 'server' into </w:t>
-      </w:r>
-      <w:r>
-        <w:rPr>
-          <w:highlight w:val="yellow"/>
-        </w:rPr>
-        <w:t>'cert_server_8216'</w:t>
-      </w:r>
-      <w:r>
-        <w:t>.</w:t>
-      </w:r>
-    </w:p>
-    <w:p>
-      <w:pPr>
-        <w:pStyle w:val="ListParagraph"/>
-      </w:pPr>
-    </w:p>
-    <w:p>
-      <w:pPr>
-        <w:pStyle w:val="ListParagraph"/>
-        <w:rPr>
-          <w:b/>
-        </w:rPr>
-      </w:pPr>
-      <w:r>
-        <w:rPr>
-          <w:b/>
-        </w:rPr>
-        <w:t>9</w:t>
-      </w:r>
-      <w:r>
-        <w:rPr>
-          <w:b/>
-        </w:rPr>
-        <w:t>.3</w:t>
-      </w:r>
-      <w:r>
-        <w:rPr>
-          <w:b/>
-        </w:rPr>
-        <w:t xml:space="preserve"> </w:t>
-      </w:r>
-      <w:r>
-        <w:rPr>
-          <w:b/>
-        </w:rPr>
-        <w:t>R</w:t>
-      </w:r>
-      <w:r>
-        <w:rPr>
-          <w:b/>
-        </w:rPr>
-        <w:t>un HDDL</w:t>
-      </w:r>
-      <w:r>
-        <w:rPr>
-          <w:b/>
-        </w:rPr>
-        <w:t>-S server</w:t>
-      </w:r>
-    </w:p>
-    <w:p>
-      <w:pPr>
-        <w:pStyle w:val="ListParagraph"/>
-        <w:rPr>
-          <w:i/>
-        </w:rPr>
-      </w:pPr>
-      <w:r>
-        <w:rPr>
-          <w:i/>
-        </w:rPr>
-        <w:t xml:space="preserve"># </w:t>
-      </w:r>
-      <w:proofErr w:type="gramStart"/>
-      <w:r>
-        <w:rPr>
-          <w:i/>
-        </w:rPr>
-        <w:t>cd</w:t>
-      </w:r>
-      <w:proofErr w:type="gramEnd"/>
-      <w:r>
-        <w:rPr>
-          <w:i/>
-        </w:rPr>
-        <w:t xml:space="preserve"> </w:t>
-      </w:r>
-      <w:proofErr w:type="spellStart"/>
-      <w:r>
-        <w:rPr>
-          <w:i/>
-        </w:rPr>
-        <w:t>s_framework</w:t>
-      </w:r>
-      <w:proofErr w:type="spellEnd"/>
-      <w:r>
-        <w:rPr>
-          <w:i/>
-        </w:rPr>
+        <w:t>pipe_id</w:t>
+      </w:r>
+      <w:proofErr w:type="spellEnd"/>
+      <w:r>
+        <w:rPr>
+          <w:i/>
+        </w:rPr>
+        <w:t xml:space="preserve">&gt;      </w:t>
+      </w:r>
+      <w:r>
+        <w:rPr>
+          <w:i/>
+        </w:rPr>
+        <w:tab/>
+      </w:r>
+      <w:r>
+        <w:rPr>
+          <w:i/>
+        </w:rPr>
+        <w:t xml:space="preserve">destroy </w:t>
+      </w:r>
+      <w:proofErr w:type="spellStart"/>
+      <w:r>
+        <w:rPr>
+          <w:i/>
+        </w:rPr>
+        <w:t>pipeslines</w:t>
+      </w:r>
+      <w:proofErr w:type="spellEnd"/>
+    </w:p>
+    <w:p>
+      <w:pPr>
+        <w:pStyle w:val="ListParagraph"/>
+        <w:ind w:firstLine="720"/>
+        <w:rPr>
+          <w:i/>
+        </w:rPr>
+      </w:pPr>
+      <w:r>
+        <w:rPr>
+          <w:i/>
+        </w:rPr>
+        <w:t xml:space="preserve">-pipe                             </w:t>
+      </w:r>
+      <w:r>
+        <w:rPr>
+          <w:i/>
+        </w:rPr>
+        <w:tab/>
+      </w:r>
+      <w:r>
+        <w:rPr>
+          <w:i/>
+        </w:rPr>
+        <w:tab/>
+      </w:r>
+      <w:r>
+        <w:rPr>
+          <w:i/>
+        </w:rPr>
+        <w:t>display pipes belonging to the very client</w:t>
+      </w:r>
+    </w:p>
+    <w:p>
+      <w:pPr>
+        <w:pStyle w:val="ListParagraph"/>
+        <w:ind w:firstLine="720"/>
+        <w:rPr>
+          <w:i/>
+        </w:rPr>
+      </w:pPr>
+      <w:r>
+        <w:rPr>
+          <w:i/>
+        </w:rPr>
+        <w:t xml:space="preserve">-client                           </w:t>
+      </w:r>
+      <w:r>
+        <w:rPr>
+          <w:i/>
+        </w:rPr>
+        <w:tab/>
+      </w:r>
+      <w:r>
+        <w:rPr>
+          <w:i/>
+        </w:rPr>
+        <w:tab/>
+      </w:r>
+      <w:r>
+        <w:rPr>
+          <w:i/>
+        </w:rPr>
+        <w:t>display client ID</w:t>
+      </w:r>
+    </w:p>
+    <w:p>
+      <w:pPr>
+        <w:pStyle w:val="ListParagraph"/>
+        <w:ind w:firstLine="720"/>
+        <w:rPr>
+          <w:i/>
+        </w:rPr>
+      </w:pPr>
+      <w:r>
+        <w:rPr>
+          <w:i/>
+        </w:rPr>
+        <w:t xml:space="preserve">-model                            </w:t>
+      </w:r>
+      <w:r>
+        <w:rPr>
+          <w:i/>
+        </w:rPr>
+        <w:tab/>
+      </w:r>
+      <w:r>
+        <w:rPr>
+          <w:i/>
+        </w:rPr>
+        <w:tab/>
+      </w:r>
+      <w:r>
+        <w:rPr>
+          <w:i/>
+        </w:rPr>
+        <w:t>display model info</w:t>
+      </w:r>
+    </w:p>
+    <w:p>
+      <w:pPr>
+        <w:pStyle w:val="ListParagraph"/>
+        <w:ind w:firstLine="720"/>
+        <w:rPr>
+          <w:i/>
+        </w:rPr>
+      </w:pPr>
+      <w:r>
+        <w:rPr>
+          <w:i/>
+        </w:rPr>
+        <w:t xml:space="preserve">-q                                </w:t>
+      </w:r>
+      <w:r>
+        <w:rPr>
+          <w:i/>
+        </w:rPr>
+        <w:tab/>
+      </w:r>
+      <w:r>
+        <w:rPr>
+          <w:i/>
+        </w:rPr>
+        <w:tab/>
+      </w:r>
+      <w:r>
+        <w:rPr>
+          <w:i/>
+        </w:rPr>
+        <w:t>exit client.</w:t>
+      </w:r>
+    </w:p>
+    <w:p>
+      <w:pPr>
+        <w:pStyle w:val="ListParagraph"/>
+      </w:pPr>
+      <w:r>
+        <w:t xml:space="preserve">2. </w:t>
+      </w:r>
+      <w:proofErr w:type="spellStart"/>
+      <w:r>
+        <w:t>Json</w:t>
+      </w:r>
+      <w:proofErr w:type="spellEnd"/>
+      <w:r>
+        <w:t xml:space="preserve"> file refer to: </w:t>
+      </w:r>
+      <w:proofErr w:type="spellStart"/>
+      <w:r>
+        <w:t>hddls_client</w:t>
+      </w:r>
+      <w:proofErr w:type="spellEnd"/>
+      <w:r>
         <w:t>/</w:t>
       </w:r>
       <w:proofErr w:type="spellStart"/>
       <w:r>
-        <w:rPr>
-          <w:i/>
-        </w:rPr>
-        <w:t>hddls_server_client</w:t>
-      </w:r>
-      <w:proofErr w:type="spellEnd"/>
-      <w:r>
-        <w:rPr>
-          <w:i/>
-        </w:rPr>
-        <w:t>/</w:t>
-      </w:r>
-      <w:proofErr w:type="spellStart"/>
-      <w:r>
-        <w:rPr>
-          <w:i/>
-        </w:rPr>
-        <w:t>hddls_server</w:t>
-      </w:r>
-      <w:bookmarkStart w:id="9" w:name="_GoBack"/>
+        <w:t>json_file</w:t>
+      </w:r>
       <w:bookmarkEnd w:id="9"/>
-      <w:proofErr w:type="spellEnd"/>
-    </w:p>
-    <w:p>
-      <w:pPr>
-        <w:pStyle w:val="ListParagraph"/>
-        <w:rPr>
-          <w:i/>
-        </w:rPr>
-      </w:pPr>
-      <w:r>
-        <w:rPr>
-          <w:i/>
-        </w:rPr>
-        <w:t>#</w:t>
-      </w:r>
-      <w:r>
-        <w:rPr>
-          <w:i/>
-          <w:highlight w:val="green"/>
-        </w:rPr>
-        <w:t>export HDDLS_CVDL_MODEL_PATH=&lt;</w:t>
-      </w:r>
-      <w:proofErr w:type="spellStart"/>
-      <w:r>
-        <w:rPr>
-          <w:i/>
-          <w:highlight w:val="green"/>
-        </w:rPr>
-        <w:t>hddl-s_server_folder</w:t>
-      </w:r>
-      <w:proofErr w:type="spellEnd"/>
-      <w:r>
-        <w:rPr>
-          <w:i/>
-          <w:highlight w:val="green"/>
-        </w:rPr>
-        <w:t>&gt;/models</w:t>
-      </w:r>
-    </w:p>
-    <w:p>
-      <w:pPr>
-        <w:pStyle w:val="ListParagraph"/>
-        <w:rPr>
-          <w:i/>
-        </w:rPr>
-      </w:pPr>
-      <w:r>
-        <w:rPr>
-          <w:i/>
-        </w:rPr>
-        <w:t>#</w:t>
-      </w:r>
-      <w:r>
-        <w:rPr>
-          <w:i/>
-        </w:rPr>
-        <w:t>./</w:t>
-      </w:r>
-      <w:r>
-        <w:rPr>
-          <w:i/>
-        </w:rPr>
-        <w:t>hddls_</w:t>
-      </w:r>
-      <w:r>
-        <w:rPr>
-          <w:i/>
-        </w:rPr>
-        <w:t>server.js</w:t>
-      </w:r>
-    </w:p>
-    <w:p>
-      <w:pPr>
-        <w:pStyle w:val="ListParagraph"/>
-      </w:pPr>
-    </w:p>
-    <w:p>
-      <w:pPr>
-        <w:pStyle w:val="ListParagraph"/>
-        <w:rPr>
-          <w:b/>
-        </w:rPr>
-      </w:pPr>
-      <w:r>
-        <w:rPr>
-          <w:b/>
-        </w:rPr>
-        <w:t>9.</w:t>
-      </w:r>
-      <w:r>
-        <w:rPr>
-          <w:b/>
-        </w:rPr>
-        <w:t>3.</w:t>
-      </w:r>
-      <w:r>
-        <w:rPr>
-          <w:b/>
-        </w:rPr>
-        <w:t>1</w:t>
-      </w:r>
-      <w:r>
-        <w:rPr>
-          <w:b/>
-        </w:rPr>
-        <w:t xml:space="preserve"> How to deploy customer models</w:t>
-      </w:r>
-    </w:p>
-    <w:p>
-      <w:pPr>
-        <w:pStyle w:val="ListParagraph"/>
-        <w:ind w:firstLine="204"/>
-      </w:pPr>
-      <w:r>
-        <w:t>Step 1: implement libxxxalgo.so as customer guide</w:t>
-      </w:r>
-    </w:p>
-    <w:p>
-      <w:pPr>
-        <w:pStyle w:val="ListParagraph"/>
-        <w:ind w:firstLine="204"/>
-      </w:pPr>
-      <w:r>
-        <w:t>Step 2: copy model IR files into &lt;</w:t>
-      </w:r>
-      <w:r>
-        <w:rPr>
-          <w:i/>
-        </w:rPr>
-        <w:t>HDDLS_CVDL_MODEL_PATH</w:t>
-      </w:r>
-      <w:r>
-        <w:t>&gt;/&lt;</w:t>
-      </w:r>
-      <w:proofErr w:type="spellStart"/>
-      <w:r>
-        <w:t>model_name</w:t>
-      </w:r>
-      <w:proofErr w:type="spellEnd"/>
-      <w:r>
-        <w:t>&gt;</w:t>
-      </w:r>
-    </w:p>
-    <w:p>
-      <w:pPr>
-        <w:pStyle w:val="ListParagraph"/>
-        <w:ind w:firstLine="204"/>
-      </w:pPr>
-      <w:r>
-        <w:t>Step 3: register this customer models</w:t>
-      </w:r>
-    </w:p>
-    <w:p>
-      <w:pPr>
-        <w:pStyle w:val="ListParagraph"/>
-        <w:ind w:firstLine="204"/>
-      </w:pPr>
-      <w:r>
-        <w:t xml:space="preserve">              </w:t>
-      </w:r>
-      <w:proofErr w:type="spellStart"/>
-      <w:proofErr w:type="gramStart"/>
-      <w:r>
-        <w:t>registeralgo</w:t>
-      </w:r>
-      <w:proofErr w:type="spellEnd"/>
-      <w:proofErr w:type="gramEnd"/>
-      <w:r>
-        <w:t xml:space="preserve"> -a &lt;</w:t>
-      </w:r>
-      <w:proofErr w:type="spellStart"/>
-      <w:r>
-        <w:t>model_name</w:t>
-      </w:r>
-      <w:proofErr w:type="spellEnd"/>
-      <w:r>
-        <w:t>&gt;</w:t>
-      </w:r>
-    </w:p>
-    <w:p>
-      <w:pPr>
-        <w:pStyle w:val="ListParagraph"/>
-        <w:ind w:firstLine="204"/>
-      </w:pPr>
-      <w:r>
-        <w:t xml:space="preserve">Step 4: edit </w:t>
-      </w:r>
-      <w:proofErr w:type="spellStart"/>
-      <w:r>
-        <w:t>create_xxx.json</w:t>
-      </w:r>
-      <w:proofErr w:type="spellEnd"/>
-      <w:r>
-        <w:t xml:space="preserve"> and add &lt;</w:t>
-      </w:r>
-      <w:proofErr w:type="spellStart"/>
-      <w:r>
-        <w:t>model_name</w:t>
-      </w:r>
-      <w:proofErr w:type="spellEnd"/>
-      <w:r>
-        <w:t xml:space="preserve">&gt; into </w:t>
-      </w:r>
-      <w:proofErr w:type="spellStart"/>
-      <w:r>
-        <w:t>algopipeline</w:t>
-      </w:r>
-      <w:proofErr w:type="spellEnd"/>
-      <w:r>
-        <w:t xml:space="preserve"> property</w:t>
-      </w:r>
-    </w:p>
-    <w:p>
-      <w:pPr>
-        <w:pStyle w:val="ListParagraph"/>
-        <w:ind w:firstLine="204"/>
-      </w:pPr>
-      <w:r>
-        <w:t xml:space="preserve">Step 5: </w:t>
-      </w:r>
-      <w:proofErr w:type="spellStart"/>
-      <w:r>
-        <w:t>controller_client</w:t>
-      </w:r>
-      <w:proofErr w:type="spellEnd"/>
-      <w:r>
-        <w:t xml:space="preserve"> send create pipeline command with </w:t>
-      </w:r>
-      <w:proofErr w:type="spellStart"/>
-      <w:r>
-        <w:t>create_xxx.json</w:t>
-      </w:r>
-      <w:proofErr w:type="spellEnd"/>
-    </w:p>
-    <w:p>
-      <w:pPr>
-        <w:pStyle w:val="ListParagraph"/>
-      </w:pPr>
-    </w:p>
-    <w:p>
-      <w:pPr>
-        <w:pStyle w:val="ListParagraph"/>
-        <w:rPr>
-          <w:b/>
-        </w:rPr>
-      </w:pPr>
-      <w:r>
-        <w:rPr>
-          <w:b/>
-        </w:rPr>
-        <w:t>9</w:t>
-      </w:r>
-      <w:r>
-        <w:rPr>
-          <w:b/>
-        </w:rPr>
-        <w:t>.3.2 S</w:t>
-      </w:r>
-      <w:r>
-        <w:rPr>
-          <w:b/>
-        </w:rPr>
-        <w:t>ome tips</w:t>
-      </w:r>
-    </w:p>
-    <w:p>
-      <w:pPr>
-        <w:pStyle w:val="ListParagraph"/>
-      </w:pPr>
-      <w:r>
-        <w:t xml:space="preserve">  1. </w:t>
-      </w:r>
-      <w:proofErr w:type="spellStart"/>
-      <w:r>
-        <w:t>Dont't</w:t>
-      </w:r>
-      <w:proofErr w:type="spellEnd"/>
-      <w:r>
-        <w:t xml:space="preserve"> remove the files in </w:t>
-      </w:r>
-      <w:proofErr w:type="spellStart"/>
-      <w:r>
-        <w:t>hddls_server</w:t>
-      </w:r>
-      <w:proofErr w:type="spellEnd"/>
-      <w:r>
-        <w:t>/models</w:t>
-      </w:r>
-    </w:p>
-    <w:p>
-      <w:pPr>
-        <w:pStyle w:val="ListParagraph"/>
-      </w:pPr>
-      <w:r>
-        <w:t xml:space="preserve">     The </w:t>
-      </w:r>
-      <w:proofErr w:type="spellStart"/>
-      <w:r>
-        <w:t>hddlspipe</w:t>
-      </w:r>
-      <w:proofErr w:type="spellEnd"/>
-      <w:r>
-        <w:t xml:space="preserve"> will read models file from this directory.</w:t>
-      </w:r>
-    </w:p>
-    <w:p>
-      <w:pPr>
-        <w:pStyle w:val="ListParagraph"/>
-      </w:pPr>
-      <w:r>
-        <w:t xml:space="preserve"> </w:t>
-      </w:r>
-    </w:p>
-    <w:p>
-      <w:pPr>
-        <w:pStyle w:val="ListParagraph"/>
-      </w:pPr>
-      <w:r>
-        <w:t xml:space="preserve">  2. Maybe it will fail to run h265 video stream, it was caused by cannot find libmfx_hevcd_hw64.so in /opt/</w:t>
-      </w:r>
-      <w:proofErr w:type="gramStart"/>
-      <w:r>
-        <w:t>intel/</w:t>
-      </w:r>
-      <w:proofErr w:type="spellStart"/>
-      <w:proofErr w:type="gramEnd"/>
-      <w:r>
-        <w:t>mediasdk</w:t>
-      </w:r>
-      <w:proofErr w:type="spellEnd"/>
-      <w:r>
-        <w:t>/lib64/</w:t>
-      </w:r>
-      <w:proofErr w:type="spellStart"/>
-      <w:r>
-        <w:t>mfx</w:t>
-      </w:r>
-      <w:proofErr w:type="spellEnd"/>
-      <w:r>
-        <w:t>/</w:t>
-      </w:r>
-    </w:p>
-    <w:p>
-      <w:pPr>
-        <w:pStyle w:val="ListParagraph"/>
-      </w:pPr>
-      <w:r>
-        <w:t xml:space="preserve">     It was </w:t>
-      </w:r>
-      <w:proofErr w:type="spellStart"/>
-      <w:r>
-        <w:t>mediasdk</w:t>
-      </w:r>
-      <w:proofErr w:type="spellEnd"/>
-      <w:r>
-        <w:t xml:space="preserve"> driver </w:t>
-      </w:r>
-      <w:proofErr w:type="spellStart"/>
-      <w:r>
-        <w:t>cfg</w:t>
-      </w:r>
-      <w:proofErr w:type="spellEnd"/>
-      <w:r>
-        <w:t xml:space="preserve"> issues.</w:t>
-      </w:r>
-    </w:p>
-    <w:p>
-      <w:pPr>
-        <w:pStyle w:val="ListParagraph"/>
-      </w:pPr>
-      <w:r>
-        <w:t xml:space="preserve">     There is a WA:</w:t>
-      </w:r>
-    </w:p>
-    <w:p>
-      <w:pPr>
-        <w:pStyle w:val="ListParagraph"/>
-        <w:rPr>
-          <w:i/>
-        </w:rPr>
-      </w:pPr>
-      <w:r>
-        <w:rPr>
-          <w:i/>
-        </w:rPr>
-        <w:t xml:space="preserve">            #cd /opt/intel/</w:t>
-      </w:r>
-      <w:proofErr w:type="spellStart"/>
-      <w:r>
-        <w:rPr>
-          <w:i/>
-        </w:rPr>
-        <w:t>mediasdk</w:t>
-      </w:r>
-      <w:proofErr w:type="spellEnd"/>
-      <w:r>
-        <w:rPr>
-          <w:i/>
-        </w:rPr>
-        <w:t>/lib64</w:t>
-      </w:r>
-    </w:p>
-    <w:p>
-      <w:pPr>
-        <w:pStyle w:val="ListParagraph"/>
-        <w:rPr>
-          <w:i/>
-        </w:rPr>
-      </w:pPr>
-      <w:r>
-        <w:rPr>
-          <w:i/>
-        </w:rPr>
-        <w:t xml:space="preserve">            #</w:t>
-      </w:r>
-      <w:proofErr w:type="spellStart"/>
-      <w:r>
-        <w:rPr>
-          <w:i/>
-        </w:rPr>
-        <w:t>sudo</w:t>
-      </w:r>
-      <w:proofErr w:type="spellEnd"/>
-      <w:r>
-        <w:rPr>
-          <w:i/>
-        </w:rPr>
-        <w:t xml:space="preserve"> ln -</w:t>
-      </w:r>
-      <w:proofErr w:type="gramStart"/>
-      <w:r>
-        <w:rPr>
-          <w:i/>
-        </w:rPr>
-        <w:t>sf ..</w:t>
-      </w:r>
-      <w:proofErr w:type="gramEnd"/>
-      <w:r>
-        <w:rPr>
-          <w:i/>
-        </w:rPr>
-        <w:t xml:space="preserve">/plugins </w:t>
-      </w:r>
-      <w:proofErr w:type="spellStart"/>
-      <w:r>
-        <w:rPr>
-          <w:i/>
-        </w:rPr>
-        <w:t>mfx</w:t>
-      </w:r>
-      <w:proofErr w:type="spellEnd"/>
-    </w:p>
-    <w:p>
-      <w:pPr>
-        <w:pStyle w:val="ListParagraph"/>
-      </w:pPr>
-    </w:p>
-    <w:p>
-      <w:pPr>
-        <w:pStyle w:val="ListParagraph"/>
-        <w:rPr>
-          <w:b/>
-        </w:rPr>
-      </w:pPr>
-      <w:r>
-        <w:rPr>
-          <w:b/>
-        </w:rPr>
-        <w:t>9</w:t>
-      </w:r>
-      <w:r>
-        <w:rPr>
-          <w:b/>
-        </w:rPr>
-        <w:t>.</w:t>
-      </w:r>
-      <w:r>
-        <w:rPr>
-          <w:b/>
-        </w:rPr>
-        <w:t>4</w:t>
-      </w:r>
-      <w:r>
-        <w:rPr>
-          <w:b/>
-        </w:rPr>
-        <w:t xml:space="preserve"> </w:t>
-      </w:r>
-      <w:r>
-        <w:rPr>
-          <w:b/>
-        </w:rPr>
-        <w:t>R</w:t>
-      </w:r>
-      <w:r>
-        <w:rPr>
-          <w:b/>
-        </w:rPr>
-        <w:t xml:space="preserve">un </w:t>
-      </w:r>
-      <w:r>
-        <w:rPr>
-          <w:b/>
-        </w:rPr>
-        <w:t>HDDL-S clients</w:t>
-      </w:r>
-    </w:p>
-    <w:p>
-      <w:pPr>
-        <w:pStyle w:val="ListParagraph"/>
-        <w:rPr>
-          <w:b/>
-        </w:rPr>
-      </w:pPr>
-      <w:r>
-        <w:rPr>
-          <w:b/>
-        </w:rPr>
-        <w:t>9</w:t>
-      </w:r>
-      <w:r>
-        <w:rPr>
-          <w:b/>
-        </w:rPr>
-        <w:t xml:space="preserve">.4.1 </w:t>
-      </w:r>
-      <w:r>
-        <w:rPr>
-          <w:b/>
-        </w:rPr>
-        <w:t xml:space="preserve">Run </w:t>
-      </w:r>
-      <w:r>
-        <w:rPr>
-          <w:b/>
-        </w:rPr>
-        <w:t>receiver client</w:t>
-      </w:r>
-    </w:p>
-    <w:p>
-      <w:pPr>
-        <w:pStyle w:val="ListParagraph"/>
-        <w:rPr>
-          <w:i/>
-        </w:rPr>
-      </w:pPr>
-      <w:r>
-        <w:rPr>
-          <w:i/>
-        </w:rPr>
-        <w:t>#</w:t>
-      </w:r>
-      <w:r>
-        <w:rPr>
-          <w:i/>
-        </w:rPr>
-        <w:t xml:space="preserve"> </w:t>
-      </w:r>
-      <w:proofErr w:type="gramStart"/>
-      <w:r>
-        <w:rPr>
-          <w:i/>
-        </w:rPr>
-        <w:t>cd</w:t>
-      </w:r>
-      <w:proofErr w:type="gramEnd"/>
-      <w:r>
-        <w:rPr>
-          <w:i/>
-        </w:rPr>
-        <w:t xml:space="preserve"> </w:t>
-      </w:r>
-      <w:proofErr w:type="spellStart"/>
-      <w:r>
-        <w:rPr>
-          <w:i/>
-        </w:rPr>
-        <w:t>s_framework</w:t>
-      </w:r>
-      <w:proofErr w:type="spellEnd"/>
-      <w:r>
-        <w:rPr>
-          <w:i/>
-        </w:rPr>
-        <w:t>/</w:t>
-      </w:r>
-      <w:r>
-        <w:rPr>
-          <w:i/>
-        </w:rPr>
-        <w:t xml:space="preserve"> </w:t>
-      </w:r>
-      <w:proofErr w:type="spellStart"/>
-      <w:r>
-        <w:rPr>
-          <w:i/>
-        </w:rPr>
-        <w:t>hddls_server_client</w:t>
-      </w:r>
-      <w:proofErr w:type="spellEnd"/>
-      <w:r>
-        <w:rPr>
-          <w:i/>
-        </w:rPr>
-        <w:t>/</w:t>
-      </w:r>
-      <w:proofErr w:type="spellStart"/>
-      <w:r>
-        <w:rPr>
-          <w:i/>
-        </w:rPr>
-        <w:t>hddls_client</w:t>
-      </w:r>
-      <w:proofErr w:type="spellEnd"/>
-    </w:p>
-    <w:p>
-      <w:pPr>
-        <w:pStyle w:val="ListParagraph"/>
-        <w:rPr>
-          <w:i/>
-        </w:rPr>
-      </w:pPr>
-      <w:r>
-        <w:rPr>
-          <w:i/>
-        </w:rPr>
-        <w:t>#</w:t>
-      </w:r>
-      <w:r>
-        <w:rPr>
-          <w:i/>
-        </w:rPr>
-        <w:t>./</w:t>
-      </w:r>
-      <w:r>
-        <w:rPr>
-          <w:i/>
-        </w:rPr>
-        <w:t>receive</w:t>
-      </w:r>
-      <w:r>
-        <w:rPr>
-          <w:i/>
-        </w:rPr>
-        <w:t>r_</w:t>
-      </w:r>
-      <w:r>
-        <w:rPr>
-          <w:i/>
-        </w:rPr>
-        <w:t>client.js</w:t>
-      </w:r>
-    </w:p>
-    <w:p>
-      <w:pPr>
-        <w:pStyle w:val="ListParagraph"/>
-        <w:rPr>
-          <w:i/>
-        </w:rPr>
-      </w:pPr>
-    </w:p>
-    <w:p>
-      <w:pPr>
-        <w:pStyle w:val="ListParagraph"/>
-        <w:rPr>
-          <w:b/>
-        </w:rPr>
-      </w:pPr>
-      <w:r>
-        <w:rPr>
-          <w:b/>
-        </w:rPr>
-        <w:t>9</w:t>
-      </w:r>
-      <w:r>
-        <w:rPr>
-          <w:b/>
-        </w:rPr>
-        <w:t>.4.</w:t>
-      </w:r>
-      <w:r>
-        <w:rPr>
-          <w:b/>
-        </w:rPr>
-        <w:t>2</w:t>
-      </w:r>
-      <w:r>
-        <w:rPr>
-          <w:b/>
-        </w:rPr>
-        <w:t xml:space="preserve"> </w:t>
-      </w:r>
-      <w:r>
-        <w:rPr>
-          <w:b/>
-        </w:rPr>
-        <w:t>Run controller</w:t>
-      </w:r>
-      <w:r>
-        <w:rPr>
-          <w:b/>
-        </w:rPr>
-        <w:t xml:space="preserve"> client</w:t>
-      </w:r>
-    </w:p>
-    <w:p>
-      <w:pPr>
-        <w:pStyle w:val="ListParagraph"/>
-        <w:rPr>
-          <w:i/>
-        </w:rPr>
-      </w:pPr>
-      <w:r>
-        <w:rPr>
-          <w:i/>
-        </w:rPr>
-        <w:t xml:space="preserve"># </w:t>
-      </w:r>
-      <w:proofErr w:type="gramStart"/>
-      <w:r>
-        <w:rPr>
-          <w:i/>
-        </w:rPr>
-        <w:t>cd</w:t>
-      </w:r>
-      <w:proofErr w:type="gramEnd"/>
-      <w:r>
-        <w:rPr>
-          <w:i/>
-        </w:rPr>
-        <w:t xml:space="preserve"> </w:t>
-      </w:r>
-      <w:proofErr w:type="spellStart"/>
-      <w:r>
-        <w:rPr>
-          <w:i/>
-        </w:rPr>
-        <w:t>s_framework</w:t>
-      </w:r>
-      <w:proofErr w:type="spellEnd"/>
-      <w:r>
-        <w:rPr>
-          <w:i/>
-        </w:rPr>
-        <w:t>/</w:t>
-      </w:r>
-      <w:proofErr w:type="spellStart"/>
-      <w:r>
-        <w:rPr>
-          <w:i/>
-        </w:rPr>
-        <w:t>hddls_server_client</w:t>
-      </w:r>
-      <w:proofErr w:type="spellEnd"/>
-      <w:r>
-        <w:rPr>
-          <w:i/>
-        </w:rPr>
-        <w:t>/</w:t>
-      </w:r>
-      <w:proofErr w:type="spellStart"/>
-      <w:r>
-        <w:rPr>
-          <w:i/>
-        </w:rPr>
-        <w:t>hddls_client</w:t>
-      </w:r>
-      <w:proofErr w:type="spellEnd"/>
-    </w:p>
-    <w:p>
-      <w:pPr>
-        <w:pStyle w:val="ListParagraph"/>
-        <w:rPr>
-          <w:i/>
-        </w:rPr>
-      </w:pPr>
-      <w:r>
-        <w:rPr>
-          <w:i/>
-        </w:rPr>
-        <w:t>#</w:t>
-      </w:r>
-      <w:r>
-        <w:rPr>
-          <w:i/>
-        </w:rPr>
-        <w:t>./</w:t>
-      </w:r>
-      <w:r>
-        <w:rPr>
-          <w:i/>
-        </w:rPr>
-        <w:t>controller</w:t>
-      </w:r>
-      <w:r>
-        <w:rPr>
-          <w:i/>
-        </w:rPr>
-        <w:t>_client.js</w:t>
-      </w:r>
-    </w:p>
-    <w:p>
-      <w:pPr>
-        <w:pStyle w:val="ListParagraph"/>
-        <w:rPr>
-          <w:i/>
-        </w:rPr>
-      </w:pPr>
-      <w:bookmarkStart w:id="10" w:name="OLE_LINK4"/>
-      <w:bookmarkStart w:id="11" w:name="OLE_LINK5"/>
-      <w:bookmarkStart w:id="12" w:name="OLE_LINK6"/>
-      <w:r>
-        <w:rPr>
-          <w:i/>
-        </w:rPr>
-        <w:t xml:space="preserve">     --</w:t>
-      </w:r>
-      <w:r>
-        <w:rPr>
-          <w:i/>
-        </w:rPr>
-        <w:t>Please chose server by id:</w:t>
-      </w:r>
-    </w:p>
-    <w:p>
-      <w:pPr>
-        <w:pStyle w:val="ListParagraph"/>
-        <w:rPr>
-          <w:i/>
-        </w:rPr>
-      </w:pPr>
-      <w:r>
-        <w:rPr>
-          <w:i/>
-        </w:rPr>
-        <w:t xml:space="preserve">    --</w:t>
-      </w:r>
-      <w:r>
-        <w:rPr>
-          <w:i/>
-        </w:rPr>
-        <w:t>Please type model dictionary:</w:t>
-      </w:r>
-    </w:p>
-    <w:p>
-      <w:pPr>
-        <w:pStyle w:val="ListParagraph"/>
-      </w:pPr>
-      <w:r>
-        <w:rPr>
-          <w:i/>
-        </w:rPr>
-        <w:t xml:space="preserve">      </w:t>
-      </w:r>
-      <w:r>
-        <w:t xml:space="preserve">//Choose the models directory that will be updated into </w:t>
-      </w:r>
-      <w:proofErr w:type="spellStart"/>
-      <w:r>
-        <w:t>hddl</w:t>
-      </w:r>
-      <w:r>
-        <w:t>s</w:t>
-      </w:r>
-      <w:proofErr w:type="spellEnd"/>
-      <w:r>
-        <w:t>-server</w:t>
-      </w:r>
-    </w:p>
-    <w:p>
-      <w:pPr>
-        <w:pStyle w:val="ListParagraph"/>
-      </w:pPr>
-    </w:p>
-    <w:p>
-      <w:pPr>
-        <w:pStyle w:val="ListParagraph"/>
-        <w:rPr>
-          <w:i/>
-        </w:rPr>
-      </w:pPr>
-      <w:r>
-        <w:rPr>
-          <w:i/>
-        </w:rPr>
-        <w:t>Note:</w:t>
-      </w:r>
-    </w:p>
-    <w:p>
-      <w:pPr>
-        <w:pStyle w:val="ListParagraph"/>
-      </w:pPr>
-      <w:r>
-        <w:t xml:space="preserve">1. </w:t>
-      </w:r>
-      <w:r>
-        <w:t>C</w:t>
-      </w:r>
-      <w:r>
-        <w:t>ommand format</w:t>
-      </w:r>
-      <w:r>
-        <w:t>:</w:t>
-      </w:r>
-    </w:p>
-    <w:p>
-      <w:pPr>
-        <w:pStyle w:val="ListParagraph"/>
-        <w:ind w:firstLine="720"/>
-        <w:rPr>
-          <w:i/>
-        </w:rPr>
-      </w:pPr>
-      <w:r>
-        <w:rPr>
-          <w:i/>
-        </w:rPr>
-        <w:t xml:space="preserve">-help                          </w:t>
-      </w:r>
-      <w:r>
-        <w:rPr>
-          <w:i/>
-        </w:rPr>
-        <w:tab/>
-      </w:r>
-      <w:r>
-        <w:rPr>
-          <w:i/>
-        </w:rPr>
-        <w:tab/>
-      </w:r>
-      <w:r>
-        <w:rPr>
-          <w:i/>
-        </w:rPr>
-        <w:t>command</w:t>
-      </w:r>
-      <w:r>
-        <w:rPr>
-          <w:i/>
-        </w:rPr>
-        <w:t>s that you can use.</w:t>
-      </w:r>
-    </w:p>
-    <w:p>
-      <w:pPr>
-        <w:pStyle w:val="ListParagraph"/>
-        <w:ind w:firstLine="720"/>
-        <w:rPr>
-          <w:i/>
-        </w:rPr>
-      </w:pPr>
-      <w:r>
-        <w:rPr>
-          <w:i/>
-        </w:rPr>
-        <w:t>-c &lt;</w:t>
-      </w:r>
-      <w:proofErr w:type="spellStart"/>
-      <w:r>
-        <w:rPr>
-          <w:i/>
-        </w:rPr>
-        <w:t>create.json</w:t>
-      </w:r>
-      <w:proofErr w:type="spellEnd"/>
-      <w:r>
-        <w:rPr>
-          <w:i/>
-        </w:rPr>
-        <w:t xml:space="preserve">&gt;                  </w:t>
-      </w:r>
-      <w:r>
-        <w:rPr>
-          <w:i/>
-        </w:rPr>
-        <w:tab/>
-      </w:r>
-      <w:r>
-        <w:rPr>
-          <w:i/>
-        </w:rPr>
-        <w:t xml:space="preserve">create </w:t>
-      </w:r>
-      <w:proofErr w:type="spellStart"/>
-      <w:r>
-        <w:rPr>
-          <w:i/>
-        </w:rPr>
-        <w:t>pipeslines</w:t>
-      </w:r>
-      <w:proofErr w:type="spellEnd"/>
-    </w:p>
-    <w:p>
-      <w:pPr>
-        <w:pStyle w:val="ListParagraph"/>
-        <w:ind w:firstLine="720"/>
-        <w:rPr>
-          <w:i/>
-        </w:rPr>
-      </w:pPr>
-      <w:r>
-        <w:rPr>
-          <w:i/>
-        </w:rPr>
-        <w:t>-p &lt;</w:t>
-      </w:r>
-      <w:proofErr w:type="spellStart"/>
-      <w:r>
-        <w:rPr>
-          <w:i/>
-        </w:rPr>
-        <w:t>property.json</w:t>
-      </w:r>
-      <w:proofErr w:type="spellEnd"/>
-      <w:r>
-        <w:rPr>
-          <w:i/>
-        </w:rPr>
-        <w:t>&gt; &lt;</w:t>
-      </w:r>
-      <w:proofErr w:type="spellStart"/>
-      <w:r>
-        <w:rPr>
-          <w:i/>
-        </w:rPr>
-        <w:t>pipe_id</w:t>
-      </w:r>
-      <w:proofErr w:type="spellEnd"/>
-      <w:r>
-        <w:rPr>
-          <w:i/>
-        </w:rPr>
-        <w:t xml:space="preserve">&gt;      </w:t>
-      </w:r>
-      <w:r>
-        <w:rPr>
-          <w:i/>
-        </w:rPr>
-        <w:tab/>
-      </w:r>
-      <w:r>
-        <w:rPr>
-          <w:i/>
-        </w:rPr>
-        <w:t xml:space="preserve">set </w:t>
-      </w:r>
-      <w:proofErr w:type="spellStart"/>
-      <w:r>
-        <w:rPr>
-          <w:i/>
-        </w:rPr>
-        <w:t>pipeslines</w:t>
-      </w:r>
-      <w:proofErr w:type="spellEnd"/>
-      <w:r>
-        <w:rPr>
-          <w:i/>
-        </w:rPr>
-        <w:t xml:space="preserve"> property</w:t>
-      </w:r>
-    </w:p>
-    <w:p>
-      <w:pPr>
-        <w:pStyle w:val="ListParagraph"/>
-        <w:ind w:firstLine="720"/>
-        <w:rPr>
-          <w:i/>
-        </w:rPr>
-      </w:pPr>
-      <w:r>
-        <w:rPr>
-          <w:i/>
-        </w:rPr>
-        <w:t>-d &lt;</w:t>
-      </w:r>
-      <w:proofErr w:type="spellStart"/>
-      <w:r>
-        <w:rPr>
-          <w:i/>
-        </w:rPr>
-        <w:t>destroy.json</w:t>
-      </w:r>
-      <w:proofErr w:type="spellEnd"/>
-      <w:proofErr w:type="gramStart"/>
-      <w:r>
-        <w:rPr>
-          <w:i/>
-        </w:rPr>
-        <w:t>&gt;  &lt;</w:t>
-      </w:r>
-      <w:proofErr w:type="spellStart"/>
-      <w:proofErr w:type="gramEnd"/>
-      <w:r>
-        <w:rPr>
-          <w:i/>
-        </w:rPr>
-        <w:t>pipe_id</w:t>
-      </w:r>
-      <w:proofErr w:type="spellEnd"/>
-      <w:r>
-        <w:rPr>
-          <w:i/>
-        </w:rPr>
-        <w:t xml:space="preserve">&gt;      </w:t>
-      </w:r>
-      <w:r>
-        <w:rPr>
-          <w:i/>
-        </w:rPr>
-        <w:tab/>
-      </w:r>
-      <w:r>
-        <w:rPr>
-          <w:i/>
-        </w:rPr>
-        <w:t xml:space="preserve">destroy </w:t>
-      </w:r>
-      <w:proofErr w:type="spellStart"/>
-      <w:r>
-        <w:rPr>
-          <w:i/>
-        </w:rPr>
-        <w:t>pipeslines</w:t>
-      </w:r>
-      <w:proofErr w:type="spellEnd"/>
-    </w:p>
-    <w:p>
-      <w:pPr>
-        <w:pStyle w:val="ListParagraph"/>
-        <w:ind w:firstLine="720"/>
-        <w:rPr>
-          <w:i/>
-        </w:rPr>
-      </w:pPr>
-      <w:r>
-        <w:rPr>
-          <w:i/>
-        </w:rPr>
-        <w:t xml:space="preserve">-pipe                             </w:t>
-      </w:r>
-      <w:r>
-        <w:rPr>
-          <w:i/>
-        </w:rPr>
-        <w:tab/>
-      </w:r>
-      <w:r>
-        <w:rPr>
-          <w:i/>
-        </w:rPr>
-        <w:tab/>
-      </w:r>
-      <w:r>
-        <w:rPr>
-          <w:i/>
-        </w:rPr>
-        <w:t>display pipes belonging to the very client</w:t>
-      </w:r>
-    </w:p>
-    <w:p>
-      <w:pPr>
-        <w:pStyle w:val="ListParagraph"/>
-        <w:ind w:firstLine="720"/>
-        <w:rPr>
-          <w:i/>
-        </w:rPr>
-      </w:pPr>
-      <w:r>
-        <w:rPr>
-          <w:i/>
-        </w:rPr>
-        <w:t xml:space="preserve">-client                           </w:t>
-      </w:r>
-      <w:r>
-        <w:rPr>
-          <w:i/>
-        </w:rPr>
-        <w:tab/>
-      </w:r>
-      <w:r>
-        <w:rPr>
-          <w:i/>
-        </w:rPr>
-        <w:tab/>
-      </w:r>
-      <w:r>
-        <w:rPr>
-          <w:i/>
-        </w:rPr>
-        <w:t>display client ID</w:t>
-      </w:r>
-    </w:p>
-    <w:p>
-      <w:pPr>
-        <w:pStyle w:val="ListParagraph"/>
-        <w:ind w:firstLine="720"/>
-        <w:rPr>
-          <w:i/>
-        </w:rPr>
-      </w:pPr>
-      <w:r>
-        <w:rPr>
-          <w:i/>
-        </w:rPr>
-        <w:t xml:space="preserve">-model                            </w:t>
-      </w:r>
-      <w:r>
-        <w:rPr>
-          <w:i/>
-        </w:rPr>
-        <w:tab/>
-      </w:r>
-      <w:r>
-        <w:rPr>
-          <w:i/>
-        </w:rPr>
-        <w:tab/>
-      </w:r>
-      <w:r>
-        <w:rPr>
-          <w:i/>
-        </w:rPr>
-        <w:t>display model info</w:t>
-      </w:r>
-    </w:p>
-    <w:p>
-      <w:pPr>
-        <w:pStyle w:val="ListParagraph"/>
-        <w:ind w:firstLine="720"/>
-        <w:rPr>
-          <w:i/>
-        </w:rPr>
-      </w:pPr>
-      <w:r>
-        <w:rPr>
-          <w:i/>
-        </w:rPr>
-        <w:t xml:space="preserve">-q                                </w:t>
-      </w:r>
-      <w:r>
-        <w:rPr>
-          <w:i/>
-        </w:rPr>
-        <w:tab/>
-      </w:r>
-      <w:r>
-        <w:rPr>
-          <w:i/>
-        </w:rPr>
-        <w:tab/>
-      </w:r>
-      <w:r>
-        <w:rPr>
-          <w:i/>
-        </w:rPr>
-        <w:t>exit client.</w:t>
-      </w:r>
-    </w:p>
-    <w:p>
-      <w:pPr>
-        <w:pStyle w:val="ListParagraph"/>
-      </w:pPr>
-      <w:r>
-        <w:t xml:space="preserve">2. </w:t>
-      </w:r>
-      <w:proofErr w:type="spellStart"/>
-      <w:r>
-        <w:t>Json</w:t>
-      </w:r>
-      <w:proofErr w:type="spellEnd"/>
-      <w:r>
-        <w:t xml:space="preserve"> file refer to: </w:t>
-      </w:r>
-      <w:proofErr w:type="spellStart"/>
-      <w:r>
-        <w:t>hddls_client</w:t>
-      </w:r>
-      <w:proofErr w:type="spellEnd"/>
-      <w:r>
-        <w:t>/</w:t>
-      </w:r>
-      <w:proofErr w:type="spellStart"/>
-      <w:r>
-        <w:t>json_file</w:t>
-      </w:r>
       <w:bookmarkEnd w:id="10"/>
+      <w:proofErr w:type="spellEnd"/>
+      <w:r>
+        <w:br w:type="page"/>
+      </w:r>
       <w:bookmarkEnd w:id="11"/>
-      <w:proofErr w:type="spellEnd"/>
-      <w:r>
-        <w:br w:type="page"/>
-      </w:r>
-      <w:bookmarkEnd w:id="12"/>
     </w:p>
     <w:sectPr>
       <w:pgSz w:w="12240" w:h="15840"/>

</xml_diff>